<commit_message>
new code to github
</commit_message>
<xml_diff>
--- a/Documents/RequirementsDocument.docx
+++ b/Documents/RequirementsDocument.docx
@@ -48,7 +48,7 @@
             <mc:AlternateContent>
               <mc:Choice Requires="wps">
                 <w:drawing>
-                  <wp:anchor distT="0" distB="0" distL="114300" distR="114300" simplePos="0" relativeHeight="251661312" behindDoc="0" locked="0" layoutInCell="1" allowOverlap="1" wp14:anchorId="419CAB1B" wp14:editId="325D02A0">
+                  <wp:anchor distT="0" distB="0" distL="114300" distR="114300" simplePos="0" relativeHeight="251660288" behindDoc="0" locked="0" layoutInCell="1" allowOverlap="1" wp14:anchorId="419CAB1B" wp14:editId="2A122299">
                     <wp:simplePos x="0" y="0"/>
                     <wp:positionH relativeFrom="page">
                       <wp:align>center</wp:align>
@@ -164,7 +164,6 @@
                                     <w:dataBinding w:prefixMappings="xmlns:ns0='http://purl.org/dc/elements/1.1/' xmlns:ns1='http://schemas.openxmlformats.org/package/2006/metadata/core-properties' " w:xpath="/ns1:coreProperties[1]/ns0:subject[1]" w:storeItemID="{6C3C8BC8-F283-45AE-878A-BAB7291924A1}"/>
                                     <w:text/>
                                   </w:sdtPr>
-                                  <w:sdtEndPr/>
                                   <w:sdtContent>
                                     <w:r>
                                       <w:rPr>
@@ -207,7 +206,7 @@
                     <v:stroke joinstyle="miter"/>
                     <v:path gradientshapeok="t" o:connecttype="rect"/>
                   </v:shapetype>
-                  <v:shape id="Text Box 62" o:spid="_x0000_s1026" type="#_x0000_t202" style="position:absolute;margin-left:0;margin-top:0;width:468.2pt;height:97.25pt;z-index:251661312;visibility:visible;mso-wrap-style:square;mso-width-percent:765;mso-wrap-distance-left:9pt;mso-wrap-distance-top:0;mso-wrap-distance-right:9pt;mso-wrap-distance-bottom:0;mso-position-horizontal:center;mso-position-horizontal-relative:page;mso-position-vertical:top;mso-position-vertical-relative:margin;mso-width-percent:765;mso-width-relative:page;v-text-anchor:top" o:gfxdata="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" filled="f" stroked="f" strokeweight=".5pt">
+                  <v:shape id="Text Box 62" o:spid="_x0000_s1026" type="#_x0000_t202" style="position:absolute;margin-left:0;margin-top:0;width:468.2pt;height:97.25pt;z-index:251660288;visibility:visible;mso-wrap-style:square;mso-width-percent:765;mso-wrap-distance-left:9pt;mso-wrap-distance-top:0;mso-wrap-distance-right:9pt;mso-wrap-distance-bottom:0;mso-position-horizontal:center;mso-position-horizontal-relative:page;mso-position-vertical:top;mso-position-vertical-relative:margin;mso-width-percent:765;mso-width-relative:page;v-text-anchor:top" o:gfxdata="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" filled="f" stroked="f" strokeweight=".5pt">
                     <v:textbox style="mso-fit-shape-to-text:t">
                       <w:txbxContent>
                         <w:sdt>
@@ -279,7 +278,6 @@
                               <w:dataBinding w:prefixMappings="xmlns:ns0='http://purl.org/dc/elements/1.1/' xmlns:ns1='http://schemas.openxmlformats.org/package/2006/metadata/core-properties' " w:xpath="/ns1:coreProperties[1]/ns0:subject[1]" w:storeItemID="{6C3C8BC8-F283-45AE-878A-BAB7291924A1}"/>
                               <w:text/>
                             </w:sdtPr>
-                            <w:sdtEndPr/>
                             <w:sdtContent>
                               <w:r>
                                 <w:rPr>
@@ -318,7 +316,7 @@
             <mc:AlternateContent>
               <mc:Choice Requires="wpg">
                 <w:drawing>
-                  <wp:anchor distT="0" distB="0" distL="114300" distR="114300" simplePos="0" relativeHeight="251660288" behindDoc="1" locked="0" layoutInCell="1" allowOverlap="1" wp14:anchorId="353A8978" wp14:editId="21B8962A">
+                  <wp:anchor distT="0" distB="0" distL="114300" distR="114300" simplePos="0" relativeHeight="251659264" behindDoc="1" locked="0" layoutInCell="1" allowOverlap="1" wp14:anchorId="353A8978" wp14:editId="14C614C3">
                     <wp:simplePos x="0" y="0"/>
                     <mc:AlternateContent>
                       <mc:Choice Requires="wp14">
@@ -441,7 +439,7 @@
                               </a:ln>
                               <a:extLst>
                                 <a:ext uri="{91240B29-F687-4f45-9708-019B960494DF}">
-                                  <a14:hiddenLine xmlns:a14="http://schemas.microsoft.com/office/drawing/2010/main" xmlns:w="http://schemas.openxmlformats.org/wordprocessingml/2006/main" xmlns:w10="urn:schemas-microsoft-com:office:word" xmlns:v="urn:schemas-microsoft-com:vml" xmlns:o="urn:schemas-microsoft-com:office:office" xmlns:mv="urn:schemas-microsoft-com:mac:vml" xmlns:mo="http://schemas.microsoft.com/office/mac/office/2008/main" xmlns="" w="9525">
+                                  <a14:hiddenLine xmlns="" xmlns:mo="http://schemas.microsoft.com/office/mac/office/2008/main" xmlns:mv="urn:schemas-microsoft-com:mac:vml" xmlns:o="urn:schemas-microsoft-com:office:office" xmlns:v="urn:schemas-microsoft-com:vml" xmlns:w10="urn:schemas-microsoft-com:office:word" xmlns:w="http://schemas.openxmlformats.org/wordprocessingml/2006/main" xmlns:a14="http://schemas.microsoft.com/office/drawing/2010/main" w="9525">
                                     <a:solidFill>
                                       <a:srgbClr val="000000"/>
                                     </a:solidFill>
@@ -528,7 +526,7 @@
                               </a:ln>
                               <a:extLst>
                                 <a:ext uri="{91240B29-F687-4f45-9708-019B960494DF}">
-                                  <a14:hiddenLine xmlns:a14="http://schemas.microsoft.com/office/drawing/2010/main" xmlns:w="http://schemas.openxmlformats.org/wordprocessingml/2006/main" xmlns:w10="urn:schemas-microsoft-com:office:word" xmlns:v="urn:schemas-microsoft-com:vml" xmlns:o="urn:schemas-microsoft-com:office:office" xmlns:mv="urn:schemas-microsoft-com:mac:vml" xmlns:mo="http://schemas.microsoft.com/office/mac/office/2008/main" xmlns="" w="9525">
+                                  <a14:hiddenLine xmlns="" xmlns:mo="http://schemas.microsoft.com/office/mac/office/2008/main" xmlns:mv="urn:schemas-microsoft-com:mac:vml" xmlns:o="urn:schemas-microsoft-com:office:office" xmlns:v="urn:schemas-microsoft-com:vml" xmlns:w10="urn:schemas-microsoft-com:office:word" xmlns:w="http://schemas.openxmlformats.org/wordprocessingml/2006/main" xmlns:a14="http://schemas.microsoft.com/office/drawing/2010/main" w="9525">
                                     <a:solidFill>
                                       <a:srgbClr val="000000"/>
                                     </a:solidFill>
@@ -615,7 +613,7 @@
                               </a:ln>
                               <a:extLst>
                                 <a:ext uri="{91240B29-F687-4f45-9708-019B960494DF}">
-                                  <a14:hiddenLine xmlns:a14="http://schemas.microsoft.com/office/drawing/2010/main" xmlns:w="http://schemas.openxmlformats.org/wordprocessingml/2006/main" xmlns:w10="urn:schemas-microsoft-com:office:word" xmlns:v="urn:schemas-microsoft-com:vml" xmlns:o="urn:schemas-microsoft-com:office:office" xmlns:mv="urn:schemas-microsoft-com:mac:vml" xmlns:mo="http://schemas.microsoft.com/office/mac/office/2008/main" xmlns="" w="9525">
+                                  <a14:hiddenLine xmlns="" xmlns:mo="http://schemas.microsoft.com/office/mac/office/2008/main" xmlns:mv="urn:schemas-microsoft-com:mac:vml" xmlns:o="urn:schemas-microsoft-com:office:office" xmlns:v="urn:schemas-microsoft-com:vml" xmlns:w10="urn:schemas-microsoft-com:office:word" xmlns:w="http://schemas.openxmlformats.org/wordprocessingml/2006/main" xmlns:a14="http://schemas.microsoft.com/office/drawing/2010/main" w="9525">
                                     <a:solidFill>
                                       <a:srgbClr val="000000"/>
                                     </a:solidFill>
@@ -702,7 +700,7 @@
                               </a:ln>
                               <a:extLst>
                                 <a:ext uri="{91240B29-F687-4f45-9708-019B960494DF}">
-                                  <a14:hiddenLine xmlns:a14="http://schemas.microsoft.com/office/drawing/2010/main" xmlns:w="http://schemas.openxmlformats.org/wordprocessingml/2006/main" xmlns:w10="urn:schemas-microsoft-com:office:word" xmlns:v="urn:schemas-microsoft-com:vml" xmlns:o="urn:schemas-microsoft-com:office:office" xmlns:mv="urn:schemas-microsoft-com:mac:vml" xmlns:mo="http://schemas.microsoft.com/office/mac/office/2008/main" xmlns="" w="9525">
+                                  <a14:hiddenLine xmlns="" xmlns:mo="http://schemas.microsoft.com/office/mac/office/2008/main" xmlns:mv="urn:schemas-microsoft-com:mac:vml" xmlns:o="urn:schemas-microsoft-com:office:office" xmlns:v="urn:schemas-microsoft-com:vml" xmlns:w10="urn:schemas-microsoft-com:office:word" xmlns:w="http://schemas.openxmlformats.org/wordprocessingml/2006/main" xmlns:a14="http://schemas.microsoft.com/office/drawing/2010/main" w="9525">
                                     <a:solidFill>
                                       <a:srgbClr val="000000"/>
                                     </a:solidFill>
@@ -789,7 +787,7 @@
                               </a:ln>
                               <a:extLst>
                                 <a:ext uri="{91240B29-F687-4f45-9708-019B960494DF}">
-                                  <a14:hiddenLine xmlns:a14="http://schemas.microsoft.com/office/drawing/2010/main" xmlns:w="http://schemas.openxmlformats.org/wordprocessingml/2006/main" xmlns:w10="urn:schemas-microsoft-com:office:word" xmlns:v="urn:schemas-microsoft-com:vml" xmlns:o="urn:schemas-microsoft-com:office:office" xmlns:mv="urn:schemas-microsoft-com:mac:vml" xmlns:mo="http://schemas.microsoft.com/office/mac/office/2008/main" xmlns="" w="9525">
+                                  <a14:hiddenLine xmlns="" xmlns:mo="http://schemas.microsoft.com/office/mac/office/2008/main" xmlns:mv="urn:schemas-microsoft-com:mac:vml" xmlns:o="urn:schemas-microsoft-com:office:office" xmlns:v="urn:schemas-microsoft-com:vml" xmlns:w10="urn:schemas-microsoft-com:office:word" xmlns:w="http://schemas.openxmlformats.org/wordprocessingml/2006/main" xmlns:a14="http://schemas.microsoft.com/office/drawing/2010/main" w="9525">
                                     <a:solidFill>
                                       <a:srgbClr val="000000"/>
                                     </a:solidFill>
@@ -820,7 +818,7 @@
               </mc:Choice>
               <mc:Fallback>
                 <w:pict>
-                  <v:group w14:anchorId="370518F3" id="Group 2" o:spid="_x0000_s1026" style="position:absolute;margin-left:0;margin-top:0;width:432.65pt;height:448.55pt;z-index:-251656192;mso-width-percent:706;mso-height-percent:566;mso-left-percent:220;mso-top-percent:300;mso-position-horizontal-relative:page;mso-position-vertical-relative:page;mso-width-percent:706;mso-height-percent:566;mso-left-percent:220;mso-top-percent:300" coordsize="43291,44910" o:gfxdata="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">
+                  <v:group w14:anchorId="1522699F" id="Group 2" o:spid="_x0000_s1026" style="position:absolute;margin-left:0;margin-top:0;width:432.65pt;height:448.55pt;z-index:-251657216;mso-width-percent:706;mso-height-percent:566;mso-left-percent:220;mso-top-percent:300;mso-position-horizontal-relative:page;mso-position-vertical-relative:page;mso-width-percent:706;mso-height-percent:566;mso-left-percent:220;mso-top-percent:300" coordsize="43291,44910" o:gfxdata="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">
                     <o:lock v:ext="edit" aspectratio="t"/>
                     <v:shape id="Freeform 64" o:spid="_x0000_s1027" style="position:absolute;left:15017;width:28274;height:28352;visibility:visible;mso-wrap-style:square;v-text-anchor:top" coordsize="1781,1786" o:gfxdata="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" path="m4,1786l,1782,1776,r5,5l4,1786xe" filled="f" stroked="f">
                       <v:path arrowok="t" o:connecttype="custom" o:connectlocs="6350,2835275;0,2828925;2819400,0;2827338,7938;6350,2835275" o:connectangles="0,0,0,0,0"/>
@@ -851,7 +849,7 @@
             <mc:AlternateContent>
               <mc:Choice Requires="wps">
                 <w:drawing>
-                  <wp:anchor distT="0" distB="0" distL="114300" distR="114300" simplePos="0" relativeHeight="251659264" behindDoc="0" locked="0" layoutInCell="1" allowOverlap="1" wp14:anchorId="41658D5E" wp14:editId="6FED2D41">
+                  <wp:anchor distT="0" distB="0" distL="114300" distR="114300" simplePos="0" relativeHeight="251658240" behindDoc="0" locked="0" layoutInCell="1" allowOverlap="1" wp14:anchorId="41658D5E" wp14:editId="0E1733C4">
                     <wp:simplePos x="0" y="0"/>
                     <wp:positionH relativeFrom="page">
                       <wp:align>center</wp:align>
@@ -921,7 +919,6 @@
                                     <w:dataBinding w:prefixMappings="xmlns:ns0='http://schemas.openxmlformats.org/officeDocument/2006/extended-properties' " w:xpath="/ns0:Properties[1]/ns0:Company[1]" w:storeItemID="{6668398D-A668-4E3E-A5EB-62B293D839F1}"/>
                                     <w:text/>
                                   </w:sdtPr>
-                                  <w:sdtEndPr/>
                                   <w:sdtContent>
                                     <w:r>
                                       <w:rPr>
@@ -947,7 +944,6 @@
                                   <w:dataBinding w:prefixMappings="xmlns:ns0='http://purl.org/dc/elements/1.1/' xmlns:ns1='http://schemas.openxmlformats.org/package/2006/metadata/core-properties' " w:xpath="/ns1:coreProperties[1]/ns1:category[1]" w:storeItemID="{6C3C8BC8-F283-45AE-878A-BAB7291924A1}"/>
                                   <w:text/>
                                 </w:sdtPr>
-                                <w:sdtEndPr/>
                                 <w:sdtContent>
                                   <w:p>
                                     <w:pPr>
@@ -992,7 +988,7 @@
               </mc:Choice>
               <mc:Fallback>
                 <w:pict>
-                  <v:shape w14:anchorId="41658D5E" id="Text Box 69" o:spid="_x0000_s1027" type="#_x0000_t202" style="position:absolute;margin-left:0;margin-top:0;width:468.2pt;height:44.45pt;z-index:251659264;visibility:visible;mso-wrap-style:square;mso-width-percent:765;mso-height-percent:0;mso-wrap-distance-left:9pt;mso-wrap-distance-top:0;mso-wrap-distance-right:9pt;mso-wrap-distance-bottom:0;mso-position-horizontal:center;mso-position-horizontal-relative:page;mso-position-vertical:bottom;mso-position-vertical-relative:margin;mso-width-percent:765;mso-height-percent:0;mso-width-relative:page;mso-height-relative:margin;v-text-anchor:bottom" o:gfxdata="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" filled="f" stroked="f" strokeweight=".5pt">
+                  <v:shape w14:anchorId="41658D5E" id="Text Box 69" o:spid="_x0000_s1027" type="#_x0000_t202" style="position:absolute;margin-left:0;margin-top:0;width:468.2pt;height:44.45pt;z-index:251658240;visibility:visible;mso-wrap-style:square;mso-width-percent:765;mso-height-percent:0;mso-wrap-distance-left:9pt;mso-wrap-distance-top:0;mso-wrap-distance-right:9pt;mso-wrap-distance-bottom:0;mso-position-horizontal:center;mso-position-horizontal-relative:page;mso-position-vertical:bottom;mso-position-vertical-relative:margin;mso-width-percent:765;mso-height-percent:0;mso-width-relative:page;mso-height-relative:margin;v-text-anchor:bottom" o:gfxdata="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" filled="f" stroked="f" strokeweight=".5pt">
                     <v:textbox style="mso-fit-shape-to-text:t" inset="0,0,0,0">
                       <w:txbxContent>
                         <w:p>
@@ -1018,7 +1014,6 @@
                               <w:dataBinding w:prefixMappings="xmlns:ns0='http://schemas.openxmlformats.org/officeDocument/2006/extended-properties' " w:xpath="/ns0:Properties[1]/ns0:Company[1]" w:storeItemID="{6668398D-A668-4E3E-A5EB-62B293D839F1}"/>
                               <w:text/>
                             </w:sdtPr>
-                            <w:sdtEndPr/>
                             <w:sdtContent>
                               <w:r>
                                 <w:rPr>
@@ -1044,7 +1039,6 @@
                             <w:dataBinding w:prefixMappings="xmlns:ns0='http://purl.org/dc/elements/1.1/' xmlns:ns1='http://schemas.openxmlformats.org/package/2006/metadata/core-properties' " w:xpath="/ns1:coreProperties[1]/ns1:category[1]" w:storeItemID="{6C3C8BC8-F283-45AE-878A-BAB7291924A1}"/>
                             <w:text/>
                           </w:sdtPr>
-                          <w:sdtEndPr/>
                           <w:sdtContent>
                             <w:p>
                               <w:pPr>
@@ -1087,7 +1081,6 @@
               <w:szCs w:val="21"/>
             </w:rPr>
           </w:pPr>
-          <w:bookmarkStart w:id="0" w:name="_GoBack"/>
           <w:r>
             <w:rPr>
               <w:rFonts w:asciiTheme="majorHAnsi" w:eastAsia="Times New Roman" w:hAnsiTheme="majorHAnsi" w:cs="Times New Roman"/>
@@ -1109,8 +1102,7 @@
           <w:rFonts w:asciiTheme="majorHAnsi" w:hAnsiTheme="majorHAnsi"/>
         </w:rPr>
       </w:pPr>
-      <w:bookmarkStart w:id="1" w:name="_Toc410638547"/>
-      <w:bookmarkEnd w:id="0"/>
+      <w:bookmarkStart w:id="0" w:name="_Toc410638547"/>
       <w:r>
         <w:rPr>
           <w:rFonts w:asciiTheme="majorHAnsi" w:hAnsiTheme="majorHAnsi"/>
@@ -1118,7 +1110,7 @@
         <w:lastRenderedPageBreak/>
         <w:t>Legal Notices</w:t>
       </w:r>
-      <w:bookmarkEnd w:id="1"/>
+      <w:bookmarkEnd w:id="0"/>
     </w:p>
     <w:p>
       <w:pPr>
@@ -1150,7 +1142,7 @@
           <w:rFonts w:asciiTheme="majorHAnsi" w:hAnsiTheme="majorHAnsi"/>
         </w:rPr>
       </w:pPr>
-      <w:bookmarkStart w:id="2" w:name="_Toc410638548"/>
+      <w:bookmarkStart w:id="1" w:name="_Toc410638548"/>
       <w:r>
         <w:rPr>
           <w:rFonts w:asciiTheme="majorHAnsi" w:hAnsiTheme="majorHAnsi"/>
@@ -1158,7 +1150,7 @@
         <w:lastRenderedPageBreak/>
         <w:t>Abstract</w:t>
       </w:r>
-      <w:bookmarkEnd w:id="2"/>
+      <w:bookmarkEnd w:id="1"/>
     </w:p>
     <w:p>
       <w:pPr>
@@ -1215,16 +1207,17 @@
           <w:color w:val="auto"/>
         </w:rPr>
       </w:pPr>
-      <w:bookmarkStart w:id="3" w:name="_Toc410638549"/>
+      <w:bookmarkStart w:id="2" w:name="_Toc410638549"/>
       <w:r>
         <w:rPr>
           <w:rStyle w:val="Heading2Char"/>
           <w:rFonts w:asciiTheme="majorHAnsi" w:eastAsiaTheme="majorEastAsia" w:hAnsiTheme="majorHAnsi"/>
           <w:color w:val="auto"/>
         </w:rPr>
+        <w:lastRenderedPageBreak/>
         <w:t>Table of Contents</w:t>
       </w:r>
-      <w:bookmarkEnd w:id="3"/>
+      <w:bookmarkEnd w:id="2"/>
     </w:p>
     <w:sdt>
       <w:sdtPr>
@@ -3055,23 +3048,7 @@
                 <w:rFonts w:asciiTheme="majorHAnsi" w:hAnsiTheme="majorHAnsi"/>
                 <w:noProof/>
               </w:rPr>
-              <w:t>Appendix D – Dynamic U</w:t>
-            </w:r>
-            <w:r>
-              <w:rPr>
-                <w:rStyle w:val="Hyperlink"/>
-                <w:rFonts w:asciiTheme="majorHAnsi" w:hAnsiTheme="majorHAnsi"/>
-                <w:noProof/>
-              </w:rPr>
-              <w:t>M</w:t>
-            </w:r>
-            <w:r>
-              <w:rPr>
-                <w:rStyle w:val="Hyperlink"/>
-                <w:rFonts w:asciiTheme="majorHAnsi" w:hAnsiTheme="majorHAnsi"/>
-                <w:noProof/>
-              </w:rPr>
-              <w:t>L diagrams</w:t>
+              <w:t>Appendix D – Dynamic UML diagrams</w:t>
             </w:r>
             <w:r>
               <w:rPr>
@@ -3450,7 +3427,7 @@
           <w:bCs/>
         </w:rPr>
       </w:pPr>
-      <w:bookmarkStart w:id="4" w:name="_Toc410638550"/>
+      <w:bookmarkStart w:id="3" w:name="_Toc410638550"/>
       <w:r>
         <w:rPr>
           <w:rStyle w:val="Heading2Char"/>
@@ -3458,9 +3435,10 @@
           <w:b/>
           <w:bCs/>
         </w:rPr>
+        <w:lastRenderedPageBreak/>
         <w:t>Introduction</w:t>
       </w:r>
-      <w:bookmarkEnd w:id="4"/>
+      <w:bookmarkEnd w:id="3"/>
     </w:p>
     <w:p>
       <w:pPr>
@@ -3473,9 +3451,9 @@
           <w:szCs w:val="24"/>
         </w:rPr>
       </w:pPr>
-      <w:bookmarkStart w:id="5" w:name="OLE_LINK3"/>
-      <w:bookmarkStart w:id="6" w:name="OLE_LINK4"/>
-      <w:bookmarkStart w:id="7" w:name="OLE_LINK5"/>
+      <w:bookmarkStart w:id="4" w:name="OLE_LINK3"/>
+      <w:bookmarkStart w:id="5" w:name="OLE_LINK4"/>
+      <w:bookmarkStart w:id="6" w:name="OLE_LINK5"/>
       <w:r>
         <w:rPr>
           <w:rFonts w:asciiTheme="majorHAnsi" w:hAnsiTheme="majorHAnsi"/>
@@ -3513,17 +3491,17 @@
           <w:rFonts w:asciiTheme="majorHAnsi" w:hAnsiTheme="majorHAnsi"/>
         </w:rPr>
       </w:pPr>
-      <w:bookmarkStart w:id="8" w:name="_Toc410638551"/>
+      <w:bookmarkStart w:id="7" w:name="_Toc410638551"/>
+      <w:bookmarkEnd w:id="4"/>
       <w:bookmarkEnd w:id="5"/>
       <w:bookmarkEnd w:id="6"/>
+      <w:r>
+        <w:rPr>
+          <w:rFonts w:asciiTheme="majorHAnsi" w:hAnsiTheme="majorHAnsi"/>
+        </w:rPr>
+        <w:t>Problem Definition</w:t>
+      </w:r>
       <w:bookmarkEnd w:id="7"/>
-      <w:r>
-        <w:rPr>
-          <w:rFonts w:asciiTheme="majorHAnsi" w:hAnsiTheme="majorHAnsi"/>
-        </w:rPr>
-        <w:t>Problem Definition</w:t>
-      </w:r>
-      <w:bookmarkEnd w:id="8"/>
     </w:p>
     <w:p>
       <w:pPr>
@@ -3569,14 +3547,14 @@
           <w:rFonts w:asciiTheme="majorHAnsi" w:hAnsiTheme="majorHAnsi"/>
         </w:rPr>
       </w:pPr>
-      <w:bookmarkStart w:id="9" w:name="_Toc410638552"/>
+      <w:bookmarkStart w:id="8" w:name="_Toc410638552"/>
       <w:r>
         <w:rPr>
           <w:rFonts w:asciiTheme="majorHAnsi" w:hAnsiTheme="majorHAnsi"/>
         </w:rPr>
         <w:t>Scope of the System</w:t>
       </w:r>
-      <w:bookmarkEnd w:id="9"/>
+      <w:bookmarkEnd w:id="8"/>
     </w:p>
     <w:p>
       <w:pPr>
@@ -3612,14 +3590,14 @@
           <w:rFonts w:asciiTheme="majorHAnsi" w:hAnsiTheme="majorHAnsi"/>
         </w:rPr>
       </w:pPr>
-      <w:bookmarkStart w:id="10" w:name="_Toc410638553"/>
+      <w:bookmarkStart w:id="9" w:name="_Toc410638553"/>
       <w:r>
         <w:rPr>
           <w:rFonts w:asciiTheme="majorHAnsi" w:hAnsiTheme="majorHAnsi"/>
         </w:rPr>
         <w:t>Terminology</w:t>
       </w:r>
-      <w:bookmarkEnd w:id="10"/>
+      <w:bookmarkEnd w:id="9"/>
       <w:r>
         <w:rPr>
           <w:rFonts w:asciiTheme="majorHAnsi" w:hAnsiTheme="majorHAnsi"/>
@@ -3840,6 +3818,7 @@
           <w:szCs w:val="24"/>
           <w:u w:val="single"/>
         </w:rPr>
+        <w:lastRenderedPageBreak/>
         <w:t>SkillCourt Pad</w:t>
       </w:r>
       <w:r>
@@ -3867,7 +3846,7 @@
           <w:rFonts w:asciiTheme="majorHAnsi" w:hAnsiTheme="majorHAnsi"/>
         </w:rPr>
       </w:pPr>
-      <w:bookmarkStart w:id="11" w:name="_Toc410638554"/>
+      <w:bookmarkStart w:id="10" w:name="_Toc410638554"/>
       <w:r>
         <w:rPr>
           <w:rFonts w:asciiTheme="majorHAnsi" w:hAnsiTheme="majorHAnsi"/>
@@ -3881,7 +3860,7 @@
         <w:tab/>
         <w:t>Overview of Document</w:t>
       </w:r>
-      <w:bookmarkEnd w:id="11"/>
+      <w:bookmarkEnd w:id="10"/>
     </w:p>
     <w:p>
       <w:pPr>
@@ -3931,7 +3910,7 @@
           <w:bCs/>
         </w:rPr>
       </w:pPr>
-      <w:bookmarkStart w:id="12" w:name="_Toc410638555"/>
+      <w:bookmarkStart w:id="11" w:name="_Toc410638555"/>
       <w:r>
         <w:rPr>
           <w:rStyle w:val="Heading2Char"/>
@@ -3939,9 +3918,10 @@
           <w:b/>
           <w:bCs/>
         </w:rPr>
+        <w:lastRenderedPageBreak/>
         <w:t>Current System</w:t>
       </w:r>
-      <w:bookmarkEnd w:id="12"/>
+      <w:bookmarkEnd w:id="11"/>
     </w:p>
     <w:p>
       <w:pPr>
@@ -4018,16 +3998,17 @@
           <w:bCs w:val="0"/>
         </w:rPr>
       </w:pPr>
-      <w:bookmarkStart w:id="13" w:name="_Toc410638556"/>
+      <w:bookmarkStart w:id="12" w:name="_Toc410638556"/>
       <w:r>
         <w:rPr>
           <w:rStyle w:val="Heading2Char"/>
           <w:rFonts w:asciiTheme="majorHAnsi" w:eastAsiaTheme="minorHAnsi" w:hAnsiTheme="majorHAnsi"/>
           <w:b/>
         </w:rPr>
+        <w:lastRenderedPageBreak/>
         <w:t>Project Plan</w:t>
       </w:r>
-      <w:bookmarkEnd w:id="13"/>
+      <w:bookmarkEnd w:id="12"/>
     </w:p>
     <w:p>
       <w:pPr>
@@ -4075,14 +4056,14 @@
           <w:rFonts w:asciiTheme="majorHAnsi" w:hAnsiTheme="majorHAnsi"/>
         </w:rPr>
       </w:pPr>
-      <w:bookmarkStart w:id="14" w:name="_Toc410638557"/>
+      <w:bookmarkStart w:id="13" w:name="_Toc410638557"/>
       <w:r>
         <w:rPr>
           <w:rFonts w:asciiTheme="majorHAnsi" w:hAnsiTheme="majorHAnsi"/>
         </w:rPr>
         <w:t>Project Organization</w:t>
       </w:r>
-      <w:bookmarkEnd w:id="14"/>
+      <w:bookmarkEnd w:id="13"/>
     </w:p>
     <w:p>
       <w:pPr>
@@ -4182,7 +4163,7 @@
           <w:szCs w:val="26"/>
         </w:rPr>
         <w:drawing>
-          <wp:inline distT="0" distB="0" distL="0" distR="0" wp14:anchorId="78EE1C35" wp14:editId="61BD185C">
+          <wp:inline distT="0" distB="0" distL="0" distR="0" wp14:anchorId="78EE1C35" wp14:editId="2B299F26">
             <wp:extent cx="5475889" cy="3216165"/>
             <wp:effectExtent l="38100" t="19050" r="0" b="41910"/>
             <wp:docPr id="3" name="Diagram 3"/>
@@ -4280,14 +4261,15 @@
           <w:rFonts w:asciiTheme="majorHAnsi" w:hAnsiTheme="majorHAnsi"/>
         </w:rPr>
       </w:pPr>
-      <w:bookmarkStart w:id="15" w:name="_Toc410638558"/>
+      <w:bookmarkStart w:id="14" w:name="_Toc410638558"/>
       <w:r>
         <w:rPr>
           <w:rFonts w:asciiTheme="majorHAnsi" w:hAnsiTheme="majorHAnsi"/>
         </w:rPr>
+        <w:lastRenderedPageBreak/>
         <w:t>Identification of Tasks, Milestones and Deliverables</w:t>
       </w:r>
-      <w:bookmarkEnd w:id="15"/>
+      <w:bookmarkEnd w:id="14"/>
     </w:p>
     <w:p>
       <w:pPr>
@@ -4907,14 +4889,15 @@
           <w:rFonts w:asciiTheme="majorHAnsi" w:hAnsiTheme="majorHAnsi"/>
         </w:rPr>
       </w:pPr>
-      <w:bookmarkStart w:id="16" w:name="_Toc410638559"/>
+      <w:bookmarkStart w:id="15" w:name="_Toc410638559"/>
       <w:r>
         <w:rPr>
           <w:rFonts w:asciiTheme="majorHAnsi" w:hAnsiTheme="majorHAnsi"/>
         </w:rPr>
+        <w:lastRenderedPageBreak/>
         <w:t>Cost Estimate</w:t>
       </w:r>
-      <w:bookmarkEnd w:id="16"/>
+      <w:bookmarkEnd w:id="15"/>
     </w:p>
     <w:p>
       <w:pPr>
@@ -5670,14 +5653,15 @@
           <w:rFonts w:asciiTheme="majorHAnsi" w:hAnsiTheme="majorHAnsi"/>
         </w:rPr>
       </w:pPr>
-      <w:bookmarkStart w:id="17" w:name="_Toc410638560"/>
+      <w:bookmarkStart w:id="16" w:name="_Toc410638560"/>
       <w:r>
         <w:rPr>
           <w:rFonts w:asciiTheme="majorHAnsi" w:hAnsiTheme="majorHAnsi"/>
         </w:rPr>
+        <w:lastRenderedPageBreak/>
         <w:t>Proposed System Requirements</w:t>
       </w:r>
-      <w:bookmarkEnd w:id="17"/>
+      <w:bookmarkEnd w:id="16"/>
     </w:p>
     <w:p>
       <w:pPr>
@@ -5818,7 +5802,7 @@
           <w:szCs w:val="28"/>
         </w:rPr>
       </w:pPr>
-      <w:bookmarkStart w:id="18" w:name="_Toc410638561"/>
+      <w:bookmarkStart w:id="17" w:name="_Toc410638561"/>
       <w:r>
         <w:rPr>
           <w:rFonts w:asciiTheme="majorHAnsi" w:hAnsiTheme="majorHAnsi"/>
@@ -5826,7 +5810,7 @@
         </w:rPr>
         <w:t>Functional Requirements</w:t>
       </w:r>
-      <w:bookmarkEnd w:id="18"/>
+      <w:bookmarkEnd w:id="17"/>
     </w:p>
     <w:p>
       <w:pPr>
@@ -6247,6 +6231,7 @@
           <w:sz w:val="24"/>
           <w:szCs w:val="24"/>
         </w:rPr>
+        <w:lastRenderedPageBreak/>
         <w:t>The system shall allow the player to enter the application as a guest</w:t>
       </w:r>
     </w:p>
@@ -6856,6 +6841,7 @@
           <w:sz w:val="24"/>
           <w:szCs w:val="24"/>
         </w:rPr>
+        <w:lastRenderedPageBreak/>
         <w:t>The system shall allow the player</w:t>
       </w:r>
       <w:r>
@@ -7483,6 +7469,7 @@
           <w:sz w:val="24"/>
           <w:szCs w:val="24"/>
         </w:rPr>
+        <w:lastRenderedPageBreak/>
         <w:t>The system shall allow the</w:t>
       </w:r>
       <w:r>
@@ -8225,6 +8212,7 @@
         <w:rPr>
           <w:b/>
         </w:rPr>
+        <w:lastRenderedPageBreak/>
         <w:t>Performance</w:t>
       </w:r>
       <w:r>
@@ -8846,12 +8834,13 @@
           <w:szCs w:val="28"/>
         </w:rPr>
       </w:pPr>
-      <w:bookmarkStart w:id="19" w:name="_Toc410638562"/>
+      <w:bookmarkStart w:id="18" w:name="_Toc410638562"/>
       <w:r>
         <w:rPr>
           <w:rFonts w:asciiTheme="majorHAnsi" w:hAnsiTheme="majorHAnsi"/>
           <w:szCs w:val="28"/>
         </w:rPr>
+        <w:lastRenderedPageBreak/>
         <w:t>Analysis of System Requirements</w:t>
       </w:r>
       <w:r>
@@ -8862,7 +8851,7 @@
         </w:rPr>
         <w:t xml:space="preserve"> (missing)</w:t>
       </w:r>
-      <w:bookmarkEnd w:id="19"/>
+      <w:bookmarkEnd w:id="18"/>
     </w:p>
     <w:p>
       <w:pPr>
@@ -8995,14 +8984,15 @@
           <w:rFonts w:asciiTheme="majorHAnsi" w:hAnsiTheme="majorHAnsi"/>
         </w:rPr>
       </w:pPr>
-      <w:bookmarkStart w:id="20" w:name="_Toc410638563"/>
+      <w:bookmarkStart w:id="19" w:name="_Toc410638563"/>
       <w:r>
         <w:rPr>
           <w:rFonts w:asciiTheme="majorHAnsi" w:hAnsiTheme="majorHAnsi"/>
         </w:rPr>
+        <w:lastRenderedPageBreak/>
         <w:t>Glossary</w:t>
       </w:r>
-      <w:bookmarkEnd w:id="20"/>
+      <w:bookmarkEnd w:id="19"/>
       <w:r>
         <w:rPr>
           <w:rFonts w:asciiTheme="majorHAnsi" w:hAnsiTheme="majorHAnsi"/>
@@ -9037,15 +9027,16 @@
           <w:bCs w:val="0"/>
         </w:rPr>
       </w:pPr>
-      <w:bookmarkStart w:id="21" w:name="_Toc410638564"/>
+      <w:bookmarkStart w:id="20" w:name="_Toc410638564"/>
       <w:r>
         <w:rPr>
           <w:rFonts w:asciiTheme="majorHAnsi" w:hAnsiTheme="majorHAnsi"/>
           <w:bCs w:val="0"/>
         </w:rPr>
+        <w:lastRenderedPageBreak/>
         <w:t>Appendix</w:t>
       </w:r>
-      <w:bookmarkEnd w:id="21"/>
+      <w:bookmarkEnd w:id="20"/>
       <w:r>
         <w:rPr>
           <w:rFonts w:asciiTheme="majorHAnsi" w:hAnsiTheme="majorHAnsi"/>
@@ -9076,7 +9067,7 @@
           <w:rFonts w:asciiTheme="majorHAnsi" w:hAnsiTheme="majorHAnsi"/>
         </w:rPr>
       </w:pPr>
-      <w:bookmarkStart w:id="22" w:name="_Toc410638565"/>
+      <w:bookmarkStart w:id="21" w:name="_Toc410638565"/>
       <w:r>
         <w:rPr>
           <w:rFonts w:asciiTheme="majorHAnsi" w:hAnsiTheme="majorHAnsi"/>
@@ -9101,7 +9092,7 @@
         </w:rPr>
         <w:t>Complete use cases</w:t>
       </w:r>
-      <w:bookmarkEnd w:id="22"/>
+      <w:bookmarkEnd w:id="21"/>
     </w:p>
     <w:p>
       <w:pPr>
@@ -9939,6 +9930,7 @@
                 <w:rFonts w:asciiTheme="majorHAnsi" w:hAnsiTheme="majorHAnsi"/>
                 <w:u w:val="single"/>
               </w:rPr>
+              <w:lastRenderedPageBreak/>
               <w:t>The use case ends</w:t>
             </w:r>
             <w:r>
@@ -9975,6 +9967,7 @@
                 <w:rFonts w:asciiTheme="majorHAnsi" w:hAnsiTheme="majorHAnsi"/>
                 <w:b/>
               </w:rPr>
+              <w:lastRenderedPageBreak/>
               <w:t>Post-Conditions</w:t>
             </w:r>
             <w:r>
@@ -11047,6 +11040,7 @@
                 <w:rFonts w:asciiTheme="majorHAnsi" w:hAnsiTheme="majorHAnsi"/>
                 <w:b/>
               </w:rPr>
+              <w:lastRenderedPageBreak/>
               <w:t>Actors:</w:t>
             </w:r>
           </w:p>
@@ -11854,6 +11848,7 @@
                 <w:rFonts w:asciiTheme="majorHAnsi" w:hAnsiTheme="majorHAnsi"/>
                 <w:b/>
               </w:rPr>
+              <w:lastRenderedPageBreak/>
               <w:t>Use case ID:</w:t>
             </w:r>
           </w:p>
@@ -12634,8 +12629,766 @@
     </w:tbl>
     <w:p>
       <w:pPr>
+        <w:pBdr>
+          <w:bottom w:val="single" w:sz="6" w:space="1" w:color="auto"/>
+        </w:pBdr>
         <w:rPr>
           <w:rFonts w:asciiTheme="majorHAnsi" w:hAnsiTheme="majorHAnsi"/>
+        </w:rPr>
+      </w:pPr>
+    </w:p>
+    <w:tbl>
+      <w:tblPr>
+        <w:tblStyle w:val="TableGrid"/>
+        <w:tblW w:w="0" w:type="auto"/>
+        <w:tblBorders>
+          <w:top w:val="none" w:sz="0" w:space="0" w:color="auto"/>
+          <w:left w:val="none" w:sz="0" w:space="0" w:color="auto"/>
+          <w:bottom w:val="none" w:sz="0" w:space="0" w:color="auto"/>
+          <w:right w:val="none" w:sz="0" w:space="0" w:color="auto"/>
+          <w:insideH w:val="none" w:sz="0" w:space="0" w:color="auto"/>
+          <w:insideV w:val="none" w:sz="0" w:space="0" w:color="auto"/>
+        </w:tblBorders>
+        <w:tblLook w:val="04A0" w:firstRow="1" w:lastRow="0" w:firstColumn="1" w:lastColumn="0" w:noHBand="0" w:noVBand="1"/>
+      </w:tblPr>
+      <w:tblGrid>
+        <w:gridCol w:w="1435"/>
+        <w:gridCol w:w="7915"/>
+      </w:tblGrid>
+      <w:tr>
+        <w:tc>
+          <w:tcPr>
+            <w:tcW w:w="1435" w:type="dxa"/>
+          </w:tcPr>
+          <w:p>
+            <w:pPr>
+              <w:rPr>
+                <w:rFonts w:asciiTheme="majorHAnsi" w:hAnsiTheme="majorHAnsi"/>
+                <w:b/>
+              </w:rPr>
+            </w:pPr>
+            <w:r>
+              <w:rPr>
+                <w:rFonts w:asciiTheme="majorHAnsi" w:hAnsiTheme="majorHAnsi"/>
+                <w:b/>
+              </w:rPr>
+              <w:t>Use case ID:</w:t>
+            </w:r>
+          </w:p>
+        </w:tc>
+        <w:tc>
+          <w:tcPr>
+            <w:tcW w:w="7915" w:type="dxa"/>
+          </w:tcPr>
+          <w:p>
+            <w:pPr>
+              <w:rPr>
+                <w:rFonts w:asciiTheme="majorHAnsi" w:hAnsiTheme="majorHAnsi"/>
+              </w:rPr>
+            </w:pPr>
+            <w:r>
+              <w:rPr>
+                <w:rFonts w:asciiTheme="majorHAnsi" w:hAnsiTheme="majorHAnsi"/>
+              </w:rPr>
+              <w:t>SkillCourt-Backend 004</w:t>
+            </w:r>
+          </w:p>
+        </w:tc>
+      </w:tr>
+      <w:tr>
+        <w:tc>
+          <w:tcPr>
+            <w:tcW w:w="1435" w:type="dxa"/>
+          </w:tcPr>
+          <w:p>
+            <w:pPr>
+              <w:rPr>
+                <w:rFonts w:asciiTheme="majorHAnsi" w:hAnsiTheme="majorHAnsi"/>
+                <w:b/>
+              </w:rPr>
+            </w:pPr>
+            <w:r>
+              <w:rPr>
+                <w:rFonts w:asciiTheme="majorHAnsi" w:hAnsiTheme="majorHAnsi"/>
+                <w:b/>
+              </w:rPr>
+              <w:t>Name:</w:t>
+            </w:r>
+          </w:p>
+        </w:tc>
+        <w:tc>
+          <w:tcPr>
+            <w:tcW w:w="7915" w:type="dxa"/>
+          </w:tcPr>
+          <w:p>
+            <w:pPr>
+              <w:rPr>
+                <w:rFonts w:asciiTheme="majorHAnsi" w:hAnsiTheme="majorHAnsi"/>
+              </w:rPr>
+            </w:pPr>
+            <w:r>
+              <w:rPr>
+                <w:rFonts w:asciiTheme="majorHAnsi" w:hAnsiTheme="majorHAnsi"/>
+              </w:rPr>
+              <w:t>Password Recovery</w:t>
+            </w:r>
+          </w:p>
+        </w:tc>
+      </w:tr>
+      <w:tr>
+        <w:tc>
+          <w:tcPr>
+            <w:tcW w:w="1435" w:type="dxa"/>
+          </w:tcPr>
+          <w:p>
+            <w:pPr>
+              <w:rPr>
+                <w:rFonts w:asciiTheme="majorHAnsi" w:hAnsiTheme="majorHAnsi"/>
+                <w:b/>
+              </w:rPr>
+            </w:pPr>
+            <w:r>
+              <w:rPr>
+                <w:rFonts w:asciiTheme="majorHAnsi" w:hAnsiTheme="majorHAnsi"/>
+                <w:b/>
+              </w:rPr>
+              <w:t>Details:</w:t>
+            </w:r>
+          </w:p>
+        </w:tc>
+        <w:tc>
+          <w:tcPr>
+            <w:tcW w:w="7915" w:type="dxa"/>
+          </w:tcPr>
+          <w:p>
+            <w:pPr>
+              <w:rPr>
+                <w:rFonts w:asciiTheme="majorHAnsi" w:hAnsiTheme="majorHAnsi"/>
+              </w:rPr>
+            </w:pPr>
+            <w:r>
+              <w:rPr>
+                <w:rFonts w:asciiTheme="majorHAnsi" w:hAnsiTheme="majorHAnsi"/>
+              </w:rPr>
+              <w:t>This use case allows the players to recover a forgotten password</w:t>
+            </w:r>
+          </w:p>
+        </w:tc>
+      </w:tr>
+      <w:tr>
+        <w:tc>
+          <w:tcPr>
+            <w:tcW w:w="1435" w:type="dxa"/>
+          </w:tcPr>
+          <w:p>
+            <w:pPr>
+              <w:rPr>
+                <w:rFonts w:asciiTheme="majorHAnsi" w:hAnsiTheme="majorHAnsi"/>
+                <w:b/>
+              </w:rPr>
+            </w:pPr>
+            <w:r>
+              <w:rPr>
+                <w:rFonts w:asciiTheme="majorHAnsi" w:hAnsiTheme="majorHAnsi"/>
+                <w:b/>
+              </w:rPr>
+              <w:t>Actors:</w:t>
+            </w:r>
+          </w:p>
+        </w:tc>
+        <w:tc>
+          <w:tcPr>
+            <w:tcW w:w="7915" w:type="dxa"/>
+          </w:tcPr>
+          <w:p>
+            <w:pPr>
+              <w:rPr>
+                <w:rFonts w:asciiTheme="majorHAnsi" w:hAnsiTheme="majorHAnsi"/>
+              </w:rPr>
+            </w:pPr>
+            <w:r>
+              <w:rPr>
+                <w:rFonts w:asciiTheme="majorHAnsi" w:hAnsiTheme="majorHAnsi"/>
+              </w:rPr>
+              <w:t>Player</w:t>
+            </w:r>
+          </w:p>
+        </w:tc>
+      </w:tr>
+      <w:tr>
+        <w:tc>
+          <w:tcPr>
+            <w:tcW w:w="9350" w:type="dxa"/>
+            <w:gridSpan w:val="2"/>
+          </w:tcPr>
+          <w:p>
+            <w:pPr>
+              <w:rPr>
+                <w:rFonts w:asciiTheme="majorHAnsi" w:hAnsiTheme="majorHAnsi"/>
+              </w:rPr>
+            </w:pPr>
+            <w:r>
+              <w:rPr>
+                <w:rFonts w:asciiTheme="majorHAnsi" w:hAnsiTheme="majorHAnsi"/>
+                <w:b/>
+              </w:rPr>
+              <w:t>Pre-Conditions</w:t>
+            </w:r>
+            <w:r>
+              <w:rPr>
+                <w:rFonts w:asciiTheme="majorHAnsi" w:hAnsiTheme="majorHAnsi"/>
+              </w:rPr>
+              <w:t>:</w:t>
+            </w:r>
+          </w:p>
+          <w:p>
+            <w:pPr>
+              <w:pStyle w:val="ListParagraph"/>
+              <w:numPr>
+                <w:ilvl w:val="0"/>
+                <w:numId w:val="33"/>
+              </w:numPr>
+              <w:rPr>
+                <w:rFonts w:asciiTheme="majorHAnsi" w:hAnsiTheme="majorHAnsi"/>
+              </w:rPr>
+            </w:pPr>
+            <w:r>
+              <w:rPr>
+                <w:rFonts w:asciiTheme="majorHAnsi" w:hAnsiTheme="majorHAnsi"/>
+              </w:rPr>
+              <w:t>The player has already created an account</w:t>
+            </w:r>
+          </w:p>
+          <w:p>
+            <w:pPr>
+              <w:rPr>
+                <w:rFonts w:asciiTheme="majorHAnsi" w:hAnsiTheme="majorHAnsi"/>
+              </w:rPr>
+            </w:pPr>
+          </w:p>
+        </w:tc>
+      </w:tr>
+      <w:tr>
+        <w:tc>
+          <w:tcPr>
+            <w:tcW w:w="9350" w:type="dxa"/>
+            <w:gridSpan w:val="2"/>
+          </w:tcPr>
+          <w:p>
+            <w:pPr>
+              <w:rPr>
+                <w:rFonts w:asciiTheme="majorHAnsi" w:hAnsiTheme="majorHAnsi"/>
+              </w:rPr>
+            </w:pPr>
+            <w:r>
+              <w:rPr>
+                <w:rFonts w:asciiTheme="majorHAnsi" w:hAnsiTheme="majorHAnsi"/>
+                <w:b/>
+              </w:rPr>
+              <w:t>Description</w:t>
+            </w:r>
+            <w:r>
+              <w:rPr>
+                <w:rFonts w:asciiTheme="majorHAnsi" w:hAnsiTheme="majorHAnsi"/>
+              </w:rPr>
+              <w:t>:</w:t>
+            </w:r>
+          </w:p>
+          <w:p>
+            <w:pPr>
+              <w:pStyle w:val="ListParagraph"/>
+              <w:numPr>
+                <w:ilvl w:val="0"/>
+                <w:numId w:val="33"/>
+              </w:numPr>
+              <w:rPr>
+                <w:rFonts w:asciiTheme="majorHAnsi" w:hAnsiTheme="majorHAnsi"/>
+              </w:rPr>
+            </w:pPr>
+            <w:r>
+              <w:rPr>
+                <w:rFonts w:asciiTheme="majorHAnsi" w:hAnsiTheme="majorHAnsi"/>
+                <w:u w:val="single"/>
+              </w:rPr>
+              <w:t>Use case begins</w:t>
+            </w:r>
+            <w:r>
+              <w:rPr>
+                <w:rFonts w:asciiTheme="majorHAnsi" w:hAnsiTheme="majorHAnsi"/>
+              </w:rPr>
+              <w:t xml:space="preserve"> when user presses the “Trouble Logging In?” button </w:t>
+            </w:r>
+          </w:p>
+          <w:p>
+            <w:pPr>
+              <w:pStyle w:val="ListParagraph"/>
+              <w:numPr>
+                <w:ilvl w:val="0"/>
+                <w:numId w:val="33"/>
+              </w:numPr>
+              <w:rPr>
+                <w:rFonts w:asciiTheme="majorHAnsi" w:hAnsiTheme="majorHAnsi"/>
+              </w:rPr>
+            </w:pPr>
+            <w:r>
+              <w:rPr>
+                <w:rFonts w:asciiTheme="majorHAnsi" w:hAnsiTheme="majorHAnsi"/>
+              </w:rPr>
+              <w:t>The system will allow the user to enter the email address associated with the account</w:t>
+            </w:r>
+          </w:p>
+          <w:p>
+            <w:pPr>
+              <w:rPr>
+                <w:rFonts w:asciiTheme="majorHAnsi" w:hAnsiTheme="majorHAnsi"/>
+              </w:rPr>
+            </w:pPr>
+          </w:p>
+        </w:tc>
+      </w:tr>
+      <w:tr>
+        <w:tc>
+          <w:tcPr>
+            <w:tcW w:w="9350" w:type="dxa"/>
+            <w:gridSpan w:val="2"/>
+          </w:tcPr>
+          <w:p>
+            <w:pPr>
+              <w:rPr>
+                <w:rFonts w:asciiTheme="majorHAnsi" w:hAnsiTheme="majorHAnsi"/>
+              </w:rPr>
+            </w:pPr>
+            <w:r>
+              <w:rPr>
+                <w:rFonts w:asciiTheme="majorHAnsi" w:hAnsiTheme="majorHAnsi"/>
+                <w:b/>
+              </w:rPr>
+              <w:t>Post-Conditions</w:t>
+            </w:r>
+            <w:r>
+              <w:rPr>
+                <w:rFonts w:asciiTheme="majorHAnsi" w:hAnsiTheme="majorHAnsi"/>
+              </w:rPr>
+              <w:t>:</w:t>
+            </w:r>
+          </w:p>
+          <w:p>
+            <w:pPr>
+              <w:pStyle w:val="ListParagraph"/>
+              <w:numPr>
+                <w:ilvl w:val="0"/>
+                <w:numId w:val="33"/>
+              </w:numPr>
+              <w:rPr>
+                <w:rFonts w:asciiTheme="majorHAnsi" w:hAnsiTheme="majorHAnsi"/>
+              </w:rPr>
+            </w:pPr>
+            <w:r>
+              <w:rPr>
+                <w:rFonts w:asciiTheme="majorHAnsi" w:hAnsiTheme="majorHAnsi"/>
+              </w:rPr>
+              <w:t>The system will send the user his credentials to the associated email address</w:t>
+            </w:r>
+          </w:p>
+        </w:tc>
+      </w:tr>
+    </w:tbl>
+    <w:p>
+      <w:pPr>
+        <w:pBdr>
+          <w:bottom w:val="single" w:sz="6" w:space="1" w:color="auto"/>
+        </w:pBdr>
+        <w:rPr>
+          <w:rFonts w:asciiTheme="majorHAnsi" w:hAnsiTheme="majorHAnsi"/>
+        </w:rPr>
+      </w:pPr>
+    </w:p>
+    <w:tbl>
+      <w:tblPr>
+        <w:tblStyle w:val="TableGrid"/>
+        <w:tblW w:w="0" w:type="auto"/>
+        <w:tblBorders>
+          <w:top w:val="none" w:sz="0" w:space="0" w:color="auto"/>
+          <w:left w:val="none" w:sz="0" w:space="0" w:color="auto"/>
+          <w:bottom w:val="none" w:sz="0" w:space="0" w:color="auto"/>
+          <w:right w:val="none" w:sz="0" w:space="0" w:color="auto"/>
+          <w:insideH w:val="none" w:sz="0" w:space="0" w:color="auto"/>
+          <w:insideV w:val="none" w:sz="0" w:space="0" w:color="auto"/>
+        </w:tblBorders>
+        <w:tblLook w:val="04A0" w:firstRow="1" w:lastRow="0" w:firstColumn="1" w:lastColumn="0" w:noHBand="0" w:noVBand="1"/>
+      </w:tblPr>
+      <w:tblGrid>
+        <w:gridCol w:w="1435"/>
+        <w:gridCol w:w="7915"/>
+      </w:tblGrid>
+      <w:tr>
+        <w:tc>
+          <w:tcPr>
+            <w:tcW w:w="1435" w:type="dxa"/>
+          </w:tcPr>
+          <w:p>
+            <w:pPr>
+              <w:rPr>
+                <w:rFonts w:asciiTheme="majorHAnsi" w:hAnsiTheme="majorHAnsi"/>
+                <w:b/>
+              </w:rPr>
+            </w:pPr>
+            <w:r>
+              <w:rPr>
+                <w:rFonts w:asciiTheme="majorHAnsi" w:hAnsiTheme="majorHAnsi"/>
+                <w:b/>
+              </w:rPr>
+              <w:t>Use case ID:</w:t>
+            </w:r>
+          </w:p>
+        </w:tc>
+        <w:tc>
+          <w:tcPr>
+            <w:tcW w:w="7915" w:type="dxa"/>
+          </w:tcPr>
+          <w:p>
+            <w:pPr>
+              <w:rPr>
+                <w:rFonts w:asciiTheme="majorHAnsi" w:hAnsiTheme="majorHAnsi"/>
+              </w:rPr>
+            </w:pPr>
+            <w:r>
+              <w:rPr>
+                <w:rFonts w:asciiTheme="majorHAnsi" w:hAnsiTheme="majorHAnsi"/>
+              </w:rPr>
+              <w:t>SkillCourt-Backend 005</w:t>
+            </w:r>
+          </w:p>
+        </w:tc>
+      </w:tr>
+      <w:tr>
+        <w:tc>
+          <w:tcPr>
+            <w:tcW w:w="1435" w:type="dxa"/>
+          </w:tcPr>
+          <w:p>
+            <w:pPr>
+              <w:rPr>
+                <w:rFonts w:asciiTheme="majorHAnsi" w:hAnsiTheme="majorHAnsi"/>
+                <w:b/>
+              </w:rPr>
+            </w:pPr>
+            <w:r>
+              <w:rPr>
+                <w:rFonts w:asciiTheme="majorHAnsi" w:hAnsiTheme="majorHAnsi"/>
+                <w:b/>
+              </w:rPr>
+              <w:t>Name:</w:t>
+            </w:r>
+          </w:p>
+        </w:tc>
+        <w:tc>
+          <w:tcPr>
+            <w:tcW w:w="7915" w:type="dxa"/>
+          </w:tcPr>
+          <w:p>
+            <w:pPr>
+              <w:rPr>
+                <w:rFonts w:asciiTheme="majorHAnsi" w:hAnsiTheme="majorHAnsi"/>
+              </w:rPr>
+            </w:pPr>
+            <w:r>
+              <w:rPr>
+                <w:rFonts w:asciiTheme="majorHAnsi" w:hAnsiTheme="majorHAnsi"/>
+              </w:rPr>
+              <w:t>Account Management</w:t>
+            </w:r>
+          </w:p>
+        </w:tc>
+      </w:tr>
+      <w:tr>
+        <w:tc>
+          <w:tcPr>
+            <w:tcW w:w="1435" w:type="dxa"/>
+          </w:tcPr>
+          <w:p>
+            <w:pPr>
+              <w:rPr>
+                <w:rFonts w:asciiTheme="majorHAnsi" w:hAnsiTheme="majorHAnsi"/>
+                <w:b/>
+              </w:rPr>
+            </w:pPr>
+            <w:r>
+              <w:rPr>
+                <w:rFonts w:asciiTheme="majorHAnsi" w:hAnsiTheme="majorHAnsi"/>
+                <w:b/>
+              </w:rPr>
+              <w:t>Details:</w:t>
+            </w:r>
+          </w:p>
+        </w:tc>
+        <w:tc>
+          <w:tcPr>
+            <w:tcW w:w="7915" w:type="dxa"/>
+          </w:tcPr>
+          <w:p>
+            <w:pPr>
+              <w:rPr>
+                <w:rFonts w:asciiTheme="majorHAnsi" w:hAnsiTheme="majorHAnsi"/>
+              </w:rPr>
+            </w:pPr>
+            <w:r>
+              <w:rPr>
+                <w:rFonts w:asciiTheme="majorHAnsi" w:hAnsiTheme="majorHAnsi"/>
+              </w:rPr>
+              <w:t>This use case allows the player to change his account information after his account has been created</w:t>
+            </w:r>
+          </w:p>
+        </w:tc>
+      </w:tr>
+      <w:tr>
+        <w:tc>
+          <w:tcPr>
+            <w:tcW w:w="1435" w:type="dxa"/>
+          </w:tcPr>
+          <w:p>
+            <w:pPr>
+              <w:rPr>
+                <w:rFonts w:asciiTheme="majorHAnsi" w:hAnsiTheme="majorHAnsi"/>
+                <w:b/>
+              </w:rPr>
+            </w:pPr>
+            <w:r>
+              <w:rPr>
+                <w:rFonts w:asciiTheme="majorHAnsi" w:hAnsiTheme="majorHAnsi"/>
+                <w:b/>
+              </w:rPr>
+              <w:t>Actors:</w:t>
+            </w:r>
+          </w:p>
+        </w:tc>
+        <w:tc>
+          <w:tcPr>
+            <w:tcW w:w="7915" w:type="dxa"/>
+          </w:tcPr>
+          <w:p>
+            <w:pPr>
+              <w:rPr>
+                <w:rFonts w:asciiTheme="majorHAnsi" w:hAnsiTheme="majorHAnsi"/>
+              </w:rPr>
+            </w:pPr>
+            <w:r>
+              <w:rPr>
+                <w:rFonts w:asciiTheme="majorHAnsi" w:hAnsiTheme="majorHAnsi"/>
+              </w:rPr>
+              <w:t>Player</w:t>
+            </w:r>
+          </w:p>
+        </w:tc>
+      </w:tr>
+      <w:tr>
+        <w:tc>
+          <w:tcPr>
+            <w:tcW w:w="9350" w:type="dxa"/>
+            <w:gridSpan w:val="2"/>
+          </w:tcPr>
+          <w:p>
+            <w:pPr>
+              <w:rPr>
+                <w:rFonts w:asciiTheme="majorHAnsi" w:hAnsiTheme="majorHAnsi"/>
+              </w:rPr>
+            </w:pPr>
+            <w:r>
+              <w:rPr>
+                <w:rFonts w:asciiTheme="majorHAnsi" w:hAnsiTheme="majorHAnsi"/>
+                <w:b/>
+              </w:rPr>
+              <w:t>Pre-Conditions</w:t>
+            </w:r>
+            <w:r>
+              <w:rPr>
+                <w:rFonts w:asciiTheme="majorHAnsi" w:hAnsiTheme="majorHAnsi"/>
+              </w:rPr>
+              <w:t>:</w:t>
+            </w:r>
+          </w:p>
+          <w:p>
+            <w:pPr>
+              <w:pStyle w:val="ListParagraph"/>
+              <w:numPr>
+                <w:ilvl w:val="0"/>
+                <w:numId w:val="33"/>
+              </w:numPr>
+              <w:rPr>
+                <w:rFonts w:asciiTheme="majorHAnsi" w:hAnsiTheme="majorHAnsi"/>
+              </w:rPr>
+            </w:pPr>
+            <w:r>
+              <w:rPr>
+                <w:rFonts w:asciiTheme="majorHAnsi" w:hAnsiTheme="majorHAnsi"/>
+              </w:rPr>
+              <w:t>The player has already created an account and is logged into said account</w:t>
+            </w:r>
+          </w:p>
+          <w:p>
+            <w:pPr>
+              <w:rPr>
+                <w:rFonts w:asciiTheme="majorHAnsi" w:hAnsiTheme="majorHAnsi"/>
+              </w:rPr>
+            </w:pPr>
+          </w:p>
+        </w:tc>
+      </w:tr>
+      <w:tr>
+        <w:tc>
+          <w:tcPr>
+            <w:tcW w:w="9350" w:type="dxa"/>
+            <w:gridSpan w:val="2"/>
+          </w:tcPr>
+          <w:p>
+            <w:pPr>
+              <w:rPr>
+                <w:rFonts w:asciiTheme="majorHAnsi" w:hAnsiTheme="majorHAnsi"/>
+              </w:rPr>
+            </w:pPr>
+            <w:r>
+              <w:rPr>
+                <w:rFonts w:asciiTheme="majorHAnsi" w:hAnsiTheme="majorHAnsi"/>
+                <w:b/>
+              </w:rPr>
+              <w:t>Description</w:t>
+            </w:r>
+            <w:r>
+              <w:rPr>
+                <w:rFonts w:asciiTheme="majorHAnsi" w:hAnsiTheme="majorHAnsi"/>
+              </w:rPr>
+              <w:t>:</w:t>
+            </w:r>
+          </w:p>
+          <w:p>
+            <w:pPr>
+              <w:pStyle w:val="ListParagraph"/>
+              <w:numPr>
+                <w:ilvl w:val="0"/>
+                <w:numId w:val="33"/>
+              </w:numPr>
+              <w:rPr>
+                <w:rFonts w:asciiTheme="majorHAnsi" w:hAnsiTheme="majorHAnsi"/>
+              </w:rPr>
+            </w:pPr>
+            <w:r>
+              <w:rPr>
+                <w:rFonts w:asciiTheme="majorHAnsi" w:hAnsiTheme="majorHAnsi"/>
+                <w:u w:val="single"/>
+              </w:rPr>
+              <w:t>Use case begins</w:t>
+            </w:r>
+            <w:r>
+              <w:rPr>
+                <w:rFonts w:asciiTheme="majorHAnsi" w:hAnsiTheme="majorHAnsi"/>
+              </w:rPr>
+              <w:t xml:space="preserve"> when user presses the account settings button </w:t>
+            </w:r>
+          </w:p>
+          <w:p>
+            <w:pPr>
+              <w:pStyle w:val="ListParagraph"/>
+              <w:numPr>
+                <w:ilvl w:val="0"/>
+                <w:numId w:val="33"/>
+              </w:numPr>
+              <w:rPr>
+                <w:rFonts w:asciiTheme="majorHAnsi" w:hAnsiTheme="majorHAnsi"/>
+              </w:rPr>
+            </w:pPr>
+            <w:r>
+              <w:rPr>
+                <w:rFonts w:asciiTheme="majorHAnsi" w:hAnsiTheme="majorHAnsi"/>
+              </w:rPr>
+              <w:t>The system will display the user’s account information allowing for it to be edited</w:t>
+            </w:r>
+          </w:p>
+          <w:p>
+            <w:pPr>
+              <w:pStyle w:val="ListParagraph"/>
+              <w:numPr>
+                <w:ilvl w:val="0"/>
+                <w:numId w:val="33"/>
+              </w:numPr>
+              <w:rPr>
+                <w:rFonts w:asciiTheme="majorHAnsi" w:hAnsiTheme="majorHAnsi"/>
+              </w:rPr>
+            </w:pPr>
+            <w:r>
+              <w:rPr>
+                <w:rFonts w:asciiTheme="majorHAnsi" w:hAnsiTheme="majorHAnsi"/>
+              </w:rPr>
+              <w:t>After the user has edited the information, the user will click the save button</w:t>
+            </w:r>
+          </w:p>
+          <w:p>
+            <w:pPr>
+              <w:rPr>
+                <w:rFonts w:asciiTheme="majorHAnsi" w:hAnsiTheme="majorHAnsi"/>
+              </w:rPr>
+            </w:pPr>
+          </w:p>
+        </w:tc>
+      </w:tr>
+      <w:tr>
+        <w:tc>
+          <w:tcPr>
+            <w:tcW w:w="9350" w:type="dxa"/>
+            <w:gridSpan w:val="2"/>
+          </w:tcPr>
+          <w:p>
+            <w:pPr>
+              <w:rPr>
+                <w:rFonts w:asciiTheme="majorHAnsi" w:hAnsiTheme="majorHAnsi"/>
+              </w:rPr>
+            </w:pPr>
+            <w:r>
+              <w:rPr>
+                <w:rFonts w:asciiTheme="majorHAnsi" w:hAnsiTheme="majorHAnsi"/>
+                <w:b/>
+              </w:rPr>
+              <w:t>Post-Conditions</w:t>
+            </w:r>
+            <w:r>
+              <w:rPr>
+                <w:rFonts w:asciiTheme="majorHAnsi" w:hAnsiTheme="majorHAnsi"/>
+              </w:rPr>
+              <w:t>:</w:t>
+            </w:r>
+          </w:p>
+          <w:p>
+            <w:pPr>
+              <w:pStyle w:val="ListParagraph"/>
+              <w:numPr>
+                <w:ilvl w:val="0"/>
+                <w:numId w:val="33"/>
+              </w:numPr>
+              <w:rPr>
+                <w:rFonts w:asciiTheme="majorHAnsi" w:hAnsiTheme="majorHAnsi"/>
+              </w:rPr>
+            </w:pPr>
+            <w:r>
+              <w:rPr>
+                <w:rFonts w:asciiTheme="majorHAnsi" w:hAnsiTheme="majorHAnsi"/>
+              </w:rPr>
+              <w:t>The user’s new account settings will be properly changed in the database</w:t>
+            </w:r>
+          </w:p>
+        </w:tc>
+      </w:tr>
+    </w:tbl>
+    <w:p>
+      <w:pPr>
+        <w:rPr>
+          <w:rFonts w:asciiTheme="majorHAnsi" w:hAnsiTheme="majorHAnsi"/>
+        </w:rPr>
+      </w:pPr>
+    </w:p>
+    <w:p>
+      <w:pPr>
+        <w:rPr>
+          <w:rFonts w:asciiTheme="majorHAnsi" w:hAnsiTheme="majorHAnsi"/>
+          <w:color w:val="FF0000"/>
         </w:rPr>
       </w:pPr>
     </w:p>
@@ -12681,7 +13434,7 @@
           <w:rFonts w:asciiTheme="majorHAnsi" w:hAnsiTheme="majorHAnsi"/>
         </w:rPr>
       </w:pPr>
-      <w:bookmarkStart w:id="23" w:name="_Toc410638566"/>
+      <w:bookmarkStart w:id="22" w:name="_Toc410638566"/>
       <w:r>
         <w:rPr>
           <w:rFonts w:asciiTheme="majorHAnsi" w:hAnsiTheme="majorHAnsi"/>
@@ -12689,8 +13442,9 @@
           <w:sz w:val="26"/>
           <w:szCs w:val="26"/>
         </w:rPr>
+        <w:lastRenderedPageBreak/>
         <w:drawing>
-          <wp:anchor distT="0" distB="0" distL="114300" distR="114300" simplePos="0" relativeHeight="251665920" behindDoc="0" locked="0" layoutInCell="1" allowOverlap="1" wp14:anchorId="2E5C6C0C" wp14:editId="4FDFF81D">
+          <wp:anchor distT="0" distB="0" distL="114300" distR="114300" simplePos="0" relativeHeight="251609600" behindDoc="0" locked="0" layoutInCell="1" allowOverlap="1" wp14:anchorId="2E5C6C0C" wp14:editId="76CB5070">
             <wp:simplePos x="0" y="0"/>
             <wp:positionH relativeFrom="column">
               <wp:posOffset>-742950</wp:posOffset>
@@ -12757,7 +13511,7 @@
         </w:rPr>
         <w:t>Use case diagram using UML</w:t>
       </w:r>
-      <w:bookmarkEnd w:id="23"/>
+      <w:bookmarkEnd w:id="22"/>
     </w:p>
     <w:p>
       <w:pPr>
@@ -12771,27 +13525,14 @@
       <w:r>
         <w:t xml:space="preserve">Figure </w:t>
       </w:r>
-      <w:r>
-        <w:fldChar w:fldCharType="begin"/>
-      </w:r>
-      <w:r>
-        <w:instrText xml:space="preserve"> SEQ Figure \* ARABIC </w:instrText>
-      </w:r>
-      <w:r>
-        <w:fldChar w:fldCharType="separate"/>
-      </w:r>
-      <w:r>
-        <w:rPr>
-          <w:noProof/>
-        </w:rPr>
-        <w:t>2</w:t>
-      </w:r>
-      <w:r>
-        <w:rPr>
-          <w:noProof/>
-        </w:rPr>
-        <w:fldChar w:fldCharType="end"/>
-      </w:r>
+      <w:fldSimple w:instr=" SEQ Figure \* ARABIC ">
+        <w:r>
+          <w:rPr>
+            <w:noProof/>
+          </w:rPr>
+          <w:t>2</w:t>
+        </w:r>
+      </w:fldSimple>
       <w:r>
         <w:t xml:space="preserve">. </w:t>
       </w:r>
@@ -12822,13 +13563,14 @@
           <w:rFonts w:asciiTheme="majorHAnsi" w:hAnsiTheme="majorHAnsi"/>
         </w:rPr>
       </w:pPr>
-      <w:bookmarkStart w:id="24" w:name="_Toc410638567"/>
+      <w:bookmarkStart w:id="23" w:name="_Toc410638567"/>
       <w:r>
         <w:rPr>
           <w:noProof/>
         </w:rPr>
+        <w:lastRenderedPageBreak/>
         <w:drawing>
-          <wp:anchor distT="0" distB="0" distL="114300" distR="114300" simplePos="0" relativeHeight="251673088" behindDoc="0" locked="0" layoutInCell="1" allowOverlap="1" wp14:anchorId="44FB2EB7" wp14:editId="1BE597F0">
+          <wp:anchor distT="0" distB="0" distL="114300" distR="114300" simplePos="0" relativeHeight="251615744" behindDoc="0" locked="0" layoutInCell="1" allowOverlap="1" wp14:anchorId="44FB2EB7" wp14:editId="70D9DE82">
             <wp:simplePos x="0" y="0"/>
             <wp:positionH relativeFrom="column">
               <wp:posOffset>276225</wp:posOffset>
@@ -12902,7 +13644,7 @@
         </w:rPr>
         <w:t>Static UML diagram</w:t>
       </w:r>
-      <w:bookmarkEnd w:id="24"/>
+      <w:bookmarkEnd w:id="23"/>
     </w:p>
     <w:p>
       <w:pPr>
@@ -12941,6 +13683,1077 @@
           <w:sz w:val="28"/>
         </w:rPr>
       </w:pPr>
+      <w:r>
+        <w:rPr>
+          <w:rFonts w:asciiTheme="majorHAnsi" w:hAnsiTheme="majorHAnsi"/>
+          <w:noProof/>
+        </w:rPr>
+        <mc:AlternateContent>
+          <mc:Choice Requires="wps">
+            <w:drawing>
+              <wp:anchor distT="45720" distB="45720" distL="114300" distR="114300" simplePos="0" relativeHeight="251689472" behindDoc="0" locked="0" layoutInCell="1" allowOverlap="1" wp14:anchorId="216553D7" wp14:editId="1B9FBF24">
+                <wp:simplePos x="0" y="0"/>
+                <wp:positionH relativeFrom="column">
+                  <wp:posOffset>1952625</wp:posOffset>
+                </wp:positionH>
+                <wp:positionV relativeFrom="paragraph">
+                  <wp:posOffset>1112520</wp:posOffset>
+                </wp:positionV>
+                <wp:extent cx="2266950" cy="1404620"/>
+                <wp:effectExtent l="0" t="0" r="0" b="0"/>
+                <wp:wrapSquare wrapText="bothSides"/>
+                <wp:docPr id="18" name="Text Box 2"/>
+                <wp:cNvGraphicFramePr>
+                  <a:graphicFrameLocks xmlns:a="http://schemas.openxmlformats.org/drawingml/2006/main"/>
+                </wp:cNvGraphicFramePr>
+                <a:graphic xmlns:a="http://schemas.openxmlformats.org/drawingml/2006/main">
+                  <a:graphicData uri="http://schemas.microsoft.com/office/word/2010/wordprocessingShape">
+                    <wps:wsp>
+                      <wps:cNvSpPr txBox="1">
+                        <a:spLocks noChangeArrowheads="1"/>
+                      </wps:cNvSpPr>
+                      <wps:spPr bwMode="auto">
+                        <a:xfrm>
+                          <a:off x="0" y="0"/>
+                          <a:ext cx="2266950" cy="1404620"/>
+                        </a:xfrm>
+                        <a:prstGeom prst="rect">
+                          <a:avLst/>
+                        </a:prstGeom>
+                        <a:noFill/>
+                        <a:ln w="9525">
+                          <a:noFill/>
+                          <a:miter lim="800000"/>
+                          <a:headEnd/>
+                          <a:tailEnd/>
+                        </a:ln>
+                      </wps:spPr>
+                      <wps:txbx>
+                        <w:txbxContent>
+                          <w:p>
+                            <w:pPr>
+                              <w:rPr>
+                                <w:sz w:val="16"/>
+                              </w:rPr>
+                            </w:pPr>
+                            <w:r>
+                              <w:rPr>
+                                <w:sz w:val="16"/>
+                              </w:rPr>
+                              <w:t xml:space="preserve">           </w:t>
+                            </w:r>
+                            <w:r>
+                              <w:rPr>
+                                <w:sz w:val="16"/>
+                              </w:rPr>
+                              <w:tab/>
+                            </w:r>
+                            <w:r>
+                              <w:rPr>
+                                <w:sz w:val="16"/>
+                              </w:rPr>
+                              <w:tab/>
+                            </w:r>
+                            <w:r>
+                              <w:rPr>
+                                <w:sz w:val="16"/>
+                              </w:rPr>
+                              <w:tab/>
+                            </w:r>
+                            <w:r>
+                              <w:rPr>
+                                <w:sz w:val="16"/>
+                              </w:rPr>
+                              <w:tab/>
+                            </w:r>
+                            <w:r>
+                              <w:rPr>
+                                <w:sz w:val="16"/>
+                              </w:rPr>
+                              <w:t xml:space="preserve">   1</w:t>
+                            </w:r>
+                          </w:p>
+                          <w:p>
+                            <w:pPr>
+                              <w:rPr>
+                                <w:sz w:val="16"/>
+                              </w:rPr>
+                            </w:pPr>
+                          </w:p>
+                          <w:p>
+                            <w:pPr>
+                              <w:rPr>
+                                <w:sz w:val="16"/>
+                              </w:rPr>
+                            </w:pPr>
+                            <w:r>
+                              <w:rPr>
+                                <w:sz w:val="16"/>
+                              </w:rPr>
+                              <w:t>1</w:t>
+                            </w:r>
+                          </w:p>
+                        </w:txbxContent>
+                      </wps:txbx>
+                      <wps:bodyPr rot="0" vert="horz" wrap="square" lIns="91440" tIns="45720" rIns="91440" bIns="45720" anchor="t" anchorCtr="0">
+                        <a:spAutoFit/>
+                      </wps:bodyPr>
+                    </wps:wsp>
+                  </a:graphicData>
+                </a:graphic>
+                <wp14:sizeRelH relativeFrom="margin">
+                  <wp14:pctWidth>0</wp14:pctWidth>
+                </wp14:sizeRelH>
+                <wp14:sizeRelV relativeFrom="margin">
+                  <wp14:pctHeight>20000</wp14:pctHeight>
+                </wp14:sizeRelV>
+              </wp:anchor>
+            </w:drawing>
+          </mc:Choice>
+          <mc:Fallback>
+            <w:pict>
+              <v:shape w14:anchorId="216553D7" id="Text Box 2" o:spid="_x0000_s1028" type="#_x0000_t202" style="position:absolute;left:0;text-align:left;margin-left:153.75pt;margin-top:87.6pt;width:178.5pt;height:110.6pt;z-index:251689472;visibility:visible;mso-wrap-style:square;mso-width-percent:0;mso-height-percent:200;mso-wrap-distance-left:9pt;mso-wrap-distance-top:3.6pt;mso-wrap-distance-right:9pt;mso-wrap-distance-bottom:3.6pt;mso-position-horizontal:absolute;mso-position-horizontal-relative:text;mso-position-vertical:absolute;mso-position-vertical-relative:text;mso-width-percent:0;mso-height-percent:200;mso-width-relative:margin;mso-height-relative:margin;v-text-anchor:top" o:gfxdata="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" filled="f" stroked="f">
+                <v:textbox style="mso-fit-shape-to-text:t">
+                  <w:txbxContent>
+                    <w:p>
+                      <w:pPr>
+                        <w:rPr>
+                          <w:sz w:val="16"/>
+                        </w:rPr>
+                      </w:pPr>
+                      <w:r>
+                        <w:rPr>
+                          <w:sz w:val="16"/>
+                        </w:rPr>
+                        <w:t xml:space="preserve">           </w:t>
+                      </w:r>
+                      <w:r>
+                        <w:rPr>
+                          <w:sz w:val="16"/>
+                        </w:rPr>
+                        <w:tab/>
+                      </w:r>
+                      <w:r>
+                        <w:rPr>
+                          <w:sz w:val="16"/>
+                        </w:rPr>
+                        <w:tab/>
+                      </w:r>
+                      <w:r>
+                        <w:rPr>
+                          <w:sz w:val="16"/>
+                        </w:rPr>
+                        <w:tab/>
+                      </w:r>
+                      <w:r>
+                        <w:rPr>
+                          <w:sz w:val="16"/>
+                        </w:rPr>
+                        <w:tab/>
+                      </w:r>
+                      <w:r>
+                        <w:rPr>
+                          <w:sz w:val="16"/>
+                        </w:rPr>
+                        <w:t xml:space="preserve">   1</w:t>
+                      </w:r>
+                    </w:p>
+                    <w:p>
+                      <w:pPr>
+                        <w:rPr>
+                          <w:sz w:val="16"/>
+                        </w:rPr>
+                      </w:pPr>
+                    </w:p>
+                    <w:p>
+                      <w:pPr>
+                        <w:rPr>
+                          <w:sz w:val="16"/>
+                        </w:rPr>
+                      </w:pPr>
+                      <w:r>
+                        <w:rPr>
+                          <w:sz w:val="16"/>
+                        </w:rPr>
+                        <w:t>1</w:t>
+                      </w:r>
+                    </w:p>
+                  </w:txbxContent>
+                </v:textbox>
+                <w10:wrap type="square"/>
+              </v:shape>
+            </w:pict>
+          </mc:Fallback>
+        </mc:AlternateContent>
+      </w:r>
+      <w:r>
+        <w:rPr>
+          <w:noProof/>
+        </w:rPr>
+        <mc:AlternateContent>
+          <mc:Choice Requires="wps">
+            <w:drawing>
+              <wp:anchor distT="0" distB="0" distL="114300" distR="114300" simplePos="0" relativeHeight="251708928" behindDoc="0" locked="0" layoutInCell="1" allowOverlap="1" wp14:anchorId="4144672A" wp14:editId="415B6D7F">
+                <wp:simplePos x="0" y="0"/>
+                <wp:positionH relativeFrom="column">
+                  <wp:posOffset>1695450</wp:posOffset>
+                </wp:positionH>
+                <wp:positionV relativeFrom="paragraph">
+                  <wp:posOffset>1150620</wp:posOffset>
+                </wp:positionV>
+                <wp:extent cx="2438400" cy="590550"/>
+                <wp:effectExtent l="0" t="0" r="19050" b="19050"/>
+                <wp:wrapNone/>
+                <wp:docPr id="17" name="Elbow Connector 17"/>
+                <wp:cNvGraphicFramePr/>
+                <a:graphic xmlns:a="http://schemas.openxmlformats.org/drawingml/2006/main">
+                  <a:graphicData uri="http://schemas.microsoft.com/office/word/2010/wordprocessingShape">
+                    <wps:wsp>
+                      <wps:cNvCnPr/>
+                      <wps:spPr>
+                        <a:xfrm flipV="1">
+                          <a:off x="0" y="0"/>
+                          <a:ext cx="2438400" cy="590550"/>
+                        </a:xfrm>
+                        <a:prstGeom prst="bentConnector3">
+                          <a:avLst/>
+                        </a:prstGeom>
+                      </wps:spPr>
+                      <wps:style>
+                        <a:lnRef idx="1">
+                          <a:schemeClr val="accent1"/>
+                        </a:lnRef>
+                        <a:fillRef idx="0">
+                          <a:schemeClr val="accent1"/>
+                        </a:fillRef>
+                        <a:effectRef idx="0">
+                          <a:schemeClr val="accent1"/>
+                        </a:effectRef>
+                        <a:fontRef idx="minor">
+                          <a:schemeClr val="tx1"/>
+                        </a:fontRef>
+                      </wps:style>
+                      <wps:bodyPr/>
+                    </wps:wsp>
+                  </a:graphicData>
+                </a:graphic>
+                <wp14:sizeRelH relativeFrom="margin">
+                  <wp14:pctWidth>0</wp14:pctWidth>
+                </wp14:sizeRelH>
+                <wp14:sizeRelV relativeFrom="margin">
+                  <wp14:pctHeight>0</wp14:pctHeight>
+                </wp14:sizeRelV>
+              </wp:anchor>
+            </w:drawing>
+          </mc:Choice>
+          <mc:Fallback>
+            <w:pict>
+              <v:shapetype w14:anchorId="1264792D" id="_x0000_t34" coordsize="21600,21600" o:spt="34" o:oned="t" adj="10800" path="m,l@0,0@0,21600,21600,21600e" filled="f">
+                <v:stroke joinstyle="miter"/>
+                <v:formulas>
+                  <v:f eqn="val #0"/>
+                </v:formulas>
+                <v:path arrowok="t" fillok="f" o:connecttype="none"/>
+                <v:handles>
+                  <v:h position="#0,center"/>
+                </v:handles>
+                <o:lock v:ext="edit" shapetype="t"/>
+              </v:shapetype>
+              <v:shape id="Elbow Connector 17" o:spid="_x0000_s1026" type="#_x0000_t34" style="position:absolute;margin-left:133.5pt;margin-top:90.6pt;width:192pt;height:46.5pt;flip:y;z-index:251708928;visibility:visible;mso-wrap-style:square;mso-width-percent:0;mso-height-percent:0;mso-wrap-distance-left:9pt;mso-wrap-distance-top:0;mso-wrap-distance-right:9pt;mso-wrap-distance-bottom:0;mso-position-horizontal:absolute;mso-position-horizontal-relative:text;mso-position-vertical:absolute;mso-position-vertical-relative:text;mso-width-percent:0;mso-height-percent:0;mso-width-relative:margin;mso-height-relative:margin" o:gfxdata="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" strokecolor="#5b9bd5 [3204]" strokeweight=".5pt"/>
+            </w:pict>
+          </mc:Fallback>
+        </mc:AlternateContent>
+      </w:r>
+      <w:r>
+        <w:rPr>
+          <w:noProof/>
+        </w:rPr>
+        <mc:AlternateContent>
+          <mc:Choice Requires="wps">
+            <w:drawing>
+              <wp:anchor distT="0" distB="0" distL="114300" distR="114300" simplePos="0" relativeHeight="251674112" behindDoc="0" locked="0" layoutInCell="1" allowOverlap="1" wp14:anchorId="70F94796" wp14:editId="1A24CDF6">
+                <wp:simplePos x="0" y="0"/>
+                <wp:positionH relativeFrom="column">
+                  <wp:posOffset>4124325</wp:posOffset>
+                </wp:positionH>
+                <wp:positionV relativeFrom="paragraph">
+                  <wp:posOffset>645795</wp:posOffset>
+                </wp:positionV>
+                <wp:extent cx="1419225" cy="857250"/>
+                <wp:effectExtent l="0" t="0" r="28575" b="19050"/>
+                <wp:wrapNone/>
+                <wp:docPr id="13" name="Text Box 2"/>
+                <wp:cNvGraphicFramePr>
+                  <a:graphicFrameLocks xmlns:a="http://schemas.openxmlformats.org/drawingml/2006/main"/>
+                </wp:cNvGraphicFramePr>
+                <a:graphic xmlns:a="http://schemas.openxmlformats.org/drawingml/2006/main">
+                  <a:graphicData uri="http://schemas.microsoft.com/office/word/2010/wordprocessingShape">
+                    <wps:wsp>
+                      <wps:cNvSpPr txBox="1">
+                        <a:spLocks noChangeArrowheads="1"/>
+                      </wps:cNvSpPr>
+                      <wps:spPr bwMode="auto">
+                        <a:xfrm>
+                          <a:off x="0" y="0"/>
+                          <a:ext cx="1419225" cy="857250"/>
+                        </a:xfrm>
+                        <a:prstGeom prst="rect">
+                          <a:avLst/>
+                        </a:prstGeom>
+                        <a:noFill/>
+                        <a:ln w="9525">
+                          <a:solidFill>
+                            <a:schemeClr val="tx2">
+                              <a:lumMod val="60000"/>
+                              <a:lumOff val="40000"/>
+                            </a:schemeClr>
+                          </a:solidFill>
+                          <a:miter lim="800000"/>
+                          <a:headEnd/>
+                          <a:tailEnd/>
+                        </a:ln>
+                      </wps:spPr>
+                      <wps:txbx>
+                        <w:txbxContent>
+                          <w:p>
+                            <w:pPr>
+                              <w:jc w:val="center"/>
+                              <w:rPr>
+                                <w:b/>
+                                <w:color w:val="323E4F" w:themeColor="text2" w:themeShade="BF"/>
+                                <w:sz w:val="16"/>
+                              </w:rPr>
+                            </w:pPr>
+                            <w:r>
+                              <w:rPr>
+                                <w:b/>
+                                <w:color w:val="323E4F" w:themeColor="text2" w:themeShade="BF"/>
+                                <w:sz w:val="16"/>
+                              </w:rPr>
+                              <w:t>Email System</w:t>
+                            </w:r>
+                          </w:p>
+                          <w:p>
+                            <w:pPr>
+                              <w:rPr>
+                                <w:color w:val="323E4F" w:themeColor="text2" w:themeShade="BF"/>
+                                <w:sz w:val="16"/>
+                              </w:rPr>
+                            </w:pPr>
+                            <w:r>
+                              <w:rPr>
+                                <w:color w:val="323E4F" w:themeColor="text2" w:themeShade="BF"/>
+                                <w:sz w:val="16"/>
+                              </w:rPr>
+                              <w:t>+</w:t>
+                            </w:r>
+                            <w:r>
+                              <w:rPr>
+                                <w:color w:val="323E4F" w:themeColor="text2" w:themeShade="BF"/>
+                                <w:sz w:val="16"/>
+                              </w:rPr>
+                              <w:t>sendCode</w:t>
+                            </w:r>
+                            <w:r>
+                              <w:rPr>
+                                <w:color w:val="323E4F" w:themeColor="text2" w:themeShade="BF"/>
+                                <w:sz w:val="16"/>
+                              </w:rPr>
+                              <w:t>()</w:t>
+                            </w:r>
+                            <w:r>
+                              <w:rPr>
+                                <w:color w:val="323E4F" w:themeColor="text2" w:themeShade="BF"/>
+                                <w:sz w:val="16"/>
+                              </w:rPr>
+                              <w:br/>
+                            </w:r>
+                            <w:r>
+                              <w:rPr>
+                                <w:color w:val="323E4F" w:themeColor="text2" w:themeShade="BF"/>
+                                <w:sz w:val="16"/>
+                              </w:rPr>
+                              <w:t>+sendCredentials</w:t>
+                            </w:r>
+                            <w:r>
+                              <w:rPr>
+                                <w:color w:val="323E4F" w:themeColor="text2" w:themeShade="BF"/>
+                                <w:sz w:val="16"/>
+                              </w:rPr>
+                              <w:t>()</w:t>
+                            </w:r>
+                            <w:r>
+                              <w:rPr>
+                                <w:color w:val="323E4F" w:themeColor="text2" w:themeShade="BF"/>
+                                <w:sz w:val="16"/>
+                              </w:rPr>
+                              <w:br/>
+                            </w:r>
+                          </w:p>
+                        </w:txbxContent>
+                      </wps:txbx>
+                      <wps:bodyPr rot="0" vert="horz" wrap="square" lIns="91440" tIns="45720" rIns="91440" bIns="45720" anchor="t" anchorCtr="0">
+                        <a:noAutofit/>
+                      </wps:bodyPr>
+                    </wps:wsp>
+                  </a:graphicData>
+                </a:graphic>
+              </wp:anchor>
+            </w:drawing>
+          </mc:Choice>
+          <mc:Fallback>
+            <w:pict>
+              <v:shape w14:anchorId="70F94796" id="_x0000_s1029" type="#_x0000_t202" style="position:absolute;left:0;text-align:left;margin-left:324.75pt;margin-top:50.85pt;width:111.75pt;height:67.5pt;z-index:251674112;visibility:visible;mso-wrap-style:square;mso-wrap-distance-left:9pt;mso-wrap-distance-top:0;mso-wrap-distance-right:9pt;mso-wrap-distance-bottom:0;mso-position-horizontal:absolute;mso-position-horizontal-relative:text;mso-position-vertical:absolute;mso-position-vertical-relative:text;v-text-anchor:top" o:gfxdata="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" filled="f" strokecolor="#8496b0 [1951]">
+                <v:textbox>
+                  <w:txbxContent>
+                    <w:p>
+                      <w:pPr>
+                        <w:jc w:val="center"/>
+                        <w:rPr>
+                          <w:b/>
+                          <w:color w:val="323E4F" w:themeColor="text2" w:themeShade="BF"/>
+                          <w:sz w:val="16"/>
+                        </w:rPr>
+                      </w:pPr>
+                      <w:r>
+                        <w:rPr>
+                          <w:b/>
+                          <w:color w:val="323E4F" w:themeColor="text2" w:themeShade="BF"/>
+                          <w:sz w:val="16"/>
+                        </w:rPr>
+                        <w:t>Email System</w:t>
+                      </w:r>
+                    </w:p>
+                    <w:p>
+                      <w:pPr>
+                        <w:rPr>
+                          <w:color w:val="323E4F" w:themeColor="text2" w:themeShade="BF"/>
+                          <w:sz w:val="16"/>
+                        </w:rPr>
+                      </w:pPr>
+                      <w:r>
+                        <w:rPr>
+                          <w:color w:val="323E4F" w:themeColor="text2" w:themeShade="BF"/>
+                          <w:sz w:val="16"/>
+                        </w:rPr>
+                        <w:t>+</w:t>
+                      </w:r>
+                      <w:r>
+                        <w:rPr>
+                          <w:color w:val="323E4F" w:themeColor="text2" w:themeShade="BF"/>
+                          <w:sz w:val="16"/>
+                        </w:rPr>
+                        <w:t>sendCode</w:t>
+                      </w:r>
+                      <w:r>
+                        <w:rPr>
+                          <w:color w:val="323E4F" w:themeColor="text2" w:themeShade="BF"/>
+                          <w:sz w:val="16"/>
+                        </w:rPr>
+                        <w:t>()</w:t>
+                      </w:r>
+                      <w:r>
+                        <w:rPr>
+                          <w:color w:val="323E4F" w:themeColor="text2" w:themeShade="BF"/>
+                          <w:sz w:val="16"/>
+                        </w:rPr>
+                        <w:br/>
+                      </w:r>
+                      <w:r>
+                        <w:rPr>
+                          <w:color w:val="323E4F" w:themeColor="text2" w:themeShade="BF"/>
+                          <w:sz w:val="16"/>
+                        </w:rPr>
+                        <w:t>+sendCredentials</w:t>
+                      </w:r>
+                      <w:r>
+                        <w:rPr>
+                          <w:color w:val="323E4F" w:themeColor="text2" w:themeShade="BF"/>
+                          <w:sz w:val="16"/>
+                        </w:rPr>
+                        <w:t>()</w:t>
+                      </w:r>
+                      <w:r>
+                        <w:rPr>
+                          <w:color w:val="323E4F" w:themeColor="text2" w:themeShade="BF"/>
+                          <w:sz w:val="16"/>
+                        </w:rPr>
+                        <w:br/>
+                      </w:r>
+                    </w:p>
+                  </w:txbxContent>
+                </v:textbox>
+              </v:shape>
+            </w:pict>
+          </mc:Fallback>
+        </mc:AlternateContent>
+      </w:r>
+      <w:r>
+        <w:rPr>
+          <w:noProof/>
+        </w:rPr>
+        <mc:AlternateContent>
+          <mc:Choice Requires="wps">
+            <w:drawing>
+              <wp:anchor distT="0" distB="0" distL="114300" distR="114300" simplePos="0" relativeHeight="251691520" behindDoc="0" locked="0" layoutInCell="1" allowOverlap="1" wp14:anchorId="55703DBC" wp14:editId="5AFA4E5F">
+                <wp:simplePos x="0" y="0"/>
+                <wp:positionH relativeFrom="column">
+                  <wp:posOffset>4123690</wp:posOffset>
+                </wp:positionH>
+                <wp:positionV relativeFrom="paragraph">
+                  <wp:posOffset>817245</wp:posOffset>
+                </wp:positionV>
+                <wp:extent cx="1419225" cy="0"/>
+                <wp:effectExtent l="0" t="0" r="28575" b="19050"/>
+                <wp:wrapNone/>
+                <wp:docPr id="14" name="Straight Connector 14"/>
+                <wp:cNvGraphicFramePr/>
+                <a:graphic xmlns:a="http://schemas.openxmlformats.org/drawingml/2006/main">
+                  <a:graphicData uri="http://schemas.microsoft.com/office/word/2010/wordprocessingShape">
+                    <wps:wsp>
+                      <wps:cNvCnPr/>
+                      <wps:spPr>
+                        <a:xfrm>
+                          <a:off x="0" y="0"/>
+                          <a:ext cx="1419225" cy="0"/>
+                        </a:xfrm>
+                        <a:prstGeom prst="line">
+                          <a:avLst/>
+                        </a:prstGeom>
+                      </wps:spPr>
+                      <wps:style>
+                        <a:lnRef idx="1">
+                          <a:schemeClr val="accent1"/>
+                        </a:lnRef>
+                        <a:fillRef idx="0">
+                          <a:schemeClr val="accent1"/>
+                        </a:fillRef>
+                        <a:effectRef idx="0">
+                          <a:schemeClr val="accent1"/>
+                        </a:effectRef>
+                        <a:fontRef idx="minor">
+                          <a:schemeClr val="tx1"/>
+                        </a:fontRef>
+                      </wps:style>
+                      <wps:bodyPr/>
+                    </wps:wsp>
+                  </a:graphicData>
+                </a:graphic>
+              </wp:anchor>
+            </w:drawing>
+          </mc:Choice>
+          <mc:Fallback>
+            <w:pict>
+              <v:line w14:anchorId="005DD69E" id="Straight Connector 14" o:spid="_x0000_s1026" style="position:absolute;z-index:251691520;visibility:visible;mso-wrap-style:square;mso-wrap-distance-left:9pt;mso-wrap-distance-top:0;mso-wrap-distance-right:9pt;mso-wrap-distance-bottom:0;mso-position-horizontal:absolute;mso-position-horizontal-relative:text;mso-position-vertical:absolute;mso-position-vertical-relative:text" from="324.7pt,64.35pt" to="436.45pt,64.35pt" o:gfxdata="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" strokecolor="#5b9bd5 [3204]" strokeweight=".5pt">
+                <v:stroke joinstyle="miter"/>
+              </v:line>
+            </w:pict>
+          </mc:Fallback>
+        </mc:AlternateContent>
+      </w:r>
+      <w:r>
+        <w:rPr>
+          <w:noProof/>
+        </w:rPr>
+        <mc:AlternateContent>
+          <mc:Choice Requires="wps">
+            <w:drawing>
+              <wp:anchor distT="0" distB="0" distL="114300" distR="114300" simplePos="0" relativeHeight="251707904" behindDoc="0" locked="0" layoutInCell="1" allowOverlap="1" wp14:anchorId="599CF862" wp14:editId="236CA230">
+                <wp:simplePos x="0" y="0"/>
+                <wp:positionH relativeFrom="column">
+                  <wp:posOffset>4124325</wp:posOffset>
+                </wp:positionH>
+                <wp:positionV relativeFrom="paragraph">
+                  <wp:posOffset>902970</wp:posOffset>
+                </wp:positionV>
+                <wp:extent cx="1419225" cy="0"/>
+                <wp:effectExtent l="0" t="0" r="28575" b="19050"/>
+                <wp:wrapNone/>
+                <wp:docPr id="15" name="Straight Connector 15"/>
+                <wp:cNvGraphicFramePr/>
+                <a:graphic xmlns:a="http://schemas.openxmlformats.org/drawingml/2006/main">
+                  <a:graphicData uri="http://schemas.microsoft.com/office/word/2010/wordprocessingShape">
+                    <wps:wsp>
+                      <wps:cNvCnPr/>
+                      <wps:spPr>
+                        <a:xfrm>
+                          <a:off x="0" y="0"/>
+                          <a:ext cx="1419225" cy="0"/>
+                        </a:xfrm>
+                        <a:prstGeom prst="line">
+                          <a:avLst/>
+                        </a:prstGeom>
+                      </wps:spPr>
+                      <wps:style>
+                        <a:lnRef idx="1">
+                          <a:schemeClr val="accent1"/>
+                        </a:lnRef>
+                        <a:fillRef idx="0">
+                          <a:schemeClr val="accent1"/>
+                        </a:fillRef>
+                        <a:effectRef idx="0">
+                          <a:schemeClr val="accent1"/>
+                        </a:effectRef>
+                        <a:fontRef idx="minor">
+                          <a:schemeClr val="tx1"/>
+                        </a:fontRef>
+                      </wps:style>
+                      <wps:bodyPr/>
+                    </wps:wsp>
+                  </a:graphicData>
+                </a:graphic>
+              </wp:anchor>
+            </w:drawing>
+          </mc:Choice>
+          <mc:Fallback>
+            <w:pict>
+              <v:line w14:anchorId="3FA2851D" id="Straight Connector 15" o:spid="_x0000_s1026" style="position:absolute;z-index:251707904;visibility:visible;mso-wrap-style:square;mso-wrap-distance-left:9pt;mso-wrap-distance-top:0;mso-wrap-distance-right:9pt;mso-wrap-distance-bottom:0;mso-position-horizontal:absolute;mso-position-horizontal-relative:text;mso-position-vertical:absolute;mso-position-vertical-relative:text" from="324.75pt,71.1pt" to="436.5pt,71.1pt" o:gfxdata="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" strokecolor="#5b9bd5 [3204]" strokeweight=".5pt">
+                <v:stroke joinstyle="miter"/>
+              </v:line>
+            </w:pict>
+          </mc:Fallback>
+        </mc:AlternateContent>
+      </w:r>
+      <w:r>
+        <w:rPr>
+          <w:noProof/>
+        </w:rPr>
+        <mc:AlternateContent>
+          <mc:Choice Requires="wpg">
+            <w:drawing>
+              <wp:anchor distT="0" distB="0" distL="114300" distR="114300" simplePos="0" relativeHeight="251647488" behindDoc="0" locked="0" layoutInCell="1" allowOverlap="1" wp14:anchorId="7668A644" wp14:editId="5AC2F181">
+                <wp:simplePos x="0" y="0"/>
+                <wp:positionH relativeFrom="column">
+                  <wp:posOffset>2505075</wp:posOffset>
+                </wp:positionH>
+                <wp:positionV relativeFrom="paragraph">
+                  <wp:posOffset>7620</wp:posOffset>
+                </wp:positionV>
+                <wp:extent cx="1419225" cy="857250"/>
+                <wp:effectExtent l="0" t="0" r="28575" b="19050"/>
+                <wp:wrapNone/>
+                <wp:docPr id="9" name="Group 9"/>
+                <wp:cNvGraphicFramePr/>
+                <a:graphic xmlns:a="http://schemas.openxmlformats.org/drawingml/2006/main">
+                  <a:graphicData uri="http://schemas.microsoft.com/office/word/2010/wordprocessingGroup">
+                    <wpg:wgp>
+                      <wpg:cNvGrpSpPr/>
+                      <wpg:grpSpPr>
+                        <a:xfrm>
+                          <a:off x="0" y="0"/>
+                          <a:ext cx="1419225" cy="857250"/>
+                          <a:chOff x="9525" y="-9525"/>
+                          <a:chExt cx="1419225" cy="857250"/>
+                        </a:xfrm>
+                      </wpg:grpSpPr>
+                      <wps:wsp>
+                        <wps:cNvPr id="217" name="Text Box 2"/>
+                        <wps:cNvSpPr txBox="1">
+                          <a:spLocks noChangeArrowheads="1"/>
+                        </wps:cNvSpPr>
+                        <wps:spPr bwMode="auto">
+                          <a:xfrm>
+                            <a:off x="9525" y="-9525"/>
+                            <a:ext cx="1419225" cy="857250"/>
+                          </a:xfrm>
+                          <a:prstGeom prst="rect">
+                            <a:avLst/>
+                          </a:prstGeom>
+                          <a:noFill/>
+                          <a:ln w="9525">
+                            <a:solidFill>
+                              <a:schemeClr val="tx2">
+                                <a:lumMod val="60000"/>
+                                <a:lumOff val="40000"/>
+                              </a:schemeClr>
+                            </a:solidFill>
+                            <a:miter lim="800000"/>
+                            <a:headEnd/>
+                            <a:tailEnd/>
+                          </a:ln>
+                        </wps:spPr>
+                        <wps:txbx>
+                          <w:txbxContent>
+                            <w:p>
+                              <w:pPr>
+                                <w:jc w:val="center"/>
+                                <w:rPr>
+                                  <w:b/>
+                                  <w:color w:val="323E4F" w:themeColor="text2" w:themeShade="BF"/>
+                                  <w:sz w:val="16"/>
+                                </w:rPr>
+                              </w:pPr>
+                              <w:r>
+                                <w:rPr>
+                                  <w:b/>
+                                  <w:color w:val="323E4F" w:themeColor="text2" w:themeShade="BF"/>
+                                  <w:sz w:val="16"/>
+                                </w:rPr>
+                                <w:t>dbInteraction</w:t>
+                              </w:r>
+                            </w:p>
+                            <w:p>
+                              <w:pPr>
+                                <w:rPr>
+                                  <w:color w:val="323E4F" w:themeColor="text2" w:themeShade="BF"/>
+                                  <w:sz w:val="16"/>
+                                </w:rPr>
+                              </w:pPr>
+                              <w:r>
+                                <w:rPr>
+                                  <w:color w:val="323E4F" w:themeColor="text2" w:themeShade="BF"/>
+                                  <w:sz w:val="16"/>
+                                </w:rPr>
+                                <w:t>+checkLoginCredentials()</w:t>
+                              </w:r>
+                              <w:r>
+                                <w:rPr>
+                                  <w:color w:val="323E4F" w:themeColor="text2" w:themeShade="BF"/>
+                                  <w:sz w:val="16"/>
+                                </w:rPr>
+                                <w:br/>
+                                <w:t>+checkUniqueUsername()</w:t>
+                              </w:r>
+                              <w:r>
+                                <w:rPr>
+                                  <w:color w:val="323E4F" w:themeColor="text2" w:themeShade="BF"/>
+                                  <w:sz w:val="16"/>
+                                </w:rPr>
+                                <w:br/>
+                                <w:t>+checkUniqueEmail()</w:t>
+                              </w:r>
+                            </w:p>
+                          </w:txbxContent>
+                        </wps:txbx>
+                        <wps:bodyPr rot="0" vert="horz" wrap="square" lIns="91440" tIns="45720" rIns="91440" bIns="45720" anchor="t" anchorCtr="0">
+                          <a:noAutofit/>
+                        </wps:bodyPr>
+                      </wps:wsp>
+                      <wps:wsp>
+                        <wps:cNvPr id="2" name="Straight Connector 2"/>
+                        <wps:cNvCnPr/>
+                        <wps:spPr>
+                          <a:xfrm>
+                            <a:off x="9525" y="190500"/>
+                            <a:ext cx="1419225" cy="0"/>
+                          </a:xfrm>
+                          <a:prstGeom prst="line">
+                            <a:avLst/>
+                          </a:prstGeom>
+                          <a:ln>
+                            <a:solidFill>
+                              <a:schemeClr val="tx2">
+                                <a:lumMod val="60000"/>
+                                <a:lumOff val="40000"/>
+                              </a:schemeClr>
+                            </a:solidFill>
+                          </a:ln>
+                        </wps:spPr>
+                        <wps:style>
+                          <a:lnRef idx="1">
+                            <a:schemeClr val="dk1"/>
+                          </a:lnRef>
+                          <a:fillRef idx="0">
+                            <a:schemeClr val="dk1"/>
+                          </a:fillRef>
+                          <a:effectRef idx="0">
+                            <a:schemeClr val="dk1"/>
+                          </a:effectRef>
+                          <a:fontRef idx="minor">
+                            <a:schemeClr val="tx1"/>
+                          </a:fontRef>
+                        </wps:style>
+                        <wps:bodyPr/>
+                      </wps:wsp>
+                      <wps:wsp>
+                        <wps:cNvPr id="8" name="Straight Connector 8"/>
+                        <wps:cNvCnPr/>
+                        <wps:spPr>
+                          <a:xfrm>
+                            <a:off x="9525" y="257175"/>
+                            <a:ext cx="1419225" cy="0"/>
+                          </a:xfrm>
+                          <a:prstGeom prst="line">
+                            <a:avLst/>
+                          </a:prstGeom>
+                          <a:ln>
+                            <a:solidFill>
+                              <a:schemeClr val="tx2">
+                                <a:lumMod val="60000"/>
+                                <a:lumOff val="40000"/>
+                              </a:schemeClr>
+                            </a:solidFill>
+                          </a:ln>
+                        </wps:spPr>
+                        <wps:style>
+                          <a:lnRef idx="1">
+                            <a:schemeClr val="dk1"/>
+                          </a:lnRef>
+                          <a:fillRef idx="0">
+                            <a:schemeClr val="dk1"/>
+                          </a:fillRef>
+                          <a:effectRef idx="0">
+                            <a:schemeClr val="dk1"/>
+                          </a:effectRef>
+                          <a:fontRef idx="minor">
+                            <a:schemeClr val="tx1"/>
+                          </a:fontRef>
+                        </wps:style>
+                        <wps:bodyPr/>
+                      </wps:wsp>
+                    </wpg:wgp>
+                  </a:graphicData>
+                </a:graphic>
+                <wp14:sizeRelH relativeFrom="margin">
+                  <wp14:pctWidth>0</wp14:pctWidth>
+                </wp14:sizeRelH>
+                <wp14:sizeRelV relativeFrom="margin">
+                  <wp14:pctHeight>0</wp14:pctHeight>
+                </wp14:sizeRelV>
+              </wp:anchor>
+            </w:drawing>
+          </mc:Choice>
+          <mc:Fallback>
+            <w:pict>
+              <v:group w14:anchorId="7668A644" id="Group 9" o:spid="_x0000_s1030" style="position:absolute;left:0;text-align:left;margin-left:197.25pt;margin-top:.6pt;width:111.75pt;height:67.5pt;z-index:251647488;mso-width-relative:margin;mso-height-relative:margin" coordorigin="95,-95" coordsize="14192,8572" o:gfxdata="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">
+                <v:shape id="_x0000_s1031" type="#_x0000_t202" style="position:absolute;left:95;top:-95;width:14192;height:8572;visibility:visible;mso-wrap-style:square;v-text-anchor:top" o:gfxdata="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" filled="f" strokecolor="#8496b0 [1951]">
+                  <v:textbox>
+                    <w:txbxContent>
+                      <w:p>
+                        <w:pPr>
+                          <w:jc w:val="center"/>
+                          <w:rPr>
+                            <w:b/>
+                            <w:color w:val="323E4F" w:themeColor="text2" w:themeShade="BF"/>
+                            <w:sz w:val="16"/>
+                          </w:rPr>
+                        </w:pPr>
+                        <w:r>
+                          <w:rPr>
+                            <w:b/>
+                            <w:color w:val="323E4F" w:themeColor="text2" w:themeShade="BF"/>
+                            <w:sz w:val="16"/>
+                          </w:rPr>
+                          <w:t>dbInteraction</w:t>
+                        </w:r>
+                      </w:p>
+                      <w:p>
+                        <w:pPr>
+                          <w:rPr>
+                            <w:color w:val="323E4F" w:themeColor="text2" w:themeShade="BF"/>
+                            <w:sz w:val="16"/>
+                          </w:rPr>
+                        </w:pPr>
+                        <w:r>
+                          <w:rPr>
+                            <w:color w:val="323E4F" w:themeColor="text2" w:themeShade="BF"/>
+                            <w:sz w:val="16"/>
+                          </w:rPr>
+                          <w:t>+checkLoginCredentials()</w:t>
+                        </w:r>
+                        <w:r>
+                          <w:rPr>
+                            <w:color w:val="323E4F" w:themeColor="text2" w:themeShade="BF"/>
+                            <w:sz w:val="16"/>
+                          </w:rPr>
+                          <w:br/>
+                          <w:t>+checkUniqueUsername()</w:t>
+                        </w:r>
+                        <w:r>
+                          <w:rPr>
+                            <w:color w:val="323E4F" w:themeColor="text2" w:themeShade="BF"/>
+                            <w:sz w:val="16"/>
+                          </w:rPr>
+                          <w:br/>
+                          <w:t>+checkUniqueEmail()</w:t>
+                        </w:r>
+                      </w:p>
+                    </w:txbxContent>
+                  </v:textbox>
+                </v:shape>
+                <v:line id="Straight Connector 2" o:spid="_x0000_s1032" style="position:absolute;visibility:visible;mso-wrap-style:square" from="95,1905" to="14287,1905" o:connectortype="straight" o:gfxdata="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" strokecolor="#8496b0 [1951]" strokeweight=".5pt">
+                  <v:stroke joinstyle="miter"/>
+                </v:line>
+                <v:line id="Straight Connector 8" o:spid="_x0000_s1033" style="position:absolute;visibility:visible;mso-wrap-style:square" from="95,2571" to="14287,2571" o:connectortype="straight" o:gfxdata="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" strokecolor="#8496b0 [1951]" strokeweight=".5pt">
+                  <v:stroke joinstyle="miter"/>
+                </v:line>
+              </v:group>
+            </w:pict>
+          </mc:Fallback>
+        </mc:AlternateContent>
+      </w:r>
+      <w:r>
+        <w:rPr>
+          <w:rFonts w:asciiTheme="majorHAnsi" w:hAnsiTheme="majorHAnsi"/>
+          <w:noProof/>
+        </w:rPr>
+        <mc:AlternateContent>
+          <mc:Choice Requires="wps">
+            <w:drawing>
+              <wp:anchor distT="45720" distB="45720" distL="114300" distR="114300" simplePos="0" relativeHeight="251655680" behindDoc="0" locked="0" layoutInCell="1" allowOverlap="1" wp14:anchorId="2B093AF1" wp14:editId="03B7CAFE">
+                <wp:simplePos x="0" y="0"/>
+                <wp:positionH relativeFrom="column">
+                  <wp:posOffset>1819275</wp:posOffset>
+                </wp:positionH>
+                <wp:positionV relativeFrom="paragraph">
+                  <wp:posOffset>550545</wp:posOffset>
+                </wp:positionV>
+                <wp:extent cx="762000" cy="1404620"/>
+                <wp:effectExtent l="0" t="0" r="0" b="0"/>
+                <wp:wrapSquare wrapText="bothSides"/>
+                <wp:docPr id="11" name="Text Box 2"/>
+                <wp:cNvGraphicFramePr>
+                  <a:graphicFrameLocks xmlns:a="http://schemas.openxmlformats.org/drawingml/2006/main"/>
+                </wp:cNvGraphicFramePr>
+                <a:graphic xmlns:a="http://schemas.openxmlformats.org/drawingml/2006/main">
+                  <a:graphicData uri="http://schemas.microsoft.com/office/word/2010/wordprocessingShape">
+                    <wps:wsp>
+                      <wps:cNvSpPr txBox="1">
+                        <a:spLocks noChangeArrowheads="1"/>
+                      </wps:cNvSpPr>
+                      <wps:spPr bwMode="auto">
+                        <a:xfrm>
+                          <a:off x="0" y="0"/>
+                          <a:ext cx="762000" cy="1404620"/>
+                        </a:xfrm>
+                        <a:prstGeom prst="rect">
+                          <a:avLst/>
+                        </a:prstGeom>
+                        <a:noFill/>
+                        <a:ln w="9525">
+                          <a:noFill/>
+                          <a:miter lim="800000"/>
+                          <a:headEnd/>
+                          <a:tailEnd/>
+                        </a:ln>
+                      </wps:spPr>
+                      <wps:txbx>
+                        <w:txbxContent>
+                          <w:p>
+                            <w:pPr>
+                              <w:rPr>
+                                <w:sz w:val="16"/>
+                              </w:rPr>
+                            </w:pPr>
+                            <w:r>
+                              <w:rPr>
+                                <w:sz w:val="16"/>
+                              </w:rPr>
+                              <w:t>1                 1</w:t>
+                            </w:r>
+                          </w:p>
+                        </w:txbxContent>
+                      </wps:txbx>
+                      <wps:bodyPr rot="0" vert="horz" wrap="square" lIns="91440" tIns="45720" rIns="91440" bIns="45720" anchor="t" anchorCtr="0">
+                        <a:spAutoFit/>
+                      </wps:bodyPr>
+                    </wps:wsp>
+                  </a:graphicData>
+                </a:graphic>
+                <wp14:sizeRelH relativeFrom="margin">
+                  <wp14:pctWidth>0</wp14:pctWidth>
+                </wp14:sizeRelH>
+                <wp14:sizeRelV relativeFrom="margin">
+                  <wp14:pctHeight>20000</wp14:pctHeight>
+                </wp14:sizeRelV>
+              </wp:anchor>
+            </w:drawing>
+          </mc:Choice>
+          <mc:Fallback>
+            <w:pict>
+              <v:shape w14:anchorId="2B093AF1" id="_x0000_s1034" type="#_x0000_t202" style="position:absolute;left:0;text-align:left;margin-left:143.25pt;margin-top:43.35pt;width:60pt;height:110.6pt;z-index:251655680;visibility:visible;mso-wrap-style:square;mso-width-percent:0;mso-height-percent:200;mso-wrap-distance-left:9pt;mso-wrap-distance-top:3.6pt;mso-wrap-distance-right:9pt;mso-wrap-distance-bottom:3.6pt;mso-position-horizontal:absolute;mso-position-horizontal-relative:text;mso-position-vertical:absolute;mso-position-vertical-relative:text;mso-width-percent:0;mso-height-percent:200;mso-width-relative:margin;mso-height-relative:margin;v-text-anchor:top" o:gfxdata="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" filled="f" stroked="f">
+                <v:textbox style="mso-fit-shape-to-text:t">
+                  <w:txbxContent>
+                    <w:p>
+                      <w:pPr>
+                        <w:rPr>
+                          <w:sz w:val="16"/>
+                        </w:rPr>
+                      </w:pPr>
+                      <w:r>
+                        <w:rPr>
+                          <w:sz w:val="16"/>
+                        </w:rPr>
+                        <w:t>1                 1</w:t>
+                      </w:r>
+                    </w:p>
+                  </w:txbxContent>
+                </v:textbox>
+                <w10:wrap type="square"/>
+              </v:shape>
+            </w:pict>
+          </mc:Fallback>
+        </mc:AlternateContent>
+      </w:r>
+      <w:r>
+        <w:rPr>
+          <w:noProof/>
+        </w:rPr>
+        <mc:AlternateContent>
+          <mc:Choice Requires="wps">
+            <w:drawing>
+              <wp:anchor distT="0" distB="0" distL="114300" distR="114300" simplePos="0" relativeHeight="251648512" behindDoc="0" locked="0" layoutInCell="1" allowOverlap="1" wp14:anchorId="1D5A9F45" wp14:editId="3CF31FAE">
+                <wp:simplePos x="0" y="0"/>
+                <wp:positionH relativeFrom="column">
+                  <wp:posOffset>1847850</wp:posOffset>
+                </wp:positionH>
+                <wp:positionV relativeFrom="paragraph">
+                  <wp:posOffset>731520</wp:posOffset>
+                </wp:positionV>
+                <wp:extent cx="666750" cy="0"/>
+                <wp:effectExtent l="0" t="0" r="19050" b="19050"/>
+                <wp:wrapNone/>
+                <wp:docPr id="10" name="Straight Connector 10"/>
+                <wp:cNvGraphicFramePr/>
+                <a:graphic xmlns:a="http://schemas.openxmlformats.org/drawingml/2006/main">
+                  <a:graphicData uri="http://schemas.microsoft.com/office/word/2010/wordprocessingShape">
+                    <wps:wsp>
+                      <wps:cNvCnPr/>
+                      <wps:spPr>
+                        <a:xfrm>
+                          <a:off x="0" y="0"/>
+                          <a:ext cx="666750" cy="0"/>
+                        </a:xfrm>
+                        <a:prstGeom prst="line">
+                          <a:avLst/>
+                        </a:prstGeom>
+                      </wps:spPr>
+                      <wps:style>
+                        <a:lnRef idx="1">
+                          <a:schemeClr val="accent1"/>
+                        </a:lnRef>
+                        <a:fillRef idx="0">
+                          <a:schemeClr val="accent1"/>
+                        </a:fillRef>
+                        <a:effectRef idx="0">
+                          <a:schemeClr val="accent1"/>
+                        </a:effectRef>
+                        <a:fontRef idx="minor">
+                          <a:schemeClr val="tx1"/>
+                        </a:fontRef>
+                      </wps:style>
+                      <wps:bodyPr/>
+                    </wps:wsp>
+                  </a:graphicData>
+                </a:graphic>
+                <wp14:sizeRelH relativeFrom="margin">
+                  <wp14:pctWidth>0</wp14:pctWidth>
+                </wp14:sizeRelH>
+                <wp14:sizeRelV relativeFrom="margin">
+                  <wp14:pctHeight>0</wp14:pctHeight>
+                </wp14:sizeRelV>
+              </wp:anchor>
+            </w:drawing>
+          </mc:Choice>
+          <mc:Fallback>
+            <w:pict>
+              <v:line w14:anchorId="4A3BEFBA" id="Straight Connector 10" o:spid="_x0000_s1026" style="position:absolute;z-index:251648512;visibility:visible;mso-wrap-style:square;mso-width-percent:0;mso-height-percent:0;mso-wrap-distance-left:9pt;mso-wrap-distance-top:0;mso-wrap-distance-right:9pt;mso-wrap-distance-bottom:0;mso-position-horizontal:absolute;mso-position-horizontal-relative:text;mso-position-vertical:absolute;mso-position-vertical-relative:text;mso-width-percent:0;mso-height-percent:0;mso-width-relative:margin;mso-height-relative:margin" from="145.5pt,57.6pt" to="198pt,57.6pt" o:gfxdata="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" strokecolor="#5b9bd5 [3204]" strokeweight=".5pt">
+                <v:stroke joinstyle="miter"/>
+              </v:line>
+            </w:pict>
+          </mc:Fallback>
+        </mc:AlternateContent>
+      </w:r>
       <w:r>
         <w:t xml:space="preserve">Figure </w:t>
       </w:r>
@@ -12967,6 +14780,8 @@
         </w:rPr>
         <w:br w:type="page"/>
       </w:r>
+      <w:bookmarkStart w:id="24" w:name="_GoBack"/>
+      <w:bookmarkEnd w:id="24"/>
     </w:p>
     <w:p>
       <w:pPr>
@@ -12985,6 +14800,7 @@
         <w:rPr>
           <w:rFonts w:asciiTheme="majorHAnsi" w:hAnsiTheme="majorHAnsi"/>
         </w:rPr>
+        <w:lastRenderedPageBreak/>
         <w:t>Appendix D – Dynamic UML diagrams</w:t>
       </w:r>
       <w:bookmarkEnd w:id="25"/>
@@ -13164,6 +14980,7 @@
         <w:rPr>
           <w:noProof/>
         </w:rPr>
+        <w:lastRenderedPageBreak/>
         <w:drawing>
           <wp:inline distT="0" distB="0" distL="0" distR="0" wp14:anchorId="511C319C" wp14:editId="0E2C6A14">
             <wp:extent cx="5236845" cy="3796030"/>
@@ -13271,6 +15088,7 @@
         <w:rPr>
           <w:rFonts w:asciiTheme="majorHAnsi" w:hAnsiTheme="majorHAnsi"/>
         </w:rPr>
+        <w:lastRenderedPageBreak/>
         <w:t>Appendix E – User interface designs</w:t>
       </w:r>
       <w:bookmarkEnd w:id="26"/>
@@ -13316,6 +15134,7 @@
         <w:rPr>
           <w:rFonts w:asciiTheme="majorHAnsi" w:hAnsiTheme="majorHAnsi"/>
         </w:rPr>
+        <w:lastRenderedPageBreak/>
         <w:t>Appendix F</w:t>
       </w:r>
       <w:r>
@@ -14194,6 +16013,7 @@
           <w:sz w:val="23"/>
           <w:szCs w:val="23"/>
         </w:rPr>
+        <w:lastRenderedPageBreak/>
         <w:t>Change to red when underperforming</w:t>
       </w:r>
     </w:p>
@@ -16190,6 +18010,7 @@
         <w:rPr>
           <w:rFonts w:asciiTheme="majorHAnsi" w:hAnsiTheme="majorHAnsi"/>
         </w:rPr>
+        <w:lastRenderedPageBreak/>
         <w:t>References</w:t>
       </w:r>
       <w:bookmarkEnd w:id="28"/>
@@ -16307,7 +18128,7 @@
           <w:rPr>
             <w:noProof/>
           </w:rPr>
-          <w:t>iii</w:t>
+          <w:t xml:space="preserve"> </w:t>
         </w:r>
         <w:r>
           <w:rPr>
@@ -16413,7 +18234,7 @@
           <w:rPr>
             <w:noProof/>
           </w:rPr>
-          <w:t>5</w:t>
+          <w:t>27</w:t>
         </w:r>
         <w:r>
           <w:fldChar w:fldCharType="end"/>
@@ -22738,82 +24559,82 @@
   </dgm:ptLst>
   <dgm:cxnLst>
     <dgm:cxn modelId="{A77BFDAF-52C4-4F34-B09F-A35CF85B036F}" srcId="{B4B93DE9-7C24-4CE7-9390-73ECDB345FA8}" destId="{8206D531-6727-4BFC-93FD-9414BCDFD66D}" srcOrd="4" destOrd="0" parTransId="{418DA8A1-EE2D-480C-84B0-46E8983E5662}" sibTransId="{03635435-4B97-4635-8C7A-5702B72ED7F3}"/>
-    <dgm:cxn modelId="{771C6540-6A12-4F58-8AA8-EAF5A32E4C0B}" type="presOf" srcId="{1C525E12-D944-4595-A78D-8CCC00AF05F2}" destId="{D67C4DAE-D3FA-4D0E-9863-3A135343CA58}" srcOrd="0" destOrd="0" presId="urn:microsoft.com/office/officeart/2005/8/layout/hierarchy3"/>
-    <dgm:cxn modelId="{87EC7F7A-FFC2-422A-AADF-1792C9B3209B}" type="presOf" srcId="{E90BE7E8-7F4D-4BD0-8C04-026296FAFBEB}" destId="{FC929064-D34A-40B5-A082-BCE225F3C306}" srcOrd="0" destOrd="0" presId="urn:microsoft.com/office/officeart/2005/8/layout/hierarchy3"/>
-    <dgm:cxn modelId="{C31C334D-4345-4F58-9841-AEF79D2B48CC}" type="presOf" srcId="{2266B79D-F8D8-4FDF-9B7E-511933378D8C}" destId="{1A602BBD-D978-42F3-95E5-276EA4C86003}" srcOrd="0" destOrd="0" presId="urn:microsoft.com/office/officeart/2005/8/layout/hierarchy3"/>
+    <dgm:cxn modelId="{341B59B2-F923-494A-8DC7-1B673225A8A6}" type="presOf" srcId="{A7197690-66EC-4E1B-991F-E90862F315DE}" destId="{3209DD4C-B85D-41BC-BEB8-951FD65D85B8}" srcOrd="0" destOrd="0" presId="urn:microsoft.com/office/officeart/2005/8/layout/hierarchy3"/>
+    <dgm:cxn modelId="{71B62A2C-F17A-4643-8918-88858203F209}" type="presOf" srcId="{CB7F2676-CB23-4C4B-81FE-CA059A490AA5}" destId="{DCA63E5F-3C7D-4264-880C-BC550658A8B4}" srcOrd="0" destOrd="0" presId="urn:microsoft.com/office/officeart/2005/8/layout/hierarchy3"/>
+    <dgm:cxn modelId="{A8860F92-5920-4414-AE30-C87FF3AB1383}" type="presOf" srcId="{B4B93DE9-7C24-4CE7-9390-73ECDB345FA8}" destId="{E3C3FB86-6E6D-4C4A-BAB4-642DBE6ED5E2}" srcOrd="1" destOrd="0" presId="urn:microsoft.com/office/officeart/2005/8/layout/hierarchy3"/>
+    <dgm:cxn modelId="{BC935FC8-C293-45E8-8778-7BDD109FB421}" type="presOf" srcId="{595900D8-F59F-4933-BD55-372E0852E939}" destId="{B2174052-2EAF-4D65-BA29-D4FB0E2184B5}" srcOrd="0" destOrd="0" presId="urn:microsoft.com/office/officeart/2005/8/layout/hierarchy3"/>
+    <dgm:cxn modelId="{577C2CFE-6A07-4417-A9A9-717E5682B488}" type="presOf" srcId="{5910CE73-2203-48EB-B2B4-91C9BA0A84E7}" destId="{3B6A286A-3745-4575-AB45-264E49C9325A}" srcOrd="0" destOrd="0" presId="urn:microsoft.com/office/officeart/2005/8/layout/hierarchy3"/>
     <dgm:cxn modelId="{AFB536EC-1F6D-4F50-8CC8-7AE3CF22086E}" srcId="{59E9B5BE-4534-4505-B33E-22E2F3036CD4}" destId="{890A08E9-C479-461C-BC0A-BDC2D2D9DD5C}" srcOrd="0" destOrd="0" parTransId="{C13BC4C3-A3B6-4EAA-80C4-AAC56839928D}" sibTransId="{5D21606C-F0DD-4834-AFFE-5816DEF82F53}"/>
     <dgm:cxn modelId="{B87621E2-1EA4-45E9-A7F7-0D4970E0A415}" srcId="{890A08E9-C479-461C-BC0A-BDC2D2D9DD5C}" destId="{9B50E0E6-2365-4AE8-B316-56C98490A8BF}" srcOrd="2" destOrd="0" parTransId="{2266B79D-F8D8-4FDF-9B7E-511933378D8C}" sibTransId="{4926C8A8-3391-4C8E-AF1A-418D4A054911}"/>
-    <dgm:cxn modelId="{6DDA1264-1373-4083-AD3E-B3C1B907B00D}" type="presOf" srcId="{31125104-3BE1-4E55-8515-C75CFA747BF1}" destId="{633C913E-1662-4738-89FA-A4582AD222D8}" srcOrd="0" destOrd="0" presId="urn:microsoft.com/office/officeart/2005/8/layout/hierarchy3"/>
-    <dgm:cxn modelId="{0A1D84D7-4134-4972-871F-9FF8E4CC396C}" type="presOf" srcId="{890A08E9-C479-461C-BC0A-BDC2D2D9DD5C}" destId="{5382CAAF-8D31-487B-B699-391B7B817E36}" srcOrd="0" destOrd="0" presId="urn:microsoft.com/office/officeart/2005/8/layout/hierarchy3"/>
-    <dgm:cxn modelId="{86C77E19-7FDD-4D74-8823-4816784CF549}" type="presOf" srcId="{D62973EC-A46B-4553-B845-43173F53EE94}" destId="{75E9F589-73B1-4D75-AE81-16CD8E61798D}" srcOrd="0" destOrd="0" presId="urn:microsoft.com/office/officeart/2005/8/layout/hierarchy3"/>
-    <dgm:cxn modelId="{0BD73E12-E666-4FDE-A600-13CCB3803010}" type="presOf" srcId="{5910CE73-2203-48EB-B2B4-91C9BA0A84E7}" destId="{3B6A286A-3745-4575-AB45-264E49C9325A}" srcOrd="0" destOrd="0" presId="urn:microsoft.com/office/officeart/2005/8/layout/hierarchy3"/>
+    <dgm:cxn modelId="{FF8D8394-64A7-418D-9A78-935D24E2362A}" type="presOf" srcId="{845FE731-88AC-402D-AD2F-A47732654BF7}" destId="{334187BB-2F06-470B-B1C9-CAA7B043F0FD}" srcOrd="0" destOrd="0" presId="urn:microsoft.com/office/officeart/2005/8/layout/hierarchy3"/>
     <dgm:cxn modelId="{8791927C-A562-49DD-AA67-B39EA3E71F78}" srcId="{B4B93DE9-7C24-4CE7-9390-73ECDB345FA8}" destId="{CB7F2676-CB23-4C4B-81FE-CA059A490AA5}" srcOrd="3" destOrd="0" parTransId="{845FE731-88AC-402D-AD2F-A47732654BF7}" sibTransId="{4C3A333C-2E27-436D-899D-B97A7A4236A3}"/>
-    <dgm:cxn modelId="{CA758402-5388-4FE1-A576-68981BBAEFFB}" type="presOf" srcId="{22D5044B-65E1-4CC9-837A-6AAC76EE534B}" destId="{3574DD01-8AF4-47C7-B3C7-4C30B93157F6}" srcOrd="0" destOrd="0" presId="urn:microsoft.com/office/officeart/2005/8/layout/hierarchy3"/>
-    <dgm:cxn modelId="{77B4F5EF-ACDE-4241-8C12-0DCBCCDF9C01}" type="presOf" srcId="{845FE731-88AC-402D-AD2F-A47732654BF7}" destId="{334187BB-2F06-470B-B1C9-CAA7B043F0FD}" srcOrd="0" destOrd="0" presId="urn:microsoft.com/office/officeart/2005/8/layout/hierarchy3"/>
-    <dgm:cxn modelId="{006E4177-F9F3-4172-A55F-253C6661AD26}" type="presOf" srcId="{C2F432F2-A434-4A13-B2B4-BDE30B9F0527}" destId="{0C0FC271-D6DE-4A54-AB4E-35D15C12A5CA}" srcOrd="0" destOrd="0" presId="urn:microsoft.com/office/officeart/2005/8/layout/hierarchy3"/>
     <dgm:cxn modelId="{31A0E27E-9FBB-4A0A-9C08-AB1111C70E64}" srcId="{B4B93DE9-7C24-4CE7-9390-73ECDB345FA8}" destId="{E4EBA5AC-7FD4-4345-8852-5560D1FFB9D0}" srcOrd="2" destOrd="0" parTransId="{629E39BC-4937-4016-8BF1-940101F3C5F7}" sibTransId="{64D5D8ED-509D-4867-A8BE-6B02B4A24A1F}"/>
-    <dgm:cxn modelId="{64F901F5-6AB2-48F8-9E2D-02B82DA0B89A}" type="presOf" srcId="{7DBC6FC5-654B-4034-9C6B-F3727E362558}" destId="{BE4391F9-2717-4139-9F46-984D4E3EF4CC}" srcOrd="0" destOrd="0" presId="urn:microsoft.com/office/officeart/2005/8/layout/hierarchy3"/>
     <dgm:cxn modelId="{5850370D-16DE-4C72-82FE-09E8408E7223}" srcId="{B4B93DE9-7C24-4CE7-9390-73ECDB345FA8}" destId="{D62973EC-A46B-4553-B845-43173F53EE94}" srcOrd="1" destOrd="0" parTransId="{A7197690-66EC-4E1B-991F-E90862F315DE}" sibTransId="{B4ACD50C-D72F-4E11-871F-6BE1FDAEE980}"/>
+    <dgm:cxn modelId="{41EF85B6-B90B-4F4B-AF0D-2119EF3B48E5}" type="presOf" srcId="{890A08E9-C479-461C-BC0A-BDC2D2D9DD5C}" destId="{5382CAAF-8D31-487B-B699-391B7B817E36}" srcOrd="0" destOrd="0" presId="urn:microsoft.com/office/officeart/2005/8/layout/hierarchy3"/>
     <dgm:cxn modelId="{FC63DF9A-5128-430E-A5DB-DABD848A0CC0}" srcId="{890A08E9-C479-461C-BC0A-BDC2D2D9DD5C}" destId="{595900D8-F59F-4933-BD55-372E0852E939}" srcOrd="1" destOrd="0" parTransId="{D6A3CF49-F41B-44F8-A9BB-DB62D37A55BF}" sibTransId="{E009D890-F33E-40DF-A236-C724A8B7E60B}"/>
-    <dgm:cxn modelId="{FEE4B353-6C69-4121-8A4C-49726CA9AB7E}" type="presOf" srcId="{D6A3CF49-F41B-44F8-A9BB-DB62D37A55BF}" destId="{DE008850-CF97-48C3-8CAF-27A361CC9C2C}" srcOrd="0" destOrd="0" presId="urn:microsoft.com/office/officeart/2005/8/layout/hierarchy3"/>
-    <dgm:cxn modelId="{A2B469E0-DA4E-470C-8639-AE3D31F3AC87}" type="presOf" srcId="{432DE8C8-1082-4F1E-A6DF-E84861879F8D}" destId="{EB26D1E9-AAD5-4D5A-90EC-BBF90B8CD2C9}" srcOrd="0" destOrd="0" presId="urn:microsoft.com/office/officeart/2005/8/layout/hierarchy3"/>
-    <dgm:cxn modelId="{33EF33AD-8A73-47D8-8810-33589117CFC0}" type="presOf" srcId="{DB5636F4-B24A-4F24-B4D9-F25B4DC3FB61}" destId="{AA936297-135E-4AB2-BD1E-CB878A93F9D2}" srcOrd="0" destOrd="0" presId="urn:microsoft.com/office/officeart/2005/8/layout/hierarchy3"/>
-    <dgm:cxn modelId="{C2765EC1-3C3D-41D7-AE31-154485A08D90}" type="presOf" srcId="{B4B93DE9-7C24-4CE7-9390-73ECDB345FA8}" destId="{E3C3FB86-6E6D-4C4A-BAB4-642DBE6ED5E2}" srcOrd="1" destOrd="0" presId="urn:microsoft.com/office/officeart/2005/8/layout/hierarchy3"/>
-    <dgm:cxn modelId="{BBA35FB8-65F3-4E6F-B369-D2DC5114BD54}" type="presOf" srcId="{A7197690-66EC-4E1B-991F-E90862F315DE}" destId="{3209DD4C-B85D-41BC-BEB8-951FD65D85B8}" srcOrd="0" destOrd="0" presId="urn:microsoft.com/office/officeart/2005/8/layout/hierarchy3"/>
-    <dgm:cxn modelId="{18E0F1DD-4E2E-4E99-8B77-4932BD2E1D00}" type="presOf" srcId="{8206D531-6727-4BFC-93FD-9414BCDFD66D}" destId="{54BB8B14-66E9-4C59-B3F5-16B075C17069}" srcOrd="0" destOrd="0" presId="urn:microsoft.com/office/officeart/2005/8/layout/hierarchy3"/>
-    <dgm:cxn modelId="{6A25FA05-0820-43E4-A92F-3605E72EDAD9}" type="presOf" srcId="{9949BC4F-AB2A-4E9B-932A-8CECD1E96AF5}" destId="{536AD551-42FA-4368-8B72-A8430FA09A75}" srcOrd="0" destOrd="0" presId="urn:microsoft.com/office/officeart/2005/8/layout/hierarchy3"/>
-    <dgm:cxn modelId="{EC696892-21AD-4FE2-B9E8-04D893394708}" type="presOf" srcId="{418DA8A1-EE2D-480C-84B0-46E8983E5662}" destId="{FF0FA8B6-0566-4F4A-A6BA-916068967D8F}" srcOrd="0" destOrd="0" presId="urn:microsoft.com/office/officeart/2005/8/layout/hierarchy3"/>
-    <dgm:cxn modelId="{449FF842-4BAB-4D4E-B638-A8D47B93B23F}" type="presOf" srcId="{595900D8-F59F-4933-BD55-372E0852E939}" destId="{B2174052-2EAF-4D65-BA29-D4FB0E2184B5}" srcOrd="0" destOrd="0" presId="urn:microsoft.com/office/officeart/2005/8/layout/hierarchy3"/>
+    <dgm:cxn modelId="{353C681F-8CF6-44D4-BDFE-D9F87E2339A4}" type="presOf" srcId="{9949BC4F-AB2A-4E9B-932A-8CECD1E96AF5}" destId="{536AD551-42FA-4368-8B72-A8430FA09A75}" srcOrd="0" destOrd="0" presId="urn:microsoft.com/office/officeart/2005/8/layout/hierarchy3"/>
+    <dgm:cxn modelId="{69CDC1E5-0D93-4BB7-B351-2DA7A7D91125}" type="presOf" srcId="{E90BE7E8-7F4D-4BD0-8C04-026296FAFBEB}" destId="{FC929064-D34A-40B5-A082-BCE225F3C306}" srcOrd="0" destOrd="0" presId="urn:microsoft.com/office/officeart/2005/8/layout/hierarchy3"/>
+    <dgm:cxn modelId="{0A579B07-C784-42F7-84FB-DE30BFDB6BD5}" type="presOf" srcId="{B4B93DE9-7C24-4CE7-9390-73ECDB345FA8}" destId="{7F79BAA1-847A-4002-BE83-9DEB2E635DC3}" srcOrd="0" destOrd="0" presId="urn:microsoft.com/office/officeart/2005/8/layout/hierarchy3"/>
+    <dgm:cxn modelId="{1B629904-97DB-446D-8C7E-7FD7747FAD59}" type="presOf" srcId="{2266B79D-F8D8-4FDF-9B7E-511933378D8C}" destId="{1A602BBD-D978-42F3-95E5-276EA4C86003}" srcOrd="0" destOrd="0" presId="urn:microsoft.com/office/officeart/2005/8/layout/hierarchy3"/>
+    <dgm:cxn modelId="{2DB6518D-EA04-4DB7-9732-F65D7904EA60}" type="presOf" srcId="{C2F432F2-A434-4A13-B2B4-BDE30B9F0527}" destId="{0C0FC271-D6DE-4A54-AB4E-35D15C12A5CA}" srcOrd="0" destOrd="0" presId="urn:microsoft.com/office/officeart/2005/8/layout/hierarchy3"/>
+    <dgm:cxn modelId="{F3A7C82D-7546-46F4-888F-C1B67B4FAF7E}" type="presOf" srcId="{59E9B5BE-4534-4505-B33E-22E2F3036CD4}" destId="{E363965E-B292-41BD-9291-2A5854F39FC4}" srcOrd="0" destOrd="0" presId="urn:microsoft.com/office/officeart/2005/8/layout/hierarchy3"/>
+    <dgm:cxn modelId="{F74C3B64-F8D3-4BE5-917E-2650AC46ADDF}" type="presOf" srcId="{890A08E9-C479-461C-BC0A-BDC2D2D9DD5C}" destId="{28D7D76D-06E1-4FE4-B76C-D01DA5E72107}" srcOrd="1" destOrd="0" presId="urn:microsoft.com/office/officeart/2005/8/layout/hierarchy3"/>
+    <dgm:cxn modelId="{784BF546-4C83-44B3-BF96-AD699C9668D0}" type="presOf" srcId="{D0442430-EFAD-4419-8702-1D0BE8BC5AB4}" destId="{8D02C5C8-C8C5-437D-879F-69E53E3BD1FD}" srcOrd="0" destOrd="0" presId="urn:microsoft.com/office/officeart/2005/8/layout/hierarchy3"/>
     <dgm:cxn modelId="{B2E0D3AD-8799-4E4B-BE61-013B72A4120D}" srcId="{59E9B5BE-4534-4505-B33E-22E2F3036CD4}" destId="{B4B93DE9-7C24-4CE7-9390-73ECDB345FA8}" srcOrd="1" destOrd="0" parTransId="{7E2785BE-9914-445D-A245-63D85AD66899}" sibTransId="{461CF204-9397-4DAC-96D0-2D4EBC2D3BEE}"/>
-    <dgm:cxn modelId="{39C141C1-F1E7-4E6F-AAFC-352A2FB373A6}" type="presOf" srcId="{E4EBA5AC-7FD4-4345-8852-5560D1FFB9D0}" destId="{D18A3E27-875D-41CD-A886-9CB1DDB460BE}" srcOrd="0" destOrd="0" presId="urn:microsoft.com/office/officeart/2005/8/layout/hierarchy3"/>
     <dgm:cxn modelId="{CD239658-5318-4830-96D1-80A2C43C194C}" srcId="{890A08E9-C479-461C-BC0A-BDC2D2D9DD5C}" destId="{D0442430-EFAD-4419-8702-1D0BE8BC5AB4}" srcOrd="0" destOrd="0" parTransId="{9949BC4F-AB2A-4E9B-932A-8CECD1E96AF5}" sibTransId="{10302595-22E8-4CC3-A63A-5BCBE26BFF6D}"/>
-    <dgm:cxn modelId="{D62EC987-5300-474F-B57A-C6C0BDE7F888}" type="presOf" srcId="{629E39BC-4937-4016-8BF1-940101F3C5F7}" destId="{53958854-E1C6-4DEC-B14E-1B00948F44D9}" srcOrd="0" destOrd="0" presId="urn:microsoft.com/office/officeart/2005/8/layout/hierarchy3"/>
+    <dgm:cxn modelId="{4CD56DDF-954F-4CA8-8D5E-CCED73CE9550}" type="presOf" srcId="{34C509AC-03B0-431F-ABA7-B71D6E5DD663}" destId="{FFD29BE1-7FAD-459F-B409-324A042754CC}" srcOrd="0" destOrd="0" presId="urn:microsoft.com/office/officeart/2005/8/layout/hierarchy3"/>
     <dgm:cxn modelId="{8F181F13-2238-4C74-A92A-BC222F43E426}" srcId="{890A08E9-C479-461C-BC0A-BDC2D2D9DD5C}" destId="{31125104-3BE1-4E55-8515-C75CFA747BF1}" srcOrd="4" destOrd="0" parTransId="{7DBC6FC5-654B-4034-9C6B-F3727E362558}" sibTransId="{6B208F26-43C1-4D97-885B-C09863EE7933}"/>
-    <dgm:cxn modelId="{0ECBDDEF-B3B9-4532-99E6-C00D4823933C}" type="presOf" srcId="{9B50E0E6-2365-4AE8-B316-56C98490A8BF}" destId="{991B9B45-3CF7-4B3B-B538-CB58C3DBDEB2}" srcOrd="0" destOrd="0" presId="urn:microsoft.com/office/officeart/2005/8/layout/hierarchy3"/>
-    <dgm:cxn modelId="{909F1552-410F-4BEF-8777-2B79D9E12020}" type="presOf" srcId="{890A08E9-C479-461C-BC0A-BDC2D2D9DD5C}" destId="{28D7D76D-06E1-4FE4-B76C-D01DA5E72107}" srcOrd="1" destOrd="0" presId="urn:microsoft.com/office/officeart/2005/8/layout/hierarchy3"/>
+    <dgm:cxn modelId="{88B80EDB-9B31-43FC-9A56-3F84ED171EA8}" type="presOf" srcId="{22D5044B-65E1-4CC9-837A-6AAC76EE534B}" destId="{3574DD01-8AF4-47C7-B3C7-4C30B93157F6}" srcOrd="0" destOrd="0" presId="urn:microsoft.com/office/officeart/2005/8/layout/hierarchy3"/>
+    <dgm:cxn modelId="{CC3A2E18-08C6-4B62-89AA-076275E15589}" type="presOf" srcId="{7DBC6FC5-654B-4034-9C6B-F3727E362558}" destId="{BE4391F9-2717-4139-9F46-984D4E3EF4CC}" srcOrd="0" destOrd="0" presId="urn:microsoft.com/office/officeart/2005/8/layout/hierarchy3"/>
     <dgm:cxn modelId="{0C045A54-9692-4F13-841E-B38E68AABAA6}" srcId="{890A08E9-C479-461C-BC0A-BDC2D2D9DD5C}" destId="{22D5044B-65E1-4CC9-837A-6AAC76EE534B}" srcOrd="3" destOrd="0" parTransId="{C2F432F2-A434-4A13-B2B4-BDE30B9F0527}" sibTransId="{40DED7A9-61BA-4A40-98D2-4826B89E6BA1}"/>
-    <dgm:cxn modelId="{12DB502C-D73D-4C82-B572-C2BC31FE2D07}" type="presOf" srcId="{D0442430-EFAD-4419-8702-1D0BE8BC5AB4}" destId="{8D02C5C8-C8C5-437D-879F-69E53E3BD1FD}" srcOrd="0" destOrd="0" presId="urn:microsoft.com/office/officeart/2005/8/layout/hierarchy3"/>
+    <dgm:cxn modelId="{98017667-A61E-4C7A-AC70-C9511345618F}" type="presOf" srcId="{432DE8C8-1082-4F1E-A6DF-E84861879F8D}" destId="{EB26D1E9-AAD5-4D5A-90EC-BBF90B8CD2C9}" srcOrd="0" destOrd="0" presId="urn:microsoft.com/office/officeart/2005/8/layout/hierarchy3"/>
+    <dgm:cxn modelId="{1CE02466-DD32-4A5C-9D79-63E235DA0602}" srcId="{B4B93DE9-7C24-4CE7-9390-73ECDB345FA8}" destId="{1C525E12-D944-4595-A78D-8CCC00AF05F2}" srcOrd="5" destOrd="0" parTransId="{432DE8C8-1082-4F1E-A6DF-E84861879F8D}" sibTransId="{1D192EFD-BC03-4A4C-A4D2-8D96E2ED4755}"/>
     <dgm:cxn modelId="{B0E08B52-447C-4A31-9954-43D3D0D0CD82}" srcId="{890A08E9-C479-461C-BC0A-BDC2D2D9DD5C}" destId="{DB5636F4-B24A-4F24-B4D9-F25B4DC3FB61}" srcOrd="5" destOrd="0" parTransId="{E90BE7E8-7F4D-4BD0-8C04-026296FAFBEB}" sibTransId="{358D1B79-95F7-417F-988D-3E41ACC298D4}"/>
-    <dgm:cxn modelId="{1CE02466-DD32-4A5C-9D79-63E235DA0602}" srcId="{B4B93DE9-7C24-4CE7-9390-73ECDB345FA8}" destId="{1C525E12-D944-4595-A78D-8CCC00AF05F2}" srcOrd="5" destOrd="0" parTransId="{432DE8C8-1082-4F1E-A6DF-E84861879F8D}" sibTransId="{1D192EFD-BC03-4A4C-A4D2-8D96E2ED4755}"/>
+    <dgm:cxn modelId="{6497A5B0-936A-4472-8E83-A768D44F4E31}" type="presOf" srcId="{D6A3CF49-F41B-44F8-A9BB-DB62D37A55BF}" destId="{DE008850-CF97-48C3-8CAF-27A361CC9C2C}" srcOrd="0" destOrd="0" presId="urn:microsoft.com/office/officeart/2005/8/layout/hierarchy3"/>
     <dgm:cxn modelId="{85F6B31C-F34E-43CC-BEED-A75F6F5F6EFC}" srcId="{B4B93DE9-7C24-4CE7-9390-73ECDB345FA8}" destId="{5910CE73-2203-48EB-B2B4-91C9BA0A84E7}" srcOrd="0" destOrd="0" parTransId="{34C509AC-03B0-431F-ABA7-B71D6E5DD663}" sibTransId="{BF3D7F78-5293-4B81-8ADF-E4228F875F28}"/>
-    <dgm:cxn modelId="{F9FE594C-3CC7-462A-9BEC-C55F26B8E14A}" type="presOf" srcId="{B4B93DE9-7C24-4CE7-9390-73ECDB345FA8}" destId="{7F79BAA1-847A-4002-BE83-9DEB2E635DC3}" srcOrd="0" destOrd="0" presId="urn:microsoft.com/office/officeart/2005/8/layout/hierarchy3"/>
-    <dgm:cxn modelId="{86464C39-5829-4A00-8FAB-455BCE0E7CC0}" type="presOf" srcId="{34C509AC-03B0-431F-ABA7-B71D6E5DD663}" destId="{FFD29BE1-7FAD-459F-B409-324A042754CC}" srcOrd="0" destOrd="0" presId="urn:microsoft.com/office/officeart/2005/8/layout/hierarchy3"/>
-    <dgm:cxn modelId="{5B44E3C6-297E-44FB-BFB2-42ED92878876}" type="presOf" srcId="{CB7F2676-CB23-4C4B-81FE-CA059A490AA5}" destId="{DCA63E5F-3C7D-4264-880C-BC550658A8B4}" srcOrd="0" destOrd="0" presId="urn:microsoft.com/office/officeart/2005/8/layout/hierarchy3"/>
-    <dgm:cxn modelId="{919BCD75-BF29-4735-8962-97CBB04ED79A}" type="presOf" srcId="{59E9B5BE-4534-4505-B33E-22E2F3036CD4}" destId="{E363965E-B292-41BD-9291-2A5854F39FC4}" srcOrd="0" destOrd="0" presId="urn:microsoft.com/office/officeart/2005/8/layout/hierarchy3"/>
-    <dgm:cxn modelId="{0082F265-2A06-4E4B-BE92-CA9D503DF153}" type="presParOf" srcId="{E363965E-B292-41BD-9291-2A5854F39FC4}" destId="{1149500D-56F8-4017-B930-8172067BE94E}" srcOrd="0" destOrd="0" presId="urn:microsoft.com/office/officeart/2005/8/layout/hierarchy3"/>
-    <dgm:cxn modelId="{8759AFBE-4E1A-48D0-87F0-B733BE11E72C}" type="presParOf" srcId="{1149500D-56F8-4017-B930-8172067BE94E}" destId="{09243CE2-6B22-4747-BECF-CBF5600A5FCE}" srcOrd="0" destOrd="0" presId="urn:microsoft.com/office/officeart/2005/8/layout/hierarchy3"/>
-    <dgm:cxn modelId="{E6D18001-7F39-450E-B2A6-7086115CF9D1}" type="presParOf" srcId="{09243CE2-6B22-4747-BECF-CBF5600A5FCE}" destId="{5382CAAF-8D31-487B-B699-391B7B817E36}" srcOrd="0" destOrd="0" presId="urn:microsoft.com/office/officeart/2005/8/layout/hierarchy3"/>
-    <dgm:cxn modelId="{08E61CCE-8D28-4A9A-A3F2-470EBEBA7F67}" type="presParOf" srcId="{09243CE2-6B22-4747-BECF-CBF5600A5FCE}" destId="{28D7D76D-06E1-4FE4-B76C-D01DA5E72107}" srcOrd="1" destOrd="0" presId="urn:microsoft.com/office/officeart/2005/8/layout/hierarchy3"/>
-    <dgm:cxn modelId="{1B3CA833-6C06-4A03-84BA-F8C422167BA6}" type="presParOf" srcId="{1149500D-56F8-4017-B930-8172067BE94E}" destId="{FBFF6560-94B2-4CB3-BAD8-A1BECD556346}" srcOrd="1" destOrd="0" presId="urn:microsoft.com/office/officeart/2005/8/layout/hierarchy3"/>
-    <dgm:cxn modelId="{149E179C-0462-4562-A93C-67AA06DFF8D6}" type="presParOf" srcId="{FBFF6560-94B2-4CB3-BAD8-A1BECD556346}" destId="{536AD551-42FA-4368-8B72-A8430FA09A75}" srcOrd="0" destOrd="0" presId="urn:microsoft.com/office/officeart/2005/8/layout/hierarchy3"/>
-    <dgm:cxn modelId="{95856653-23B2-407B-8900-298FE3F8C0FA}" type="presParOf" srcId="{FBFF6560-94B2-4CB3-BAD8-A1BECD556346}" destId="{8D02C5C8-C8C5-437D-879F-69E53E3BD1FD}" srcOrd="1" destOrd="0" presId="urn:microsoft.com/office/officeart/2005/8/layout/hierarchy3"/>
-    <dgm:cxn modelId="{6D462493-6E04-40DC-BD2B-7B56875F0C6F}" type="presParOf" srcId="{FBFF6560-94B2-4CB3-BAD8-A1BECD556346}" destId="{DE008850-CF97-48C3-8CAF-27A361CC9C2C}" srcOrd="2" destOrd="0" presId="urn:microsoft.com/office/officeart/2005/8/layout/hierarchy3"/>
-    <dgm:cxn modelId="{253ADF38-3AF2-40A5-9143-117CDD5A49FC}" type="presParOf" srcId="{FBFF6560-94B2-4CB3-BAD8-A1BECD556346}" destId="{B2174052-2EAF-4D65-BA29-D4FB0E2184B5}" srcOrd="3" destOrd="0" presId="urn:microsoft.com/office/officeart/2005/8/layout/hierarchy3"/>
-    <dgm:cxn modelId="{C4FF4B5B-1B8E-47AB-B9B5-EDB6E47F5084}" type="presParOf" srcId="{FBFF6560-94B2-4CB3-BAD8-A1BECD556346}" destId="{1A602BBD-D978-42F3-95E5-276EA4C86003}" srcOrd="4" destOrd="0" presId="urn:microsoft.com/office/officeart/2005/8/layout/hierarchy3"/>
-    <dgm:cxn modelId="{D4CABB44-C3DF-4678-9EE5-F5D2BAC8AC84}" type="presParOf" srcId="{FBFF6560-94B2-4CB3-BAD8-A1BECD556346}" destId="{991B9B45-3CF7-4B3B-B538-CB58C3DBDEB2}" srcOrd="5" destOrd="0" presId="urn:microsoft.com/office/officeart/2005/8/layout/hierarchy3"/>
-    <dgm:cxn modelId="{397C6D57-3099-41CD-8F6E-627D99E627A1}" type="presParOf" srcId="{FBFF6560-94B2-4CB3-BAD8-A1BECD556346}" destId="{0C0FC271-D6DE-4A54-AB4E-35D15C12A5CA}" srcOrd="6" destOrd="0" presId="urn:microsoft.com/office/officeart/2005/8/layout/hierarchy3"/>
-    <dgm:cxn modelId="{FBEA8FD6-C16C-4C9F-B7B6-6FC46813BEA0}" type="presParOf" srcId="{FBFF6560-94B2-4CB3-BAD8-A1BECD556346}" destId="{3574DD01-8AF4-47C7-B3C7-4C30B93157F6}" srcOrd="7" destOrd="0" presId="urn:microsoft.com/office/officeart/2005/8/layout/hierarchy3"/>
-    <dgm:cxn modelId="{ECEA7850-79D3-48DA-A2CC-BA9A9EEB564C}" type="presParOf" srcId="{FBFF6560-94B2-4CB3-BAD8-A1BECD556346}" destId="{BE4391F9-2717-4139-9F46-984D4E3EF4CC}" srcOrd="8" destOrd="0" presId="urn:microsoft.com/office/officeart/2005/8/layout/hierarchy3"/>
-    <dgm:cxn modelId="{6831C05D-9AA4-49B3-8381-ED9C798760F9}" type="presParOf" srcId="{FBFF6560-94B2-4CB3-BAD8-A1BECD556346}" destId="{633C913E-1662-4738-89FA-A4582AD222D8}" srcOrd="9" destOrd="0" presId="urn:microsoft.com/office/officeart/2005/8/layout/hierarchy3"/>
-    <dgm:cxn modelId="{2FC3D889-1397-4C46-8348-F4D387640F8E}" type="presParOf" srcId="{FBFF6560-94B2-4CB3-BAD8-A1BECD556346}" destId="{FC929064-D34A-40B5-A082-BCE225F3C306}" srcOrd="10" destOrd="0" presId="urn:microsoft.com/office/officeart/2005/8/layout/hierarchy3"/>
-    <dgm:cxn modelId="{25D88055-6B8C-4780-BE5C-DC9789B9199D}" type="presParOf" srcId="{FBFF6560-94B2-4CB3-BAD8-A1BECD556346}" destId="{AA936297-135E-4AB2-BD1E-CB878A93F9D2}" srcOrd="11" destOrd="0" presId="urn:microsoft.com/office/officeart/2005/8/layout/hierarchy3"/>
-    <dgm:cxn modelId="{387E7F04-E2D6-40E4-BA45-15C662FD4D7B}" type="presParOf" srcId="{E363965E-B292-41BD-9291-2A5854F39FC4}" destId="{E3E67866-44A7-4329-8E7F-D017B7F6733F}" srcOrd="1" destOrd="0" presId="urn:microsoft.com/office/officeart/2005/8/layout/hierarchy3"/>
-    <dgm:cxn modelId="{6CF343C5-6D9D-4D4D-BAD5-B02AFE16363B}" type="presParOf" srcId="{E3E67866-44A7-4329-8E7F-D017B7F6733F}" destId="{D66EFCAE-4308-4CFD-95EC-D56DDA4A4BC8}" srcOrd="0" destOrd="0" presId="urn:microsoft.com/office/officeart/2005/8/layout/hierarchy3"/>
-    <dgm:cxn modelId="{B41BA62D-E3A4-4892-A4B8-30B8AF8A5424}" type="presParOf" srcId="{D66EFCAE-4308-4CFD-95EC-D56DDA4A4BC8}" destId="{7F79BAA1-847A-4002-BE83-9DEB2E635DC3}" srcOrd="0" destOrd="0" presId="urn:microsoft.com/office/officeart/2005/8/layout/hierarchy3"/>
-    <dgm:cxn modelId="{CB4672E9-E92A-405E-9714-178274B68097}" type="presParOf" srcId="{D66EFCAE-4308-4CFD-95EC-D56DDA4A4BC8}" destId="{E3C3FB86-6E6D-4C4A-BAB4-642DBE6ED5E2}" srcOrd="1" destOrd="0" presId="urn:microsoft.com/office/officeart/2005/8/layout/hierarchy3"/>
-    <dgm:cxn modelId="{83CF28EE-C116-4909-9EA0-C55D42F4433B}" type="presParOf" srcId="{E3E67866-44A7-4329-8E7F-D017B7F6733F}" destId="{B0813D0F-504E-4F53-BA84-2BDA6D2D0F5C}" srcOrd="1" destOrd="0" presId="urn:microsoft.com/office/officeart/2005/8/layout/hierarchy3"/>
-    <dgm:cxn modelId="{7B41CC7C-5B70-4600-92D4-10BE533FC2BD}" type="presParOf" srcId="{B0813D0F-504E-4F53-BA84-2BDA6D2D0F5C}" destId="{FFD29BE1-7FAD-459F-B409-324A042754CC}" srcOrd="0" destOrd="0" presId="urn:microsoft.com/office/officeart/2005/8/layout/hierarchy3"/>
-    <dgm:cxn modelId="{F2CF111B-3FE0-41BB-8AAC-C2AF13BC67EF}" type="presParOf" srcId="{B0813D0F-504E-4F53-BA84-2BDA6D2D0F5C}" destId="{3B6A286A-3745-4575-AB45-264E49C9325A}" srcOrd="1" destOrd="0" presId="urn:microsoft.com/office/officeart/2005/8/layout/hierarchy3"/>
-    <dgm:cxn modelId="{2AEFEEEE-C09D-415A-BAD4-071AF4014D29}" type="presParOf" srcId="{B0813D0F-504E-4F53-BA84-2BDA6D2D0F5C}" destId="{3209DD4C-B85D-41BC-BEB8-951FD65D85B8}" srcOrd="2" destOrd="0" presId="urn:microsoft.com/office/officeart/2005/8/layout/hierarchy3"/>
-    <dgm:cxn modelId="{F8FB20E5-FCD1-44DC-8B19-D5BE38A50ECC}" type="presParOf" srcId="{B0813D0F-504E-4F53-BA84-2BDA6D2D0F5C}" destId="{75E9F589-73B1-4D75-AE81-16CD8E61798D}" srcOrd="3" destOrd="0" presId="urn:microsoft.com/office/officeart/2005/8/layout/hierarchy3"/>
-    <dgm:cxn modelId="{5DAFE037-C103-499A-B3C5-0EB317044AC4}" type="presParOf" srcId="{B0813D0F-504E-4F53-BA84-2BDA6D2D0F5C}" destId="{53958854-E1C6-4DEC-B14E-1B00948F44D9}" srcOrd="4" destOrd="0" presId="urn:microsoft.com/office/officeart/2005/8/layout/hierarchy3"/>
-    <dgm:cxn modelId="{9593E511-3CA1-4F51-A2CE-AD1F4891645D}" type="presParOf" srcId="{B0813D0F-504E-4F53-BA84-2BDA6D2D0F5C}" destId="{D18A3E27-875D-41CD-A886-9CB1DDB460BE}" srcOrd="5" destOrd="0" presId="urn:microsoft.com/office/officeart/2005/8/layout/hierarchy3"/>
-    <dgm:cxn modelId="{D6548450-975E-48E4-BD1C-F86876C2440F}" type="presParOf" srcId="{B0813D0F-504E-4F53-BA84-2BDA6D2D0F5C}" destId="{334187BB-2F06-470B-B1C9-CAA7B043F0FD}" srcOrd="6" destOrd="0" presId="urn:microsoft.com/office/officeart/2005/8/layout/hierarchy3"/>
-    <dgm:cxn modelId="{3150154B-49FE-49B6-92F2-753A6CF6B3BA}" type="presParOf" srcId="{B0813D0F-504E-4F53-BA84-2BDA6D2D0F5C}" destId="{DCA63E5F-3C7D-4264-880C-BC550658A8B4}" srcOrd="7" destOrd="0" presId="urn:microsoft.com/office/officeart/2005/8/layout/hierarchy3"/>
-    <dgm:cxn modelId="{08D7509F-D4B7-4712-BCBE-9C4AE70F48E1}" type="presParOf" srcId="{B0813D0F-504E-4F53-BA84-2BDA6D2D0F5C}" destId="{FF0FA8B6-0566-4F4A-A6BA-916068967D8F}" srcOrd="8" destOrd="0" presId="urn:microsoft.com/office/officeart/2005/8/layout/hierarchy3"/>
-    <dgm:cxn modelId="{8C4BFB98-A562-424E-8DCB-4CD9D83F73EC}" type="presParOf" srcId="{B0813D0F-504E-4F53-BA84-2BDA6D2D0F5C}" destId="{54BB8B14-66E9-4C59-B3F5-16B075C17069}" srcOrd="9" destOrd="0" presId="urn:microsoft.com/office/officeart/2005/8/layout/hierarchy3"/>
-    <dgm:cxn modelId="{071E8083-ADA5-4D63-A56A-68894D974674}" type="presParOf" srcId="{B0813D0F-504E-4F53-BA84-2BDA6D2D0F5C}" destId="{EB26D1E9-AAD5-4D5A-90EC-BBF90B8CD2C9}" srcOrd="10" destOrd="0" presId="urn:microsoft.com/office/officeart/2005/8/layout/hierarchy3"/>
-    <dgm:cxn modelId="{0023F3DE-4B2F-4A00-9BBE-861E2B499603}" type="presParOf" srcId="{B0813D0F-504E-4F53-BA84-2BDA6D2D0F5C}" destId="{D67C4DAE-D3FA-4D0E-9863-3A135343CA58}" srcOrd="11" destOrd="0" presId="urn:microsoft.com/office/officeart/2005/8/layout/hierarchy3"/>
+    <dgm:cxn modelId="{B70FB2A3-181A-4702-A53F-8A080A8944F6}" type="presOf" srcId="{9B50E0E6-2365-4AE8-B316-56C98490A8BF}" destId="{991B9B45-3CF7-4B3B-B538-CB58C3DBDEB2}" srcOrd="0" destOrd="0" presId="urn:microsoft.com/office/officeart/2005/8/layout/hierarchy3"/>
+    <dgm:cxn modelId="{14942539-336C-4B17-8257-4A4B1E0480FB}" type="presOf" srcId="{E4EBA5AC-7FD4-4345-8852-5560D1FFB9D0}" destId="{D18A3E27-875D-41CD-A886-9CB1DDB460BE}" srcOrd="0" destOrd="0" presId="urn:microsoft.com/office/officeart/2005/8/layout/hierarchy3"/>
+    <dgm:cxn modelId="{F6DA625A-0AFB-4673-8032-3DC99C879955}" type="presOf" srcId="{DB5636F4-B24A-4F24-B4D9-F25B4DC3FB61}" destId="{AA936297-135E-4AB2-BD1E-CB878A93F9D2}" srcOrd="0" destOrd="0" presId="urn:microsoft.com/office/officeart/2005/8/layout/hierarchy3"/>
+    <dgm:cxn modelId="{1197AD26-E67A-41CD-AF52-6FE4DAA93F29}" type="presOf" srcId="{1C525E12-D944-4595-A78D-8CCC00AF05F2}" destId="{D67C4DAE-D3FA-4D0E-9863-3A135343CA58}" srcOrd="0" destOrd="0" presId="urn:microsoft.com/office/officeart/2005/8/layout/hierarchy3"/>
+    <dgm:cxn modelId="{CBA99F19-1124-45B7-958E-21BF10BF4C4C}" type="presOf" srcId="{31125104-3BE1-4E55-8515-C75CFA747BF1}" destId="{633C913E-1662-4738-89FA-A4582AD222D8}" srcOrd="0" destOrd="0" presId="urn:microsoft.com/office/officeart/2005/8/layout/hierarchy3"/>
+    <dgm:cxn modelId="{BDA698F3-D017-45E2-A450-FD7FB38248C9}" type="presOf" srcId="{629E39BC-4937-4016-8BF1-940101F3C5F7}" destId="{53958854-E1C6-4DEC-B14E-1B00948F44D9}" srcOrd="0" destOrd="0" presId="urn:microsoft.com/office/officeart/2005/8/layout/hierarchy3"/>
+    <dgm:cxn modelId="{DD1D90A3-992D-4BA7-976D-9C85AA7FD307}" type="presOf" srcId="{8206D531-6727-4BFC-93FD-9414BCDFD66D}" destId="{54BB8B14-66E9-4C59-B3F5-16B075C17069}" srcOrd="0" destOrd="0" presId="urn:microsoft.com/office/officeart/2005/8/layout/hierarchy3"/>
+    <dgm:cxn modelId="{68E61E42-A4E2-405A-83DA-47BB646A3F9B}" type="presOf" srcId="{D62973EC-A46B-4553-B845-43173F53EE94}" destId="{75E9F589-73B1-4D75-AE81-16CD8E61798D}" srcOrd="0" destOrd="0" presId="urn:microsoft.com/office/officeart/2005/8/layout/hierarchy3"/>
+    <dgm:cxn modelId="{4CBD312A-EC37-4D36-92D2-014780421132}" type="presOf" srcId="{418DA8A1-EE2D-480C-84B0-46E8983E5662}" destId="{FF0FA8B6-0566-4F4A-A6BA-916068967D8F}" srcOrd="0" destOrd="0" presId="urn:microsoft.com/office/officeart/2005/8/layout/hierarchy3"/>
+    <dgm:cxn modelId="{5B20DABD-3356-4EDB-B5AF-3F38818B40DC}" type="presParOf" srcId="{E363965E-B292-41BD-9291-2A5854F39FC4}" destId="{1149500D-56F8-4017-B930-8172067BE94E}" srcOrd="0" destOrd="0" presId="urn:microsoft.com/office/officeart/2005/8/layout/hierarchy3"/>
+    <dgm:cxn modelId="{1FC99BF9-53A0-4704-AA52-379941B41136}" type="presParOf" srcId="{1149500D-56F8-4017-B930-8172067BE94E}" destId="{09243CE2-6B22-4747-BECF-CBF5600A5FCE}" srcOrd="0" destOrd="0" presId="urn:microsoft.com/office/officeart/2005/8/layout/hierarchy3"/>
+    <dgm:cxn modelId="{94DADF3A-58E2-4ACE-8C55-1DE83B5ECE60}" type="presParOf" srcId="{09243CE2-6B22-4747-BECF-CBF5600A5FCE}" destId="{5382CAAF-8D31-487B-B699-391B7B817E36}" srcOrd="0" destOrd="0" presId="urn:microsoft.com/office/officeart/2005/8/layout/hierarchy3"/>
+    <dgm:cxn modelId="{639224A3-9714-4A53-B11A-EBC958047FDE}" type="presParOf" srcId="{09243CE2-6B22-4747-BECF-CBF5600A5FCE}" destId="{28D7D76D-06E1-4FE4-B76C-D01DA5E72107}" srcOrd="1" destOrd="0" presId="urn:microsoft.com/office/officeart/2005/8/layout/hierarchy3"/>
+    <dgm:cxn modelId="{04488177-DEB1-4CCF-9973-79040B0312B6}" type="presParOf" srcId="{1149500D-56F8-4017-B930-8172067BE94E}" destId="{FBFF6560-94B2-4CB3-BAD8-A1BECD556346}" srcOrd="1" destOrd="0" presId="urn:microsoft.com/office/officeart/2005/8/layout/hierarchy3"/>
+    <dgm:cxn modelId="{5E34D0D5-7881-41F3-AFD3-21B2AE2A511E}" type="presParOf" srcId="{FBFF6560-94B2-4CB3-BAD8-A1BECD556346}" destId="{536AD551-42FA-4368-8B72-A8430FA09A75}" srcOrd="0" destOrd="0" presId="urn:microsoft.com/office/officeart/2005/8/layout/hierarchy3"/>
+    <dgm:cxn modelId="{063889B3-42C2-442E-B50A-242A051936D8}" type="presParOf" srcId="{FBFF6560-94B2-4CB3-BAD8-A1BECD556346}" destId="{8D02C5C8-C8C5-437D-879F-69E53E3BD1FD}" srcOrd="1" destOrd="0" presId="urn:microsoft.com/office/officeart/2005/8/layout/hierarchy3"/>
+    <dgm:cxn modelId="{61DA90B8-2492-4D3C-BF68-8BB5C6FB525E}" type="presParOf" srcId="{FBFF6560-94B2-4CB3-BAD8-A1BECD556346}" destId="{DE008850-CF97-48C3-8CAF-27A361CC9C2C}" srcOrd="2" destOrd="0" presId="urn:microsoft.com/office/officeart/2005/8/layout/hierarchy3"/>
+    <dgm:cxn modelId="{A58A2C80-4A8E-4D36-A912-EC6F1EE4DF3E}" type="presParOf" srcId="{FBFF6560-94B2-4CB3-BAD8-A1BECD556346}" destId="{B2174052-2EAF-4D65-BA29-D4FB0E2184B5}" srcOrd="3" destOrd="0" presId="urn:microsoft.com/office/officeart/2005/8/layout/hierarchy3"/>
+    <dgm:cxn modelId="{B4068EAA-4EEF-485C-89FB-5263B8745A42}" type="presParOf" srcId="{FBFF6560-94B2-4CB3-BAD8-A1BECD556346}" destId="{1A602BBD-D978-42F3-95E5-276EA4C86003}" srcOrd="4" destOrd="0" presId="urn:microsoft.com/office/officeart/2005/8/layout/hierarchy3"/>
+    <dgm:cxn modelId="{461F9B0E-B07A-4D16-80F5-4B888A871FCD}" type="presParOf" srcId="{FBFF6560-94B2-4CB3-BAD8-A1BECD556346}" destId="{991B9B45-3CF7-4B3B-B538-CB58C3DBDEB2}" srcOrd="5" destOrd="0" presId="urn:microsoft.com/office/officeart/2005/8/layout/hierarchy3"/>
+    <dgm:cxn modelId="{8284F6BB-AA26-40D1-A86A-E5837A61C2A7}" type="presParOf" srcId="{FBFF6560-94B2-4CB3-BAD8-A1BECD556346}" destId="{0C0FC271-D6DE-4A54-AB4E-35D15C12A5CA}" srcOrd="6" destOrd="0" presId="urn:microsoft.com/office/officeart/2005/8/layout/hierarchy3"/>
+    <dgm:cxn modelId="{85B08906-5949-4C69-A793-3EB935ED0CCD}" type="presParOf" srcId="{FBFF6560-94B2-4CB3-BAD8-A1BECD556346}" destId="{3574DD01-8AF4-47C7-B3C7-4C30B93157F6}" srcOrd="7" destOrd="0" presId="urn:microsoft.com/office/officeart/2005/8/layout/hierarchy3"/>
+    <dgm:cxn modelId="{2363DF73-28CC-415D-8692-C11DB65294E5}" type="presParOf" srcId="{FBFF6560-94B2-4CB3-BAD8-A1BECD556346}" destId="{BE4391F9-2717-4139-9F46-984D4E3EF4CC}" srcOrd="8" destOrd="0" presId="urn:microsoft.com/office/officeart/2005/8/layout/hierarchy3"/>
+    <dgm:cxn modelId="{481D3804-BE56-49F1-914A-5D654A58D7C1}" type="presParOf" srcId="{FBFF6560-94B2-4CB3-BAD8-A1BECD556346}" destId="{633C913E-1662-4738-89FA-A4582AD222D8}" srcOrd="9" destOrd="0" presId="urn:microsoft.com/office/officeart/2005/8/layout/hierarchy3"/>
+    <dgm:cxn modelId="{F079FCB3-3083-4861-B1FF-958210ECB3CE}" type="presParOf" srcId="{FBFF6560-94B2-4CB3-BAD8-A1BECD556346}" destId="{FC929064-D34A-40B5-A082-BCE225F3C306}" srcOrd="10" destOrd="0" presId="urn:microsoft.com/office/officeart/2005/8/layout/hierarchy3"/>
+    <dgm:cxn modelId="{0E27185D-32BB-48B7-82F4-E4B54C4D773E}" type="presParOf" srcId="{FBFF6560-94B2-4CB3-BAD8-A1BECD556346}" destId="{AA936297-135E-4AB2-BD1E-CB878A93F9D2}" srcOrd="11" destOrd="0" presId="urn:microsoft.com/office/officeart/2005/8/layout/hierarchy3"/>
+    <dgm:cxn modelId="{2D5E35B9-5624-48FB-A6CF-F5FDBA6C9D5F}" type="presParOf" srcId="{E363965E-B292-41BD-9291-2A5854F39FC4}" destId="{E3E67866-44A7-4329-8E7F-D017B7F6733F}" srcOrd="1" destOrd="0" presId="urn:microsoft.com/office/officeart/2005/8/layout/hierarchy3"/>
+    <dgm:cxn modelId="{50470387-6C9E-4708-B9B7-9209C1C30529}" type="presParOf" srcId="{E3E67866-44A7-4329-8E7F-D017B7F6733F}" destId="{D66EFCAE-4308-4CFD-95EC-D56DDA4A4BC8}" srcOrd="0" destOrd="0" presId="urn:microsoft.com/office/officeart/2005/8/layout/hierarchy3"/>
+    <dgm:cxn modelId="{725B1D7E-A635-47AB-8514-E1018C642ECB}" type="presParOf" srcId="{D66EFCAE-4308-4CFD-95EC-D56DDA4A4BC8}" destId="{7F79BAA1-847A-4002-BE83-9DEB2E635DC3}" srcOrd="0" destOrd="0" presId="urn:microsoft.com/office/officeart/2005/8/layout/hierarchy3"/>
+    <dgm:cxn modelId="{5F6BC79A-8DA7-4116-8ADF-488E6C76AA28}" type="presParOf" srcId="{D66EFCAE-4308-4CFD-95EC-D56DDA4A4BC8}" destId="{E3C3FB86-6E6D-4C4A-BAB4-642DBE6ED5E2}" srcOrd="1" destOrd="0" presId="urn:microsoft.com/office/officeart/2005/8/layout/hierarchy3"/>
+    <dgm:cxn modelId="{09501A17-CAAA-4627-A4B5-19F8CBA4D566}" type="presParOf" srcId="{E3E67866-44A7-4329-8E7F-D017B7F6733F}" destId="{B0813D0F-504E-4F53-BA84-2BDA6D2D0F5C}" srcOrd="1" destOrd="0" presId="urn:microsoft.com/office/officeart/2005/8/layout/hierarchy3"/>
+    <dgm:cxn modelId="{D70CFDDC-93CE-420F-9CBE-3E2EEF2E84E7}" type="presParOf" srcId="{B0813D0F-504E-4F53-BA84-2BDA6D2D0F5C}" destId="{FFD29BE1-7FAD-459F-B409-324A042754CC}" srcOrd="0" destOrd="0" presId="urn:microsoft.com/office/officeart/2005/8/layout/hierarchy3"/>
+    <dgm:cxn modelId="{A943A0D9-268A-4D5B-9941-7079CCDCA718}" type="presParOf" srcId="{B0813D0F-504E-4F53-BA84-2BDA6D2D0F5C}" destId="{3B6A286A-3745-4575-AB45-264E49C9325A}" srcOrd="1" destOrd="0" presId="urn:microsoft.com/office/officeart/2005/8/layout/hierarchy3"/>
+    <dgm:cxn modelId="{BC25DBDE-A107-408A-9BEC-610A4D6DBC55}" type="presParOf" srcId="{B0813D0F-504E-4F53-BA84-2BDA6D2D0F5C}" destId="{3209DD4C-B85D-41BC-BEB8-951FD65D85B8}" srcOrd="2" destOrd="0" presId="urn:microsoft.com/office/officeart/2005/8/layout/hierarchy3"/>
+    <dgm:cxn modelId="{5D00D775-41EB-497C-85E3-281D91912939}" type="presParOf" srcId="{B0813D0F-504E-4F53-BA84-2BDA6D2D0F5C}" destId="{75E9F589-73B1-4D75-AE81-16CD8E61798D}" srcOrd="3" destOrd="0" presId="urn:microsoft.com/office/officeart/2005/8/layout/hierarchy3"/>
+    <dgm:cxn modelId="{020532DA-8205-4229-8C01-772339F0713F}" type="presParOf" srcId="{B0813D0F-504E-4F53-BA84-2BDA6D2D0F5C}" destId="{53958854-E1C6-4DEC-B14E-1B00948F44D9}" srcOrd="4" destOrd="0" presId="urn:microsoft.com/office/officeart/2005/8/layout/hierarchy3"/>
+    <dgm:cxn modelId="{1A0340A5-6537-45BD-9F5C-6273842C7C56}" type="presParOf" srcId="{B0813D0F-504E-4F53-BA84-2BDA6D2D0F5C}" destId="{D18A3E27-875D-41CD-A886-9CB1DDB460BE}" srcOrd="5" destOrd="0" presId="urn:microsoft.com/office/officeart/2005/8/layout/hierarchy3"/>
+    <dgm:cxn modelId="{E09B4D3D-276E-487B-817E-28C133DE1042}" type="presParOf" srcId="{B0813D0F-504E-4F53-BA84-2BDA6D2D0F5C}" destId="{334187BB-2F06-470B-B1C9-CAA7B043F0FD}" srcOrd="6" destOrd="0" presId="urn:microsoft.com/office/officeart/2005/8/layout/hierarchy3"/>
+    <dgm:cxn modelId="{851E66AA-6EF3-42B3-BFF1-C718DA5F2EF8}" type="presParOf" srcId="{B0813D0F-504E-4F53-BA84-2BDA6D2D0F5C}" destId="{DCA63E5F-3C7D-4264-880C-BC550658A8B4}" srcOrd="7" destOrd="0" presId="urn:microsoft.com/office/officeart/2005/8/layout/hierarchy3"/>
+    <dgm:cxn modelId="{2E5E5473-BE94-4755-BC1A-B7F83E659F50}" type="presParOf" srcId="{B0813D0F-504E-4F53-BA84-2BDA6D2D0F5C}" destId="{FF0FA8B6-0566-4F4A-A6BA-916068967D8F}" srcOrd="8" destOrd="0" presId="urn:microsoft.com/office/officeart/2005/8/layout/hierarchy3"/>
+    <dgm:cxn modelId="{B1979CF1-79A4-4D09-8418-29D7AA8AE5FC}" type="presParOf" srcId="{B0813D0F-504E-4F53-BA84-2BDA6D2D0F5C}" destId="{54BB8B14-66E9-4C59-B3F5-16B075C17069}" srcOrd="9" destOrd="0" presId="urn:microsoft.com/office/officeart/2005/8/layout/hierarchy3"/>
+    <dgm:cxn modelId="{5B2396C2-8532-4B69-BCA4-26ECCFBC77E5}" type="presParOf" srcId="{B0813D0F-504E-4F53-BA84-2BDA6D2D0F5C}" destId="{EB26D1E9-AAD5-4D5A-90EC-BBF90B8CD2C9}" srcOrd="10" destOrd="0" presId="urn:microsoft.com/office/officeart/2005/8/layout/hierarchy3"/>
+    <dgm:cxn modelId="{FB04BDE3-53ED-483D-A784-EE3690503024}" type="presParOf" srcId="{B0813D0F-504E-4F53-BA84-2BDA6D2D0F5C}" destId="{D67C4DAE-D3FA-4D0E-9863-3A135343CA58}" srcOrd="11" destOrd="0" presId="urn:microsoft.com/office/officeart/2005/8/layout/hierarchy3"/>
   </dgm:cxnLst>
   <dgm:bg/>
   <dgm:whole/>
@@ -26347,7 +28168,7 @@
 </file>
 
 <file path=customXml/itemProps1.xml><?xml version="1.0" encoding="utf-8"?>
-<ds:datastoreItem xmlns:ds="http://schemas.openxmlformats.org/officeDocument/2006/customXml" ds:itemID="{8A4B9088-02BA-4591-B690-4DBABD870284}">
+<ds:datastoreItem xmlns:ds="http://schemas.openxmlformats.org/officeDocument/2006/customXml" ds:itemID="{937213F3-4C88-499C-A9BE-C4AF7A73D6E6}">
   <ds:schemaRefs>
     <ds:schemaRef ds:uri="http://schemas.openxmlformats.org/officeDocument/2006/bibliography"/>
   </ds:schemaRefs>

</xml_diff>

<commit_message>
Adding Andy's Requirement doc changes
</commit_message>
<xml_diff>
--- a/Documents/RequirementsDocument.docx
+++ b/Documents/RequirementsDocument.docx
@@ -164,6 +164,7 @@
                                     <w:dataBinding w:prefixMappings="xmlns:ns0='http://purl.org/dc/elements/1.1/' xmlns:ns1='http://schemas.openxmlformats.org/package/2006/metadata/core-properties' " w:xpath="/ns1:coreProperties[1]/ns0:subject[1]" w:storeItemID="{6C3C8BC8-F283-45AE-878A-BAB7291924A1}"/>
                                     <w:text/>
                                   </w:sdtPr>
+                                  <w:sdtEndPr/>
                                   <w:sdtContent>
                                     <w:r>
                                       <w:rPr>
@@ -278,6 +279,7 @@
                               <w:dataBinding w:prefixMappings="xmlns:ns0='http://purl.org/dc/elements/1.1/' xmlns:ns1='http://schemas.openxmlformats.org/package/2006/metadata/core-properties' " w:xpath="/ns1:coreProperties[1]/ns0:subject[1]" w:storeItemID="{6C3C8BC8-F283-45AE-878A-BAB7291924A1}"/>
                               <w:text/>
                             </w:sdtPr>
+                            <w:sdtEndPr/>
                             <w:sdtContent>
                               <w:r>
                                 <w:rPr>
@@ -439,7 +441,7 @@
                               </a:ln>
                               <a:extLst>
                                 <a:ext uri="{91240B29-F687-4f45-9708-019B960494DF}">
-                                  <a14:hiddenLine xmlns="" xmlns:mo="http://schemas.microsoft.com/office/mac/office/2008/main" xmlns:mv="urn:schemas-microsoft-com:mac:vml" xmlns:o="urn:schemas-microsoft-com:office:office" xmlns:v="urn:schemas-microsoft-com:vml" xmlns:w10="urn:schemas-microsoft-com:office:word" xmlns:w="http://schemas.openxmlformats.org/wordprocessingml/2006/main" xmlns:a14="http://schemas.microsoft.com/office/drawing/2010/main" w="9525">
+                                  <a14:hiddenLine xmlns:a14="http://schemas.microsoft.com/office/drawing/2010/main" xmlns:w="http://schemas.openxmlformats.org/wordprocessingml/2006/main" xmlns:w10="urn:schemas-microsoft-com:office:word" xmlns:v="urn:schemas-microsoft-com:vml" xmlns:o="urn:schemas-microsoft-com:office:office" xmlns:mv="urn:schemas-microsoft-com:mac:vml" xmlns:mo="http://schemas.microsoft.com/office/mac/office/2008/main" xmlns="" w="9525">
                                     <a:solidFill>
                                       <a:srgbClr val="000000"/>
                                     </a:solidFill>
@@ -526,7 +528,7 @@
                               </a:ln>
                               <a:extLst>
                                 <a:ext uri="{91240B29-F687-4f45-9708-019B960494DF}">
-                                  <a14:hiddenLine xmlns="" xmlns:mo="http://schemas.microsoft.com/office/mac/office/2008/main" xmlns:mv="urn:schemas-microsoft-com:mac:vml" xmlns:o="urn:schemas-microsoft-com:office:office" xmlns:v="urn:schemas-microsoft-com:vml" xmlns:w10="urn:schemas-microsoft-com:office:word" xmlns:w="http://schemas.openxmlformats.org/wordprocessingml/2006/main" xmlns:a14="http://schemas.microsoft.com/office/drawing/2010/main" w="9525">
+                                  <a14:hiddenLine xmlns:a14="http://schemas.microsoft.com/office/drawing/2010/main" xmlns:w="http://schemas.openxmlformats.org/wordprocessingml/2006/main" xmlns:w10="urn:schemas-microsoft-com:office:word" xmlns:v="urn:schemas-microsoft-com:vml" xmlns:o="urn:schemas-microsoft-com:office:office" xmlns:mv="urn:schemas-microsoft-com:mac:vml" xmlns:mo="http://schemas.microsoft.com/office/mac/office/2008/main" xmlns="" w="9525">
                                     <a:solidFill>
                                       <a:srgbClr val="000000"/>
                                     </a:solidFill>
@@ -613,7 +615,7 @@
                               </a:ln>
                               <a:extLst>
                                 <a:ext uri="{91240B29-F687-4f45-9708-019B960494DF}">
-                                  <a14:hiddenLine xmlns="" xmlns:mo="http://schemas.microsoft.com/office/mac/office/2008/main" xmlns:mv="urn:schemas-microsoft-com:mac:vml" xmlns:o="urn:schemas-microsoft-com:office:office" xmlns:v="urn:schemas-microsoft-com:vml" xmlns:w10="urn:schemas-microsoft-com:office:word" xmlns:w="http://schemas.openxmlformats.org/wordprocessingml/2006/main" xmlns:a14="http://schemas.microsoft.com/office/drawing/2010/main" w="9525">
+                                  <a14:hiddenLine xmlns:a14="http://schemas.microsoft.com/office/drawing/2010/main" xmlns:w="http://schemas.openxmlformats.org/wordprocessingml/2006/main" xmlns:w10="urn:schemas-microsoft-com:office:word" xmlns:v="urn:schemas-microsoft-com:vml" xmlns:o="urn:schemas-microsoft-com:office:office" xmlns:mv="urn:schemas-microsoft-com:mac:vml" xmlns:mo="http://schemas.microsoft.com/office/mac/office/2008/main" xmlns="" w="9525">
                                     <a:solidFill>
                                       <a:srgbClr val="000000"/>
                                     </a:solidFill>
@@ -700,7 +702,7 @@
                               </a:ln>
                               <a:extLst>
                                 <a:ext uri="{91240B29-F687-4f45-9708-019B960494DF}">
-                                  <a14:hiddenLine xmlns="" xmlns:mo="http://schemas.microsoft.com/office/mac/office/2008/main" xmlns:mv="urn:schemas-microsoft-com:mac:vml" xmlns:o="urn:schemas-microsoft-com:office:office" xmlns:v="urn:schemas-microsoft-com:vml" xmlns:w10="urn:schemas-microsoft-com:office:word" xmlns:w="http://schemas.openxmlformats.org/wordprocessingml/2006/main" xmlns:a14="http://schemas.microsoft.com/office/drawing/2010/main" w="9525">
+                                  <a14:hiddenLine xmlns:a14="http://schemas.microsoft.com/office/drawing/2010/main" xmlns:w="http://schemas.openxmlformats.org/wordprocessingml/2006/main" xmlns:w10="urn:schemas-microsoft-com:office:word" xmlns:v="urn:schemas-microsoft-com:vml" xmlns:o="urn:schemas-microsoft-com:office:office" xmlns:mv="urn:schemas-microsoft-com:mac:vml" xmlns:mo="http://schemas.microsoft.com/office/mac/office/2008/main" xmlns="" w="9525">
                                     <a:solidFill>
                                       <a:srgbClr val="000000"/>
                                     </a:solidFill>
@@ -787,7 +789,7 @@
                               </a:ln>
                               <a:extLst>
                                 <a:ext uri="{91240B29-F687-4f45-9708-019B960494DF}">
-                                  <a14:hiddenLine xmlns="" xmlns:mo="http://schemas.microsoft.com/office/mac/office/2008/main" xmlns:mv="urn:schemas-microsoft-com:mac:vml" xmlns:o="urn:schemas-microsoft-com:office:office" xmlns:v="urn:schemas-microsoft-com:vml" xmlns:w10="urn:schemas-microsoft-com:office:word" xmlns:w="http://schemas.openxmlformats.org/wordprocessingml/2006/main" xmlns:a14="http://schemas.microsoft.com/office/drawing/2010/main" w="9525">
+                                  <a14:hiddenLine xmlns:a14="http://schemas.microsoft.com/office/drawing/2010/main" xmlns:w="http://schemas.openxmlformats.org/wordprocessingml/2006/main" xmlns:w10="urn:schemas-microsoft-com:office:word" xmlns:v="urn:schemas-microsoft-com:vml" xmlns:o="urn:schemas-microsoft-com:office:office" xmlns:mv="urn:schemas-microsoft-com:mac:vml" xmlns:mo="http://schemas.microsoft.com/office/mac/office/2008/main" xmlns="" w="9525">
                                     <a:solidFill>
                                       <a:srgbClr val="000000"/>
                                     </a:solidFill>
@@ -818,7 +820,7 @@
               </mc:Choice>
               <mc:Fallback>
                 <w:pict>
-                  <v:group w14:anchorId="1522699F" id="Group 2" o:spid="_x0000_s1026" style="position:absolute;margin-left:0;margin-top:0;width:432.65pt;height:448.55pt;z-index:-251657216;mso-width-percent:706;mso-height-percent:566;mso-left-percent:220;mso-top-percent:300;mso-position-horizontal-relative:page;mso-position-vertical-relative:page;mso-width-percent:706;mso-height-percent:566;mso-left-percent:220;mso-top-percent:300" coordsize="43291,44910" o:gfxdata="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">
+                  <v:group w14:anchorId="1B028754" id="Group 2" o:spid="_x0000_s1026" style="position:absolute;margin-left:0;margin-top:0;width:432.65pt;height:448.55pt;z-index:-251657216;mso-width-percent:706;mso-height-percent:566;mso-left-percent:220;mso-top-percent:300;mso-position-horizontal-relative:page;mso-position-vertical-relative:page;mso-width-percent:706;mso-height-percent:566;mso-left-percent:220;mso-top-percent:300" coordsize="43291,44910" o:gfxdata="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">
                     <o:lock v:ext="edit" aspectratio="t"/>
                     <v:shape id="Freeform 64" o:spid="_x0000_s1027" style="position:absolute;left:15017;width:28274;height:28352;visibility:visible;mso-wrap-style:square;v-text-anchor:top" coordsize="1781,1786" o:gfxdata="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" path="m4,1786l,1782,1776,r5,5l4,1786xe" filled="f" stroked="f">
                       <v:path arrowok="t" o:connecttype="custom" o:connectlocs="6350,2835275;0,2828925;2819400,0;2827338,7938;6350,2835275" o:connectangles="0,0,0,0,0"/>
@@ -919,6 +921,7 @@
                                     <w:dataBinding w:prefixMappings="xmlns:ns0='http://schemas.openxmlformats.org/officeDocument/2006/extended-properties' " w:xpath="/ns0:Properties[1]/ns0:Company[1]" w:storeItemID="{6668398D-A668-4E3E-A5EB-62B293D839F1}"/>
                                     <w:text/>
                                   </w:sdtPr>
+                                  <w:sdtEndPr/>
                                   <w:sdtContent>
                                     <w:r>
                                       <w:rPr>
@@ -944,6 +947,7 @@
                                   <w:dataBinding w:prefixMappings="xmlns:ns0='http://purl.org/dc/elements/1.1/' xmlns:ns1='http://schemas.openxmlformats.org/package/2006/metadata/core-properties' " w:xpath="/ns1:coreProperties[1]/ns1:category[1]" w:storeItemID="{6C3C8BC8-F283-45AE-878A-BAB7291924A1}"/>
                                   <w:text/>
                                 </w:sdtPr>
+                                <w:sdtEndPr/>
                                 <w:sdtContent>
                                   <w:p>
                                     <w:pPr>
@@ -1014,6 +1018,7 @@
                               <w:dataBinding w:prefixMappings="xmlns:ns0='http://schemas.openxmlformats.org/officeDocument/2006/extended-properties' " w:xpath="/ns0:Properties[1]/ns0:Company[1]" w:storeItemID="{6668398D-A668-4E3E-A5EB-62B293D839F1}"/>
                               <w:text/>
                             </w:sdtPr>
+                            <w:sdtEndPr/>
                             <w:sdtContent>
                               <w:r>
                                 <w:rPr>
@@ -1039,6 +1044,7 @@
                             <w:dataBinding w:prefixMappings="xmlns:ns0='http://purl.org/dc/elements/1.1/' xmlns:ns1='http://schemas.openxmlformats.org/package/2006/metadata/core-properties' " w:xpath="/ns1:coreProperties[1]/ns1:category[1]" w:storeItemID="{6C3C8BC8-F283-45AE-878A-BAB7291924A1}"/>
                             <w:text/>
                           </w:sdtPr>
+                          <w:sdtEndPr/>
                           <w:sdtContent>
                             <w:p>
                               <w:pPr>
@@ -13056,7 +13062,7 @@
               <w:rPr>
                 <w:rFonts w:asciiTheme="majorHAnsi" w:hAnsiTheme="majorHAnsi"/>
               </w:rPr>
-              <w:t>SkillCourt-Backend 005</w:t>
+              <w:t>SkillCourt-Backend</w:t>
             </w:r>
           </w:p>
         </w:tc>
@@ -13096,7 +13102,7 @@
               <w:rPr>
                 <w:rFonts w:asciiTheme="majorHAnsi" w:hAnsiTheme="majorHAnsi"/>
               </w:rPr>
-              <w:t>Account Management</w:t>
+              <w:t>Edit Account</w:t>
             </w:r>
           </w:p>
         </w:tc>
@@ -13282,7 +13288,7 @@
               <w:rPr>
                 <w:rFonts w:asciiTheme="majorHAnsi" w:hAnsiTheme="majorHAnsi"/>
               </w:rPr>
-              <w:t xml:space="preserve"> when user presses the account settings button </w:t>
+              <w:t xml:space="preserve"> when user presses the edit account button.</w:t>
             </w:r>
           </w:p>
           <w:p>
@@ -13381,9 +13387,794 @@
       <w:pPr>
         <w:rPr>
           <w:rFonts w:asciiTheme="majorHAnsi" w:hAnsiTheme="majorHAnsi"/>
-        </w:rPr>
-      </w:pPr>
-    </w:p>
+          <w:color w:val="FF0000"/>
+        </w:rPr>
+      </w:pPr>
+    </w:p>
+    <w:p>
+      <w:pPr>
+        <w:pBdr>
+          <w:bottom w:val="single" w:sz="6" w:space="1" w:color="auto"/>
+        </w:pBdr>
+        <w:rPr>
+          <w:rFonts w:asciiTheme="majorHAnsi" w:hAnsiTheme="majorHAnsi"/>
+        </w:rPr>
+      </w:pPr>
+    </w:p>
+    <w:tbl>
+      <w:tblPr>
+        <w:tblStyle w:val="TableGrid"/>
+        <w:tblW w:w="0" w:type="auto"/>
+        <w:tblBorders>
+          <w:top w:val="none" w:sz="0" w:space="0" w:color="auto"/>
+          <w:left w:val="none" w:sz="0" w:space="0" w:color="auto"/>
+          <w:bottom w:val="none" w:sz="0" w:space="0" w:color="auto"/>
+          <w:right w:val="none" w:sz="0" w:space="0" w:color="auto"/>
+          <w:insideH w:val="none" w:sz="0" w:space="0" w:color="auto"/>
+          <w:insideV w:val="none" w:sz="0" w:space="0" w:color="auto"/>
+        </w:tblBorders>
+        <w:tblLook w:val="04A0" w:firstRow="1" w:lastRow="0" w:firstColumn="1" w:lastColumn="0" w:noHBand="0" w:noVBand="1"/>
+      </w:tblPr>
+      <w:tblGrid>
+        <w:gridCol w:w="1435"/>
+        <w:gridCol w:w="7915"/>
+      </w:tblGrid>
+      <w:tr>
+        <w:tc>
+          <w:tcPr>
+            <w:tcW w:w="1435" w:type="dxa"/>
+          </w:tcPr>
+          <w:p>
+            <w:pPr>
+              <w:rPr>
+                <w:rFonts w:asciiTheme="majorHAnsi" w:hAnsiTheme="majorHAnsi"/>
+                <w:b/>
+              </w:rPr>
+            </w:pPr>
+            <w:r>
+              <w:rPr>
+                <w:rFonts w:asciiTheme="majorHAnsi" w:hAnsiTheme="majorHAnsi"/>
+                <w:b/>
+              </w:rPr>
+              <w:t>Use case ID:</w:t>
+            </w:r>
+          </w:p>
+        </w:tc>
+        <w:tc>
+          <w:tcPr>
+            <w:tcW w:w="7915" w:type="dxa"/>
+          </w:tcPr>
+          <w:p>
+            <w:pPr>
+              <w:rPr>
+                <w:rFonts w:asciiTheme="majorHAnsi" w:hAnsiTheme="majorHAnsi"/>
+              </w:rPr>
+            </w:pPr>
+            <w:r>
+              <w:rPr>
+                <w:rFonts w:asciiTheme="majorHAnsi" w:hAnsiTheme="majorHAnsi"/>
+              </w:rPr>
+              <w:t>SkillCourt-Backend</w:t>
+            </w:r>
+          </w:p>
+        </w:tc>
+      </w:tr>
+      <w:tr>
+        <w:tc>
+          <w:tcPr>
+            <w:tcW w:w="1435" w:type="dxa"/>
+          </w:tcPr>
+          <w:p>
+            <w:pPr>
+              <w:rPr>
+                <w:rFonts w:asciiTheme="majorHAnsi" w:hAnsiTheme="majorHAnsi"/>
+                <w:b/>
+              </w:rPr>
+            </w:pPr>
+            <w:r>
+              <w:rPr>
+                <w:rFonts w:asciiTheme="majorHAnsi" w:hAnsiTheme="majorHAnsi"/>
+                <w:b/>
+              </w:rPr>
+              <w:t>Name:</w:t>
+            </w:r>
+          </w:p>
+        </w:tc>
+        <w:tc>
+          <w:tcPr>
+            <w:tcW w:w="7915" w:type="dxa"/>
+          </w:tcPr>
+          <w:p>
+            <w:pPr>
+              <w:rPr>
+                <w:rFonts w:asciiTheme="majorHAnsi" w:hAnsiTheme="majorHAnsi"/>
+              </w:rPr>
+            </w:pPr>
+            <w:r>
+              <w:rPr>
+                <w:rFonts w:asciiTheme="majorHAnsi" w:hAnsiTheme="majorHAnsi"/>
+              </w:rPr>
+              <w:t>Reset Password</w:t>
+            </w:r>
+          </w:p>
+        </w:tc>
+      </w:tr>
+      <w:tr>
+        <w:tc>
+          <w:tcPr>
+            <w:tcW w:w="1435" w:type="dxa"/>
+          </w:tcPr>
+          <w:p>
+            <w:pPr>
+              <w:rPr>
+                <w:rFonts w:asciiTheme="majorHAnsi" w:hAnsiTheme="majorHAnsi"/>
+                <w:b/>
+              </w:rPr>
+            </w:pPr>
+            <w:r>
+              <w:rPr>
+                <w:rFonts w:asciiTheme="majorHAnsi" w:hAnsiTheme="majorHAnsi"/>
+                <w:b/>
+              </w:rPr>
+              <w:t>Details:</w:t>
+            </w:r>
+          </w:p>
+        </w:tc>
+        <w:tc>
+          <w:tcPr>
+            <w:tcW w:w="7915" w:type="dxa"/>
+          </w:tcPr>
+          <w:p>
+            <w:pPr>
+              <w:rPr>
+                <w:rFonts w:asciiTheme="majorHAnsi" w:hAnsiTheme="majorHAnsi"/>
+              </w:rPr>
+            </w:pPr>
+            <w:r>
+              <w:rPr>
+                <w:rFonts w:asciiTheme="majorHAnsi" w:hAnsiTheme="majorHAnsi"/>
+              </w:rPr>
+              <w:t>This use case allows the player to change the password that is associated with his username.</w:t>
+            </w:r>
+          </w:p>
+        </w:tc>
+      </w:tr>
+      <w:tr>
+        <w:tc>
+          <w:tcPr>
+            <w:tcW w:w="1435" w:type="dxa"/>
+          </w:tcPr>
+          <w:p>
+            <w:pPr>
+              <w:rPr>
+                <w:rFonts w:asciiTheme="majorHAnsi" w:hAnsiTheme="majorHAnsi"/>
+                <w:b/>
+              </w:rPr>
+            </w:pPr>
+            <w:r>
+              <w:rPr>
+                <w:rFonts w:asciiTheme="majorHAnsi" w:hAnsiTheme="majorHAnsi"/>
+                <w:b/>
+              </w:rPr>
+              <w:t>Actors:</w:t>
+            </w:r>
+          </w:p>
+        </w:tc>
+        <w:tc>
+          <w:tcPr>
+            <w:tcW w:w="7915" w:type="dxa"/>
+          </w:tcPr>
+          <w:p>
+            <w:pPr>
+              <w:rPr>
+                <w:rFonts w:asciiTheme="majorHAnsi" w:hAnsiTheme="majorHAnsi"/>
+              </w:rPr>
+            </w:pPr>
+            <w:r>
+              <w:rPr>
+                <w:rFonts w:asciiTheme="majorHAnsi" w:hAnsiTheme="majorHAnsi"/>
+              </w:rPr>
+              <w:t>Player</w:t>
+            </w:r>
+          </w:p>
+        </w:tc>
+      </w:tr>
+      <w:tr>
+        <w:tc>
+          <w:tcPr>
+            <w:tcW w:w="9350" w:type="dxa"/>
+            <w:gridSpan w:val="2"/>
+          </w:tcPr>
+          <w:p>
+            <w:pPr>
+              <w:rPr>
+                <w:rFonts w:asciiTheme="majorHAnsi" w:hAnsiTheme="majorHAnsi"/>
+              </w:rPr>
+            </w:pPr>
+            <w:r>
+              <w:rPr>
+                <w:rFonts w:asciiTheme="majorHAnsi" w:hAnsiTheme="majorHAnsi"/>
+                <w:b/>
+              </w:rPr>
+              <w:t>Pre-Conditions</w:t>
+            </w:r>
+            <w:r>
+              <w:rPr>
+                <w:rFonts w:asciiTheme="majorHAnsi" w:hAnsiTheme="majorHAnsi"/>
+              </w:rPr>
+              <w:t>:</w:t>
+            </w:r>
+          </w:p>
+          <w:p>
+            <w:pPr>
+              <w:pStyle w:val="ListParagraph"/>
+              <w:numPr>
+                <w:ilvl w:val="0"/>
+                <w:numId w:val="33"/>
+              </w:numPr>
+              <w:rPr>
+                <w:rFonts w:asciiTheme="majorHAnsi" w:hAnsiTheme="majorHAnsi"/>
+              </w:rPr>
+            </w:pPr>
+            <w:r>
+              <w:rPr>
+                <w:rFonts w:asciiTheme="majorHAnsi" w:hAnsiTheme="majorHAnsi"/>
+              </w:rPr>
+              <w:t>The player has already created an account and is logged into said account</w:t>
+            </w:r>
+          </w:p>
+          <w:p>
+            <w:pPr>
+              <w:rPr>
+                <w:rFonts w:asciiTheme="majorHAnsi" w:hAnsiTheme="majorHAnsi"/>
+              </w:rPr>
+            </w:pPr>
+          </w:p>
+        </w:tc>
+      </w:tr>
+      <w:tr>
+        <w:tc>
+          <w:tcPr>
+            <w:tcW w:w="9350" w:type="dxa"/>
+            <w:gridSpan w:val="2"/>
+          </w:tcPr>
+          <w:p>
+            <w:pPr>
+              <w:rPr>
+                <w:rFonts w:asciiTheme="majorHAnsi" w:hAnsiTheme="majorHAnsi"/>
+              </w:rPr>
+            </w:pPr>
+            <w:r>
+              <w:rPr>
+                <w:rFonts w:asciiTheme="majorHAnsi" w:hAnsiTheme="majorHAnsi"/>
+                <w:b/>
+              </w:rPr>
+              <w:t>Description</w:t>
+            </w:r>
+            <w:r>
+              <w:rPr>
+                <w:rFonts w:asciiTheme="majorHAnsi" w:hAnsiTheme="majorHAnsi"/>
+              </w:rPr>
+              <w:t>:</w:t>
+            </w:r>
+          </w:p>
+          <w:p>
+            <w:pPr>
+              <w:pStyle w:val="ListParagraph"/>
+              <w:numPr>
+                <w:ilvl w:val="0"/>
+                <w:numId w:val="33"/>
+              </w:numPr>
+              <w:rPr>
+                <w:rFonts w:asciiTheme="majorHAnsi" w:hAnsiTheme="majorHAnsi"/>
+              </w:rPr>
+            </w:pPr>
+            <w:r>
+              <w:rPr>
+                <w:rFonts w:asciiTheme="majorHAnsi" w:hAnsiTheme="majorHAnsi"/>
+                <w:u w:val="single"/>
+              </w:rPr>
+              <w:t>Use case begins</w:t>
+            </w:r>
+            <w:r>
+              <w:rPr>
+                <w:rFonts w:asciiTheme="majorHAnsi" w:hAnsiTheme="majorHAnsi"/>
+              </w:rPr>
+              <w:t xml:space="preserve"> when user presses the reset password button.</w:t>
+            </w:r>
+          </w:p>
+          <w:p>
+            <w:pPr>
+              <w:pStyle w:val="ListParagraph"/>
+              <w:numPr>
+                <w:ilvl w:val="0"/>
+                <w:numId w:val="33"/>
+              </w:numPr>
+              <w:rPr>
+                <w:rFonts w:asciiTheme="majorHAnsi" w:hAnsiTheme="majorHAnsi"/>
+              </w:rPr>
+            </w:pPr>
+            <w:r>
+              <w:rPr>
+                <w:rFonts w:asciiTheme="majorHAnsi" w:hAnsiTheme="majorHAnsi"/>
+              </w:rPr>
+              <w:t>The system will display a for m for the user to enter the new password.</w:t>
+            </w:r>
+          </w:p>
+          <w:p>
+            <w:pPr>
+              <w:pStyle w:val="ListParagraph"/>
+              <w:numPr>
+                <w:ilvl w:val="0"/>
+                <w:numId w:val="33"/>
+              </w:numPr>
+              <w:rPr>
+                <w:rFonts w:asciiTheme="majorHAnsi" w:hAnsiTheme="majorHAnsi"/>
+              </w:rPr>
+            </w:pPr>
+            <w:r>
+              <w:rPr>
+                <w:rFonts w:asciiTheme="majorHAnsi" w:hAnsiTheme="majorHAnsi"/>
+              </w:rPr>
+              <w:t>After the user has entered the new password, the user will click the reset button.</w:t>
+            </w:r>
+          </w:p>
+          <w:p>
+            <w:pPr>
+              <w:rPr>
+                <w:rFonts w:asciiTheme="majorHAnsi" w:hAnsiTheme="majorHAnsi"/>
+              </w:rPr>
+            </w:pPr>
+          </w:p>
+        </w:tc>
+      </w:tr>
+      <w:tr>
+        <w:tc>
+          <w:tcPr>
+            <w:tcW w:w="9350" w:type="dxa"/>
+            <w:gridSpan w:val="2"/>
+          </w:tcPr>
+          <w:p>
+            <w:pPr>
+              <w:rPr>
+                <w:rFonts w:asciiTheme="majorHAnsi" w:hAnsiTheme="majorHAnsi"/>
+              </w:rPr>
+            </w:pPr>
+            <w:r>
+              <w:rPr>
+                <w:rFonts w:asciiTheme="majorHAnsi" w:hAnsiTheme="majorHAnsi"/>
+                <w:b/>
+              </w:rPr>
+              <w:t>Post-Conditions</w:t>
+            </w:r>
+            <w:r>
+              <w:rPr>
+                <w:rFonts w:asciiTheme="majorHAnsi" w:hAnsiTheme="majorHAnsi"/>
+              </w:rPr>
+              <w:t>:</w:t>
+            </w:r>
+          </w:p>
+          <w:p>
+            <w:pPr>
+              <w:pStyle w:val="ListParagraph"/>
+              <w:numPr>
+                <w:ilvl w:val="0"/>
+                <w:numId w:val="33"/>
+              </w:numPr>
+              <w:rPr>
+                <w:rFonts w:asciiTheme="majorHAnsi" w:hAnsiTheme="majorHAnsi"/>
+              </w:rPr>
+            </w:pPr>
+            <w:r>
+              <w:rPr>
+                <w:rFonts w:asciiTheme="majorHAnsi" w:hAnsiTheme="majorHAnsi"/>
+              </w:rPr>
+              <w:t>The user’s new password has been updated in the database.</w:t>
+            </w:r>
+          </w:p>
+          <w:p>
+            <w:pPr>
+              <w:rPr>
+                <w:rFonts w:asciiTheme="majorHAnsi" w:hAnsiTheme="majorHAnsi"/>
+              </w:rPr>
+            </w:pPr>
+          </w:p>
+          <w:p>
+            <w:pPr>
+              <w:pBdr>
+                <w:bottom w:val="single" w:sz="6" w:space="1" w:color="auto"/>
+              </w:pBdr>
+              <w:rPr>
+                <w:rFonts w:asciiTheme="majorHAnsi" w:hAnsiTheme="majorHAnsi"/>
+              </w:rPr>
+            </w:pPr>
+          </w:p>
+          <w:tbl>
+            <w:tblPr>
+              <w:tblStyle w:val="TableGrid"/>
+              <w:tblW w:w="0" w:type="auto"/>
+              <w:tblBorders>
+                <w:top w:val="none" w:sz="0" w:space="0" w:color="auto"/>
+                <w:left w:val="none" w:sz="0" w:space="0" w:color="auto"/>
+                <w:bottom w:val="none" w:sz="0" w:space="0" w:color="auto"/>
+                <w:right w:val="none" w:sz="0" w:space="0" w:color="auto"/>
+                <w:insideH w:val="none" w:sz="0" w:space="0" w:color="auto"/>
+                <w:insideV w:val="none" w:sz="0" w:space="0" w:color="auto"/>
+              </w:tblBorders>
+              <w:tblLook w:val="04A0" w:firstRow="1" w:lastRow="0" w:firstColumn="1" w:lastColumn="0" w:noHBand="0" w:noVBand="1"/>
+            </w:tblPr>
+            <w:tblGrid>
+              <w:gridCol w:w="1418"/>
+              <w:gridCol w:w="7716"/>
+            </w:tblGrid>
+            <w:tr>
+              <w:tc>
+                <w:tcPr>
+                  <w:tcW w:w="1435" w:type="dxa"/>
+                </w:tcPr>
+                <w:p>
+                  <w:pPr>
+                    <w:rPr>
+                      <w:rFonts w:asciiTheme="majorHAnsi" w:hAnsiTheme="majorHAnsi"/>
+                      <w:b/>
+                    </w:rPr>
+                  </w:pPr>
+                  <w:r>
+                    <w:rPr>
+                      <w:rFonts w:asciiTheme="majorHAnsi" w:hAnsiTheme="majorHAnsi"/>
+                      <w:b/>
+                    </w:rPr>
+                    <w:t>Use case ID:</w:t>
+                  </w:r>
+                </w:p>
+              </w:tc>
+              <w:tc>
+                <w:tcPr>
+                  <w:tcW w:w="7915" w:type="dxa"/>
+                </w:tcPr>
+                <w:p>
+                  <w:pPr>
+                    <w:rPr>
+                      <w:rFonts w:asciiTheme="majorHAnsi" w:hAnsiTheme="majorHAnsi"/>
+                    </w:rPr>
+                  </w:pPr>
+                  <w:r>
+                    <w:rPr>
+                      <w:rFonts w:asciiTheme="majorHAnsi" w:hAnsiTheme="majorHAnsi"/>
+                    </w:rPr>
+                    <w:t>SkillCourt-Backend</w:t>
+                  </w:r>
+                </w:p>
+              </w:tc>
+            </w:tr>
+            <w:tr>
+              <w:tc>
+                <w:tcPr>
+                  <w:tcW w:w="1435" w:type="dxa"/>
+                </w:tcPr>
+                <w:p>
+                  <w:pPr>
+                    <w:rPr>
+                      <w:rFonts w:asciiTheme="majorHAnsi" w:hAnsiTheme="majorHAnsi"/>
+                      <w:b/>
+                    </w:rPr>
+                  </w:pPr>
+                  <w:r>
+                    <w:rPr>
+                      <w:rFonts w:asciiTheme="majorHAnsi" w:hAnsiTheme="majorHAnsi"/>
+                      <w:b/>
+                    </w:rPr>
+                    <w:t>Name:</w:t>
+                  </w:r>
+                </w:p>
+              </w:tc>
+              <w:tc>
+                <w:tcPr>
+                  <w:tcW w:w="7915" w:type="dxa"/>
+                </w:tcPr>
+                <w:p>
+                  <w:pPr>
+                    <w:rPr>
+                      <w:rFonts w:asciiTheme="majorHAnsi" w:hAnsiTheme="majorHAnsi"/>
+                    </w:rPr>
+                  </w:pPr>
+                  <w:r>
+                    <w:rPr>
+                      <w:rFonts w:asciiTheme="majorHAnsi" w:hAnsiTheme="majorHAnsi"/>
+                    </w:rPr>
+                    <w:t>Connect to pads</w:t>
+                  </w:r>
+                </w:p>
+              </w:tc>
+            </w:tr>
+            <w:tr>
+              <w:tc>
+                <w:tcPr>
+                  <w:tcW w:w="1435" w:type="dxa"/>
+                </w:tcPr>
+                <w:p>
+                  <w:pPr>
+                    <w:rPr>
+                      <w:rFonts w:asciiTheme="majorHAnsi" w:hAnsiTheme="majorHAnsi"/>
+                      <w:b/>
+                    </w:rPr>
+                  </w:pPr>
+                  <w:r>
+                    <w:rPr>
+                      <w:rFonts w:asciiTheme="majorHAnsi" w:hAnsiTheme="majorHAnsi"/>
+                      <w:b/>
+                    </w:rPr>
+                    <w:t>Details:</w:t>
+                  </w:r>
+                </w:p>
+              </w:tc>
+              <w:tc>
+                <w:tcPr>
+                  <w:tcW w:w="7915" w:type="dxa"/>
+                </w:tcPr>
+                <w:p>
+                  <w:pPr>
+                    <w:rPr>
+                      <w:rFonts w:asciiTheme="majorHAnsi" w:hAnsiTheme="majorHAnsi"/>
+                    </w:rPr>
+                  </w:pPr>
+                  <w:r>
+                    <w:rPr>
+                      <w:rFonts w:asciiTheme="majorHAnsi" w:hAnsiTheme="majorHAnsi"/>
+                    </w:rPr>
+                    <w:t>This use case allows the player to find pads that are closed to him and connect to them via Bluetooth.</w:t>
+                  </w:r>
+                </w:p>
+              </w:tc>
+            </w:tr>
+            <w:tr>
+              <w:tc>
+                <w:tcPr>
+                  <w:tcW w:w="1435" w:type="dxa"/>
+                </w:tcPr>
+                <w:p>
+                  <w:pPr>
+                    <w:rPr>
+                      <w:rFonts w:asciiTheme="majorHAnsi" w:hAnsiTheme="majorHAnsi"/>
+                      <w:b/>
+                    </w:rPr>
+                  </w:pPr>
+                  <w:r>
+                    <w:rPr>
+                      <w:rFonts w:asciiTheme="majorHAnsi" w:hAnsiTheme="majorHAnsi"/>
+                      <w:b/>
+                    </w:rPr>
+                    <w:t>Actors:</w:t>
+                  </w:r>
+                </w:p>
+              </w:tc>
+              <w:tc>
+                <w:tcPr>
+                  <w:tcW w:w="7915" w:type="dxa"/>
+                </w:tcPr>
+                <w:p>
+                  <w:pPr>
+                    <w:rPr>
+                      <w:rFonts w:asciiTheme="majorHAnsi" w:hAnsiTheme="majorHAnsi"/>
+                    </w:rPr>
+                  </w:pPr>
+                  <w:r>
+                    <w:rPr>
+                      <w:rFonts w:asciiTheme="majorHAnsi" w:hAnsiTheme="majorHAnsi"/>
+                    </w:rPr>
+                    <w:t>Player</w:t>
+                  </w:r>
+                </w:p>
+              </w:tc>
+            </w:tr>
+            <w:tr>
+              <w:tc>
+                <w:tcPr>
+                  <w:tcW w:w="9350" w:type="dxa"/>
+                  <w:gridSpan w:val="2"/>
+                </w:tcPr>
+                <w:p>
+                  <w:pPr>
+                    <w:rPr>
+                      <w:rFonts w:asciiTheme="majorHAnsi" w:hAnsiTheme="majorHAnsi"/>
+                    </w:rPr>
+                  </w:pPr>
+                  <w:r>
+                    <w:rPr>
+                      <w:rFonts w:asciiTheme="majorHAnsi" w:hAnsiTheme="majorHAnsi"/>
+                      <w:b/>
+                    </w:rPr>
+                    <w:t>Pre-Conditions</w:t>
+                  </w:r>
+                  <w:r>
+                    <w:rPr>
+                      <w:rFonts w:asciiTheme="majorHAnsi" w:hAnsiTheme="majorHAnsi"/>
+                    </w:rPr>
+                    <w:t>:</w:t>
+                  </w:r>
+                </w:p>
+                <w:p>
+                  <w:pPr>
+                    <w:pStyle w:val="ListParagraph"/>
+                    <w:numPr>
+                      <w:ilvl w:val="0"/>
+                      <w:numId w:val="33"/>
+                    </w:numPr>
+                    <w:rPr>
+                      <w:rFonts w:asciiTheme="majorHAnsi" w:hAnsiTheme="majorHAnsi"/>
+                    </w:rPr>
+                  </w:pPr>
+                  <w:r>
+                    <w:rPr>
+                      <w:rFonts w:asciiTheme="majorHAnsi" w:hAnsiTheme="majorHAnsi"/>
+                    </w:rPr>
+                    <w:t>The player has already logged into the account or entered as a guest.</w:t>
+                  </w:r>
+                </w:p>
+                <w:p>
+                  <w:pPr>
+                    <w:rPr>
+                      <w:rFonts w:asciiTheme="majorHAnsi" w:hAnsiTheme="majorHAnsi"/>
+                    </w:rPr>
+                  </w:pPr>
+                </w:p>
+              </w:tc>
+            </w:tr>
+            <w:tr>
+              <w:tc>
+                <w:tcPr>
+                  <w:tcW w:w="9350" w:type="dxa"/>
+                  <w:gridSpan w:val="2"/>
+                </w:tcPr>
+                <w:p>
+                  <w:pPr>
+                    <w:rPr>
+                      <w:rFonts w:asciiTheme="majorHAnsi" w:hAnsiTheme="majorHAnsi"/>
+                    </w:rPr>
+                  </w:pPr>
+                  <w:r>
+                    <w:rPr>
+                      <w:rFonts w:asciiTheme="majorHAnsi" w:hAnsiTheme="majorHAnsi"/>
+                      <w:b/>
+                    </w:rPr>
+                    <w:t>Description</w:t>
+                  </w:r>
+                  <w:r>
+                    <w:rPr>
+                      <w:rFonts w:asciiTheme="majorHAnsi" w:hAnsiTheme="majorHAnsi"/>
+                    </w:rPr>
+                    <w:t>:</w:t>
+                  </w:r>
+                </w:p>
+                <w:p>
+                  <w:pPr>
+                    <w:pStyle w:val="ListParagraph"/>
+                    <w:numPr>
+                      <w:ilvl w:val="0"/>
+                      <w:numId w:val="33"/>
+                    </w:numPr>
+                    <w:rPr>
+                      <w:rFonts w:asciiTheme="majorHAnsi" w:hAnsiTheme="majorHAnsi"/>
+                    </w:rPr>
+                  </w:pPr>
+                  <w:r>
+                    <w:rPr>
+                      <w:rFonts w:asciiTheme="majorHAnsi" w:hAnsiTheme="majorHAnsi"/>
+                      <w:u w:val="single"/>
+                    </w:rPr>
+                    <w:t>Use case begins</w:t>
+                  </w:r>
+                  <w:r>
+                    <w:rPr>
+                      <w:rFonts w:asciiTheme="majorHAnsi" w:hAnsiTheme="majorHAnsi"/>
+                    </w:rPr>
+                    <w:t xml:space="preserve"> when user presses the search for pads button.</w:t>
+                  </w:r>
+                </w:p>
+                <w:p>
+                  <w:pPr>
+                    <w:pStyle w:val="ListParagraph"/>
+                    <w:numPr>
+                      <w:ilvl w:val="0"/>
+                      <w:numId w:val="33"/>
+                    </w:numPr>
+                    <w:rPr>
+                      <w:rFonts w:asciiTheme="majorHAnsi" w:hAnsiTheme="majorHAnsi"/>
+                    </w:rPr>
+                  </w:pPr>
+                  <w:r>
+                    <w:rPr>
+                      <w:rFonts w:asciiTheme="majorHAnsi" w:hAnsiTheme="majorHAnsi"/>
+                    </w:rPr>
+                    <w:lastRenderedPageBreak/>
+                    <w:t>The system will display a list of possible pads.</w:t>
+                  </w:r>
+                </w:p>
+                <w:p>
+                  <w:pPr>
+                    <w:pStyle w:val="ListParagraph"/>
+                    <w:numPr>
+                      <w:ilvl w:val="0"/>
+                      <w:numId w:val="33"/>
+                    </w:numPr>
+                    <w:rPr>
+                      <w:rFonts w:asciiTheme="majorHAnsi" w:hAnsiTheme="majorHAnsi"/>
+                    </w:rPr>
+                  </w:pPr>
+                  <w:r>
+                    <w:rPr>
+                      <w:rFonts w:asciiTheme="majorHAnsi" w:hAnsiTheme="majorHAnsi"/>
+                    </w:rPr>
+                    <w:t xml:space="preserve">After the user selects the SkillCourt pad he wants to connect to, the system will get the Bluetooth name and address of that pad. </w:t>
+                  </w:r>
+                </w:p>
+                <w:p>
+                  <w:pPr>
+                    <w:rPr>
+                      <w:rFonts w:asciiTheme="majorHAnsi" w:hAnsiTheme="majorHAnsi"/>
+                    </w:rPr>
+                  </w:pPr>
+                </w:p>
+              </w:tc>
+            </w:tr>
+            <w:tr>
+              <w:tc>
+                <w:tcPr>
+                  <w:tcW w:w="9350" w:type="dxa"/>
+                  <w:gridSpan w:val="2"/>
+                </w:tcPr>
+                <w:p>
+                  <w:pPr>
+                    <w:rPr>
+                      <w:rFonts w:asciiTheme="majorHAnsi" w:hAnsiTheme="majorHAnsi"/>
+                    </w:rPr>
+                  </w:pPr>
+                  <w:r>
+                    <w:rPr>
+                      <w:rFonts w:asciiTheme="majorHAnsi" w:hAnsiTheme="majorHAnsi"/>
+                      <w:b/>
+                    </w:rPr>
+                    <w:lastRenderedPageBreak/>
+                    <w:t>Post-Conditions</w:t>
+                  </w:r>
+                  <w:r>
+                    <w:rPr>
+                      <w:rFonts w:asciiTheme="majorHAnsi" w:hAnsiTheme="majorHAnsi"/>
+                    </w:rPr>
+                    <w:t>:</w:t>
+                  </w:r>
+                </w:p>
+                <w:p>
+                  <w:pPr>
+                    <w:pStyle w:val="ListParagraph"/>
+                    <w:numPr>
+                      <w:ilvl w:val="0"/>
+                      <w:numId w:val="33"/>
+                    </w:numPr>
+                    <w:rPr>
+                      <w:rFonts w:asciiTheme="majorHAnsi" w:hAnsiTheme="majorHAnsi"/>
+                    </w:rPr>
+                  </w:pPr>
+                  <w:r>
+                    <w:rPr>
+                      <w:rFonts w:asciiTheme="majorHAnsi" w:hAnsiTheme="majorHAnsi"/>
+                    </w:rPr>
+                    <w:t>The system has all the information needed from the pad in order to start to transfer data.</w:t>
+                  </w:r>
+                </w:p>
+              </w:tc>
+            </w:tr>
+          </w:tbl>
+          <w:p>
+            <w:pPr>
+              <w:rPr>
+                <w:rFonts w:asciiTheme="majorHAnsi" w:hAnsiTheme="majorHAnsi"/>
+              </w:rPr>
+            </w:pPr>
+          </w:p>
+        </w:tc>
+      </w:tr>
+    </w:tbl>
     <w:p>
       <w:pPr>
         <w:rPr>
@@ -13525,14 +14316,27 @@
       <w:r>
         <w:t xml:space="preserve">Figure </w:t>
       </w:r>
-      <w:fldSimple w:instr=" SEQ Figure \* ARABIC ">
-        <w:r>
-          <w:rPr>
-            <w:noProof/>
-          </w:rPr>
-          <w:t>2</w:t>
-        </w:r>
-      </w:fldSimple>
+      <w:r>
+        <w:fldChar w:fldCharType="begin"/>
+      </w:r>
+      <w:r>
+        <w:instrText xml:space="preserve"> SEQ Figure \* ARABIC </w:instrText>
+      </w:r>
+      <w:r>
+        <w:fldChar w:fldCharType="separate"/>
+      </w:r>
+      <w:r>
+        <w:rPr>
+          <w:noProof/>
+        </w:rPr>
+        <w:t>2</w:t>
+      </w:r>
+      <w:r>
+        <w:rPr>
+          <w:noProof/>
+        </w:rPr>
+        <w:fldChar w:fldCharType="end"/>
+      </w:r>
       <w:r>
         <w:t xml:space="preserve">. </w:t>
       </w:r>
@@ -13699,7 +14503,7 @@
                 <wp:positionV relativeFrom="paragraph">
                   <wp:posOffset>1112520</wp:posOffset>
                 </wp:positionV>
-                <wp:extent cx="2266950" cy="1404620"/>
+                <wp:extent cx="2266950" cy="806450"/>
                 <wp:effectExtent l="0" t="0" r="0" b="0"/>
                 <wp:wrapSquare wrapText="bothSides"/>
                 <wp:docPr id="18" name="Text Box 2"/>
@@ -13715,7 +14519,7 @@
                       <wps:spPr bwMode="auto">
                         <a:xfrm>
                           <a:off x="0" y="0"/>
-                          <a:ext cx="2266950" cy="1404620"/>
+                          <a:ext cx="2266950" cy="806450"/>
                         </a:xfrm>
                         <a:prstGeom prst="rect">
                           <a:avLst/>
@@ -13812,7 +14616,7 @@
           </mc:Choice>
           <mc:Fallback>
             <w:pict>
-              <v:shape w14:anchorId="216553D7" id="Text Box 2" o:spid="_x0000_s1028" type="#_x0000_t202" style="position:absolute;left:0;text-align:left;margin-left:153.75pt;margin-top:87.6pt;width:178.5pt;height:110.6pt;z-index:251689472;visibility:visible;mso-wrap-style:square;mso-width-percent:0;mso-height-percent:200;mso-wrap-distance-left:9pt;mso-wrap-distance-top:3.6pt;mso-wrap-distance-right:9pt;mso-wrap-distance-bottom:3.6pt;mso-position-horizontal:absolute;mso-position-horizontal-relative:text;mso-position-vertical:absolute;mso-position-vertical-relative:text;mso-width-percent:0;mso-height-percent:200;mso-width-relative:margin;mso-height-relative:margin;v-text-anchor:top" o:gfxdata="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" filled="f" stroked="f">
+              <v:shape w14:anchorId="216553D7" id="Text Box 2" o:spid="_x0000_s1028" type="#_x0000_t202" style="position:absolute;left:0;text-align:left;margin-left:153.75pt;margin-top:87.6pt;width:178.5pt;height:63.5pt;z-index:251689472;visibility:visible;mso-wrap-style:square;mso-width-percent:0;mso-height-percent:200;mso-wrap-distance-left:9pt;mso-wrap-distance-top:3.6pt;mso-wrap-distance-right:9pt;mso-wrap-distance-bottom:3.6pt;mso-position-horizontal:absolute;mso-position-horizontal-relative:text;mso-position-vertical:absolute;mso-position-vertical-relative:text;mso-width-percent:0;mso-height-percent:200;mso-width-relative:margin;mso-height-relative:margin;v-text-anchor:top" o:gfxdata="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" filled="f" stroked="f">
                 <v:textbox style="mso-fit-shape-to-text:t">
                   <w:txbxContent>
                     <w:p>
@@ -13948,7 +14752,7 @@
           </mc:Choice>
           <mc:Fallback>
             <w:pict>
-              <v:shapetype w14:anchorId="1264792D" id="_x0000_t34" coordsize="21600,21600" o:spt="34" o:oned="t" adj="10800" path="m,l@0,0@0,21600,21600,21600e" filled="f">
+              <v:shapetype w14:anchorId="7BD8D72A" id="_x0000_t34" coordsize="21600,21600" o:spt="34" o:oned="t" adj="10800" path="m,l@0,0@0,21600,21600,21600e" filled="f">
                 <v:stroke joinstyle="miter"/>
                 <v:formulas>
                   <v:f eqn="val #0"/>
@@ -14244,7 +15048,7 @@
           </mc:Choice>
           <mc:Fallback>
             <w:pict>
-              <v:line w14:anchorId="005DD69E" id="Straight Connector 14" o:spid="_x0000_s1026" style="position:absolute;z-index:251691520;visibility:visible;mso-wrap-style:square;mso-wrap-distance-left:9pt;mso-wrap-distance-top:0;mso-wrap-distance-right:9pt;mso-wrap-distance-bottom:0;mso-position-horizontal:absolute;mso-position-horizontal-relative:text;mso-position-vertical:absolute;mso-position-vertical-relative:text" from="324.7pt,64.35pt" to="436.45pt,64.35pt" o:gfxdata="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" strokecolor="#5b9bd5 [3204]" strokeweight=".5pt">
+              <v:line w14:anchorId="57EF16CE" id="Straight Connector 14" o:spid="_x0000_s1026" style="position:absolute;z-index:251691520;visibility:visible;mso-wrap-style:square;mso-wrap-distance-left:9pt;mso-wrap-distance-top:0;mso-wrap-distance-right:9pt;mso-wrap-distance-bottom:0;mso-position-horizontal:absolute;mso-position-horizontal-relative:text;mso-position-vertical:absolute;mso-position-vertical-relative:text" from="324.7pt,64.35pt" to="436.45pt,64.35pt" o:gfxdata="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" strokecolor="#5b9bd5 [3204]" strokeweight=".5pt">
                 <v:stroke joinstyle="miter"/>
               </v:line>
             </w:pict>
@@ -14307,7 +15111,7 @@
           </mc:Choice>
           <mc:Fallback>
             <w:pict>
-              <v:line w14:anchorId="3FA2851D" id="Straight Connector 15" o:spid="_x0000_s1026" style="position:absolute;z-index:251707904;visibility:visible;mso-wrap-style:square;mso-wrap-distance-left:9pt;mso-wrap-distance-top:0;mso-wrap-distance-right:9pt;mso-wrap-distance-bottom:0;mso-position-horizontal:absolute;mso-position-horizontal-relative:text;mso-position-vertical:absolute;mso-position-vertical-relative:text" from="324.75pt,71.1pt" to="436.5pt,71.1pt" o:gfxdata="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" strokecolor="#5b9bd5 [3204]" strokeweight=".5pt">
+              <v:line w14:anchorId="35C11082" id="Straight Connector 15" o:spid="_x0000_s1026" style="position:absolute;z-index:251707904;visibility:visible;mso-wrap-style:square;mso-wrap-distance-left:9pt;mso-wrap-distance-top:0;mso-wrap-distance-right:9pt;mso-wrap-distance-bottom:0;mso-position-horizontal:absolute;mso-position-horizontal-relative:text;mso-position-vertical:absolute;mso-position-vertical-relative:text" from="324.75pt,71.1pt" to="436.5pt,71.1pt" o:gfxdata="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" strokecolor="#5b9bd5 [3204]" strokeweight=".5pt">
                 <v:stroke joinstyle="miter"/>
               </v:line>
             </w:pict>
@@ -14598,7 +15402,7 @@
                 <wp:positionV relativeFrom="paragraph">
                   <wp:posOffset>550545</wp:posOffset>
                 </wp:positionV>
-                <wp:extent cx="762000" cy="1404620"/>
+                <wp:extent cx="762000" cy="335915"/>
                 <wp:effectExtent l="0" t="0" r="0" b="0"/>
                 <wp:wrapSquare wrapText="bothSides"/>
                 <wp:docPr id="11" name="Text Box 2"/>
@@ -14614,7 +15418,7 @@
                       <wps:spPr bwMode="auto">
                         <a:xfrm>
                           <a:off x="0" y="0"/>
-                          <a:ext cx="762000" cy="1404620"/>
+                          <a:ext cx="762000" cy="335915"/>
                         </a:xfrm>
                         <a:prstGeom prst="rect">
                           <a:avLst/>
@@ -14661,7 +15465,7 @@
           </mc:Choice>
           <mc:Fallback>
             <w:pict>
-              <v:shape w14:anchorId="2B093AF1" id="_x0000_s1034" type="#_x0000_t202" style="position:absolute;left:0;text-align:left;margin-left:143.25pt;margin-top:43.35pt;width:60pt;height:110.6pt;z-index:251655680;visibility:visible;mso-wrap-style:square;mso-width-percent:0;mso-height-percent:200;mso-wrap-distance-left:9pt;mso-wrap-distance-top:3.6pt;mso-wrap-distance-right:9pt;mso-wrap-distance-bottom:3.6pt;mso-position-horizontal:absolute;mso-position-horizontal-relative:text;mso-position-vertical:absolute;mso-position-vertical-relative:text;mso-width-percent:0;mso-height-percent:200;mso-width-relative:margin;mso-height-relative:margin;v-text-anchor:top" o:gfxdata="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" filled="f" stroked="f">
+              <v:shape w14:anchorId="2B093AF1" id="_x0000_s1034" type="#_x0000_t202" style="position:absolute;left:0;text-align:left;margin-left:143.25pt;margin-top:43.35pt;width:60pt;height:26.45pt;z-index:251655680;visibility:visible;mso-wrap-style:square;mso-width-percent:0;mso-height-percent:200;mso-wrap-distance-left:9pt;mso-wrap-distance-top:3.6pt;mso-wrap-distance-right:9pt;mso-wrap-distance-bottom:3.6pt;mso-position-horizontal:absolute;mso-position-horizontal-relative:text;mso-position-vertical:absolute;mso-position-vertical-relative:text;mso-width-percent:0;mso-height-percent:200;mso-width-relative:margin;mso-height-relative:margin;v-text-anchor:top" o:gfxdata="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" filled="f" stroked="f">
                 <v:textbox style="mso-fit-shape-to-text:t">
                   <w:txbxContent>
                     <w:p>
@@ -14747,7 +15551,7 @@
           </mc:Choice>
           <mc:Fallback>
             <w:pict>
-              <v:line w14:anchorId="4A3BEFBA" id="Straight Connector 10" o:spid="_x0000_s1026" style="position:absolute;z-index:251648512;visibility:visible;mso-wrap-style:square;mso-width-percent:0;mso-height-percent:0;mso-wrap-distance-left:9pt;mso-wrap-distance-top:0;mso-wrap-distance-right:9pt;mso-wrap-distance-bottom:0;mso-position-horizontal:absolute;mso-position-horizontal-relative:text;mso-position-vertical:absolute;mso-position-vertical-relative:text;mso-width-percent:0;mso-height-percent:0;mso-width-relative:margin;mso-height-relative:margin" from="145.5pt,57.6pt" to="198pt,57.6pt" o:gfxdata="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" strokecolor="#5b9bd5 [3204]" strokeweight=".5pt">
+              <v:line w14:anchorId="68C87B89" id="Straight Connector 10" o:spid="_x0000_s1026" style="position:absolute;z-index:251648512;visibility:visible;mso-wrap-style:square;mso-width-percent:0;mso-height-percent:0;mso-wrap-distance-left:9pt;mso-wrap-distance-top:0;mso-wrap-distance-right:9pt;mso-wrap-distance-bottom:0;mso-position-horizontal:absolute;mso-position-horizontal-relative:text;mso-position-vertical:absolute;mso-position-vertical-relative:text;mso-width-percent:0;mso-height-percent:0;mso-width-relative:margin;mso-height-relative:margin" from="145.5pt,57.6pt" to="198pt,57.6pt" o:gfxdata="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" strokecolor="#5b9bd5 [3204]" strokeweight=".5pt">
                 <v:stroke joinstyle="miter"/>
               </v:line>
             </w:pict>
@@ -14757,14 +15561,27 @@
       <w:r>
         <w:t xml:space="preserve">Figure </w:t>
       </w:r>
-      <w:fldSimple w:instr=" SEQ Figure \* ARABIC ">
-        <w:r>
-          <w:rPr>
-            <w:noProof/>
-          </w:rPr>
-          <w:t>3</w:t>
-        </w:r>
-      </w:fldSimple>
+      <w:r>
+        <w:fldChar w:fldCharType="begin"/>
+      </w:r>
+      <w:r>
+        <w:instrText xml:space="preserve"> SEQ Figure \* ARABIC </w:instrText>
+      </w:r>
+      <w:r>
+        <w:fldChar w:fldCharType="separate"/>
+      </w:r>
+      <w:r>
+        <w:rPr>
+          <w:noProof/>
+        </w:rPr>
+        <w:t>3</w:t>
+      </w:r>
+      <w:r>
+        <w:rPr>
+          <w:noProof/>
+        </w:rPr>
+        <w:fldChar w:fldCharType="end"/>
+      </w:r>
       <w:r>
         <w:t xml:space="preserve"> Class Diagram</w:t>
       </w:r>
@@ -14780,8 +15597,6 @@
         </w:rPr>
         <w:br w:type="page"/>
       </w:r>
-      <w:bookmarkStart w:id="24" w:name="_GoBack"/>
-      <w:bookmarkEnd w:id="24"/>
     </w:p>
     <w:p>
       <w:pPr>
@@ -14795,7 +15610,7 @@
           <w:rFonts w:asciiTheme="majorHAnsi" w:hAnsiTheme="majorHAnsi"/>
         </w:rPr>
       </w:pPr>
-      <w:bookmarkStart w:id="25" w:name="_Toc410638568"/>
+      <w:bookmarkStart w:id="24" w:name="_Toc410638568"/>
       <w:r>
         <w:rPr>
           <w:rFonts w:asciiTheme="majorHAnsi" w:hAnsiTheme="majorHAnsi"/>
@@ -14803,7 +15618,7 @@
         <w:lastRenderedPageBreak/>
         <w:t>Appendix D – Dynamic UML diagrams</w:t>
       </w:r>
-      <w:bookmarkEnd w:id="25"/>
+      <w:bookmarkEnd w:id="24"/>
     </w:p>
     <w:p>
       <w:pPr>
@@ -14880,14 +15695,27 @@
       <w:r>
         <w:t xml:space="preserve">Figure </w:t>
       </w:r>
-      <w:fldSimple w:instr=" SEQ Figure \* ARABIC ">
-        <w:r>
-          <w:rPr>
-            <w:noProof/>
-          </w:rPr>
-          <w:t>4</w:t>
-        </w:r>
-      </w:fldSimple>
+      <w:r>
+        <w:fldChar w:fldCharType="begin"/>
+      </w:r>
+      <w:r>
+        <w:instrText xml:space="preserve"> SEQ Figure \* ARABIC </w:instrText>
+      </w:r>
+      <w:r>
+        <w:fldChar w:fldCharType="separate"/>
+      </w:r>
+      <w:r>
+        <w:rPr>
+          <w:noProof/>
+        </w:rPr>
+        <w:t>4</w:t>
+      </w:r>
+      <w:r>
+        <w:rPr>
+          <w:noProof/>
+        </w:rPr>
+        <w:fldChar w:fldCharType="end"/>
+      </w:r>
       <w:r>
         <w:t xml:space="preserve"> Account Creation  Sequence Diagram</w:t>
       </w:r>
@@ -14982,7 +15810,7 @@
         </w:rPr>
         <w:lastRenderedPageBreak/>
         <w:drawing>
-          <wp:inline distT="0" distB="0" distL="0" distR="0" wp14:anchorId="511C319C" wp14:editId="0E2C6A14">
+          <wp:inline distT="0" distB="0" distL="0" distR="0" wp14:anchorId="511C319C" wp14:editId="226F0020">
             <wp:extent cx="5236845" cy="3796030"/>
             <wp:effectExtent l="0" t="0" r="0" b="0"/>
             <wp:docPr id="6" name="Picture 6" descr="AccessPlayerStatistic"/>
@@ -15030,31 +15858,238 @@
           </wp:inline>
         </w:drawing>
       </w:r>
+      <w:r>
+        <w:t xml:space="preserve"> </w:t>
+      </w:r>
     </w:p>
     <w:p>
       <w:pPr>
         <w:pStyle w:val="Caption"/>
         <w:ind w:left="360"/>
+      </w:pPr>
+      <w:r>
+        <w:rPr>
+          <w:noProof/>
+        </w:rPr>
+        <w:drawing>
+          <wp:anchor distT="0" distB="0" distL="114300" distR="114300" simplePos="0" relativeHeight="251637760" behindDoc="1" locked="0" layoutInCell="1" allowOverlap="1" wp14:anchorId="7E669179" wp14:editId="4D87A7A9">
+            <wp:simplePos x="0" y="0"/>
+            <wp:positionH relativeFrom="column">
+              <wp:posOffset>247650</wp:posOffset>
+            </wp:positionH>
+            <wp:positionV relativeFrom="paragraph">
+              <wp:posOffset>184785</wp:posOffset>
+            </wp:positionV>
+            <wp:extent cx="5233668" cy="3019425"/>
+            <wp:effectExtent l="0" t="0" r="5715" b="0"/>
+            <wp:wrapNone/>
+            <wp:docPr id="12" name="Picture 12" descr="C:\Users\msant080\Downloads\Edit Account.jpeg"/>
+            <wp:cNvGraphicFramePr>
+              <a:graphicFrameLocks xmlns:a="http://schemas.openxmlformats.org/drawingml/2006/main" noChangeAspect="1"/>
+            </wp:cNvGraphicFramePr>
+            <a:graphic xmlns:a="http://schemas.openxmlformats.org/drawingml/2006/main">
+              <a:graphicData uri="http://schemas.openxmlformats.org/drawingml/2006/picture">
+                <pic:pic xmlns:pic="http://schemas.openxmlformats.org/drawingml/2006/picture">
+                  <pic:nvPicPr>
+                    <pic:cNvPr id="0" name="Picture 1" descr="C:\Users\msant080\Downloads\Edit Account.jpeg"/>
+                    <pic:cNvPicPr>
+                      <a:picLocks noChangeAspect="1" noChangeArrowheads="1"/>
+                    </pic:cNvPicPr>
+                  </pic:nvPicPr>
+                  <pic:blipFill>
+                    <a:blip r:embed="rId20">
+                      <a:extLst>
+                        <a:ext uri="{28A0092B-C50C-407E-A947-70E740481C1C}">
+                          <a14:useLocalDpi xmlns:a14="http://schemas.microsoft.com/office/drawing/2010/main" val="0"/>
+                        </a:ext>
+                      </a:extLst>
+                    </a:blip>
+                    <a:srcRect/>
+                    <a:stretch>
+                      <a:fillRect/>
+                    </a:stretch>
+                  </pic:blipFill>
+                  <pic:spPr bwMode="auto">
+                    <a:xfrm>
+                      <a:off x="0" y="0"/>
+                      <a:ext cx="5240478" cy="3023354"/>
+                    </a:xfrm>
+                    <a:prstGeom prst="rect">
+                      <a:avLst/>
+                    </a:prstGeom>
+                    <a:noFill/>
+                    <a:ln>
+                      <a:noFill/>
+                    </a:ln>
+                  </pic:spPr>
+                </pic:pic>
+              </a:graphicData>
+            </a:graphic>
+            <wp14:sizeRelH relativeFrom="margin">
+              <wp14:pctWidth>0</wp14:pctWidth>
+            </wp14:sizeRelH>
+            <wp14:sizeRelV relativeFrom="margin">
+              <wp14:pctHeight>0</wp14:pctHeight>
+            </wp14:sizeRelV>
+          </wp:anchor>
+        </w:drawing>
+      </w:r>
+      <w:r>
+        <w:t xml:space="preserve">Figure </w:t>
+      </w:r>
+      <w:r>
+        <w:fldChar w:fldCharType="begin"/>
+      </w:r>
+      <w:r>
+        <w:instrText xml:space="preserve"> SEQ Figure \* ARABIC </w:instrText>
+      </w:r>
+      <w:r>
+        <w:fldChar w:fldCharType="separate"/>
+      </w:r>
+      <w:r>
+        <w:rPr>
+          <w:noProof/>
+        </w:rPr>
+        <w:t>6</w:t>
+      </w:r>
+      <w:r>
+        <w:rPr>
+          <w:noProof/>
+        </w:rPr>
+        <w:fldChar w:fldCharType="end"/>
+      </w:r>
+      <w:r>
+        <w:t xml:space="preserve"> Access Player Statistics Sequence Diagram</w:t>
+      </w:r>
+    </w:p>
+    <w:p/>
+    <w:p>
+      <w:pPr>
+        <w:pStyle w:val="Caption"/>
+        <w:rPr>
+          <w:rFonts w:asciiTheme="majorHAnsi" w:hAnsiTheme="majorHAnsi"/>
+        </w:rPr>
+      </w:pPr>
+    </w:p>
+    <w:p>
+      <w:pPr>
+        <w:pStyle w:val="Caption"/>
+        <w:rPr>
+          <w:rFonts w:asciiTheme="majorHAnsi" w:hAnsiTheme="majorHAnsi"/>
+        </w:rPr>
+      </w:pPr>
+    </w:p>
+    <w:p>
+      <w:pPr>
+        <w:pStyle w:val="Caption"/>
+        <w:rPr>
+          <w:rFonts w:asciiTheme="majorHAnsi" w:hAnsiTheme="majorHAnsi"/>
+        </w:rPr>
+      </w:pPr>
+    </w:p>
+    <w:p>
+      <w:pPr>
+        <w:pStyle w:val="Caption"/>
+        <w:rPr>
+          <w:rFonts w:asciiTheme="majorHAnsi" w:hAnsiTheme="majorHAnsi"/>
+        </w:rPr>
+      </w:pPr>
+    </w:p>
+    <w:p>
+      <w:pPr>
+        <w:pStyle w:val="Caption"/>
+        <w:rPr>
+          <w:rFonts w:asciiTheme="majorHAnsi" w:hAnsiTheme="majorHAnsi"/>
+        </w:rPr>
+      </w:pPr>
+    </w:p>
+    <w:p>
+      <w:pPr>
+        <w:pStyle w:val="Caption"/>
+        <w:rPr>
+          <w:rFonts w:asciiTheme="majorHAnsi" w:hAnsiTheme="majorHAnsi"/>
+        </w:rPr>
+      </w:pPr>
+    </w:p>
+    <w:p>
+      <w:pPr>
+        <w:pStyle w:val="Caption"/>
+        <w:rPr>
+          <w:rFonts w:asciiTheme="majorHAnsi" w:hAnsiTheme="majorHAnsi"/>
+        </w:rPr>
+      </w:pPr>
+    </w:p>
+    <w:p>
+      <w:pPr>
+        <w:pStyle w:val="Caption"/>
+        <w:rPr>
+          <w:rFonts w:asciiTheme="majorHAnsi" w:hAnsiTheme="majorHAnsi"/>
+        </w:rPr>
+      </w:pPr>
+    </w:p>
+    <w:p>
+      <w:pPr>
+        <w:pStyle w:val="Caption"/>
+        <w:rPr>
+          <w:rFonts w:asciiTheme="majorHAnsi" w:hAnsiTheme="majorHAnsi"/>
+        </w:rPr>
+      </w:pPr>
+    </w:p>
+    <w:p>
+      <w:pPr>
+        <w:pStyle w:val="Caption"/>
+        <w:rPr>
+          <w:rFonts w:asciiTheme="majorHAnsi" w:hAnsiTheme="majorHAnsi"/>
+        </w:rPr>
+      </w:pPr>
+    </w:p>
+    <w:p>
+      <w:pPr>
+        <w:pStyle w:val="Caption"/>
+        <w:ind w:firstLine="360"/>
+      </w:pPr>
+      <w:r>
+        <w:t xml:space="preserve">Figure </w:t>
+      </w:r>
+      <w:r>
+        <w:fldChar w:fldCharType="begin"/>
+      </w:r>
+      <w:r>
+        <w:instrText xml:space="preserve"> SEQ Figure \* ARABIC </w:instrText>
+      </w:r>
+      <w:r>
+        <w:fldChar w:fldCharType="separate"/>
+      </w:r>
+      <w:r>
+        <w:rPr>
+          <w:noProof/>
+        </w:rPr>
+        <w:t>6</w:t>
+      </w:r>
+      <w:r>
+        <w:rPr>
+          <w:noProof/>
+        </w:rPr>
+        <w:fldChar w:fldCharType="end"/>
+      </w:r>
+      <w:r>
+        <w:t xml:space="preserve"> </w:t>
+      </w:r>
+      <w:r>
+        <w:t>Edit Account</w:t>
+      </w:r>
+      <w:r>
+        <w:t xml:space="preserve"> Sequence Diagram</w:t>
+      </w:r>
+    </w:p>
+    <w:p>
+      <w:pPr>
         <w:rPr>
           <w:rFonts w:asciiTheme="majorHAnsi" w:hAnsiTheme="majorHAnsi"/>
           <w:b/>
           <w:sz w:val="28"/>
         </w:rPr>
       </w:pPr>
-      <w:r>
-        <w:t xml:space="preserve">Figure </w:t>
-      </w:r>
-      <w:fldSimple w:instr=" SEQ Figure \* ARABIC ">
-        <w:r>
-          <w:rPr>
-            <w:noProof/>
-          </w:rPr>
-          <w:t>6</w:t>
-        </w:r>
-      </w:fldSimple>
-      <w:r>
-        <w:t xml:space="preserve"> Access Player Statistics Sequence Diagram</w:t>
-      </w:r>
     </w:p>
     <w:p>
       <w:pPr>
@@ -15064,12 +16099,457 @@
           <w:sz w:val="28"/>
         </w:rPr>
       </w:pPr>
-      <w:r>
+    </w:p>
+    <w:p>
+      <w:pPr>
         <w:rPr>
           <w:rFonts w:asciiTheme="majorHAnsi" w:hAnsiTheme="majorHAnsi"/>
-        </w:rPr>
-        <w:br w:type="page"/>
-      </w:r>
+          <w:b/>
+          <w:sz w:val="28"/>
+        </w:rPr>
+      </w:pPr>
+    </w:p>
+    <w:p>
+      <w:pPr>
+        <w:rPr>
+          <w:rFonts w:asciiTheme="majorHAnsi" w:hAnsiTheme="majorHAnsi"/>
+          <w:b/>
+          <w:sz w:val="28"/>
+        </w:rPr>
+      </w:pPr>
+      <w:r>
+        <w:rPr>
+          <w:rFonts w:asciiTheme="majorHAnsi" w:hAnsiTheme="majorHAnsi"/>
+          <w:b/>
+          <w:noProof/>
+          <w:sz w:val="28"/>
+        </w:rPr>
+        <w:drawing>
+          <wp:anchor distT="0" distB="0" distL="114300" distR="114300" simplePos="0" relativeHeight="251663360" behindDoc="0" locked="0" layoutInCell="1" allowOverlap="1" wp14:anchorId="22201820" wp14:editId="664A88F0">
+            <wp:simplePos x="0" y="0"/>
+            <wp:positionH relativeFrom="column">
+              <wp:posOffset>161925</wp:posOffset>
+            </wp:positionH>
+            <wp:positionV relativeFrom="paragraph">
+              <wp:posOffset>197485</wp:posOffset>
+            </wp:positionV>
+            <wp:extent cx="5943600" cy="3457575"/>
+            <wp:effectExtent l="0" t="0" r="0" b="9525"/>
+            <wp:wrapNone/>
+            <wp:docPr id="16" name="Picture 16" descr="C:\Users\msant080\Downloads\Reset Password.jpeg"/>
+            <wp:cNvGraphicFramePr>
+              <a:graphicFrameLocks xmlns:a="http://schemas.openxmlformats.org/drawingml/2006/main" noChangeAspect="1"/>
+            </wp:cNvGraphicFramePr>
+            <a:graphic xmlns:a="http://schemas.openxmlformats.org/drawingml/2006/main">
+              <a:graphicData uri="http://schemas.openxmlformats.org/drawingml/2006/picture">
+                <pic:pic xmlns:pic="http://schemas.openxmlformats.org/drawingml/2006/picture">
+                  <pic:nvPicPr>
+                    <pic:cNvPr id="0" name="Picture 2" descr="C:\Users\msant080\Downloads\Reset Password.jpeg"/>
+                    <pic:cNvPicPr>
+                      <a:picLocks noChangeAspect="1" noChangeArrowheads="1"/>
+                    </pic:cNvPicPr>
+                  </pic:nvPicPr>
+                  <pic:blipFill>
+                    <a:blip r:embed="rId21">
+                      <a:extLst>
+                        <a:ext uri="{28A0092B-C50C-407E-A947-70E740481C1C}">
+                          <a14:useLocalDpi xmlns:a14="http://schemas.microsoft.com/office/drawing/2010/main" val="0"/>
+                        </a:ext>
+                      </a:extLst>
+                    </a:blip>
+                    <a:srcRect/>
+                    <a:stretch>
+                      <a:fillRect/>
+                    </a:stretch>
+                  </pic:blipFill>
+                  <pic:spPr bwMode="auto">
+                    <a:xfrm>
+                      <a:off x="0" y="0"/>
+                      <a:ext cx="5943600" cy="3457575"/>
+                    </a:xfrm>
+                    <a:prstGeom prst="rect">
+                      <a:avLst/>
+                    </a:prstGeom>
+                    <a:noFill/>
+                    <a:ln>
+                      <a:noFill/>
+                    </a:ln>
+                  </pic:spPr>
+                </pic:pic>
+              </a:graphicData>
+            </a:graphic>
+          </wp:anchor>
+        </w:drawing>
+      </w:r>
+    </w:p>
+    <w:p>
+      <w:pPr>
+        <w:rPr>
+          <w:rFonts w:asciiTheme="majorHAnsi" w:hAnsiTheme="majorHAnsi"/>
+          <w:b/>
+          <w:sz w:val="28"/>
+        </w:rPr>
+      </w:pPr>
+    </w:p>
+    <w:p>
+      <w:pPr>
+        <w:rPr>
+          <w:rFonts w:asciiTheme="majorHAnsi" w:hAnsiTheme="majorHAnsi"/>
+          <w:b/>
+          <w:sz w:val="28"/>
+        </w:rPr>
+      </w:pPr>
+    </w:p>
+    <w:p>
+      <w:pPr>
+        <w:rPr>
+          <w:rFonts w:asciiTheme="majorHAnsi" w:hAnsiTheme="majorHAnsi"/>
+          <w:b/>
+          <w:sz w:val="28"/>
+        </w:rPr>
+      </w:pPr>
+    </w:p>
+    <w:p>
+      <w:pPr>
+        <w:rPr>
+          <w:rFonts w:asciiTheme="majorHAnsi" w:hAnsiTheme="majorHAnsi"/>
+          <w:b/>
+          <w:sz w:val="28"/>
+        </w:rPr>
+      </w:pPr>
+    </w:p>
+    <w:p>
+      <w:pPr>
+        <w:rPr>
+          <w:rFonts w:asciiTheme="majorHAnsi" w:hAnsiTheme="majorHAnsi"/>
+          <w:b/>
+          <w:sz w:val="28"/>
+        </w:rPr>
+      </w:pPr>
+    </w:p>
+    <w:p>
+      <w:pPr>
+        <w:rPr>
+          <w:rFonts w:asciiTheme="majorHAnsi" w:hAnsiTheme="majorHAnsi"/>
+          <w:b/>
+          <w:sz w:val="28"/>
+        </w:rPr>
+      </w:pPr>
+    </w:p>
+    <w:p>
+      <w:pPr>
+        <w:rPr>
+          <w:rFonts w:asciiTheme="majorHAnsi" w:hAnsiTheme="majorHAnsi"/>
+          <w:b/>
+          <w:sz w:val="28"/>
+        </w:rPr>
+      </w:pPr>
+    </w:p>
+    <w:p>
+      <w:pPr>
+        <w:rPr>
+          <w:rFonts w:asciiTheme="majorHAnsi" w:hAnsiTheme="majorHAnsi"/>
+          <w:b/>
+          <w:sz w:val="28"/>
+        </w:rPr>
+      </w:pPr>
+    </w:p>
+    <w:p>
+      <w:pPr>
+        <w:rPr>
+          <w:rFonts w:asciiTheme="majorHAnsi" w:hAnsiTheme="majorHAnsi"/>
+          <w:b/>
+          <w:sz w:val="28"/>
+        </w:rPr>
+      </w:pPr>
+    </w:p>
+    <w:p>
+      <w:pPr>
+        <w:rPr>
+          <w:rFonts w:asciiTheme="majorHAnsi" w:hAnsiTheme="majorHAnsi"/>
+          <w:b/>
+          <w:sz w:val="28"/>
+        </w:rPr>
+      </w:pPr>
+    </w:p>
+    <w:p>
+      <w:pPr>
+        <w:pStyle w:val="Caption"/>
+        <w:ind w:left="360"/>
+      </w:pPr>
+      <w:r>
+        <w:rPr>
+          <w:rFonts w:asciiTheme="majorHAnsi" w:hAnsiTheme="majorHAnsi"/>
+          <w:b/>
+          <w:noProof/>
+          <w:sz w:val="28"/>
+        </w:rPr>
+        <w:drawing>
+          <wp:anchor distT="0" distB="0" distL="114300" distR="114300" simplePos="0" relativeHeight="251681792" behindDoc="1" locked="0" layoutInCell="1" allowOverlap="1" wp14:anchorId="39B21790" wp14:editId="1D531566">
+            <wp:simplePos x="0" y="0"/>
+            <wp:positionH relativeFrom="column">
+              <wp:posOffset>161925</wp:posOffset>
+            </wp:positionH>
+            <wp:positionV relativeFrom="paragraph">
+              <wp:posOffset>123190</wp:posOffset>
+            </wp:positionV>
+            <wp:extent cx="5943600" cy="3486150"/>
+            <wp:effectExtent l="0" t="0" r="0" b="0"/>
+            <wp:wrapNone/>
+            <wp:docPr id="19" name="Picture 19" descr="C:\Users\msant080\Downloads\Search For Pads.jpeg"/>
+            <wp:cNvGraphicFramePr>
+              <a:graphicFrameLocks xmlns:a="http://schemas.openxmlformats.org/drawingml/2006/main" noChangeAspect="1"/>
+            </wp:cNvGraphicFramePr>
+            <a:graphic xmlns:a="http://schemas.openxmlformats.org/drawingml/2006/main">
+              <a:graphicData uri="http://schemas.openxmlformats.org/drawingml/2006/picture">
+                <pic:pic xmlns:pic="http://schemas.openxmlformats.org/drawingml/2006/picture">
+                  <pic:nvPicPr>
+                    <pic:cNvPr id="0" name="Picture 3" descr="C:\Users\msant080\Downloads\Search For Pads.jpeg"/>
+                    <pic:cNvPicPr>
+                      <a:picLocks noChangeAspect="1" noChangeArrowheads="1"/>
+                    </pic:cNvPicPr>
+                  </pic:nvPicPr>
+                  <pic:blipFill>
+                    <a:blip r:embed="rId22">
+                      <a:extLst>
+                        <a:ext uri="{28A0092B-C50C-407E-A947-70E740481C1C}">
+                          <a14:useLocalDpi xmlns:a14="http://schemas.microsoft.com/office/drawing/2010/main" val="0"/>
+                        </a:ext>
+                      </a:extLst>
+                    </a:blip>
+                    <a:srcRect/>
+                    <a:stretch>
+                      <a:fillRect/>
+                    </a:stretch>
+                  </pic:blipFill>
+                  <pic:spPr bwMode="auto">
+                    <a:xfrm>
+                      <a:off x="0" y="0"/>
+                      <a:ext cx="5943600" cy="3486150"/>
+                    </a:xfrm>
+                    <a:prstGeom prst="rect">
+                      <a:avLst/>
+                    </a:prstGeom>
+                    <a:noFill/>
+                    <a:ln>
+                      <a:noFill/>
+                    </a:ln>
+                  </pic:spPr>
+                </pic:pic>
+              </a:graphicData>
+            </a:graphic>
+          </wp:anchor>
+        </w:drawing>
+      </w:r>
+      <w:r>
+        <w:t xml:space="preserve">Figure </w:t>
+      </w:r>
+      <w:r>
+        <w:fldChar w:fldCharType="begin"/>
+      </w:r>
+      <w:r>
+        <w:instrText xml:space="preserve"> SEQ Figure \* ARABIC </w:instrText>
+      </w:r>
+      <w:r>
+        <w:fldChar w:fldCharType="separate"/>
+      </w:r>
+      <w:r>
+        <w:rPr>
+          <w:noProof/>
+        </w:rPr>
+        <w:t>6</w:t>
+      </w:r>
+      <w:r>
+        <w:rPr>
+          <w:noProof/>
+        </w:rPr>
+        <w:fldChar w:fldCharType="end"/>
+      </w:r>
+      <w:r>
+        <w:t xml:space="preserve"> </w:t>
+      </w:r>
+      <w:r>
+        <w:t xml:space="preserve">Reset Password </w:t>
+      </w:r>
+      <w:r>
+        <w:t>Sequence Diagram</w:t>
+      </w:r>
+    </w:p>
+    <w:p>
+      <w:pPr>
+        <w:rPr>
+          <w:rFonts w:asciiTheme="majorHAnsi" w:hAnsiTheme="majorHAnsi"/>
+          <w:b/>
+          <w:sz w:val="28"/>
+        </w:rPr>
+      </w:pPr>
+    </w:p>
+    <w:p>
+      <w:pPr>
+        <w:rPr>
+          <w:rFonts w:asciiTheme="majorHAnsi" w:hAnsiTheme="majorHAnsi"/>
+          <w:b/>
+          <w:sz w:val="28"/>
+        </w:rPr>
+      </w:pPr>
+    </w:p>
+    <w:p>
+      <w:pPr>
+        <w:rPr>
+          <w:rFonts w:asciiTheme="majorHAnsi" w:hAnsiTheme="majorHAnsi"/>
+          <w:b/>
+          <w:sz w:val="28"/>
+        </w:rPr>
+      </w:pPr>
+    </w:p>
+    <w:p>
+      <w:pPr>
+        <w:rPr>
+          <w:rFonts w:asciiTheme="majorHAnsi" w:hAnsiTheme="majorHAnsi"/>
+          <w:b/>
+          <w:sz w:val="28"/>
+        </w:rPr>
+      </w:pPr>
+    </w:p>
+    <w:p>
+      <w:pPr>
+        <w:rPr>
+          <w:rFonts w:asciiTheme="majorHAnsi" w:hAnsiTheme="majorHAnsi"/>
+          <w:b/>
+          <w:sz w:val="28"/>
+        </w:rPr>
+      </w:pPr>
+    </w:p>
+    <w:p>
+      <w:pPr>
+        <w:rPr>
+          <w:rFonts w:asciiTheme="majorHAnsi" w:hAnsiTheme="majorHAnsi"/>
+          <w:b/>
+          <w:sz w:val="28"/>
+        </w:rPr>
+      </w:pPr>
+    </w:p>
+    <w:p>
+      <w:pPr>
+        <w:rPr>
+          <w:rFonts w:asciiTheme="majorHAnsi" w:hAnsiTheme="majorHAnsi"/>
+          <w:b/>
+          <w:sz w:val="28"/>
+        </w:rPr>
+      </w:pPr>
+    </w:p>
+    <w:p>
+      <w:pPr>
+        <w:rPr>
+          <w:rFonts w:asciiTheme="majorHAnsi" w:hAnsiTheme="majorHAnsi"/>
+          <w:b/>
+          <w:sz w:val="28"/>
+        </w:rPr>
+      </w:pPr>
+    </w:p>
+    <w:p>
+      <w:pPr>
+        <w:rPr>
+          <w:rFonts w:asciiTheme="majorHAnsi" w:hAnsiTheme="majorHAnsi"/>
+          <w:b/>
+          <w:sz w:val="28"/>
+        </w:rPr>
+      </w:pPr>
+    </w:p>
+    <w:p>
+      <w:pPr>
+        <w:rPr>
+          <w:rFonts w:asciiTheme="majorHAnsi" w:hAnsiTheme="majorHAnsi"/>
+          <w:b/>
+          <w:sz w:val="28"/>
+        </w:rPr>
+      </w:pPr>
+    </w:p>
+    <w:p>
+      <w:pPr>
+        <w:pStyle w:val="Caption"/>
+        <w:ind w:left="360"/>
+      </w:pPr>
+      <w:r>
+        <w:t xml:space="preserve">Figure </w:t>
+      </w:r>
+      <w:r>
+        <w:fldChar w:fldCharType="begin"/>
+      </w:r>
+      <w:r>
+        <w:instrText xml:space="preserve"> SEQ Figure \* ARABIC </w:instrText>
+      </w:r>
+      <w:r>
+        <w:fldChar w:fldCharType="separate"/>
+      </w:r>
+      <w:r>
+        <w:rPr>
+          <w:noProof/>
+        </w:rPr>
+        <w:t>6</w:t>
+      </w:r>
+      <w:r>
+        <w:rPr>
+          <w:noProof/>
+        </w:rPr>
+        <w:fldChar w:fldCharType="end"/>
+      </w:r>
+      <w:r>
+        <w:t xml:space="preserve"> </w:t>
+      </w:r>
+      <w:r>
+        <w:t>Search for Pads</w:t>
+      </w:r>
+      <w:r>
+        <w:t xml:space="preserve"> Sequence Diagram</w:t>
+      </w:r>
+    </w:p>
+    <w:p>
+      <w:pPr>
+        <w:rPr>
+          <w:rFonts w:asciiTheme="majorHAnsi" w:hAnsiTheme="majorHAnsi"/>
+          <w:b/>
+          <w:sz w:val="28"/>
+        </w:rPr>
+      </w:pPr>
+      <w:bookmarkStart w:id="25" w:name="_GoBack"/>
+      <w:bookmarkEnd w:id="25"/>
+    </w:p>
+    <w:p>
+      <w:pPr>
+        <w:rPr>
+          <w:rFonts w:asciiTheme="majorHAnsi" w:hAnsiTheme="majorHAnsi"/>
+          <w:b/>
+          <w:sz w:val="28"/>
+        </w:rPr>
+      </w:pPr>
+    </w:p>
+    <w:p>
+      <w:pPr>
+        <w:rPr>
+          <w:rFonts w:asciiTheme="majorHAnsi" w:hAnsiTheme="majorHAnsi"/>
+          <w:b/>
+          <w:sz w:val="28"/>
+        </w:rPr>
+      </w:pPr>
+    </w:p>
+    <w:p>
+      <w:pPr>
+        <w:rPr>
+          <w:rFonts w:asciiTheme="majorHAnsi" w:hAnsiTheme="majorHAnsi"/>
+          <w:b/>
+          <w:sz w:val="28"/>
+        </w:rPr>
+      </w:pPr>
+    </w:p>
+    <w:p>
+      <w:pPr>
+        <w:rPr>
+          <w:rFonts w:asciiTheme="majorHAnsi" w:hAnsiTheme="majorHAnsi"/>
+          <w:b/>
+          <w:sz w:val="28"/>
+        </w:rPr>
+      </w:pPr>
     </w:p>
     <w:p>
       <w:pPr>
@@ -15088,7 +16568,6 @@
         <w:rPr>
           <w:rFonts w:asciiTheme="majorHAnsi" w:hAnsiTheme="majorHAnsi"/>
         </w:rPr>
-        <w:lastRenderedPageBreak/>
         <w:t>Appendix E – User interface designs</w:t>
       </w:r>
       <w:bookmarkEnd w:id="26"/>
@@ -18033,7 +19512,7 @@
       </w:pPr>
     </w:p>
     <w:sectPr>
-      <w:headerReference w:type="default" r:id="rId20"/>
+      <w:headerReference w:type="default" r:id="rId23"/>
       <w:pgSz w:w="12240" w:h="15840"/>
       <w:pgMar w:top="1440" w:right="1440" w:bottom="1440" w:left="1440" w:header="720" w:footer="720" w:gutter="0"/>
       <w:pgNumType w:start="1"/>
@@ -18234,7 +19713,7 @@
           <w:rPr>
             <w:noProof/>
           </w:rPr>
-          <w:t>27</w:t>
+          <w:t>24</w:t>
         </w:r>
         <w:r>
           <w:fldChar w:fldCharType="end"/>
@@ -24558,83 +26037,83 @@
     </dgm:pt>
   </dgm:ptLst>
   <dgm:cxnLst>
+    <dgm:cxn modelId="{CD239658-5318-4830-96D1-80A2C43C194C}" srcId="{890A08E9-C479-461C-BC0A-BDC2D2D9DD5C}" destId="{D0442430-EFAD-4419-8702-1D0BE8BC5AB4}" srcOrd="0" destOrd="0" parTransId="{9949BC4F-AB2A-4E9B-932A-8CECD1E96AF5}" sibTransId="{10302595-22E8-4CC3-A63A-5BCBE26BFF6D}"/>
+    <dgm:cxn modelId="{7AF83466-ACA5-44A6-8BFB-145D721821BF}" type="presOf" srcId="{E4EBA5AC-7FD4-4345-8852-5560D1FFB9D0}" destId="{D18A3E27-875D-41CD-A886-9CB1DDB460BE}" srcOrd="0" destOrd="0" presId="urn:microsoft.com/office/officeart/2005/8/layout/hierarchy3"/>
+    <dgm:cxn modelId="{AFD37544-8C5F-4838-8950-660C77527D9E}" type="presOf" srcId="{D6A3CF49-F41B-44F8-A9BB-DB62D37A55BF}" destId="{DE008850-CF97-48C3-8CAF-27A361CC9C2C}" srcOrd="0" destOrd="0" presId="urn:microsoft.com/office/officeart/2005/8/layout/hierarchy3"/>
+    <dgm:cxn modelId="{B87621E2-1EA4-45E9-A7F7-0D4970E0A415}" srcId="{890A08E9-C479-461C-BC0A-BDC2D2D9DD5C}" destId="{9B50E0E6-2365-4AE8-B316-56C98490A8BF}" srcOrd="2" destOrd="0" parTransId="{2266B79D-F8D8-4FDF-9B7E-511933378D8C}" sibTransId="{4926C8A8-3391-4C8E-AF1A-418D4A054911}"/>
+    <dgm:cxn modelId="{AF4741E3-72EC-4129-8C5F-90C97C099769}" type="presOf" srcId="{DB5636F4-B24A-4F24-B4D9-F25B4DC3FB61}" destId="{AA936297-135E-4AB2-BD1E-CB878A93F9D2}" srcOrd="0" destOrd="0" presId="urn:microsoft.com/office/officeart/2005/8/layout/hierarchy3"/>
+    <dgm:cxn modelId="{DA76C558-D5CD-49C8-9ED5-C2E4E16A6D16}" type="presOf" srcId="{CB7F2676-CB23-4C4B-81FE-CA059A490AA5}" destId="{DCA63E5F-3C7D-4264-880C-BC550658A8B4}" srcOrd="0" destOrd="0" presId="urn:microsoft.com/office/officeart/2005/8/layout/hierarchy3"/>
+    <dgm:cxn modelId="{6DD90F00-9E53-4FCD-B470-519C619663FA}" type="presOf" srcId="{629E39BC-4937-4016-8BF1-940101F3C5F7}" destId="{53958854-E1C6-4DEC-B14E-1B00948F44D9}" srcOrd="0" destOrd="0" presId="urn:microsoft.com/office/officeart/2005/8/layout/hierarchy3"/>
+    <dgm:cxn modelId="{CA708BE5-5A12-4DBA-B75D-16E420D00686}" type="presOf" srcId="{890A08E9-C479-461C-BC0A-BDC2D2D9DD5C}" destId="{5382CAAF-8D31-487B-B699-391B7B817E36}" srcOrd="0" destOrd="0" presId="urn:microsoft.com/office/officeart/2005/8/layout/hierarchy3"/>
+    <dgm:cxn modelId="{E6E8B709-C82C-4F3C-BB15-CD5E188124A8}" type="presOf" srcId="{22D5044B-65E1-4CC9-837A-6AAC76EE534B}" destId="{3574DD01-8AF4-47C7-B3C7-4C30B93157F6}" srcOrd="0" destOrd="0" presId="urn:microsoft.com/office/officeart/2005/8/layout/hierarchy3"/>
+    <dgm:cxn modelId="{5DA1B68F-E62C-43B1-895D-F73D6669CA10}" type="presOf" srcId="{1C525E12-D944-4595-A78D-8CCC00AF05F2}" destId="{D67C4DAE-D3FA-4D0E-9863-3A135343CA58}" srcOrd="0" destOrd="0" presId="urn:microsoft.com/office/officeart/2005/8/layout/hierarchy3"/>
+    <dgm:cxn modelId="{C667E98F-1376-42AE-AC7B-66A2BC54E7B2}" type="presOf" srcId="{432DE8C8-1082-4F1E-A6DF-E84861879F8D}" destId="{EB26D1E9-AAD5-4D5A-90EC-BBF90B8CD2C9}" srcOrd="0" destOrd="0" presId="urn:microsoft.com/office/officeart/2005/8/layout/hierarchy3"/>
+    <dgm:cxn modelId="{1F6F3986-8513-4559-889E-E7A0D8E8D838}" type="presOf" srcId="{9949BC4F-AB2A-4E9B-932A-8CECD1E96AF5}" destId="{536AD551-42FA-4368-8B72-A8430FA09A75}" srcOrd="0" destOrd="0" presId="urn:microsoft.com/office/officeart/2005/8/layout/hierarchy3"/>
+    <dgm:cxn modelId="{AFB536EC-1F6D-4F50-8CC8-7AE3CF22086E}" srcId="{59E9B5BE-4534-4505-B33E-22E2F3036CD4}" destId="{890A08E9-C479-461C-BC0A-BDC2D2D9DD5C}" srcOrd="0" destOrd="0" parTransId="{C13BC4C3-A3B6-4EAA-80C4-AAC56839928D}" sibTransId="{5D21606C-F0DD-4834-AFFE-5816DEF82F53}"/>
+    <dgm:cxn modelId="{F78FF21D-D0E6-4BC1-9936-FC7406BF4077}" type="presOf" srcId="{31125104-3BE1-4E55-8515-C75CFA747BF1}" destId="{633C913E-1662-4738-89FA-A4582AD222D8}" srcOrd="0" destOrd="0" presId="urn:microsoft.com/office/officeart/2005/8/layout/hierarchy3"/>
+    <dgm:cxn modelId="{CFC8EA15-55CE-4E5A-A27E-0286F592CD46}" type="presOf" srcId="{8206D531-6727-4BFC-93FD-9414BCDFD66D}" destId="{54BB8B14-66E9-4C59-B3F5-16B075C17069}" srcOrd="0" destOrd="0" presId="urn:microsoft.com/office/officeart/2005/8/layout/hierarchy3"/>
     <dgm:cxn modelId="{A77BFDAF-52C4-4F34-B09F-A35CF85B036F}" srcId="{B4B93DE9-7C24-4CE7-9390-73ECDB345FA8}" destId="{8206D531-6727-4BFC-93FD-9414BCDFD66D}" srcOrd="4" destOrd="0" parTransId="{418DA8A1-EE2D-480C-84B0-46E8983E5662}" sibTransId="{03635435-4B97-4635-8C7A-5702B72ED7F3}"/>
-    <dgm:cxn modelId="{341B59B2-F923-494A-8DC7-1B673225A8A6}" type="presOf" srcId="{A7197690-66EC-4E1B-991F-E90862F315DE}" destId="{3209DD4C-B85D-41BC-BEB8-951FD65D85B8}" srcOrd="0" destOrd="0" presId="urn:microsoft.com/office/officeart/2005/8/layout/hierarchy3"/>
-    <dgm:cxn modelId="{71B62A2C-F17A-4643-8918-88858203F209}" type="presOf" srcId="{CB7F2676-CB23-4C4B-81FE-CA059A490AA5}" destId="{DCA63E5F-3C7D-4264-880C-BC550658A8B4}" srcOrd="0" destOrd="0" presId="urn:microsoft.com/office/officeart/2005/8/layout/hierarchy3"/>
-    <dgm:cxn modelId="{A8860F92-5920-4414-AE30-C87FF3AB1383}" type="presOf" srcId="{B4B93DE9-7C24-4CE7-9390-73ECDB345FA8}" destId="{E3C3FB86-6E6D-4C4A-BAB4-642DBE6ED5E2}" srcOrd="1" destOrd="0" presId="urn:microsoft.com/office/officeart/2005/8/layout/hierarchy3"/>
-    <dgm:cxn modelId="{BC935FC8-C293-45E8-8778-7BDD109FB421}" type="presOf" srcId="{595900D8-F59F-4933-BD55-372E0852E939}" destId="{B2174052-2EAF-4D65-BA29-D4FB0E2184B5}" srcOrd="0" destOrd="0" presId="urn:microsoft.com/office/officeart/2005/8/layout/hierarchy3"/>
-    <dgm:cxn modelId="{577C2CFE-6A07-4417-A9A9-717E5682B488}" type="presOf" srcId="{5910CE73-2203-48EB-B2B4-91C9BA0A84E7}" destId="{3B6A286A-3745-4575-AB45-264E49C9325A}" srcOrd="0" destOrd="0" presId="urn:microsoft.com/office/officeart/2005/8/layout/hierarchy3"/>
-    <dgm:cxn modelId="{AFB536EC-1F6D-4F50-8CC8-7AE3CF22086E}" srcId="{59E9B5BE-4534-4505-B33E-22E2F3036CD4}" destId="{890A08E9-C479-461C-BC0A-BDC2D2D9DD5C}" srcOrd="0" destOrd="0" parTransId="{C13BC4C3-A3B6-4EAA-80C4-AAC56839928D}" sibTransId="{5D21606C-F0DD-4834-AFFE-5816DEF82F53}"/>
-    <dgm:cxn modelId="{B87621E2-1EA4-45E9-A7F7-0D4970E0A415}" srcId="{890A08E9-C479-461C-BC0A-BDC2D2D9DD5C}" destId="{9B50E0E6-2365-4AE8-B316-56C98490A8BF}" srcOrd="2" destOrd="0" parTransId="{2266B79D-F8D8-4FDF-9B7E-511933378D8C}" sibTransId="{4926C8A8-3391-4C8E-AF1A-418D4A054911}"/>
-    <dgm:cxn modelId="{FF8D8394-64A7-418D-9A78-935D24E2362A}" type="presOf" srcId="{845FE731-88AC-402D-AD2F-A47732654BF7}" destId="{334187BB-2F06-470B-B1C9-CAA7B043F0FD}" srcOrd="0" destOrd="0" presId="urn:microsoft.com/office/officeart/2005/8/layout/hierarchy3"/>
     <dgm:cxn modelId="{8791927C-A562-49DD-AA67-B39EA3E71F78}" srcId="{B4B93DE9-7C24-4CE7-9390-73ECDB345FA8}" destId="{CB7F2676-CB23-4C4B-81FE-CA059A490AA5}" srcOrd="3" destOrd="0" parTransId="{845FE731-88AC-402D-AD2F-A47732654BF7}" sibTransId="{4C3A333C-2E27-436D-899D-B97A7A4236A3}"/>
+    <dgm:cxn modelId="{1CE02466-DD32-4A5C-9D79-63E235DA0602}" srcId="{B4B93DE9-7C24-4CE7-9390-73ECDB345FA8}" destId="{1C525E12-D944-4595-A78D-8CCC00AF05F2}" srcOrd="5" destOrd="0" parTransId="{432DE8C8-1082-4F1E-A6DF-E84861879F8D}" sibTransId="{1D192EFD-BC03-4A4C-A4D2-8D96E2ED4755}"/>
+    <dgm:cxn modelId="{02301EA5-A0A2-478E-9AAE-969B0D87F00A}" type="presOf" srcId="{B4B93DE9-7C24-4CE7-9390-73ECDB345FA8}" destId="{E3C3FB86-6E6D-4C4A-BAB4-642DBE6ED5E2}" srcOrd="1" destOrd="0" presId="urn:microsoft.com/office/officeart/2005/8/layout/hierarchy3"/>
+    <dgm:cxn modelId="{B2E0D3AD-8799-4E4B-BE61-013B72A4120D}" srcId="{59E9B5BE-4534-4505-B33E-22E2F3036CD4}" destId="{B4B93DE9-7C24-4CE7-9390-73ECDB345FA8}" srcOrd="1" destOrd="0" parTransId="{7E2785BE-9914-445D-A245-63D85AD66899}" sibTransId="{461CF204-9397-4DAC-96D0-2D4EBC2D3BEE}"/>
+    <dgm:cxn modelId="{C63E4632-CB70-4A6A-90AF-156C49E15D84}" type="presOf" srcId="{5910CE73-2203-48EB-B2B4-91C9BA0A84E7}" destId="{3B6A286A-3745-4575-AB45-264E49C9325A}" srcOrd="0" destOrd="0" presId="urn:microsoft.com/office/officeart/2005/8/layout/hierarchy3"/>
+    <dgm:cxn modelId="{B0E08B52-447C-4A31-9954-43D3D0D0CD82}" srcId="{890A08E9-C479-461C-BC0A-BDC2D2D9DD5C}" destId="{DB5636F4-B24A-4F24-B4D9-F25B4DC3FB61}" srcOrd="5" destOrd="0" parTransId="{E90BE7E8-7F4D-4BD0-8C04-026296FAFBEB}" sibTransId="{358D1B79-95F7-417F-988D-3E41ACC298D4}"/>
+    <dgm:cxn modelId="{52A92A1A-DE20-4D68-8CD1-2373485AF6D5}" type="presOf" srcId="{E90BE7E8-7F4D-4BD0-8C04-026296FAFBEB}" destId="{FC929064-D34A-40B5-A082-BCE225F3C306}" srcOrd="0" destOrd="0" presId="urn:microsoft.com/office/officeart/2005/8/layout/hierarchy3"/>
+    <dgm:cxn modelId="{AA2191BE-9365-4955-90AF-BA8A5EAF7ED2}" type="presOf" srcId="{418DA8A1-EE2D-480C-84B0-46E8983E5662}" destId="{FF0FA8B6-0566-4F4A-A6BA-916068967D8F}" srcOrd="0" destOrd="0" presId="urn:microsoft.com/office/officeart/2005/8/layout/hierarchy3"/>
+    <dgm:cxn modelId="{3703BA3B-0966-45A7-B20D-E1188546EBD9}" type="presOf" srcId="{B4B93DE9-7C24-4CE7-9390-73ECDB345FA8}" destId="{7F79BAA1-847A-4002-BE83-9DEB2E635DC3}" srcOrd="0" destOrd="0" presId="urn:microsoft.com/office/officeart/2005/8/layout/hierarchy3"/>
+    <dgm:cxn modelId="{E0D44CB3-D369-4210-BB6C-180BE47E1A25}" type="presOf" srcId="{595900D8-F59F-4933-BD55-372E0852E939}" destId="{B2174052-2EAF-4D65-BA29-D4FB0E2184B5}" srcOrd="0" destOrd="0" presId="urn:microsoft.com/office/officeart/2005/8/layout/hierarchy3"/>
+    <dgm:cxn modelId="{2E30822E-3781-4FCD-A0E8-E83A2E9600BE}" type="presOf" srcId="{2266B79D-F8D8-4FDF-9B7E-511933378D8C}" destId="{1A602BBD-D978-42F3-95E5-276EA4C86003}" srcOrd="0" destOrd="0" presId="urn:microsoft.com/office/officeart/2005/8/layout/hierarchy3"/>
+    <dgm:cxn modelId="{FC63DF9A-5128-430E-A5DB-DABD848A0CC0}" srcId="{890A08E9-C479-461C-BC0A-BDC2D2D9DD5C}" destId="{595900D8-F59F-4933-BD55-372E0852E939}" srcOrd="1" destOrd="0" parTransId="{D6A3CF49-F41B-44F8-A9BB-DB62D37A55BF}" sibTransId="{E009D890-F33E-40DF-A236-C724A8B7E60B}"/>
+    <dgm:cxn modelId="{AD97A8F0-D908-4674-85CE-3CE77CA7DDF0}" type="presOf" srcId="{D62973EC-A46B-4553-B845-43173F53EE94}" destId="{75E9F589-73B1-4D75-AE81-16CD8E61798D}" srcOrd="0" destOrd="0" presId="urn:microsoft.com/office/officeart/2005/8/layout/hierarchy3"/>
+    <dgm:cxn modelId="{0BD265A2-E6E0-4048-9958-EED48C8188A3}" type="presOf" srcId="{845FE731-88AC-402D-AD2F-A47732654BF7}" destId="{334187BB-2F06-470B-B1C9-CAA7B043F0FD}" srcOrd="0" destOrd="0" presId="urn:microsoft.com/office/officeart/2005/8/layout/hierarchy3"/>
+    <dgm:cxn modelId="{0DE2CD75-CF70-4940-BB4F-B93AFCE16291}" type="presOf" srcId="{890A08E9-C479-461C-BC0A-BDC2D2D9DD5C}" destId="{28D7D76D-06E1-4FE4-B76C-D01DA5E72107}" srcOrd="1" destOrd="0" presId="urn:microsoft.com/office/officeart/2005/8/layout/hierarchy3"/>
+    <dgm:cxn modelId="{8808A729-1A25-4F69-85A6-3979B345459A}" type="presOf" srcId="{59E9B5BE-4534-4505-B33E-22E2F3036CD4}" destId="{E363965E-B292-41BD-9291-2A5854F39FC4}" srcOrd="0" destOrd="0" presId="urn:microsoft.com/office/officeart/2005/8/layout/hierarchy3"/>
+    <dgm:cxn modelId="{F56B183F-D5EA-4745-A469-614FB656F773}" type="presOf" srcId="{9B50E0E6-2365-4AE8-B316-56C98490A8BF}" destId="{991B9B45-3CF7-4B3B-B538-CB58C3DBDEB2}" srcOrd="0" destOrd="0" presId="urn:microsoft.com/office/officeart/2005/8/layout/hierarchy3"/>
+    <dgm:cxn modelId="{85F6B31C-F34E-43CC-BEED-A75F6F5F6EFC}" srcId="{B4B93DE9-7C24-4CE7-9390-73ECDB345FA8}" destId="{5910CE73-2203-48EB-B2B4-91C9BA0A84E7}" srcOrd="0" destOrd="0" parTransId="{34C509AC-03B0-431F-ABA7-B71D6E5DD663}" sibTransId="{BF3D7F78-5293-4B81-8ADF-E4228F875F28}"/>
+    <dgm:cxn modelId="{DDF7AF7D-69EA-4478-863C-7C2EA60FB72A}" type="presOf" srcId="{A7197690-66EC-4E1B-991F-E90862F315DE}" destId="{3209DD4C-B85D-41BC-BEB8-951FD65D85B8}" srcOrd="0" destOrd="0" presId="urn:microsoft.com/office/officeart/2005/8/layout/hierarchy3"/>
+    <dgm:cxn modelId="{5850370D-16DE-4C72-82FE-09E8408E7223}" srcId="{B4B93DE9-7C24-4CE7-9390-73ECDB345FA8}" destId="{D62973EC-A46B-4553-B845-43173F53EE94}" srcOrd="1" destOrd="0" parTransId="{A7197690-66EC-4E1B-991F-E90862F315DE}" sibTransId="{B4ACD50C-D72F-4E11-871F-6BE1FDAEE980}"/>
     <dgm:cxn modelId="{31A0E27E-9FBB-4A0A-9C08-AB1111C70E64}" srcId="{B4B93DE9-7C24-4CE7-9390-73ECDB345FA8}" destId="{E4EBA5AC-7FD4-4345-8852-5560D1FFB9D0}" srcOrd="2" destOrd="0" parTransId="{629E39BC-4937-4016-8BF1-940101F3C5F7}" sibTransId="{64D5D8ED-509D-4867-A8BE-6B02B4A24A1F}"/>
-    <dgm:cxn modelId="{5850370D-16DE-4C72-82FE-09E8408E7223}" srcId="{B4B93DE9-7C24-4CE7-9390-73ECDB345FA8}" destId="{D62973EC-A46B-4553-B845-43173F53EE94}" srcOrd="1" destOrd="0" parTransId="{A7197690-66EC-4E1B-991F-E90862F315DE}" sibTransId="{B4ACD50C-D72F-4E11-871F-6BE1FDAEE980}"/>
-    <dgm:cxn modelId="{41EF85B6-B90B-4F4B-AF0D-2119EF3B48E5}" type="presOf" srcId="{890A08E9-C479-461C-BC0A-BDC2D2D9DD5C}" destId="{5382CAAF-8D31-487B-B699-391B7B817E36}" srcOrd="0" destOrd="0" presId="urn:microsoft.com/office/officeart/2005/8/layout/hierarchy3"/>
-    <dgm:cxn modelId="{FC63DF9A-5128-430E-A5DB-DABD848A0CC0}" srcId="{890A08E9-C479-461C-BC0A-BDC2D2D9DD5C}" destId="{595900D8-F59F-4933-BD55-372E0852E939}" srcOrd="1" destOrd="0" parTransId="{D6A3CF49-F41B-44F8-A9BB-DB62D37A55BF}" sibTransId="{E009D890-F33E-40DF-A236-C724A8B7E60B}"/>
-    <dgm:cxn modelId="{353C681F-8CF6-44D4-BDFE-D9F87E2339A4}" type="presOf" srcId="{9949BC4F-AB2A-4E9B-932A-8CECD1E96AF5}" destId="{536AD551-42FA-4368-8B72-A8430FA09A75}" srcOrd="0" destOrd="0" presId="urn:microsoft.com/office/officeart/2005/8/layout/hierarchy3"/>
-    <dgm:cxn modelId="{69CDC1E5-0D93-4BB7-B351-2DA7A7D91125}" type="presOf" srcId="{E90BE7E8-7F4D-4BD0-8C04-026296FAFBEB}" destId="{FC929064-D34A-40B5-A082-BCE225F3C306}" srcOrd="0" destOrd="0" presId="urn:microsoft.com/office/officeart/2005/8/layout/hierarchy3"/>
-    <dgm:cxn modelId="{0A579B07-C784-42F7-84FB-DE30BFDB6BD5}" type="presOf" srcId="{B4B93DE9-7C24-4CE7-9390-73ECDB345FA8}" destId="{7F79BAA1-847A-4002-BE83-9DEB2E635DC3}" srcOrd="0" destOrd="0" presId="urn:microsoft.com/office/officeart/2005/8/layout/hierarchy3"/>
-    <dgm:cxn modelId="{1B629904-97DB-446D-8C7E-7FD7747FAD59}" type="presOf" srcId="{2266B79D-F8D8-4FDF-9B7E-511933378D8C}" destId="{1A602BBD-D978-42F3-95E5-276EA4C86003}" srcOrd="0" destOrd="0" presId="urn:microsoft.com/office/officeart/2005/8/layout/hierarchy3"/>
-    <dgm:cxn modelId="{2DB6518D-EA04-4DB7-9732-F65D7904EA60}" type="presOf" srcId="{C2F432F2-A434-4A13-B2B4-BDE30B9F0527}" destId="{0C0FC271-D6DE-4A54-AB4E-35D15C12A5CA}" srcOrd="0" destOrd="0" presId="urn:microsoft.com/office/officeart/2005/8/layout/hierarchy3"/>
-    <dgm:cxn modelId="{F3A7C82D-7546-46F4-888F-C1B67B4FAF7E}" type="presOf" srcId="{59E9B5BE-4534-4505-B33E-22E2F3036CD4}" destId="{E363965E-B292-41BD-9291-2A5854F39FC4}" srcOrd="0" destOrd="0" presId="urn:microsoft.com/office/officeart/2005/8/layout/hierarchy3"/>
-    <dgm:cxn modelId="{F74C3B64-F8D3-4BE5-917E-2650AC46ADDF}" type="presOf" srcId="{890A08E9-C479-461C-BC0A-BDC2D2D9DD5C}" destId="{28D7D76D-06E1-4FE4-B76C-D01DA5E72107}" srcOrd="1" destOrd="0" presId="urn:microsoft.com/office/officeart/2005/8/layout/hierarchy3"/>
-    <dgm:cxn modelId="{784BF546-4C83-44B3-BF96-AD699C9668D0}" type="presOf" srcId="{D0442430-EFAD-4419-8702-1D0BE8BC5AB4}" destId="{8D02C5C8-C8C5-437D-879F-69E53E3BD1FD}" srcOrd="0" destOrd="0" presId="urn:microsoft.com/office/officeart/2005/8/layout/hierarchy3"/>
-    <dgm:cxn modelId="{B2E0D3AD-8799-4E4B-BE61-013B72A4120D}" srcId="{59E9B5BE-4534-4505-B33E-22E2F3036CD4}" destId="{B4B93DE9-7C24-4CE7-9390-73ECDB345FA8}" srcOrd="1" destOrd="0" parTransId="{7E2785BE-9914-445D-A245-63D85AD66899}" sibTransId="{461CF204-9397-4DAC-96D0-2D4EBC2D3BEE}"/>
-    <dgm:cxn modelId="{CD239658-5318-4830-96D1-80A2C43C194C}" srcId="{890A08E9-C479-461C-BC0A-BDC2D2D9DD5C}" destId="{D0442430-EFAD-4419-8702-1D0BE8BC5AB4}" srcOrd="0" destOrd="0" parTransId="{9949BC4F-AB2A-4E9B-932A-8CECD1E96AF5}" sibTransId="{10302595-22E8-4CC3-A63A-5BCBE26BFF6D}"/>
-    <dgm:cxn modelId="{4CD56DDF-954F-4CA8-8D5E-CCED73CE9550}" type="presOf" srcId="{34C509AC-03B0-431F-ABA7-B71D6E5DD663}" destId="{FFD29BE1-7FAD-459F-B409-324A042754CC}" srcOrd="0" destOrd="0" presId="urn:microsoft.com/office/officeart/2005/8/layout/hierarchy3"/>
     <dgm:cxn modelId="{8F181F13-2238-4C74-A92A-BC222F43E426}" srcId="{890A08E9-C479-461C-BC0A-BDC2D2D9DD5C}" destId="{31125104-3BE1-4E55-8515-C75CFA747BF1}" srcOrd="4" destOrd="0" parTransId="{7DBC6FC5-654B-4034-9C6B-F3727E362558}" sibTransId="{6B208F26-43C1-4D97-885B-C09863EE7933}"/>
-    <dgm:cxn modelId="{88B80EDB-9B31-43FC-9A56-3F84ED171EA8}" type="presOf" srcId="{22D5044B-65E1-4CC9-837A-6AAC76EE534B}" destId="{3574DD01-8AF4-47C7-B3C7-4C30B93157F6}" srcOrd="0" destOrd="0" presId="urn:microsoft.com/office/officeart/2005/8/layout/hierarchy3"/>
-    <dgm:cxn modelId="{CC3A2E18-08C6-4B62-89AA-076275E15589}" type="presOf" srcId="{7DBC6FC5-654B-4034-9C6B-F3727E362558}" destId="{BE4391F9-2717-4139-9F46-984D4E3EF4CC}" srcOrd="0" destOrd="0" presId="urn:microsoft.com/office/officeart/2005/8/layout/hierarchy3"/>
+    <dgm:cxn modelId="{CF56E0DD-EDF3-4314-85A6-9EB5BA628FBE}" type="presOf" srcId="{C2F432F2-A434-4A13-B2B4-BDE30B9F0527}" destId="{0C0FC271-D6DE-4A54-AB4E-35D15C12A5CA}" srcOrd="0" destOrd="0" presId="urn:microsoft.com/office/officeart/2005/8/layout/hierarchy3"/>
+    <dgm:cxn modelId="{38871358-9FA0-495F-BB4F-747079CFA77F}" type="presOf" srcId="{34C509AC-03B0-431F-ABA7-B71D6E5DD663}" destId="{FFD29BE1-7FAD-459F-B409-324A042754CC}" srcOrd="0" destOrd="0" presId="urn:microsoft.com/office/officeart/2005/8/layout/hierarchy3"/>
+    <dgm:cxn modelId="{E4D8F282-35D7-4E92-B108-D2D2DE74220E}" type="presOf" srcId="{7DBC6FC5-654B-4034-9C6B-F3727E362558}" destId="{BE4391F9-2717-4139-9F46-984D4E3EF4CC}" srcOrd="0" destOrd="0" presId="urn:microsoft.com/office/officeart/2005/8/layout/hierarchy3"/>
+    <dgm:cxn modelId="{2BD31248-84DE-40FE-8801-4AEC04DF4A9B}" type="presOf" srcId="{D0442430-EFAD-4419-8702-1D0BE8BC5AB4}" destId="{8D02C5C8-C8C5-437D-879F-69E53E3BD1FD}" srcOrd="0" destOrd="0" presId="urn:microsoft.com/office/officeart/2005/8/layout/hierarchy3"/>
     <dgm:cxn modelId="{0C045A54-9692-4F13-841E-B38E68AABAA6}" srcId="{890A08E9-C479-461C-BC0A-BDC2D2D9DD5C}" destId="{22D5044B-65E1-4CC9-837A-6AAC76EE534B}" srcOrd="3" destOrd="0" parTransId="{C2F432F2-A434-4A13-B2B4-BDE30B9F0527}" sibTransId="{40DED7A9-61BA-4A40-98D2-4826B89E6BA1}"/>
-    <dgm:cxn modelId="{98017667-A61E-4C7A-AC70-C9511345618F}" type="presOf" srcId="{432DE8C8-1082-4F1E-A6DF-E84861879F8D}" destId="{EB26D1E9-AAD5-4D5A-90EC-BBF90B8CD2C9}" srcOrd="0" destOrd="0" presId="urn:microsoft.com/office/officeart/2005/8/layout/hierarchy3"/>
-    <dgm:cxn modelId="{1CE02466-DD32-4A5C-9D79-63E235DA0602}" srcId="{B4B93DE9-7C24-4CE7-9390-73ECDB345FA8}" destId="{1C525E12-D944-4595-A78D-8CCC00AF05F2}" srcOrd="5" destOrd="0" parTransId="{432DE8C8-1082-4F1E-A6DF-E84861879F8D}" sibTransId="{1D192EFD-BC03-4A4C-A4D2-8D96E2ED4755}"/>
-    <dgm:cxn modelId="{B0E08B52-447C-4A31-9954-43D3D0D0CD82}" srcId="{890A08E9-C479-461C-BC0A-BDC2D2D9DD5C}" destId="{DB5636F4-B24A-4F24-B4D9-F25B4DC3FB61}" srcOrd="5" destOrd="0" parTransId="{E90BE7E8-7F4D-4BD0-8C04-026296FAFBEB}" sibTransId="{358D1B79-95F7-417F-988D-3E41ACC298D4}"/>
-    <dgm:cxn modelId="{6497A5B0-936A-4472-8E83-A768D44F4E31}" type="presOf" srcId="{D6A3CF49-F41B-44F8-A9BB-DB62D37A55BF}" destId="{DE008850-CF97-48C3-8CAF-27A361CC9C2C}" srcOrd="0" destOrd="0" presId="urn:microsoft.com/office/officeart/2005/8/layout/hierarchy3"/>
-    <dgm:cxn modelId="{85F6B31C-F34E-43CC-BEED-A75F6F5F6EFC}" srcId="{B4B93DE9-7C24-4CE7-9390-73ECDB345FA8}" destId="{5910CE73-2203-48EB-B2B4-91C9BA0A84E7}" srcOrd="0" destOrd="0" parTransId="{34C509AC-03B0-431F-ABA7-B71D6E5DD663}" sibTransId="{BF3D7F78-5293-4B81-8ADF-E4228F875F28}"/>
-    <dgm:cxn modelId="{B70FB2A3-181A-4702-A53F-8A080A8944F6}" type="presOf" srcId="{9B50E0E6-2365-4AE8-B316-56C98490A8BF}" destId="{991B9B45-3CF7-4B3B-B538-CB58C3DBDEB2}" srcOrd="0" destOrd="0" presId="urn:microsoft.com/office/officeart/2005/8/layout/hierarchy3"/>
-    <dgm:cxn modelId="{14942539-336C-4B17-8257-4A4B1E0480FB}" type="presOf" srcId="{E4EBA5AC-7FD4-4345-8852-5560D1FFB9D0}" destId="{D18A3E27-875D-41CD-A886-9CB1DDB460BE}" srcOrd="0" destOrd="0" presId="urn:microsoft.com/office/officeart/2005/8/layout/hierarchy3"/>
-    <dgm:cxn modelId="{F6DA625A-0AFB-4673-8032-3DC99C879955}" type="presOf" srcId="{DB5636F4-B24A-4F24-B4D9-F25B4DC3FB61}" destId="{AA936297-135E-4AB2-BD1E-CB878A93F9D2}" srcOrd="0" destOrd="0" presId="urn:microsoft.com/office/officeart/2005/8/layout/hierarchy3"/>
-    <dgm:cxn modelId="{1197AD26-E67A-41CD-AF52-6FE4DAA93F29}" type="presOf" srcId="{1C525E12-D944-4595-A78D-8CCC00AF05F2}" destId="{D67C4DAE-D3FA-4D0E-9863-3A135343CA58}" srcOrd="0" destOrd="0" presId="urn:microsoft.com/office/officeart/2005/8/layout/hierarchy3"/>
-    <dgm:cxn modelId="{CBA99F19-1124-45B7-958E-21BF10BF4C4C}" type="presOf" srcId="{31125104-3BE1-4E55-8515-C75CFA747BF1}" destId="{633C913E-1662-4738-89FA-A4582AD222D8}" srcOrd="0" destOrd="0" presId="urn:microsoft.com/office/officeart/2005/8/layout/hierarchy3"/>
-    <dgm:cxn modelId="{BDA698F3-D017-45E2-A450-FD7FB38248C9}" type="presOf" srcId="{629E39BC-4937-4016-8BF1-940101F3C5F7}" destId="{53958854-E1C6-4DEC-B14E-1B00948F44D9}" srcOrd="0" destOrd="0" presId="urn:microsoft.com/office/officeart/2005/8/layout/hierarchy3"/>
-    <dgm:cxn modelId="{DD1D90A3-992D-4BA7-976D-9C85AA7FD307}" type="presOf" srcId="{8206D531-6727-4BFC-93FD-9414BCDFD66D}" destId="{54BB8B14-66E9-4C59-B3F5-16B075C17069}" srcOrd="0" destOrd="0" presId="urn:microsoft.com/office/officeart/2005/8/layout/hierarchy3"/>
-    <dgm:cxn modelId="{68E61E42-A4E2-405A-83DA-47BB646A3F9B}" type="presOf" srcId="{D62973EC-A46B-4553-B845-43173F53EE94}" destId="{75E9F589-73B1-4D75-AE81-16CD8E61798D}" srcOrd="0" destOrd="0" presId="urn:microsoft.com/office/officeart/2005/8/layout/hierarchy3"/>
-    <dgm:cxn modelId="{4CBD312A-EC37-4D36-92D2-014780421132}" type="presOf" srcId="{418DA8A1-EE2D-480C-84B0-46E8983E5662}" destId="{FF0FA8B6-0566-4F4A-A6BA-916068967D8F}" srcOrd="0" destOrd="0" presId="urn:microsoft.com/office/officeart/2005/8/layout/hierarchy3"/>
-    <dgm:cxn modelId="{5B20DABD-3356-4EDB-B5AF-3F38818B40DC}" type="presParOf" srcId="{E363965E-B292-41BD-9291-2A5854F39FC4}" destId="{1149500D-56F8-4017-B930-8172067BE94E}" srcOrd="0" destOrd="0" presId="urn:microsoft.com/office/officeart/2005/8/layout/hierarchy3"/>
-    <dgm:cxn modelId="{1FC99BF9-53A0-4704-AA52-379941B41136}" type="presParOf" srcId="{1149500D-56F8-4017-B930-8172067BE94E}" destId="{09243CE2-6B22-4747-BECF-CBF5600A5FCE}" srcOrd="0" destOrd="0" presId="urn:microsoft.com/office/officeart/2005/8/layout/hierarchy3"/>
-    <dgm:cxn modelId="{94DADF3A-58E2-4ACE-8C55-1DE83B5ECE60}" type="presParOf" srcId="{09243CE2-6B22-4747-BECF-CBF5600A5FCE}" destId="{5382CAAF-8D31-487B-B699-391B7B817E36}" srcOrd="0" destOrd="0" presId="urn:microsoft.com/office/officeart/2005/8/layout/hierarchy3"/>
-    <dgm:cxn modelId="{639224A3-9714-4A53-B11A-EBC958047FDE}" type="presParOf" srcId="{09243CE2-6B22-4747-BECF-CBF5600A5FCE}" destId="{28D7D76D-06E1-4FE4-B76C-D01DA5E72107}" srcOrd="1" destOrd="0" presId="urn:microsoft.com/office/officeart/2005/8/layout/hierarchy3"/>
-    <dgm:cxn modelId="{04488177-DEB1-4CCF-9973-79040B0312B6}" type="presParOf" srcId="{1149500D-56F8-4017-B930-8172067BE94E}" destId="{FBFF6560-94B2-4CB3-BAD8-A1BECD556346}" srcOrd="1" destOrd="0" presId="urn:microsoft.com/office/officeart/2005/8/layout/hierarchy3"/>
-    <dgm:cxn modelId="{5E34D0D5-7881-41F3-AFD3-21B2AE2A511E}" type="presParOf" srcId="{FBFF6560-94B2-4CB3-BAD8-A1BECD556346}" destId="{536AD551-42FA-4368-8B72-A8430FA09A75}" srcOrd="0" destOrd="0" presId="urn:microsoft.com/office/officeart/2005/8/layout/hierarchy3"/>
-    <dgm:cxn modelId="{063889B3-42C2-442E-B50A-242A051936D8}" type="presParOf" srcId="{FBFF6560-94B2-4CB3-BAD8-A1BECD556346}" destId="{8D02C5C8-C8C5-437D-879F-69E53E3BD1FD}" srcOrd="1" destOrd="0" presId="urn:microsoft.com/office/officeart/2005/8/layout/hierarchy3"/>
-    <dgm:cxn modelId="{61DA90B8-2492-4D3C-BF68-8BB5C6FB525E}" type="presParOf" srcId="{FBFF6560-94B2-4CB3-BAD8-A1BECD556346}" destId="{DE008850-CF97-48C3-8CAF-27A361CC9C2C}" srcOrd="2" destOrd="0" presId="urn:microsoft.com/office/officeart/2005/8/layout/hierarchy3"/>
-    <dgm:cxn modelId="{A58A2C80-4A8E-4D36-A912-EC6F1EE4DF3E}" type="presParOf" srcId="{FBFF6560-94B2-4CB3-BAD8-A1BECD556346}" destId="{B2174052-2EAF-4D65-BA29-D4FB0E2184B5}" srcOrd="3" destOrd="0" presId="urn:microsoft.com/office/officeart/2005/8/layout/hierarchy3"/>
-    <dgm:cxn modelId="{B4068EAA-4EEF-485C-89FB-5263B8745A42}" type="presParOf" srcId="{FBFF6560-94B2-4CB3-BAD8-A1BECD556346}" destId="{1A602BBD-D978-42F3-95E5-276EA4C86003}" srcOrd="4" destOrd="0" presId="urn:microsoft.com/office/officeart/2005/8/layout/hierarchy3"/>
-    <dgm:cxn modelId="{461F9B0E-B07A-4D16-80F5-4B888A871FCD}" type="presParOf" srcId="{FBFF6560-94B2-4CB3-BAD8-A1BECD556346}" destId="{991B9B45-3CF7-4B3B-B538-CB58C3DBDEB2}" srcOrd="5" destOrd="0" presId="urn:microsoft.com/office/officeart/2005/8/layout/hierarchy3"/>
-    <dgm:cxn modelId="{8284F6BB-AA26-40D1-A86A-E5837A61C2A7}" type="presParOf" srcId="{FBFF6560-94B2-4CB3-BAD8-A1BECD556346}" destId="{0C0FC271-D6DE-4A54-AB4E-35D15C12A5CA}" srcOrd="6" destOrd="0" presId="urn:microsoft.com/office/officeart/2005/8/layout/hierarchy3"/>
-    <dgm:cxn modelId="{85B08906-5949-4C69-A793-3EB935ED0CCD}" type="presParOf" srcId="{FBFF6560-94B2-4CB3-BAD8-A1BECD556346}" destId="{3574DD01-8AF4-47C7-B3C7-4C30B93157F6}" srcOrd="7" destOrd="0" presId="urn:microsoft.com/office/officeart/2005/8/layout/hierarchy3"/>
-    <dgm:cxn modelId="{2363DF73-28CC-415D-8692-C11DB65294E5}" type="presParOf" srcId="{FBFF6560-94B2-4CB3-BAD8-A1BECD556346}" destId="{BE4391F9-2717-4139-9F46-984D4E3EF4CC}" srcOrd="8" destOrd="0" presId="urn:microsoft.com/office/officeart/2005/8/layout/hierarchy3"/>
-    <dgm:cxn modelId="{481D3804-BE56-49F1-914A-5D654A58D7C1}" type="presParOf" srcId="{FBFF6560-94B2-4CB3-BAD8-A1BECD556346}" destId="{633C913E-1662-4738-89FA-A4582AD222D8}" srcOrd="9" destOrd="0" presId="urn:microsoft.com/office/officeart/2005/8/layout/hierarchy3"/>
-    <dgm:cxn modelId="{F079FCB3-3083-4861-B1FF-958210ECB3CE}" type="presParOf" srcId="{FBFF6560-94B2-4CB3-BAD8-A1BECD556346}" destId="{FC929064-D34A-40B5-A082-BCE225F3C306}" srcOrd="10" destOrd="0" presId="urn:microsoft.com/office/officeart/2005/8/layout/hierarchy3"/>
-    <dgm:cxn modelId="{0E27185D-32BB-48B7-82F4-E4B54C4D773E}" type="presParOf" srcId="{FBFF6560-94B2-4CB3-BAD8-A1BECD556346}" destId="{AA936297-135E-4AB2-BD1E-CB878A93F9D2}" srcOrd="11" destOrd="0" presId="urn:microsoft.com/office/officeart/2005/8/layout/hierarchy3"/>
-    <dgm:cxn modelId="{2D5E35B9-5624-48FB-A6CF-F5FDBA6C9D5F}" type="presParOf" srcId="{E363965E-B292-41BD-9291-2A5854F39FC4}" destId="{E3E67866-44A7-4329-8E7F-D017B7F6733F}" srcOrd="1" destOrd="0" presId="urn:microsoft.com/office/officeart/2005/8/layout/hierarchy3"/>
-    <dgm:cxn modelId="{50470387-6C9E-4708-B9B7-9209C1C30529}" type="presParOf" srcId="{E3E67866-44A7-4329-8E7F-D017B7F6733F}" destId="{D66EFCAE-4308-4CFD-95EC-D56DDA4A4BC8}" srcOrd="0" destOrd="0" presId="urn:microsoft.com/office/officeart/2005/8/layout/hierarchy3"/>
-    <dgm:cxn modelId="{725B1D7E-A635-47AB-8514-E1018C642ECB}" type="presParOf" srcId="{D66EFCAE-4308-4CFD-95EC-D56DDA4A4BC8}" destId="{7F79BAA1-847A-4002-BE83-9DEB2E635DC3}" srcOrd="0" destOrd="0" presId="urn:microsoft.com/office/officeart/2005/8/layout/hierarchy3"/>
-    <dgm:cxn modelId="{5F6BC79A-8DA7-4116-8ADF-488E6C76AA28}" type="presParOf" srcId="{D66EFCAE-4308-4CFD-95EC-D56DDA4A4BC8}" destId="{E3C3FB86-6E6D-4C4A-BAB4-642DBE6ED5E2}" srcOrd="1" destOrd="0" presId="urn:microsoft.com/office/officeart/2005/8/layout/hierarchy3"/>
-    <dgm:cxn modelId="{09501A17-CAAA-4627-A4B5-19F8CBA4D566}" type="presParOf" srcId="{E3E67866-44A7-4329-8E7F-D017B7F6733F}" destId="{B0813D0F-504E-4F53-BA84-2BDA6D2D0F5C}" srcOrd="1" destOrd="0" presId="urn:microsoft.com/office/officeart/2005/8/layout/hierarchy3"/>
-    <dgm:cxn modelId="{D70CFDDC-93CE-420F-9CBE-3E2EEF2E84E7}" type="presParOf" srcId="{B0813D0F-504E-4F53-BA84-2BDA6D2D0F5C}" destId="{FFD29BE1-7FAD-459F-B409-324A042754CC}" srcOrd="0" destOrd="0" presId="urn:microsoft.com/office/officeart/2005/8/layout/hierarchy3"/>
-    <dgm:cxn modelId="{A943A0D9-268A-4D5B-9941-7079CCDCA718}" type="presParOf" srcId="{B0813D0F-504E-4F53-BA84-2BDA6D2D0F5C}" destId="{3B6A286A-3745-4575-AB45-264E49C9325A}" srcOrd="1" destOrd="0" presId="urn:microsoft.com/office/officeart/2005/8/layout/hierarchy3"/>
-    <dgm:cxn modelId="{BC25DBDE-A107-408A-9BEC-610A4D6DBC55}" type="presParOf" srcId="{B0813D0F-504E-4F53-BA84-2BDA6D2D0F5C}" destId="{3209DD4C-B85D-41BC-BEB8-951FD65D85B8}" srcOrd="2" destOrd="0" presId="urn:microsoft.com/office/officeart/2005/8/layout/hierarchy3"/>
-    <dgm:cxn modelId="{5D00D775-41EB-497C-85E3-281D91912939}" type="presParOf" srcId="{B0813D0F-504E-4F53-BA84-2BDA6D2D0F5C}" destId="{75E9F589-73B1-4D75-AE81-16CD8E61798D}" srcOrd="3" destOrd="0" presId="urn:microsoft.com/office/officeart/2005/8/layout/hierarchy3"/>
-    <dgm:cxn modelId="{020532DA-8205-4229-8C01-772339F0713F}" type="presParOf" srcId="{B0813D0F-504E-4F53-BA84-2BDA6D2D0F5C}" destId="{53958854-E1C6-4DEC-B14E-1B00948F44D9}" srcOrd="4" destOrd="0" presId="urn:microsoft.com/office/officeart/2005/8/layout/hierarchy3"/>
-    <dgm:cxn modelId="{1A0340A5-6537-45BD-9F5C-6273842C7C56}" type="presParOf" srcId="{B0813D0F-504E-4F53-BA84-2BDA6D2D0F5C}" destId="{D18A3E27-875D-41CD-A886-9CB1DDB460BE}" srcOrd="5" destOrd="0" presId="urn:microsoft.com/office/officeart/2005/8/layout/hierarchy3"/>
-    <dgm:cxn modelId="{E09B4D3D-276E-487B-817E-28C133DE1042}" type="presParOf" srcId="{B0813D0F-504E-4F53-BA84-2BDA6D2D0F5C}" destId="{334187BB-2F06-470B-B1C9-CAA7B043F0FD}" srcOrd="6" destOrd="0" presId="urn:microsoft.com/office/officeart/2005/8/layout/hierarchy3"/>
-    <dgm:cxn modelId="{851E66AA-6EF3-42B3-BFF1-C718DA5F2EF8}" type="presParOf" srcId="{B0813D0F-504E-4F53-BA84-2BDA6D2D0F5C}" destId="{DCA63E5F-3C7D-4264-880C-BC550658A8B4}" srcOrd="7" destOrd="0" presId="urn:microsoft.com/office/officeart/2005/8/layout/hierarchy3"/>
-    <dgm:cxn modelId="{2E5E5473-BE94-4755-BC1A-B7F83E659F50}" type="presParOf" srcId="{B0813D0F-504E-4F53-BA84-2BDA6D2D0F5C}" destId="{FF0FA8B6-0566-4F4A-A6BA-916068967D8F}" srcOrd="8" destOrd="0" presId="urn:microsoft.com/office/officeart/2005/8/layout/hierarchy3"/>
-    <dgm:cxn modelId="{B1979CF1-79A4-4D09-8418-29D7AA8AE5FC}" type="presParOf" srcId="{B0813D0F-504E-4F53-BA84-2BDA6D2D0F5C}" destId="{54BB8B14-66E9-4C59-B3F5-16B075C17069}" srcOrd="9" destOrd="0" presId="urn:microsoft.com/office/officeart/2005/8/layout/hierarchy3"/>
-    <dgm:cxn modelId="{5B2396C2-8532-4B69-BCA4-26ECCFBC77E5}" type="presParOf" srcId="{B0813D0F-504E-4F53-BA84-2BDA6D2D0F5C}" destId="{EB26D1E9-AAD5-4D5A-90EC-BBF90B8CD2C9}" srcOrd="10" destOrd="0" presId="urn:microsoft.com/office/officeart/2005/8/layout/hierarchy3"/>
-    <dgm:cxn modelId="{FB04BDE3-53ED-483D-A784-EE3690503024}" type="presParOf" srcId="{B0813D0F-504E-4F53-BA84-2BDA6D2D0F5C}" destId="{D67C4DAE-D3FA-4D0E-9863-3A135343CA58}" srcOrd="11" destOrd="0" presId="urn:microsoft.com/office/officeart/2005/8/layout/hierarchy3"/>
+    <dgm:cxn modelId="{A219D6FF-74E9-42E2-82CF-1E245C549BBD}" type="presParOf" srcId="{E363965E-B292-41BD-9291-2A5854F39FC4}" destId="{1149500D-56F8-4017-B930-8172067BE94E}" srcOrd="0" destOrd="0" presId="urn:microsoft.com/office/officeart/2005/8/layout/hierarchy3"/>
+    <dgm:cxn modelId="{284C111C-6CE0-4375-984D-9DD256E26B25}" type="presParOf" srcId="{1149500D-56F8-4017-B930-8172067BE94E}" destId="{09243CE2-6B22-4747-BECF-CBF5600A5FCE}" srcOrd="0" destOrd="0" presId="urn:microsoft.com/office/officeart/2005/8/layout/hierarchy3"/>
+    <dgm:cxn modelId="{F50DE8D7-5F7D-4A78-8F01-0BA2C9F62D2F}" type="presParOf" srcId="{09243CE2-6B22-4747-BECF-CBF5600A5FCE}" destId="{5382CAAF-8D31-487B-B699-391B7B817E36}" srcOrd="0" destOrd="0" presId="urn:microsoft.com/office/officeart/2005/8/layout/hierarchy3"/>
+    <dgm:cxn modelId="{245D4B52-A3AB-4580-8C75-BF55034D195B}" type="presParOf" srcId="{09243CE2-6B22-4747-BECF-CBF5600A5FCE}" destId="{28D7D76D-06E1-4FE4-B76C-D01DA5E72107}" srcOrd="1" destOrd="0" presId="urn:microsoft.com/office/officeart/2005/8/layout/hierarchy3"/>
+    <dgm:cxn modelId="{E6927924-295D-4DA0-AD16-176E29EECD21}" type="presParOf" srcId="{1149500D-56F8-4017-B930-8172067BE94E}" destId="{FBFF6560-94B2-4CB3-BAD8-A1BECD556346}" srcOrd="1" destOrd="0" presId="urn:microsoft.com/office/officeart/2005/8/layout/hierarchy3"/>
+    <dgm:cxn modelId="{0FB6F526-7076-4BC9-B641-2183D14BCF23}" type="presParOf" srcId="{FBFF6560-94B2-4CB3-BAD8-A1BECD556346}" destId="{536AD551-42FA-4368-8B72-A8430FA09A75}" srcOrd="0" destOrd="0" presId="urn:microsoft.com/office/officeart/2005/8/layout/hierarchy3"/>
+    <dgm:cxn modelId="{CB1F4D89-A599-449F-AE7D-0859568F2CFD}" type="presParOf" srcId="{FBFF6560-94B2-4CB3-BAD8-A1BECD556346}" destId="{8D02C5C8-C8C5-437D-879F-69E53E3BD1FD}" srcOrd="1" destOrd="0" presId="urn:microsoft.com/office/officeart/2005/8/layout/hierarchy3"/>
+    <dgm:cxn modelId="{8FFAC9E6-4B6D-4235-B199-75CA5A3F7046}" type="presParOf" srcId="{FBFF6560-94B2-4CB3-BAD8-A1BECD556346}" destId="{DE008850-CF97-48C3-8CAF-27A361CC9C2C}" srcOrd="2" destOrd="0" presId="urn:microsoft.com/office/officeart/2005/8/layout/hierarchy3"/>
+    <dgm:cxn modelId="{0A439373-63AF-4537-B6CC-BEB22D4E979F}" type="presParOf" srcId="{FBFF6560-94B2-4CB3-BAD8-A1BECD556346}" destId="{B2174052-2EAF-4D65-BA29-D4FB0E2184B5}" srcOrd="3" destOrd="0" presId="urn:microsoft.com/office/officeart/2005/8/layout/hierarchy3"/>
+    <dgm:cxn modelId="{5DA2BD2A-16DD-4966-81C4-8BF20E4054F0}" type="presParOf" srcId="{FBFF6560-94B2-4CB3-BAD8-A1BECD556346}" destId="{1A602BBD-D978-42F3-95E5-276EA4C86003}" srcOrd="4" destOrd="0" presId="urn:microsoft.com/office/officeart/2005/8/layout/hierarchy3"/>
+    <dgm:cxn modelId="{FC81C865-A3BC-4A1D-999D-E2D42E75CFEF}" type="presParOf" srcId="{FBFF6560-94B2-4CB3-BAD8-A1BECD556346}" destId="{991B9B45-3CF7-4B3B-B538-CB58C3DBDEB2}" srcOrd="5" destOrd="0" presId="urn:microsoft.com/office/officeart/2005/8/layout/hierarchy3"/>
+    <dgm:cxn modelId="{80F064DC-59D9-4160-9786-E0EF73B23F0B}" type="presParOf" srcId="{FBFF6560-94B2-4CB3-BAD8-A1BECD556346}" destId="{0C0FC271-D6DE-4A54-AB4E-35D15C12A5CA}" srcOrd="6" destOrd="0" presId="urn:microsoft.com/office/officeart/2005/8/layout/hierarchy3"/>
+    <dgm:cxn modelId="{D967FADD-3606-42FD-BC13-0B9695E08FD3}" type="presParOf" srcId="{FBFF6560-94B2-4CB3-BAD8-A1BECD556346}" destId="{3574DD01-8AF4-47C7-B3C7-4C30B93157F6}" srcOrd="7" destOrd="0" presId="urn:microsoft.com/office/officeart/2005/8/layout/hierarchy3"/>
+    <dgm:cxn modelId="{11B69B1F-E4D1-4951-AAB8-EF69C13B4B9B}" type="presParOf" srcId="{FBFF6560-94B2-4CB3-BAD8-A1BECD556346}" destId="{BE4391F9-2717-4139-9F46-984D4E3EF4CC}" srcOrd="8" destOrd="0" presId="urn:microsoft.com/office/officeart/2005/8/layout/hierarchy3"/>
+    <dgm:cxn modelId="{906AEC42-CA51-41CE-BAFF-67B991A161E3}" type="presParOf" srcId="{FBFF6560-94B2-4CB3-BAD8-A1BECD556346}" destId="{633C913E-1662-4738-89FA-A4582AD222D8}" srcOrd="9" destOrd="0" presId="urn:microsoft.com/office/officeart/2005/8/layout/hierarchy3"/>
+    <dgm:cxn modelId="{626AE1C4-DC74-47D2-BEA6-892150124B11}" type="presParOf" srcId="{FBFF6560-94B2-4CB3-BAD8-A1BECD556346}" destId="{FC929064-D34A-40B5-A082-BCE225F3C306}" srcOrd="10" destOrd="0" presId="urn:microsoft.com/office/officeart/2005/8/layout/hierarchy3"/>
+    <dgm:cxn modelId="{EA82A104-FB03-472E-9F69-70368D5B0B23}" type="presParOf" srcId="{FBFF6560-94B2-4CB3-BAD8-A1BECD556346}" destId="{AA936297-135E-4AB2-BD1E-CB878A93F9D2}" srcOrd="11" destOrd="0" presId="urn:microsoft.com/office/officeart/2005/8/layout/hierarchy3"/>
+    <dgm:cxn modelId="{A385205E-2E1C-43CB-8F50-E5D98E163116}" type="presParOf" srcId="{E363965E-B292-41BD-9291-2A5854F39FC4}" destId="{E3E67866-44A7-4329-8E7F-D017B7F6733F}" srcOrd="1" destOrd="0" presId="urn:microsoft.com/office/officeart/2005/8/layout/hierarchy3"/>
+    <dgm:cxn modelId="{C25271EE-B333-4108-B13F-EF177369B81A}" type="presParOf" srcId="{E3E67866-44A7-4329-8E7F-D017B7F6733F}" destId="{D66EFCAE-4308-4CFD-95EC-D56DDA4A4BC8}" srcOrd="0" destOrd="0" presId="urn:microsoft.com/office/officeart/2005/8/layout/hierarchy3"/>
+    <dgm:cxn modelId="{660DDD18-723B-485B-A088-7C30B8F2CDFF}" type="presParOf" srcId="{D66EFCAE-4308-4CFD-95EC-D56DDA4A4BC8}" destId="{7F79BAA1-847A-4002-BE83-9DEB2E635DC3}" srcOrd="0" destOrd="0" presId="urn:microsoft.com/office/officeart/2005/8/layout/hierarchy3"/>
+    <dgm:cxn modelId="{D0BE1E5D-8C60-4467-888A-56C74E3A2CCC}" type="presParOf" srcId="{D66EFCAE-4308-4CFD-95EC-D56DDA4A4BC8}" destId="{E3C3FB86-6E6D-4C4A-BAB4-642DBE6ED5E2}" srcOrd="1" destOrd="0" presId="urn:microsoft.com/office/officeart/2005/8/layout/hierarchy3"/>
+    <dgm:cxn modelId="{594313E5-EC42-468E-BD12-F4E10728F354}" type="presParOf" srcId="{E3E67866-44A7-4329-8E7F-D017B7F6733F}" destId="{B0813D0F-504E-4F53-BA84-2BDA6D2D0F5C}" srcOrd="1" destOrd="0" presId="urn:microsoft.com/office/officeart/2005/8/layout/hierarchy3"/>
+    <dgm:cxn modelId="{435991B4-B3C7-4F4F-A8B6-63AD4D572E59}" type="presParOf" srcId="{B0813D0F-504E-4F53-BA84-2BDA6D2D0F5C}" destId="{FFD29BE1-7FAD-459F-B409-324A042754CC}" srcOrd="0" destOrd="0" presId="urn:microsoft.com/office/officeart/2005/8/layout/hierarchy3"/>
+    <dgm:cxn modelId="{A18D1DBF-A617-4349-84E4-C9A2C917363E}" type="presParOf" srcId="{B0813D0F-504E-4F53-BA84-2BDA6D2D0F5C}" destId="{3B6A286A-3745-4575-AB45-264E49C9325A}" srcOrd="1" destOrd="0" presId="urn:microsoft.com/office/officeart/2005/8/layout/hierarchy3"/>
+    <dgm:cxn modelId="{E111BA3B-00A0-44AF-A91B-E2139612C514}" type="presParOf" srcId="{B0813D0F-504E-4F53-BA84-2BDA6D2D0F5C}" destId="{3209DD4C-B85D-41BC-BEB8-951FD65D85B8}" srcOrd="2" destOrd="0" presId="urn:microsoft.com/office/officeart/2005/8/layout/hierarchy3"/>
+    <dgm:cxn modelId="{39000150-FB17-4849-98E4-BA97D309FBBF}" type="presParOf" srcId="{B0813D0F-504E-4F53-BA84-2BDA6D2D0F5C}" destId="{75E9F589-73B1-4D75-AE81-16CD8E61798D}" srcOrd="3" destOrd="0" presId="urn:microsoft.com/office/officeart/2005/8/layout/hierarchy3"/>
+    <dgm:cxn modelId="{093C39F5-1AC1-424B-8FC0-2C3A8D7C1DFC}" type="presParOf" srcId="{B0813D0F-504E-4F53-BA84-2BDA6D2D0F5C}" destId="{53958854-E1C6-4DEC-B14E-1B00948F44D9}" srcOrd="4" destOrd="0" presId="urn:microsoft.com/office/officeart/2005/8/layout/hierarchy3"/>
+    <dgm:cxn modelId="{139C136E-16A6-47D7-8B7F-48FC3982D9B9}" type="presParOf" srcId="{B0813D0F-504E-4F53-BA84-2BDA6D2D0F5C}" destId="{D18A3E27-875D-41CD-A886-9CB1DDB460BE}" srcOrd="5" destOrd="0" presId="urn:microsoft.com/office/officeart/2005/8/layout/hierarchy3"/>
+    <dgm:cxn modelId="{5EFBB115-DCC2-472F-A009-627BA431B9BD}" type="presParOf" srcId="{B0813D0F-504E-4F53-BA84-2BDA6D2D0F5C}" destId="{334187BB-2F06-470B-B1C9-CAA7B043F0FD}" srcOrd="6" destOrd="0" presId="urn:microsoft.com/office/officeart/2005/8/layout/hierarchy3"/>
+    <dgm:cxn modelId="{9459FBF7-16C6-402A-8A37-583AA6C0EF24}" type="presParOf" srcId="{B0813D0F-504E-4F53-BA84-2BDA6D2D0F5C}" destId="{DCA63E5F-3C7D-4264-880C-BC550658A8B4}" srcOrd="7" destOrd="0" presId="urn:microsoft.com/office/officeart/2005/8/layout/hierarchy3"/>
+    <dgm:cxn modelId="{54CA6CC3-0B9F-4F65-9E17-0F37533D864B}" type="presParOf" srcId="{B0813D0F-504E-4F53-BA84-2BDA6D2D0F5C}" destId="{FF0FA8B6-0566-4F4A-A6BA-916068967D8F}" srcOrd="8" destOrd="0" presId="urn:microsoft.com/office/officeart/2005/8/layout/hierarchy3"/>
+    <dgm:cxn modelId="{63C046D4-C464-4F0A-9573-D68010EC7B2A}" type="presParOf" srcId="{B0813D0F-504E-4F53-BA84-2BDA6D2D0F5C}" destId="{54BB8B14-66E9-4C59-B3F5-16B075C17069}" srcOrd="9" destOrd="0" presId="urn:microsoft.com/office/officeart/2005/8/layout/hierarchy3"/>
+    <dgm:cxn modelId="{EF8B5ED6-AAB9-4BCF-8B3C-2651820A7018}" type="presParOf" srcId="{B0813D0F-504E-4F53-BA84-2BDA6D2D0F5C}" destId="{EB26D1E9-AAD5-4D5A-90EC-BBF90B8CD2C9}" srcOrd="10" destOrd="0" presId="urn:microsoft.com/office/officeart/2005/8/layout/hierarchy3"/>
+    <dgm:cxn modelId="{951DF081-73F2-4511-9879-D7207FB7A1D2}" type="presParOf" srcId="{B0813D0F-504E-4F53-BA84-2BDA6D2D0F5C}" destId="{D67C4DAE-D3FA-4D0E-9863-3A135343CA58}" srcOrd="11" destOrd="0" presId="urn:microsoft.com/office/officeart/2005/8/layout/hierarchy3"/>
   </dgm:cxnLst>
   <dgm:bg/>
   <dgm:whole/>
@@ -28168,7 +29647,7 @@
 </file>
 
 <file path=customXml/itemProps1.xml><?xml version="1.0" encoding="utf-8"?>
-<ds:datastoreItem xmlns:ds="http://schemas.openxmlformats.org/officeDocument/2006/customXml" ds:itemID="{937213F3-4C88-499C-A9BE-C4AF7A73D6E6}">
+<ds:datastoreItem xmlns:ds="http://schemas.openxmlformats.org/officeDocument/2006/customXml" ds:itemID="{83BA43C3-CF07-46ED-AF79-F29E13A01AC5}">
   <ds:schemaRefs>
     <ds:schemaRef ds:uri="http://schemas.openxmlformats.org/officeDocument/2006/bibliography"/>
   </ds:schemaRefs>

</xml_diff>

<commit_message>
Adding Andy's ReqDoc Changes
</commit_message>
<xml_diff>
--- a/Documents/RequirementsDocument.docx
+++ b/Documents/RequirementsDocument.docx
@@ -164,6 +164,7 @@
                                     <w:dataBinding w:prefixMappings="xmlns:ns0='http://purl.org/dc/elements/1.1/' xmlns:ns1='http://schemas.openxmlformats.org/package/2006/metadata/core-properties' " w:xpath="/ns1:coreProperties[1]/ns0:subject[1]" w:storeItemID="{6C3C8BC8-F283-45AE-878A-BAB7291924A1}"/>
                                     <w:text/>
                                   </w:sdtPr>
+                                  <w:sdtEndPr/>
                                   <w:sdtContent>
                                     <w:r>
                                       <w:rPr>
@@ -278,6 +279,7 @@
                               <w:dataBinding w:prefixMappings="xmlns:ns0='http://purl.org/dc/elements/1.1/' xmlns:ns1='http://schemas.openxmlformats.org/package/2006/metadata/core-properties' " w:xpath="/ns1:coreProperties[1]/ns0:subject[1]" w:storeItemID="{6C3C8BC8-F283-45AE-878A-BAB7291924A1}"/>
                               <w:text/>
                             </w:sdtPr>
+                            <w:sdtEndPr/>
                             <w:sdtContent>
                               <w:r>
                                 <w:rPr>
@@ -439,7 +441,7 @@
                               </a:ln>
                               <a:extLst>
                                 <a:ext uri="{91240B29-F687-4f45-9708-019B960494DF}">
-                                  <a14:hiddenLine xmlns="" xmlns:mo="http://schemas.microsoft.com/office/mac/office/2008/main" xmlns:mv="urn:schemas-microsoft-com:mac:vml" xmlns:o="urn:schemas-microsoft-com:office:office" xmlns:v="urn:schemas-microsoft-com:vml" xmlns:w10="urn:schemas-microsoft-com:office:word" xmlns:w="http://schemas.openxmlformats.org/wordprocessingml/2006/main" xmlns:a14="http://schemas.microsoft.com/office/drawing/2010/main" w="9525">
+                                  <a14:hiddenLine xmlns:a14="http://schemas.microsoft.com/office/drawing/2010/main" xmlns:w="http://schemas.openxmlformats.org/wordprocessingml/2006/main" xmlns:w10="urn:schemas-microsoft-com:office:word" xmlns:v="urn:schemas-microsoft-com:vml" xmlns:o="urn:schemas-microsoft-com:office:office" xmlns:mv="urn:schemas-microsoft-com:mac:vml" xmlns:mo="http://schemas.microsoft.com/office/mac/office/2008/main" xmlns="" w="9525">
                                     <a:solidFill>
                                       <a:srgbClr val="000000"/>
                                     </a:solidFill>
@@ -526,7 +528,7 @@
                               </a:ln>
                               <a:extLst>
                                 <a:ext uri="{91240B29-F687-4f45-9708-019B960494DF}">
-                                  <a14:hiddenLine xmlns="" xmlns:mo="http://schemas.microsoft.com/office/mac/office/2008/main" xmlns:mv="urn:schemas-microsoft-com:mac:vml" xmlns:o="urn:schemas-microsoft-com:office:office" xmlns:v="urn:schemas-microsoft-com:vml" xmlns:w10="urn:schemas-microsoft-com:office:word" xmlns:w="http://schemas.openxmlformats.org/wordprocessingml/2006/main" xmlns:a14="http://schemas.microsoft.com/office/drawing/2010/main" w="9525">
+                                  <a14:hiddenLine xmlns:a14="http://schemas.microsoft.com/office/drawing/2010/main" xmlns:w="http://schemas.openxmlformats.org/wordprocessingml/2006/main" xmlns:w10="urn:schemas-microsoft-com:office:word" xmlns:v="urn:schemas-microsoft-com:vml" xmlns:o="urn:schemas-microsoft-com:office:office" xmlns:mv="urn:schemas-microsoft-com:mac:vml" xmlns:mo="http://schemas.microsoft.com/office/mac/office/2008/main" xmlns="" w="9525">
                                     <a:solidFill>
                                       <a:srgbClr val="000000"/>
                                     </a:solidFill>
@@ -613,7 +615,7 @@
                               </a:ln>
                               <a:extLst>
                                 <a:ext uri="{91240B29-F687-4f45-9708-019B960494DF}">
-                                  <a14:hiddenLine xmlns="" xmlns:mo="http://schemas.microsoft.com/office/mac/office/2008/main" xmlns:mv="urn:schemas-microsoft-com:mac:vml" xmlns:o="urn:schemas-microsoft-com:office:office" xmlns:v="urn:schemas-microsoft-com:vml" xmlns:w10="urn:schemas-microsoft-com:office:word" xmlns:w="http://schemas.openxmlformats.org/wordprocessingml/2006/main" xmlns:a14="http://schemas.microsoft.com/office/drawing/2010/main" w="9525">
+                                  <a14:hiddenLine xmlns:a14="http://schemas.microsoft.com/office/drawing/2010/main" xmlns:w="http://schemas.openxmlformats.org/wordprocessingml/2006/main" xmlns:w10="urn:schemas-microsoft-com:office:word" xmlns:v="urn:schemas-microsoft-com:vml" xmlns:o="urn:schemas-microsoft-com:office:office" xmlns:mv="urn:schemas-microsoft-com:mac:vml" xmlns:mo="http://schemas.microsoft.com/office/mac/office/2008/main" xmlns="" w="9525">
                                     <a:solidFill>
                                       <a:srgbClr val="000000"/>
                                     </a:solidFill>
@@ -700,7 +702,7 @@
                               </a:ln>
                               <a:extLst>
                                 <a:ext uri="{91240B29-F687-4f45-9708-019B960494DF}">
-                                  <a14:hiddenLine xmlns="" xmlns:mo="http://schemas.microsoft.com/office/mac/office/2008/main" xmlns:mv="urn:schemas-microsoft-com:mac:vml" xmlns:o="urn:schemas-microsoft-com:office:office" xmlns:v="urn:schemas-microsoft-com:vml" xmlns:w10="urn:schemas-microsoft-com:office:word" xmlns:w="http://schemas.openxmlformats.org/wordprocessingml/2006/main" xmlns:a14="http://schemas.microsoft.com/office/drawing/2010/main" w="9525">
+                                  <a14:hiddenLine xmlns:a14="http://schemas.microsoft.com/office/drawing/2010/main" xmlns:w="http://schemas.openxmlformats.org/wordprocessingml/2006/main" xmlns:w10="urn:schemas-microsoft-com:office:word" xmlns:v="urn:schemas-microsoft-com:vml" xmlns:o="urn:schemas-microsoft-com:office:office" xmlns:mv="urn:schemas-microsoft-com:mac:vml" xmlns:mo="http://schemas.microsoft.com/office/mac/office/2008/main" xmlns="" w="9525">
                                     <a:solidFill>
                                       <a:srgbClr val="000000"/>
                                     </a:solidFill>
@@ -787,7 +789,7 @@
                               </a:ln>
                               <a:extLst>
                                 <a:ext uri="{91240B29-F687-4f45-9708-019B960494DF}">
-                                  <a14:hiddenLine xmlns="" xmlns:mo="http://schemas.microsoft.com/office/mac/office/2008/main" xmlns:mv="urn:schemas-microsoft-com:mac:vml" xmlns:o="urn:schemas-microsoft-com:office:office" xmlns:v="urn:schemas-microsoft-com:vml" xmlns:w10="urn:schemas-microsoft-com:office:word" xmlns:w="http://schemas.openxmlformats.org/wordprocessingml/2006/main" xmlns:a14="http://schemas.microsoft.com/office/drawing/2010/main" w="9525">
+                                  <a14:hiddenLine xmlns:a14="http://schemas.microsoft.com/office/drawing/2010/main" xmlns:w="http://schemas.openxmlformats.org/wordprocessingml/2006/main" xmlns:w10="urn:schemas-microsoft-com:office:word" xmlns:v="urn:schemas-microsoft-com:vml" xmlns:o="urn:schemas-microsoft-com:office:office" xmlns:mv="urn:schemas-microsoft-com:mac:vml" xmlns:mo="http://schemas.microsoft.com/office/mac/office/2008/main" xmlns="" w="9525">
                                     <a:solidFill>
                                       <a:srgbClr val="000000"/>
                                     </a:solidFill>
@@ -818,7 +820,7 @@
               </mc:Choice>
               <mc:Fallback>
                 <w:pict>
-                  <v:group w14:anchorId="1522699F" id="Group 2" o:spid="_x0000_s1026" style="position:absolute;margin-left:0;margin-top:0;width:432.65pt;height:448.55pt;z-index:-251657216;mso-width-percent:706;mso-height-percent:566;mso-left-percent:220;mso-top-percent:300;mso-position-horizontal-relative:page;mso-position-vertical-relative:page;mso-width-percent:706;mso-height-percent:566;mso-left-percent:220;mso-top-percent:300" coordsize="43291,44910" o:gfxdata="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">
+                  <v:group w14:anchorId="1B028754" id="Group 2" o:spid="_x0000_s1026" style="position:absolute;margin-left:0;margin-top:0;width:432.65pt;height:448.55pt;z-index:-251657216;mso-width-percent:706;mso-height-percent:566;mso-left-percent:220;mso-top-percent:300;mso-position-horizontal-relative:page;mso-position-vertical-relative:page;mso-width-percent:706;mso-height-percent:566;mso-left-percent:220;mso-top-percent:300" coordsize="43291,44910" o:gfxdata="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">
                     <o:lock v:ext="edit" aspectratio="t"/>
                     <v:shape id="Freeform 64" o:spid="_x0000_s1027" style="position:absolute;left:15017;width:28274;height:28352;visibility:visible;mso-wrap-style:square;v-text-anchor:top" coordsize="1781,1786" o:gfxdata="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" path="m4,1786l,1782,1776,r5,5l4,1786xe" filled="f" stroked="f">
                       <v:path arrowok="t" o:connecttype="custom" o:connectlocs="6350,2835275;0,2828925;2819400,0;2827338,7938;6350,2835275" o:connectangles="0,0,0,0,0"/>
@@ -919,6 +921,7 @@
                                     <w:dataBinding w:prefixMappings="xmlns:ns0='http://schemas.openxmlformats.org/officeDocument/2006/extended-properties' " w:xpath="/ns0:Properties[1]/ns0:Company[1]" w:storeItemID="{6668398D-A668-4E3E-A5EB-62B293D839F1}"/>
                                     <w:text/>
                                   </w:sdtPr>
+                                  <w:sdtEndPr/>
                                   <w:sdtContent>
                                     <w:r>
                                       <w:rPr>
@@ -944,6 +947,7 @@
                                   <w:dataBinding w:prefixMappings="xmlns:ns0='http://purl.org/dc/elements/1.1/' xmlns:ns1='http://schemas.openxmlformats.org/package/2006/metadata/core-properties' " w:xpath="/ns1:coreProperties[1]/ns1:category[1]" w:storeItemID="{6C3C8BC8-F283-45AE-878A-BAB7291924A1}"/>
                                   <w:text/>
                                 </w:sdtPr>
+                                <w:sdtEndPr/>
                                 <w:sdtContent>
                                   <w:p>
                                     <w:pPr>
@@ -1014,6 +1018,7 @@
                               <w:dataBinding w:prefixMappings="xmlns:ns0='http://schemas.openxmlformats.org/officeDocument/2006/extended-properties' " w:xpath="/ns0:Properties[1]/ns0:Company[1]" w:storeItemID="{6668398D-A668-4E3E-A5EB-62B293D839F1}"/>
                               <w:text/>
                             </w:sdtPr>
+                            <w:sdtEndPr/>
                             <w:sdtContent>
                               <w:r>
                                 <w:rPr>
@@ -1039,6 +1044,7 @@
                             <w:dataBinding w:prefixMappings="xmlns:ns0='http://purl.org/dc/elements/1.1/' xmlns:ns1='http://schemas.openxmlformats.org/package/2006/metadata/core-properties' " w:xpath="/ns1:coreProperties[1]/ns1:category[1]" w:storeItemID="{6C3C8BC8-F283-45AE-878A-BAB7291924A1}"/>
                             <w:text/>
                           </w:sdtPr>
+                          <w:sdtEndPr/>
                           <w:sdtContent>
                             <w:p>
                               <w:pPr>
@@ -13056,7 +13062,7 @@
               <w:rPr>
                 <w:rFonts w:asciiTheme="majorHAnsi" w:hAnsiTheme="majorHAnsi"/>
               </w:rPr>
-              <w:t>SkillCourt-Backend 005</w:t>
+              <w:t>SkillCourt-Backend</w:t>
             </w:r>
           </w:p>
         </w:tc>
@@ -13096,7 +13102,7 @@
               <w:rPr>
                 <w:rFonts w:asciiTheme="majorHAnsi" w:hAnsiTheme="majorHAnsi"/>
               </w:rPr>
-              <w:t>Account Management</w:t>
+              <w:t>Edit Account</w:t>
             </w:r>
           </w:p>
         </w:tc>
@@ -13282,7 +13288,7 @@
               <w:rPr>
                 <w:rFonts w:asciiTheme="majorHAnsi" w:hAnsiTheme="majorHAnsi"/>
               </w:rPr>
-              <w:t xml:space="preserve"> when user presses the account settings button </w:t>
+              <w:t xml:space="preserve"> when user presses the edit account button.</w:t>
             </w:r>
           </w:p>
           <w:p>
@@ -13381,9 +13387,794 @@
       <w:pPr>
         <w:rPr>
           <w:rFonts w:asciiTheme="majorHAnsi" w:hAnsiTheme="majorHAnsi"/>
-        </w:rPr>
-      </w:pPr>
-    </w:p>
+          <w:color w:val="FF0000"/>
+        </w:rPr>
+      </w:pPr>
+    </w:p>
+    <w:p>
+      <w:pPr>
+        <w:pBdr>
+          <w:bottom w:val="single" w:sz="6" w:space="1" w:color="auto"/>
+        </w:pBdr>
+        <w:rPr>
+          <w:rFonts w:asciiTheme="majorHAnsi" w:hAnsiTheme="majorHAnsi"/>
+        </w:rPr>
+      </w:pPr>
+    </w:p>
+    <w:tbl>
+      <w:tblPr>
+        <w:tblStyle w:val="TableGrid"/>
+        <w:tblW w:w="0" w:type="auto"/>
+        <w:tblBorders>
+          <w:top w:val="none" w:sz="0" w:space="0" w:color="auto"/>
+          <w:left w:val="none" w:sz="0" w:space="0" w:color="auto"/>
+          <w:bottom w:val="none" w:sz="0" w:space="0" w:color="auto"/>
+          <w:right w:val="none" w:sz="0" w:space="0" w:color="auto"/>
+          <w:insideH w:val="none" w:sz="0" w:space="0" w:color="auto"/>
+          <w:insideV w:val="none" w:sz="0" w:space="0" w:color="auto"/>
+        </w:tblBorders>
+        <w:tblLook w:val="04A0" w:firstRow="1" w:lastRow="0" w:firstColumn="1" w:lastColumn="0" w:noHBand="0" w:noVBand="1"/>
+      </w:tblPr>
+      <w:tblGrid>
+        <w:gridCol w:w="1435"/>
+        <w:gridCol w:w="7915"/>
+      </w:tblGrid>
+      <w:tr>
+        <w:tc>
+          <w:tcPr>
+            <w:tcW w:w="1435" w:type="dxa"/>
+          </w:tcPr>
+          <w:p>
+            <w:pPr>
+              <w:rPr>
+                <w:rFonts w:asciiTheme="majorHAnsi" w:hAnsiTheme="majorHAnsi"/>
+                <w:b/>
+              </w:rPr>
+            </w:pPr>
+            <w:r>
+              <w:rPr>
+                <w:rFonts w:asciiTheme="majorHAnsi" w:hAnsiTheme="majorHAnsi"/>
+                <w:b/>
+              </w:rPr>
+              <w:t>Use case ID:</w:t>
+            </w:r>
+          </w:p>
+        </w:tc>
+        <w:tc>
+          <w:tcPr>
+            <w:tcW w:w="7915" w:type="dxa"/>
+          </w:tcPr>
+          <w:p>
+            <w:pPr>
+              <w:rPr>
+                <w:rFonts w:asciiTheme="majorHAnsi" w:hAnsiTheme="majorHAnsi"/>
+              </w:rPr>
+            </w:pPr>
+            <w:r>
+              <w:rPr>
+                <w:rFonts w:asciiTheme="majorHAnsi" w:hAnsiTheme="majorHAnsi"/>
+              </w:rPr>
+              <w:t>SkillCourt-Backend</w:t>
+            </w:r>
+          </w:p>
+        </w:tc>
+      </w:tr>
+      <w:tr>
+        <w:tc>
+          <w:tcPr>
+            <w:tcW w:w="1435" w:type="dxa"/>
+          </w:tcPr>
+          <w:p>
+            <w:pPr>
+              <w:rPr>
+                <w:rFonts w:asciiTheme="majorHAnsi" w:hAnsiTheme="majorHAnsi"/>
+                <w:b/>
+              </w:rPr>
+            </w:pPr>
+            <w:r>
+              <w:rPr>
+                <w:rFonts w:asciiTheme="majorHAnsi" w:hAnsiTheme="majorHAnsi"/>
+                <w:b/>
+              </w:rPr>
+              <w:t>Name:</w:t>
+            </w:r>
+          </w:p>
+        </w:tc>
+        <w:tc>
+          <w:tcPr>
+            <w:tcW w:w="7915" w:type="dxa"/>
+          </w:tcPr>
+          <w:p>
+            <w:pPr>
+              <w:rPr>
+                <w:rFonts w:asciiTheme="majorHAnsi" w:hAnsiTheme="majorHAnsi"/>
+              </w:rPr>
+            </w:pPr>
+            <w:r>
+              <w:rPr>
+                <w:rFonts w:asciiTheme="majorHAnsi" w:hAnsiTheme="majorHAnsi"/>
+              </w:rPr>
+              <w:t>Reset Password</w:t>
+            </w:r>
+          </w:p>
+        </w:tc>
+      </w:tr>
+      <w:tr>
+        <w:tc>
+          <w:tcPr>
+            <w:tcW w:w="1435" w:type="dxa"/>
+          </w:tcPr>
+          <w:p>
+            <w:pPr>
+              <w:rPr>
+                <w:rFonts w:asciiTheme="majorHAnsi" w:hAnsiTheme="majorHAnsi"/>
+                <w:b/>
+              </w:rPr>
+            </w:pPr>
+            <w:r>
+              <w:rPr>
+                <w:rFonts w:asciiTheme="majorHAnsi" w:hAnsiTheme="majorHAnsi"/>
+                <w:b/>
+              </w:rPr>
+              <w:t>Details:</w:t>
+            </w:r>
+          </w:p>
+        </w:tc>
+        <w:tc>
+          <w:tcPr>
+            <w:tcW w:w="7915" w:type="dxa"/>
+          </w:tcPr>
+          <w:p>
+            <w:pPr>
+              <w:rPr>
+                <w:rFonts w:asciiTheme="majorHAnsi" w:hAnsiTheme="majorHAnsi"/>
+              </w:rPr>
+            </w:pPr>
+            <w:r>
+              <w:rPr>
+                <w:rFonts w:asciiTheme="majorHAnsi" w:hAnsiTheme="majorHAnsi"/>
+              </w:rPr>
+              <w:t>This use case allows the player to change the password that is associated with his username.</w:t>
+            </w:r>
+          </w:p>
+        </w:tc>
+      </w:tr>
+      <w:tr>
+        <w:tc>
+          <w:tcPr>
+            <w:tcW w:w="1435" w:type="dxa"/>
+          </w:tcPr>
+          <w:p>
+            <w:pPr>
+              <w:rPr>
+                <w:rFonts w:asciiTheme="majorHAnsi" w:hAnsiTheme="majorHAnsi"/>
+                <w:b/>
+              </w:rPr>
+            </w:pPr>
+            <w:r>
+              <w:rPr>
+                <w:rFonts w:asciiTheme="majorHAnsi" w:hAnsiTheme="majorHAnsi"/>
+                <w:b/>
+              </w:rPr>
+              <w:t>Actors:</w:t>
+            </w:r>
+          </w:p>
+        </w:tc>
+        <w:tc>
+          <w:tcPr>
+            <w:tcW w:w="7915" w:type="dxa"/>
+          </w:tcPr>
+          <w:p>
+            <w:pPr>
+              <w:rPr>
+                <w:rFonts w:asciiTheme="majorHAnsi" w:hAnsiTheme="majorHAnsi"/>
+              </w:rPr>
+            </w:pPr>
+            <w:r>
+              <w:rPr>
+                <w:rFonts w:asciiTheme="majorHAnsi" w:hAnsiTheme="majorHAnsi"/>
+              </w:rPr>
+              <w:t>Player</w:t>
+            </w:r>
+          </w:p>
+        </w:tc>
+      </w:tr>
+      <w:tr>
+        <w:tc>
+          <w:tcPr>
+            <w:tcW w:w="9350" w:type="dxa"/>
+            <w:gridSpan w:val="2"/>
+          </w:tcPr>
+          <w:p>
+            <w:pPr>
+              <w:rPr>
+                <w:rFonts w:asciiTheme="majorHAnsi" w:hAnsiTheme="majorHAnsi"/>
+              </w:rPr>
+            </w:pPr>
+            <w:r>
+              <w:rPr>
+                <w:rFonts w:asciiTheme="majorHAnsi" w:hAnsiTheme="majorHAnsi"/>
+                <w:b/>
+              </w:rPr>
+              <w:t>Pre-Conditions</w:t>
+            </w:r>
+            <w:r>
+              <w:rPr>
+                <w:rFonts w:asciiTheme="majorHAnsi" w:hAnsiTheme="majorHAnsi"/>
+              </w:rPr>
+              <w:t>:</w:t>
+            </w:r>
+          </w:p>
+          <w:p>
+            <w:pPr>
+              <w:pStyle w:val="ListParagraph"/>
+              <w:numPr>
+                <w:ilvl w:val="0"/>
+                <w:numId w:val="33"/>
+              </w:numPr>
+              <w:rPr>
+                <w:rFonts w:asciiTheme="majorHAnsi" w:hAnsiTheme="majorHAnsi"/>
+              </w:rPr>
+            </w:pPr>
+            <w:r>
+              <w:rPr>
+                <w:rFonts w:asciiTheme="majorHAnsi" w:hAnsiTheme="majorHAnsi"/>
+              </w:rPr>
+              <w:t>The player has already created an account and is logged into said account</w:t>
+            </w:r>
+          </w:p>
+          <w:p>
+            <w:pPr>
+              <w:rPr>
+                <w:rFonts w:asciiTheme="majorHAnsi" w:hAnsiTheme="majorHAnsi"/>
+              </w:rPr>
+            </w:pPr>
+          </w:p>
+        </w:tc>
+      </w:tr>
+      <w:tr>
+        <w:tc>
+          <w:tcPr>
+            <w:tcW w:w="9350" w:type="dxa"/>
+            <w:gridSpan w:val="2"/>
+          </w:tcPr>
+          <w:p>
+            <w:pPr>
+              <w:rPr>
+                <w:rFonts w:asciiTheme="majorHAnsi" w:hAnsiTheme="majorHAnsi"/>
+              </w:rPr>
+            </w:pPr>
+            <w:r>
+              <w:rPr>
+                <w:rFonts w:asciiTheme="majorHAnsi" w:hAnsiTheme="majorHAnsi"/>
+                <w:b/>
+              </w:rPr>
+              <w:t>Description</w:t>
+            </w:r>
+            <w:r>
+              <w:rPr>
+                <w:rFonts w:asciiTheme="majorHAnsi" w:hAnsiTheme="majorHAnsi"/>
+              </w:rPr>
+              <w:t>:</w:t>
+            </w:r>
+          </w:p>
+          <w:p>
+            <w:pPr>
+              <w:pStyle w:val="ListParagraph"/>
+              <w:numPr>
+                <w:ilvl w:val="0"/>
+                <w:numId w:val="33"/>
+              </w:numPr>
+              <w:rPr>
+                <w:rFonts w:asciiTheme="majorHAnsi" w:hAnsiTheme="majorHAnsi"/>
+              </w:rPr>
+            </w:pPr>
+            <w:r>
+              <w:rPr>
+                <w:rFonts w:asciiTheme="majorHAnsi" w:hAnsiTheme="majorHAnsi"/>
+                <w:u w:val="single"/>
+              </w:rPr>
+              <w:t>Use case begins</w:t>
+            </w:r>
+            <w:r>
+              <w:rPr>
+                <w:rFonts w:asciiTheme="majorHAnsi" w:hAnsiTheme="majorHAnsi"/>
+              </w:rPr>
+              <w:t xml:space="preserve"> when user presses the reset password button.</w:t>
+            </w:r>
+          </w:p>
+          <w:p>
+            <w:pPr>
+              <w:pStyle w:val="ListParagraph"/>
+              <w:numPr>
+                <w:ilvl w:val="0"/>
+                <w:numId w:val="33"/>
+              </w:numPr>
+              <w:rPr>
+                <w:rFonts w:asciiTheme="majorHAnsi" w:hAnsiTheme="majorHAnsi"/>
+              </w:rPr>
+            </w:pPr>
+            <w:r>
+              <w:rPr>
+                <w:rFonts w:asciiTheme="majorHAnsi" w:hAnsiTheme="majorHAnsi"/>
+              </w:rPr>
+              <w:t>The system will display a for m for the user to enter the new password.</w:t>
+            </w:r>
+          </w:p>
+          <w:p>
+            <w:pPr>
+              <w:pStyle w:val="ListParagraph"/>
+              <w:numPr>
+                <w:ilvl w:val="0"/>
+                <w:numId w:val="33"/>
+              </w:numPr>
+              <w:rPr>
+                <w:rFonts w:asciiTheme="majorHAnsi" w:hAnsiTheme="majorHAnsi"/>
+              </w:rPr>
+            </w:pPr>
+            <w:r>
+              <w:rPr>
+                <w:rFonts w:asciiTheme="majorHAnsi" w:hAnsiTheme="majorHAnsi"/>
+              </w:rPr>
+              <w:t>After the user has entered the new password, the user will click the reset button.</w:t>
+            </w:r>
+          </w:p>
+          <w:p>
+            <w:pPr>
+              <w:rPr>
+                <w:rFonts w:asciiTheme="majorHAnsi" w:hAnsiTheme="majorHAnsi"/>
+              </w:rPr>
+            </w:pPr>
+          </w:p>
+        </w:tc>
+      </w:tr>
+      <w:tr>
+        <w:tc>
+          <w:tcPr>
+            <w:tcW w:w="9350" w:type="dxa"/>
+            <w:gridSpan w:val="2"/>
+          </w:tcPr>
+          <w:p>
+            <w:pPr>
+              <w:rPr>
+                <w:rFonts w:asciiTheme="majorHAnsi" w:hAnsiTheme="majorHAnsi"/>
+              </w:rPr>
+            </w:pPr>
+            <w:r>
+              <w:rPr>
+                <w:rFonts w:asciiTheme="majorHAnsi" w:hAnsiTheme="majorHAnsi"/>
+                <w:b/>
+              </w:rPr>
+              <w:t>Post-Conditions</w:t>
+            </w:r>
+            <w:r>
+              <w:rPr>
+                <w:rFonts w:asciiTheme="majorHAnsi" w:hAnsiTheme="majorHAnsi"/>
+              </w:rPr>
+              <w:t>:</w:t>
+            </w:r>
+          </w:p>
+          <w:p>
+            <w:pPr>
+              <w:pStyle w:val="ListParagraph"/>
+              <w:numPr>
+                <w:ilvl w:val="0"/>
+                <w:numId w:val="33"/>
+              </w:numPr>
+              <w:rPr>
+                <w:rFonts w:asciiTheme="majorHAnsi" w:hAnsiTheme="majorHAnsi"/>
+              </w:rPr>
+            </w:pPr>
+            <w:r>
+              <w:rPr>
+                <w:rFonts w:asciiTheme="majorHAnsi" w:hAnsiTheme="majorHAnsi"/>
+              </w:rPr>
+              <w:t>The user’s new password has been updated in the database.</w:t>
+            </w:r>
+          </w:p>
+          <w:p>
+            <w:pPr>
+              <w:rPr>
+                <w:rFonts w:asciiTheme="majorHAnsi" w:hAnsiTheme="majorHAnsi"/>
+              </w:rPr>
+            </w:pPr>
+          </w:p>
+          <w:p>
+            <w:pPr>
+              <w:pBdr>
+                <w:bottom w:val="single" w:sz="6" w:space="1" w:color="auto"/>
+              </w:pBdr>
+              <w:rPr>
+                <w:rFonts w:asciiTheme="majorHAnsi" w:hAnsiTheme="majorHAnsi"/>
+              </w:rPr>
+            </w:pPr>
+          </w:p>
+          <w:tbl>
+            <w:tblPr>
+              <w:tblStyle w:val="TableGrid"/>
+              <w:tblW w:w="0" w:type="auto"/>
+              <w:tblBorders>
+                <w:top w:val="none" w:sz="0" w:space="0" w:color="auto"/>
+                <w:left w:val="none" w:sz="0" w:space="0" w:color="auto"/>
+                <w:bottom w:val="none" w:sz="0" w:space="0" w:color="auto"/>
+                <w:right w:val="none" w:sz="0" w:space="0" w:color="auto"/>
+                <w:insideH w:val="none" w:sz="0" w:space="0" w:color="auto"/>
+                <w:insideV w:val="none" w:sz="0" w:space="0" w:color="auto"/>
+              </w:tblBorders>
+              <w:tblLook w:val="04A0" w:firstRow="1" w:lastRow="0" w:firstColumn="1" w:lastColumn="0" w:noHBand="0" w:noVBand="1"/>
+            </w:tblPr>
+            <w:tblGrid>
+              <w:gridCol w:w="1418"/>
+              <w:gridCol w:w="7716"/>
+            </w:tblGrid>
+            <w:tr>
+              <w:tc>
+                <w:tcPr>
+                  <w:tcW w:w="1435" w:type="dxa"/>
+                </w:tcPr>
+                <w:p>
+                  <w:pPr>
+                    <w:rPr>
+                      <w:rFonts w:asciiTheme="majorHAnsi" w:hAnsiTheme="majorHAnsi"/>
+                      <w:b/>
+                    </w:rPr>
+                  </w:pPr>
+                  <w:r>
+                    <w:rPr>
+                      <w:rFonts w:asciiTheme="majorHAnsi" w:hAnsiTheme="majorHAnsi"/>
+                      <w:b/>
+                    </w:rPr>
+                    <w:t>Use case ID:</w:t>
+                  </w:r>
+                </w:p>
+              </w:tc>
+              <w:tc>
+                <w:tcPr>
+                  <w:tcW w:w="7915" w:type="dxa"/>
+                </w:tcPr>
+                <w:p>
+                  <w:pPr>
+                    <w:rPr>
+                      <w:rFonts w:asciiTheme="majorHAnsi" w:hAnsiTheme="majorHAnsi"/>
+                    </w:rPr>
+                  </w:pPr>
+                  <w:r>
+                    <w:rPr>
+                      <w:rFonts w:asciiTheme="majorHAnsi" w:hAnsiTheme="majorHAnsi"/>
+                    </w:rPr>
+                    <w:t>SkillCourt-Backend</w:t>
+                  </w:r>
+                </w:p>
+              </w:tc>
+            </w:tr>
+            <w:tr>
+              <w:tc>
+                <w:tcPr>
+                  <w:tcW w:w="1435" w:type="dxa"/>
+                </w:tcPr>
+                <w:p>
+                  <w:pPr>
+                    <w:rPr>
+                      <w:rFonts w:asciiTheme="majorHAnsi" w:hAnsiTheme="majorHAnsi"/>
+                      <w:b/>
+                    </w:rPr>
+                  </w:pPr>
+                  <w:r>
+                    <w:rPr>
+                      <w:rFonts w:asciiTheme="majorHAnsi" w:hAnsiTheme="majorHAnsi"/>
+                      <w:b/>
+                    </w:rPr>
+                    <w:t>Name:</w:t>
+                  </w:r>
+                </w:p>
+              </w:tc>
+              <w:tc>
+                <w:tcPr>
+                  <w:tcW w:w="7915" w:type="dxa"/>
+                </w:tcPr>
+                <w:p>
+                  <w:pPr>
+                    <w:rPr>
+                      <w:rFonts w:asciiTheme="majorHAnsi" w:hAnsiTheme="majorHAnsi"/>
+                    </w:rPr>
+                  </w:pPr>
+                  <w:r>
+                    <w:rPr>
+                      <w:rFonts w:asciiTheme="majorHAnsi" w:hAnsiTheme="majorHAnsi"/>
+                    </w:rPr>
+                    <w:t>Connect to pads</w:t>
+                  </w:r>
+                </w:p>
+              </w:tc>
+            </w:tr>
+            <w:tr>
+              <w:tc>
+                <w:tcPr>
+                  <w:tcW w:w="1435" w:type="dxa"/>
+                </w:tcPr>
+                <w:p>
+                  <w:pPr>
+                    <w:rPr>
+                      <w:rFonts w:asciiTheme="majorHAnsi" w:hAnsiTheme="majorHAnsi"/>
+                      <w:b/>
+                    </w:rPr>
+                  </w:pPr>
+                  <w:r>
+                    <w:rPr>
+                      <w:rFonts w:asciiTheme="majorHAnsi" w:hAnsiTheme="majorHAnsi"/>
+                      <w:b/>
+                    </w:rPr>
+                    <w:t>Details:</w:t>
+                  </w:r>
+                </w:p>
+              </w:tc>
+              <w:tc>
+                <w:tcPr>
+                  <w:tcW w:w="7915" w:type="dxa"/>
+                </w:tcPr>
+                <w:p>
+                  <w:pPr>
+                    <w:rPr>
+                      <w:rFonts w:asciiTheme="majorHAnsi" w:hAnsiTheme="majorHAnsi"/>
+                    </w:rPr>
+                  </w:pPr>
+                  <w:r>
+                    <w:rPr>
+                      <w:rFonts w:asciiTheme="majorHAnsi" w:hAnsiTheme="majorHAnsi"/>
+                    </w:rPr>
+                    <w:t>This use case allows the player to find pads that are closed to him and connect to them via Bluetooth.</w:t>
+                  </w:r>
+                </w:p>
+              </w:tc>
+            </w:tr>
+            <w:tr>
+              <w:tc>
+                <w:tcPr>
+                  <w:tcW w:w="1435" w:type="dxa"/>
+                </w:tcPr>
+                <w:p>
+                  <w:pPr>
+                    <w:rPr>
+                      <w:rFonts w:asciiTheme="majorHAnsi" w:hAnsiTheme="majorHAnsi"/>
+                      <w:b/>
+                    </w:rPr>
+                  </w:pPr>
+                  <w:r>
+                    <w:rPr>
+                      <w:rFonts w:asciiTheme="majorHAnsi" w:hAnsiTheme="majorHAnsi"/>
+                      <w:b/>
+                    </w:rPr>
+                    <w:t>Actors:</w:t>
+                  </w:r>
+                </w:p>
+              </w:tc>
+              <w:tc>
+                <w:tcPr>
+                  <w:tcW w:w="7915" w:type="dxa"/>
+                </w:tcPr>
+                <w:p>
+                  <w:pPr>
+                    <w:rPr>
+                      <w:rFonts w:asciiTheme="majorHAnsi" w:hAnsiTheme="majorHAnsi"/>
+                    </w:rPr>
+                  </w:pPr>
+                  <w:r>
+                    <w:rPr>
+                      <w:rFonts w:asciiTheme="majorHAnsi" w:hAnsiTheme="majorHAnsi"/>
+                    </w:rPr>
+                    <w:t>Player</w:t>
+                  </w:r>
+                </w:p>
+              </w:tc>
+            </w:tr>
+            <w:tr>
+              <w:tc>
+                <w:tcPr>
+                  <w:tcW w:w="9350" w:type="dxa"/>
+                  <w:gridSpan w:val="2"/>
+                </w:tcPr>
+                <w:p>
+                  <w:pPr>
+                    <w:rPr>
+                      <w:rFonts w:asciiTheme="majorHAnsi" w:hAnsiTheme="majorHAnsi"/>
+                    </w:rPr>
+                  </w:pPr>
+                  <w:r>
+                    <w:rPr>
+                      <w:rFonts w:asciiTheme="majorHAnsi" w:hAnsiTheme="majorHAnsi"/>
+                      <w:b/>
+                    </w:rPr>
+                    <w:t>Pre-Conditions</w:t>
+                  </w:r>
+                  <w:r>
+                    <w:rPr>
+                      <w:rFonts w:asciiTheme="majorHAnsi" w:hAnsiTheme="majorHAnsi"/>
+                    </w:rPr>
+                    <w:t>:</w:t>
+                  </w:r>
+                </w:p>
+                <w:p>
+                  <w:pPr>
+                    <w:pStyle w:val="ListParagraph"/>
+                    <w:numPr>
+                      <w:ilvl w:val="0"/>
+                      <w:numId w:val="33"/>
+                    </w:numPr>
+                    <w:rPr>
+                      <w:rFonts w:asciiTheme="majorHAnsi" w:hAnsiTheme="majorHAnsi"/>
+                    </w:rPr>
+                  </w:pPr>
+                  <w:r>
+                    <w:rPr>
+                      <w:rFonts w:asciiTheme="majorHAnsi" w:hAnsiTheme="majorHAnsi"/>
+                    </w:rPr>
+                    <w:t>The player has already logged into the account or entered as a guest.</w:t>
+                  </w:r>
+                </w:p>
+                <w:p>
+                  <w:pPr>
+                    <w:rPr>
+                      <w:rFonts w:asciiTheme="majorHAnsi" w:hAnsiTheme="majorHAnsi"/>
+                    </w:rPr>
+                  </w:pPr>
+                </w:p>
+              </w:tc>
+            </w:tr>
+            <w:tr>
+              <w:tc>
+                <w:tcPr>
+                  <w:tcW w:w="9350" w:type="dxa"/>
+                  <w:gridSpan w:val="2"/>
+                </w:tcPr>
+                <w:p>
+                  <w:pPr>
+                    <w:rPr>
+                      <w:rFonts w:asciiTheme="majorHAnsi" w:hAnsiTheme="majorHAnsi"/>
+                    </w:rPr>
+                  </w:pPr>
+                  <w:r>
+                    <w:rPr>
+                      <w:rFonts w:asciiTheme="majorHAnsi" w:hAnsiTheme="majorHAnsi"/>
+                      <w:b/>
+                    </w:rPr>
+                    <w:t>Description</w:t>
+                  </w:r>
+                  <w:r>
+                    <w:rPr>
+                      <w:rFonts w:asciiTheme="majorHAnsi" w:hAnsiTheme="majorHAnsi"/>
+                    </w:rPr>
+                    <w:t>:</w:t>
+                  </w:r>
+                </w:p>
+                <w:p>
+                  <w:pPr>
+                    <w:pStyle w:val="ListParagraph"/>
+                    <w:numPr>
+                      <w:ilvl w:val="0"/>
+                      <w:numId w:val="33"/>
+                    </w:numPr>
+                    <w:rPr>
+                      <w:rFonts w:asciiTheme="majorHAnsi" w:hAnsiTheme="majorHAnsi"/>
+                    </w:rPr>
+                  </w:pPr>
+                  <w:r>
+                    <w:rPr>
+                      <w:rFonts w:asciiTheme="majorHAnsi" w:hAnsiTheme="majorHAnsi"/>
+                      <w:u w:val="single"/>
+                    </w:rPr>
+                    <w:t>Use case begins</w:t>
+                  </w:r>
+                  <w:r>
+                    <w:rPr>
+                      <w:rFonts w:asciiTheme="majorHAnsi" w:hAnsiTheme="majorHAnsi"/>
+                    </w:rPr>
+                    <w:t xml:space="preserve"> when user presses the search for pads button.</w:t>
+                  </w:r>
+                </w:p>
+                <w:p>
+                  <w:pPr>
+                    <w:pStyle w:val="ListParagraph"/>
+                    <w:numPr>
+                      <w:ilvl w:val="0"/>
+                      <w:numId w:val="33"/>
+                    </w:numPr>
+                    <w:rPr>
+                      <w:rFonts w:asciiTheme="majorHAnsi" w:hAnsiTheme="majorHAnsi"/>
+                    </w:rPr>
+                  </w:pPr>
+                  <w:r>
+                    <w:rPr>
+                      <w:rFonts w:asciiTheme="majorHAnsi" w:hAnsiTheme="majorHAnsi"/>
+                    </w:rPr>
+                    <w:lastRenderedPageBreak/>
+                    <w:t>The system will display a list of possible pads.</w:t>
+                  </w:r>
+                </w:p>
+                <w:p>
+                  <w:pPr>
+                    <w:pStyle w:val="ListParagraph"/>
+                    <w:numPr>
+                      <w:ilvl w:val="0"/>
+                      <w:numId w:val="33"/>
+                    </w:numPr>
+                    <w:rPr>
+                      <w:rFonts w:asciiTheme="majorHAnsi" w:hAnsiTheme="majorHAnsi"/>
+                    </w:rPr>
+                  </w:pPr>
+                  <w:r>
+                    <w:rPr>
+                      <w:rFonts w:asciiTheme="majorHAnsi" w:hAnsiTheme="majorHAnsi"/>
+                    </w:rPr>
+                    <w:t xml:space="preserve">After the user selects the SkillCourt pad he wants to connect to, the system will get the Bluetooth name and address of that pad. </w:t>
+                  </w:r>
+                </w:p>
+                <w:p>
+                  <w:pPr>
+                    <w:rPr>
+                      <w:rFonts w:asciiTheme="majorHAnsi" w:hAnsiTheme="majorHAnsi"/>
+                    </w:rPr>
+                  </w:pPr>
+                </w:p>
+              </w:tc>
+            </w:tr>
+            <w:tr>
+              <w:tc>
+                <w:tcPr>
+                  <w:tcW w:w="9350" w:type="dxa"/>
+                  <w:gridSpan w:val="2"/>
+                </w:tcPr>
+                <w:p>
+                  <w:pPr>
+                    <w:rPr>
+                      <w:rFonts w:asciiTheme="majorHAnsi" w:hAnsiTheme="majorHAnsi"/>
+                    </w:rPr>
+                  </w:pPr>
+                  <w:r>
+                    <w:rPr>
+                      <w:rFonts w:asciiTheme="majorHAnsi" w:hAnsiTheme="majorHAnsi"/>
+                      <w:b/>
+                    </w:rPr>
+                    <w:lastRenderedPageBreak/>
+                    <w:t>Post-Conditions</w:t>
+                  </w:r>
+                  <w:r>
+                    <w:rPr>
+                      <w:rFonts w:asciiTheme="majorHAnsi" w:hAnsiTheme="majorHAnsi"/>
+                    </w:rPr>
+                    <w:t>:</w:t>
+                  </w:r>
+                </w:p>
+                <w:p>
+                  <w:pPr>
+                    <w:pStyle w:val="ListParagraph"/>
+                    <w:numPr>
+                      <w:ilvl w:val="0"/>
+                      <w:numId w:val="33"/>
+                    </w:numPr>
+                    <w:rPr>
+                      <w:rFonts w:asciiTheme="majorHAnsi" w:hAnsiTheme="majorHAnsi"/>
+                    </w:rPr>
+                  </w:pPr>
+                  <w:r>
+                    <w:rPr>
+                      <w:rFonts w:asciiTheme="majorHAnsi" w:hAnsiTheme="majorHAnsi"/>
+                    </w:rPr>
+                    <w:t>The system has all the information needed from the pad in order to start to transfer data.</w:t>
+                  </w:r>
+                </w:p>
+              </w:tc>
+            </w:tr>
+          </w:tbl>
+          <w:p>
+            <w:pPr>
+              <w:rPr>
+                <w:rFonts w:asciiTheme="majorHAnsi" w:hAnsiTheme="majorHAnsi"/>
+              </w:rPr>
+            </w:pPr>
+          </w:p>
+        </w:tc>
+      </w:tr>
+    </w:tbl>
     <w:p>
       <w:pPr>
         <w:rPr>
@@ -13525,14 +14316,27 @@
       <w:r>
         <w:t xml:space="preserve">Figure </w:t>
       </w:r>
-      <w:fldSimple w:instr=" SEQ Figure \* ARABIC ">
-        <w:r>
-          <w:rPr>
-            <w:noProof/>
-          </w:rPr>
-          <w:t>2</w:t>
-        </w:r>
-      </w:fldSimple>
+      <w:r>
+        <w:fldChar w:fldCharType="begin"/>
+      </w:r>
+      <w:r>
+        <w:instrText xml:space="preserve"> SEQ Figure \* ARABIC </w:instrText>
+      </w:r>
+      <w:r>
+        <w:fldChar w:fldCharType="separate"/>
+      </w:r>
+      <w:r>
+        <w:rPr>
+          <w:noProof/>
+        </w:rPr>
+        <w:t>2</w:t>
+      </w:r>
+      <w:r>
+        <w:rPr>
+          <w:noProof/>
+        </w:rPr>
+        <w:fldChar w:fldCharType="end"/>
+      </w:r>
       <w:r>
         <w:t xml:space="preserve">. </w:t>
       </w:r>
@@ -13699,7 +14503,7 @@
                 <wp:positionV relativeFrom="paragraph">
                   <wp:posOffset>1112520</wp:posOffset>
                 </wp:positionV>
-                <wp:extent cx="2266950" cy="1404620"/>
+                <wp:extent cx="2266950" cy="806450"/>
                 <wp:effectExtent l="0" t="0" r="0" b="0"/>
                 <wp:wrapSquare wrapText="bothSides"/>
                 <wp:docPr id="18" name="Text Box 2"/>
@@ -13715,7 +14519,7 @@
                       <wps:spPr bwMode="auto">
                         <a:xfrm>
                           <a:off x="0" y="0"/>
-                          <a:ext cx="2266950" cy="1404620"/>
+                          <a:ext cx="2266950" cy="806450"/>
                         </a:xfrm>
                         <a:prstGeom prst="rect">
                           <a:avLst/>
@@ -13812,7 +14616,7 @@
           </mc:Choice>
           <mc:Fallback>
             <w:pict>
-              <v:shape w14:anchorId="216553D7" id="Text Box 2" o:spid="_x0000_s1028" type="#_x0000_t202" style="position:absolute;left:0;text-align:left;margin-left:153.75pt;margin-top:87.6pt;width:178.5pt;height:110.6pt;z-index:251689472;visibility:visible;mso-wrap-style:square;mso-width-percent:0;mso-height-percent:200;mso-wrap-distance-left:9pt;mso-wrap-distance-top:3.6pt;mso-wrap-distance-right:9pt;mso-wrap-distance-bottom:3.6pt;mso-position-horizontal:absolute;mso-position-horizontal-relative:text;mso-position-vertical:absolute;mso-position-vertical-relative:text;mso-width-percent:0;mso-height-percent:200;mso-width-relative:margin;mso-height-relative:margin;v-text-anchor:top" o:gfxdata="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" filled="f" stroked="f">
+              <v:shape w14:anchorId="216553D7" id="Text Box 2" o:spid="_x0000_s1028" type="#_x0000_t202" style="position:absolute;left:0;text-align:left;margin-left:153.75pt;margin-top:87.6pt;width:178.5pt;height:63.5pt;z-index:251689472;visibility:visible;mso-wrap-style:square;mso-width-percent:0;mso-height-percent:200;mso-wrap-distance-left:9pt;mso-wrap-distance-top:3.6pt;mso-wrap-distance-right:9pt;mso-wrap-distance-bottom:3.6pt;mso-position-horizontal:absolute;mso-position-horizontal-relative:text;mso-position-vertical:absolute;mso-position-vertical-relative:text;mso-width-percent:0;mso-height-percent:200;mso-width-relative:margin;mso-height-relative:margin;v-text-anchor:top" o:gfxdata="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" filled="f" stroked="f">
                 <v:textbox style="mso-fit-shape-to-text:t">
                   <w:txbxContent>
                     <w:p>
@@ -13948,7 +14752,7 @@
           </mc:Choice>
           <mc:Fallback>
             <w:pict>
-              <v:shapetype w14:anchorId="1264792D" id="_x0000_t34" coordsize="21600,21600" o:spt="34" o:oned="t" adj="10800" path="m,l@0,0@0,21600,21600,21600e" filled="f">
+              <v:shapetype w14:anchorId="7BD8D72A" id="_x0000_t34" coordsize="21600,21600" o:spt="34" o:oned="t" adj="10800" path="m,l@0,0@0,21600,21600,21600e" filled="f">
                 <v:stroke joinstyle="miter"/>
                 <v:formulas>
                   <v:f eqn="val #0"/>
@@ -14244,7 +15048,7 @@
           </mc:Choice>
           <mc:Fallback>
             <w:pict>
-              <v:line w14:anchorId="005DD69E" id="Straight Connector 14" o:spid="_x0000_s1026" style="position:absolute;z-index:251691520;visibility:visible;mso-wrap-style:square;mso-wrap-distance-left:9pt;mso-wrap-distance-top:0;mso-wrap-distance-right:9pt;mso-wrap-distance-bottom:0;mso-position-horizontal:absolute;mso-position-horizontal-relative:text;mso-position-vertical:absolute;mso-position-vertical-relative:text" from="324.7pt,64.35pt" to="436.45pt,64.35pt" o:gfxdata="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" strokecolor="#5b9bd5 [3204]" strokeweight=".5pt">
+              <v:line w14:anchorId="57EF16CE" id="Straight Connector 14" o:spid="_x0000_s1026" style="position:absolute;z-index:251691520;visibility:visible;mso-wrap-style:square;mso-wrap-distance-left:9pt;mso-wrap-distance-top:0;mso-wrap-distance-right:9pt;mso-wrap-distance-bottom:0;mso-position-horizontal:absolute;mso-position-horizontal-relative:text;mso-position-vertical:absolute;mso-position-vertical-relative:text" from="324.7pt,64.35pt" to="436.45pt,64.35pt" o:gfxdata="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" strokecolor="#5b9bd5 [3204]" strokeweight=".5pt">
                 <v:stroke joinstyle="miter"/>
               </v:line>
             </w:pict>
@@ -14307,7 +15111,7 @@
           </mc:Choice>
           <mc:Fallback>
             <w:pict>
-              <v:line w14:anchorId="3FA2851D" id="Straight Connector 15" o:spid="_x0000_s1026" style="position:absolute;z-index:251707904;visibility:visible;mso-wrap-style:square;mso-wrap-distance-left:9pt;mso-wrap-distance-top:0;mso-wrap-distance-right:9pt;mso-wrap-distance-bottom:0;mso-position-horizontal:absolute;mso-position-horizontal-relative:text;mso-position-vertical:absolute;mso-position-vertical-relative:text" from="324.75pt,71.1pt" to="436.5pt,71.1pt" o:gfxdata="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" strokecolor="#5b9bd5 [3204]" strokeweight=".5pt">
+              <v:line w14:anchorId="35C11082" id="Straight Connector 15" o:spid="_x0000_s1026" style="position:absolute;z-index:251707904;visibility:visible;mso-wrap-style:square;mso-wrap-distance-left:9pt;mso-wrap-distance-top:0;mso-wrap-distance-right:9pt;mso-wrap-distance-bottom:0;mso-position-horizontal:absolute;mso-position-horizontal-relative:text;mso-position-vertical:absolute;mso-position-vertical-relative:text" from="324.75pt,71.1pt" to="436.5pt,71.1pt" o:gfxdata="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" strokecolor="#5b9bd5 [3204]" strokeweight=".5pt">
                 <v:stroke joinstyle="miter"/>
               </v:line>
             </w:pict>
@@ -14598,7 +15402,7 @@
                 <wp:positionV relativeFrom="paragraph">
                   <wp:posOffset>550545</wp:posOffset>
                 </wp:positionV>
-                <wp:extent cx="762000" cy="1404620"/>
+                <wp:extent cx="762000" cy="335915"/>
                 <wp:effectExtent l="0" t="0" r="0" b="0"/>
                 <wp:wrapSquare wrapText="bothSides"/>
                 <wp:docPr id="11" name="Text Box 2"/>
@@ -14614,7 +15418,7 @@
                       <wps:spPr bwMode="auto">
                         <a:xfrm>
                           <a:off x="0" y="0"/>
-                          <a:ext cx="762000" cy="1404620"/>
+                          <a:ext cx="762000" cy="335915"/>
                         </a:xfrm>
                         <a:prstGeom prst="rect">
                           <a:avLst/>
@@ -14661,7 +15465,7 @@
           </mc:Choice>
           <mc:Fallback>
             <w:pict>
-              <v:shape w14:anchorId="2B093AF1" id="_x0000_s1034" type="#_x0000_t202" style="position:absolute;left:0;text-align:left;margin-left:143.25pt;margin-top:43.35pt;width:60pt;height:110.6pt;z-index:251655680;visibility:visible;mso-wrap-style:square;mso-width-percent:0;mso-height-percent:200;mso-wrap-distance-left:9pt;mso-wrap-distance-top:3.6pt;mso-wrap-distance-right:9pt;mso-wrap-distance-bottom:3.6pt;mso-position-horizontal:absolute;mso-position-horizontal-relative:text;mso-position-vertical:absolute;mso-position-vertical-relative:text;mso-width-percent:0;mso-height-percent:200;mso-width-relative:margin;mso-height-relative:margin;v-text-anchor:top" o:gfxdata="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" filled="f" stroked="f">
+              <v:shape w14:anchorId="2B093AF1" id="_x0000_s1034" type="#_x0000_t202" style="position:absolute;left:0;text-align:left;margin-left:143.25pt;margin-top:43.35pt;width:60pt;height:26.45pt;z-index:251655680;visibility:visible;mso-wrap-style:square;mso-width-percent:0;mso-height-percent:200;mso-wrap-distance-left:9pt;mso-wrap-distance-top:3.6pt;mso-wrap-distance-right:9pt;mso-wrap-distance-bottom:3.6pt;mso-position-horizontal:absolute;mso-position-horizontal-relative:text;mso-position-vertical:absolute;mso-position-vertical-relative:text;mso-width-percent:0;mso-height-percent:200;mso-width-relative:margin;mso-height-relative:margin;v-text-anchor:top" o:gfxdata="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" filled="f" stroked="f">
                 <v:textbox style="mso-fit-shape-to-text:t">
                   <w:txbxContent>
                     <w:p>
@@ -14747,7 +15551,7 @@
           </mc:Choice>
           <mc:Fallback>
             <w:pict>
-              <v:line w14:anchorId="4A3BEFBA" id="Straight Connector 10" o:spid="_x0000_s1026" style="position:absolute;z-index:251648512;visibility:visible;mso-wrap-style:square;mso-width-percent:0;mso-height-percent:0;mso-wrap-distance-left:9pt;mso-wrap-distance-top:0;mso-wrap-distance-right:9pt;mso-wrap-distance-bottom:0;mso-position-horizontal:absolute;mso-position-horizontal-relative:text;mso-position-vertical:absolute;mso-position-vertical-relative:text;mso-width-percent:0;mso-height-percent:0;mso-width-relative:margin;mso-height-relative:margin" from="145.5pt,57.6pt" to="198pt,57.6pt" o:gfxdata="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" strokecolor="#5b9bd5 [3204]" strokeweight=".5pt">
+              <v:line w14:anchorId="68C87B89" id="Straight Connector 10" o:spid="_x0000_s1026" style="position:absolute;z-index:251648512;visibility:visible;mso-wrap-style:square;mso-width-percent:0;mso-height-percent:0;mso-wrap-distance-left:9pt;mso-wrap-distance-top:0;mso-wrap-distance-right:9pt;mso-wrap-distance-bottom:0;mso-position-horizontal:absolute;mso-position-horizontal-relative:text;mso-position-vertical:absolute;mso-position-vertical-relative:text;mso-width-percent:0;mso-height-percent:0;mso-width-relative:margin;mso-height-relative:margin" from="145.5pt,57.6pt" to="198pt,57.6pt" o:gfxdata="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" strokecolor="#5b9bd5 [3204]" strokeweight=".5pt">
                 <v:stroke joinstyle="miter"/>
               </v:line>
             </w:pict>
@@ -14757,14 +15561,27 @@
       <w:r>
         <w:t xml:space="preserve">Figure </w:t>
       </w:r>
-      <w:fldSimple w:instr=" SEQ Figure \* ARABIC ">
-        <w:r>
-          <w:rPr>
-            <w:noProof/>
-          </w:rPr>
-          <w:t>3</w:t>
-        </w:r>
-      </w:fldSimple>
+      <w:r>
+        <w:fldChar w:fldCharType="begin"/>
+      </w:r>
+      <w:r>
+        <w:instrText xml:space="preserve"> SEQ Figure \* ARABIC </w:instrText>
+      </w:r>
+      <w:r>
+        <w:fldChar w:fldCharType="separate"/>
+      </w:r>
+      <w:r>
+        <w:rPr>
+          <w:noProof/>
+        </w:rPr>
+        <w:t>3</w:t>
+      </w:r>
+      <w:r>
+        <w:rPr>
+          <w:noProof/>
+        </w:rPr>
+        <w:fldChar w:fldCharType="end"/>
+      </w:r>
       <w:r>
         <w:t xml:space="preserve"> Class Diagram</w:t>
       </w:r>
@@ -14780,8 +15597,6 @@
         </w:rPr>
         <w:br w:type="page"/>
       </w:r>
-      <w:bookmarkStart w:id="24" w:name="_GoBack"/>
-      <w:bookmarkEnd w:id="24"/>
     </w:p>
     <w:p>
       <w:pPr>
@@ -14795,7 +15610,7 @@
           <w:rFonts w:asciiTheme="majorHAnsi" w:hAnsiTheme="majorHAnsi"/>
         </w:rPr>
       </w:pPr>
-      <w:bookmarkStart w:id="25" w:name="_Toc410638568"/>
+      <w:bookmarkStart w:id="24" w:name="_Toc410638568"/>
       <w:r>
         <w:rPr>
           <w:rFonts w:asciiTheme="majorHAnsi" w:hAnsiTheme="majorHAnsi"/>
@@ -14803,7 +15618,7 @@
         <w:lastRenderedPageBreak/>
         <w:t>Appendix D – Dynamic UML diagrams</w:t>
       </w:r>
-      <w:bookmarkEnd w:id="25"/>
+      <w:bookmarkEnd w:id="24"/>
     </w:p>
     <w:p>
       <w:pPr>
@@ -14880,14 +15695,27 @@
       <w:r>
         <w:t xml:space="preserve">Figure </w:t>
       </w:r>
-      <w:fldSimple w:instr=" SEQ Figure \* ARABIC ">
-        <w:r>
-          <w:rPr>
-            <w:noProof/>
-          </w:rPr>
-          <w:t>4</w:t>
-        </w:r>
-      </w:fldSimple>
+      <w:r>
+        <w:fldChar w:fldCharType="begin"/>
+      </w:r>
+      <w:r>
+        <w:instrText xml:space="preserve"> SEQ Figure \* ARABIC </w:instrText>
+      </w:r>
+      <w:r>
+        <w:fldChar w:fldCharType="separate"/>
+      </w:r>
+      <w:r>
+        <w:rPr>
+          <w:noProof/>
+        </w:rPr>
+        <w:t>4</w:t>
+      </w:r>
+      <w:r>
+        <w:rPr>
+          <w:noProof/>
+        </w:rPr>
+        <w:fldChar w:fldCharType="end"/>
+      </w:r>
       <w:r>
         <w:t xml:space="preserve"> Account Creation  Sequence Diagram</w:t>
       </w:r>
@@ -14982,7 +15810,7 @@
         </w:rPr>
         <w:lastRenderedPageBreak/>
         <w:drawing>
-          <wp:inline distT="0" distB="0" distL="0" distR="0" wp14:anchorId="511C319C" wp14:editId="0E2C6A14">
+          <wp:inline distT="0" distB="0" distL="0" distR="0" wp14:anchorId="511C319C" wp14:editId="226F0020">
             <wp:extent cx="5236845" cy="3796030"/>
             <wp:effectExtent l="0" t="0" r="0" b="0"/>
             <wp:docPr id="6" name="Picture 6" descr="AccessPlayerStatistic"/>
@@ -15030,31 +15858,238 @@
           </wp:inline>
         </w:drawing>
       </w:r>
+      <w:r>
+        <w:t xml:space="preserve"> </w:t>
+      </w:r>
     </w:p>
     <w:p>
       <w:pPr>
         <w:pStyle w:val="Caption"/>
         <w:ind w:left="360"/>
+      </w:pPr>
+      <w:r>
+        <w:rPr>
+          <w:noProof/>
+        </w:rPr>
+        <w:drawing>
+          <wp:anchor distT="0" distB="0" distL="114300" distR="114300" simplePos="0" relativeHeight="251637760" behindDoc="1" locked="0" layoutInCell="1" allowOverlap="1" wp14:anchorId="7E669179" wp14:editId="4D87A7A9">
+            <wp:simplePos x="0" y="0"/>
+            <wp:positionH relativeFrom="column">
+              <wp:posOffset>247650</wp:posOffset>
+            </wp:positionH>
+            <wp:positionV relativeFrom="paragraph">
+              <wp:posOffset>184785</wp:posOffset>
+            </wp:positionV>
+            <wp:extent cx="5233668" cy="3019425"/>
+            <wp:effectExtent l="0" t="0" r="5715" b="0"/>
+            <wp:wrapNone/>
+            <wp:docPr id="12" name="Picture 12" descr="C:\Users\msant080\Downloads\Edit Account.jpeg"/>
+            <wp:cNvGraphicFramePr>
+              <a:graphicFrameLocks xmlns:a="http://schemas.openxmlformats.org/drawingml/2006/main" noChangeAspect="1"/>
+            </wp:cNvGraphicFramePr>
+            <a:graphic xmlns:a="http://schemas.openxmlformats.org/drawingml/2006/main">
+              <a:graphicData uri="http://schemas.openxmlformats.org/drawingml/2006/picture">
+                <pic:pic xmlns:pic="http://schemas.openxmlformats.org/drawingml/2006/picture">
+                  <pic:nvPicPr>
+                    <pic:cNvPr id="0" name="Picture 1" descr="C:\Users\msant080\Downloads\Edit Account.jpeg"/>
+                    <pic:cNvPicPr>
+                      <a:picLocks noChangeAspect="1" noChangeArrowheads="1"/>
+                    </pic:cNvPicPr>
+                  </pic:nvPicPr>
+                  <pic:blipFill>
+                    <a:blip r:embed="rId20">
+                      <a:extLst>
+                        <a:ext uri="{28A0092B-C50C-407E-A947-70E740481C1C}">
+                          <a14:useLocalDpi xmlns:a14="http://schemas.microsoft.com/office/drawing/2010/main" val="0"/>
+                        </a:ext>
+                      </a:extLst>
+                    </a:blip>
+                    <a:srcRect/>
+                    <a:stretch>
+                      <a:fillRect/>
+                    </a:stretch>
+                  </pic:blipFill>
+                  <pic:spPr bwMode="auto">
+                    <a:xfrm>
+                      <a:off x="0" y="0"/>
+                      <a:ext cx="5240478" cy="3023354"/>
+                    </a:xfrm>
+                    <a:prstGeom prst="rect">
+                      <a:avLst/>
+                    </a:prstGeom>
+                    <a:noFill/>
+                    <a:ln>
+                      <a:noFill/>
+                    </a:ln>
+                  </pic:spPr>
+                </pic:pic>
+              </a:graphicData>
+            </a:graphic>
+            <wp14:sizeRelH relativeFrom="margin">
+              <wp14:pctWidth>0</wp14:pctWidth>
+            </wp14:sizeRelH>
+            <wp14:sizeRelV relativeFrom="margin">
+              <wp14:pctHeight>0</wp14:pctHeight>
+            </wp14:sizeRelV>
+          </wp:anchor>
+        </w:drawing>
+      </w:r>
+      <w:r>
+        <w:t xml:space="preserve">Figure </w:t>
+      </w:r>
+      <w:r>
+        <w:fldChar w:fldCharType="begin"/>
+      </w:r>
+      <w:r>
+        <w:instrText xml:space="preserve"> SEQ Figure \* ARABIC </w:instrText>
+      </w:r>
+      <w:r>
+        <w:fldChar w:fldCharType="separate"/>
+      </w:r>
+      <w:r>
+        <w:rPr>
+          <w:noProof/>
+        </w:rPr>
+        <w:t>6</w:t>
+      </w:r>
+      <w:r>
+        <w:rPr>
+          <w:noProof/>
+        </w:rPr>
+        <w:fldChar w:fldCharType="end"/>
+      </w:r>
+      <w:r>
+        <w:t xml:space="preserve"> Access Player Statistics Sequence Diagram</w:t>
+      </w:r>
+    </w:p>
+    <w:p/>
+    <w:p>
+      <w:pPr>
+        <w:pStyle w:val="Caption"/>
+        <w:rPr>
+          <w:rFonts w:asciiTheme="majorHAnsi" w:hAnsiTheme="majorHAnsi"/>
+        </w:rPr>
+      </w:pPr>
+    </w:p>
+    <w:p>
+      <w:pPr>
+        <w:pStyle w:val="Caption"/>
+        <w:rPr>
+          <w:rFonts w:asciiTheme="majorHAnsi" w:hAnsiTheme="majorHAnsi"/>
+        </w:rPr>
+      </w:pPr>
+    </w:p>
+    <w:p>
+      <w:pPr>
+        <w:pStyle w:val="Caption"/>
+        <w:rPr>
+          <w:rFonts w:asciiTheme="majorHAnsi" w:hAnsiTheme="majorHAnsi"/>
+        </w:rPr>
+      </w:pPr>
+    </w:p>
+    <w:p>
+      <w:pPr>
+        <w:pStyle w:val="Caption"/>
+        <w:rPr>
+          <w:rFonts w:asciiTheme="majorHAnsi" w:hAnsiTheme="majorHAnsi"/>
+        </w:rPr>
+      </w:pPr>
+    </w:p>
+    <w:p>
+      <w:pPr>
+        <w:pStyle w:val="Caption"/>
+        <w:rPr>
+          <w:rFonts w:asciiTheme="majorHAnsi" w:hAnsiTheme="majorHAnsi"/>
+        </w:rPr>
+      </w:pPr>
+    </w:p>
+    <w:p>
+      <w:pPr>
+        <w:pStyle w:val="Caption"/>
+        <w:rPr>
+          <w:rFonts w:asciiTheme="majorHAnsi" w:hAnsiTheme="majorHAnsi"/>
+        </w:rPr>
+      </w:pPr>
+    </w:p>
+    <w:p>
+      <w:pPr>
+        <w:pStyle w:val="Caption"/>
+        <w:rPr>
+          <w:rFonts w:asciiTheme="majorHAnsi" w:hAnsiTheme="majorHAnsi"/>
+        </w:rPr>
+      </w:pPr>
+    </w:p>
+    <w:p>
+      <w:pPr>
+        <w:pStyle w:val="Caption"/>
+        <w:rPr>
+          <w:rFonts w:asciiTheme="majorHAnsi" w:hAnsiTheme="majorHAnsi"/>
+        </w:rPr>
+      </w:pPr>
+    </w:p>
+    <w:p>
+      <w:pPr>
+        <w:pStyle w:val="Caption"/>
+        <w:rPr>
+          <w:rFonts w:asciiTheme="majorHAnsi" w:hAnsiTheme="majorHAnsi"/>
+        </w:rPr>
+      </w:pPr>
+    </w:p>
+    <w:p>
+      <w:pPr>
+        <w:pStyle w:val="Caption"/>
+        <w:rPr>
+          <w:rFonts w:asciiTheme="majorHAnsi" w:hAnsiTheme="majorHAnsi"/>
+        </w:rPr>
+      </w:pPr>
+    </w:p>
+    <w:p>
+      <w:pPr>
+        <w:pStyle w:val="Caption"/>
+        <w:ind w:firstLine="360"/>
+      </w:pPr>
+      <w:r>
+        <w:t xml:space="preserve">Figure </w:t>
+      </w:r>
+      <w:r>
+        <w:fldChar w:fldCharType="begin"/>
+      </w:r>
+      <w:r>
+        <w:instrText xml:space="preserve"> SEQ Figure \* ARABIC </w:instrText>
+      </w:r>
+      <w:r>
+        <w:fldChar w:fldCharType="separate"/>
+      </w:r>
+      <w:r>
+        <w:rPr>
+          <w:noProof/>
+        </w:rPr>
+        <w:t>6</w:t>
+      </w:r>
+      <w:r>
+        <w:rPr>
+          <w:noProof/>
+        </w:rPr>
+        <w:fldChar w:fldCharType="end"/>
+      </w:r>
+      <w:r>
+        <w:t xml:space="preserve"> </w:t>
+      </w:r>
+      <w:r>
+        <w:t>Edit Account</w:t>
+      </w:r>
+      <w:r>
+        <w:t xml:space="preserve"> Sequence Diagram</w:t>
+      </w:r>
+    </w:p>
+    <w:p>
+      <w:pPr>
         <w:rPr>
           <w:rFonts w:asciiTheme="majorHAnsi" w:hAnsiTheme="majorHAnsi"/>
           <w:b/>
           <w:sz w:val="28"/>
         </w:rPr>
       </w:pPr>
-      <w:r>
-        <w:t xml:space="preserve">Figure </w:t>
-      </w:r>
-      <w:fldSimple w:instr=" SEQ Figure \* ARABIC ">
-        <w:r>
-          <w:rPr>
-            <w:noProof/>
-          </w:rPr>
-          <w:t>6</w:t>
-        </w:r>
-      </w:fldSimple>
-      <w:r>
-        <w:t xml:space="preserve"> Access Player Statistics Sequence Diagram</w:t>
-      </w:r>
     </w:p>
     <w:p>
       <w:pPr>
@@ -15064,12 +16099,457 @@
           <w:sz w:val="28"/>
         </w:rPr>
       </w:pPr>
-      <w:r>
+    </w:p>
+    <w:p>
+      <w:pPr>
         <w:rPr>
           <w:rFonts w:asciiTheme="majorHAnsi" w:hAnsiTheme="majorHAnsi"/>
-        </w:rPr>
-        <w:br w:type="page"/>
-      </w:r>
+          <w:b/>
+          <w:sz w:val="28"/>
+        </w:rPr>
+      </w:pPr>
+    </w:p>
+    <w:p>
+      <w:pPr>
+        <w:rPr>
+          <w:rFonts w:asciiTheme="majorHAnsi" w:hAnsiTheme="majorHAnsi"/>
+          <w:b/>
+          <w:sz w:val="28"/>
+        </w:rPr>
+      </w:pPr>
+      <w:r>
+        <w:rPr>
+          <w:rFonts w:asciiTheme="majorHAnsi" w:hAnsiTheme="majorHAnsi"/>
+          <w:b/>
+          <w:noProof/>
+          <w:sz w:val="28"/>
+        </w:rPr>
+        <w:drawing>
+          <wp:anchor distT="0" distB="0" distL="114300" distR="114300" simplePos="0" relativeHeight="251663360" behindDoc="0" locked="0" layoutInCell="1" allowOverlap="1" wp14:anchorId="22201820" wp14:editId="664A88F0">
+            <wp:simplePos x="0" y="0"/>
+            <wp:positionH relativeFrom="column">
+              <wp:posOffset>161925</wp:posOffset>
+            </wp:positionH>
+            <wp:positionV relativeFrom="paragraph">
+              <wp:posOffset>197485</wp:posOffset>
+            </wp:positionV>
+            <wp:extent cx="5943600" cy="3457575"/>
+            <wp:effectExtent l="0" t="0" r="0" b="9525"/>
+            <wp:wrapNone/>
+            <wp:docPr id="16" name="Picture 16" descr="C:\Users\msant080\Downloads\Reset Password.jpeg"/>
+            <wp:cNvGraphicFramePr>
+              <a:graphicFrameLocks xmlns:a="http://schemas.openxmlformats.org/drawingml/2006/main" noChangeAspect="1"/>
+            </wp:cNvGraphicFramePr>
+            <a:graphic xmlns:a="http://schemas.openxmlformats.org/drawingml/2006/main">
+              <a:graphicData uri="http://schemas.openxmlformats.org/drawingml/2006/picture">
+                <pic:pic xmlns:pic="http://schemas.openxmlformats.org/drawingml/2006/picture">
+                  <pic:nvPicPr>
+                    <pic:cNvPr id="0" name="Picture 2" descr="C:\Users\msant080\Downloads\Reset Password.jpeg"/>
+                    <pic:cNvPicPr>
+                      <a:picLocks noChangeAspect="1" noChangeArrowheads="1"/>
+                    </pic:cNvPicPr>
+                  </pic:nvPicPr>
+                  <pic:blipFill>
+                    <a:blip r:embed="rId21">
+                      <a:extLst>
+                        <a:ext uri="{28A0092B-C50C-407E-A947-70E740481C1C}">
+                          <a14:useLocalDpi xmlns:a14="http://schemas.microsoft.com/office/drawing/2010/main" val="0"/>
+                        </a:ext>
+                      </a:extLst>
+                    </a:blip>
+                    <a:srcRect/>
+                    <a:stretch>
+                      <a:fillRect/>
+                    </a:stretch>
+                  </pic:blipFill>
+                  <pic:spPr bwMode="auto">
+                    <a:xfrm>
+                      <a:off x="0" y="0"/>
+                      <a:ext cx="5943600" cy="3457575"/>
+                    </a:xfrm>
+                    <a:prstGeom prst="rect">
+                      <a:avLst/>
+                    </a:prstGeom>
+                    <a:noFill/>
+                    <a:ln>
+                      <a:noFill/>
+                    </a:ln>
+                  </pic:spPr>
+                </pic:pic>
+              </a:graphicData>
+            </a:graphic>
+          </wp:anchor>
+        </w:drawing>
+      </w:r>
+    </w:p>
+    <w:p>
+      <w:pPr>
+        <w:rPr>
+          <w:rFonts w:asciiTheme="majorHAnsi" w:hAnsiTheme="majorHAnsi"/>
+          <w:b/>
+          <w:sz w:val="28"/>
+        </w:rPr>
+      </w:pPr>
+    </w:p>
+    <w:p>
+      <w:pPr>
+        <w:rPr>
+          <w:rFonts w:asciiTheme="majorHAnsi" w:hAnsiTheme="majorHAnsi"/>
+          <w:b/>
+          <w:sz w:val="28"/>
+        </w:rPr>
+      </w:pPr>
+    </w:p>
+    <w:p>
+      <w:pPr>
+        <w:rPr>
+          <w:rFonts w:asciiTheme="majorHAnsi" w:hAnsiTheme="majorHAnsi"/>
+          <w:b/>
+          <w:sz w:val="28"/>
+        </w:rPr>
+      </w:pPr>
+    </w:p>
+    <w:p>
+      <w:pPr>
+        <w:rPr>
+          <w:rFonts w:asciiTheme="majorHAnsi" w:hAnsiTheme="majorHAnsi"/>
+          <w:b/>
+          <w:sz w:val="28"/>
+        </w:rPr>
+      </w:pPr>
+    </w:p>
+    <w:p>
+      <w:pPr>
+        <w:rPr>
+          <w:rFonts w:asciiTheme="majorHAnsi" w:hAnsiTheme="majorHAnsi"/>
+          <w:b/>
+          <w:sz w:val="28"/>
+        </w:rPr>
+      </w:pPr>
+    </w:p>
+    <w:p>
+      <w:pPr>
+        <w:rPr>
+          <w:rFonts w:asciiTheme="majorHAnsi" w:hAnsiTheme="majorHAnsi"/>
+          <w:b/>
+          <w:sz w:val="28"/>
+        </w:rPr>
+      </w:pPr>
+    </w:p>
+    <w:p>
+      <w:pPr>
+        <w:rPr>
+          <w:rFonts w:asciiTheme="majorHAnsi" w:hAnsiTheme="majorHAnsi"/>
+          <w:b/>
+          <w:sz w:val="28"/>
+        </w:rPr>
+      </w:pPr>
+    </w:p>
+    <w:p>
+      <w:pPr>
+        <w:rPr>
+          <w:rFonts w:asciiTheme="majorHAnsi" w:hAnsiTheme="majorHAnsi"/>
+          <w:b/>
+          <w:sz w:val="28"/>
+        </w:rPr>
+      </w:pPr>
+    </w:p>
+    <w:p>
+      <w:pPr>
+        <w:rPr>
+          <w:rFonts w:asciiTheme="majorHAnsi" w:hAnsiTheme="majorHAnsi"/>
+          <w:b/>
+          <w:sz w:val="28"/>
+        </w:rPr>
+      </w:pPr>
+    </w:p>
+    <w:p>
+      <w:pPr>
+        <w:rPr>
+          <w:rFonts w:asciiTheme="majorHAnsi" w:hAnsiTheme="majorHAnsi"/>
+          <w:b/>
+          <w:sz w:val="28"/>
+        </w:rPr>
+      </w:pPr>
+    </w:p>
+    <w:p>
+      <w:pPr>
+        <w:pStyle w:val="Caption"/>
+        <w:ind w:left="360"/>
+      </w:pPr>
+      <w:r>
+        <w:rPr>
+          <w:rFonts w:asciiTheme="majorHAnsi" w:hAnsiTheme="majorHAnsi"/>
+          <w:b/>
+          <w:noProof/>
+          <w:sz w:val="28"/>
+        </w:rPr>
+        <w:drawing>
+          <wp:anchor distT="0" distB="0" distL="114300" distR="114300" simplePos="0" relativeHeight="251681792" behindDoc="1" locked="0" layoutInCell="1" allowOverlap="1" wp14:anchorId="39B21790" wp14:editId="1D531566">
+            <wp:simplePos x="0" y="0"/>
+            <wp:positionH relativeFrom="column">
+              <wp:posOffset>161925</wp:posOffset>
+            </wp:positionH>
+            <wp:positionV relativeFrom="paragraph">
+              <wp:posOffset>123190</wp:posOffset>
+            </wp:positionV>
+            <wp:extent cx="5943600" cy="3486150"/>
+            <wp:effectExtent l="0" t="0" r="0" b="0"/>
+            <wp:wrapNone/>
+            <wp:docPr id="19" name="Picture 19" descr="C:\Users\msant080\Downloads\Search For Pads.jpeg"/>
+            <wp:cNvGraphicFramePr>
+              <a:graphicFrameLocks xmlns:a="http://schemas.openxmlformats.org/drawingml/2006/main" noChangeAspect="1"/>
+            </wp:cNvGraphicFramePr>
+            <a:graphic xmlns:a="http://schemas.openxmlformats.org/drawingml/2006/main">
+              <a:graphicData uri="http://schemas.openxmlformats.org/drawingml/2006/picture">
+                <pic:pic xmlns:pic="http://schemas.openxmlformats.org/drawingml/2006/picture">
+                  <pic:nvPicPr>
+                    <pic:cNvPr id="0" name="Picture 3" descr="C:\Users\msant080\Downloads\Search For Pads.jpeg"/>
+                    <pic:cNvPicPr>
+                      <a:picLocks noChangeAspect="1" noChangeArrowheads="1"/>
+                    </pic:cNvPicPr>
+                  </pic:nvPicPr>
+                  <pic:blipFill>
+                    <a:blip r:embed="rId22">
+                      <a:extLst>
+                        <a:ext uri="{28A0092B-C50C-407E-A947-70E740481C1C}">
+                          <a14:useLocalDpi xmlns:a14="http://schemas.microsoft.com/office/drawing/2010/main" val="0"/>
+                        </a:ext>
+                      </a:extLst>
+                    </a:blip>
+                    <a:srcRect/>
+                    <a:stretch>
+                      <a:fillRect/>
+                    </a:stretch>
+                  </pic:blipFill>
+                  <pic:spPr bwMode="auto">
+                    <a:xfrm>
+                      <a:off x="0" y="0"/>
+                      <a:ext cx="5943600" cy="3486150"/>
+                    </a:xfrm>
+                    <a:prstGeom prst="rect">
+                      <a:avLst/>
+                    </a:prstGeom>
+                    <a:noFill/>
+                    <a:ln>
+                      <a:noFill/>
+                    </a:ln>
+                  </pic:spPr>
+                </pic:pic>
+              </a:graphicData>
+            </a:graphic>
+          </wp:anchor>
+        </w:drawing>
+      </w:r>
+      <w:r>
+        <w:t xml:space="preserve">Figure </w:t>
+      </w:r>
+      <w:r>
+        <w:fldChar w:fldCharType="begin"/>
+      </w:r>
+      <w:r>
+        <w:instrText xml:space="preserve"> SEQ Figure \* ARABIC </w:instrText>
+      </w:r>
+      <w:r>
+        <w:fldChar w:fldCharType="separate"/>
+      </w:r>
+      <w:r>
+        <w:rPr>
+          <w:noProof/>
+        </w:rPr>
+        <w:t>6</w:t>
+      </w:r>
+      <w:r>
+        <w:rPr>
+          <w:noProof/>
+        </w:rPr>
+        <w:fldChar w:fldCharType="end"/>
+      </w:r>
+      <w:r>
+        <w:t xml:space="preserve"> </w:t>
+      </w:r>
+      <w:r>
+        <w:t xml:space="preserve">Reset Password </w:t>
+      </w:r>
+      <w:r>
+        <w:t>Sequence Diagram</w:t>
+      </w:r>
+    </w:p>
+    <w:p>
+      <w:pPr>
+        <w:rPr>
+          <w:rFonts w:asciiTheme="majorHAnsi" w:hAnsiTheme="majorHAnsi"/>
+          <w:b/>
+          <w:sz w:val="28"/>
+        </w:rPr>
+      </w:pPr>
+    </w:p>
+    <w:p>
+      <w:pPr>
+        <w:rPr>
+          <w:rFonts w:asciiTheme="majorHAnsi" w:hAnsiTheme="majorHAnsi"/>
+          <w:b/>
+          <w:sz w:val="28"/>
+        </w:rPr>
+      </w:pPr>
+    </w:p>
+    <w:p>
+      <w:pPr>
+        <w:rPr>
+          <w:rFonts w:asciiTheme="majorHAnsi" w:hAnsiTheme="majorHAnsi"/>
+          <w:b/>
+          <w:sz w:val="28"/>
+        </w:rPr>
+      </w:pPr>
+    </w:p>
+    <w:p>
+      <w:pPr>
+        <w:rPr>
+          <w:rFonts w:asciiTheme="majorHAnsi" w:hAnsiTheme="majorHAnsi"/>
+          <w:b/>
+          <w:sz w:val="28"/>
+        </w:rPr>
+      </w:pPr>
+    </w:p>
+    <w:p>
+      <w:pPr>
+        <w:rPr>
+          <w:rFonts w:asciiTheme="majorHAnsi" w:hAnsiTheme="majorHAnsi"/>
+          <w:b/>
+          <w:sz w:val="28"/>
+        </w:rPr>
+      </w:pPr>
+    </w:p>
+    <w:p>
+      <w:pPr>
+        <w:rPr>
+          <w:rFonts w:asciiTheme="majorHAnsi" w:hAnsiTheme="majorHAnsi"/>
+          <w:b/>
+          <w:sz w:val="28"/>
+        </w:rPr>
+      </w:pPr>
+    </w:p>
+    <w:p>
+      <w:pPr>
+        <w:rPr>
+          <w:rFonts w:asciiTheme="majorHAnsi" w:hAnsiTheme="majorHAnsi"/>
+          <w:b/>
+          <w:sz w:val="28"/>
+        </w:rPr>
+      </w:pPr>
+    </w:p>
+    <w:p>
+      <w:pPr>
+        <w:rPr>
+          <w:rFonts w:asciiTheme="majorHAnsi" w:hAnsiTheme="majorHAnsi"/>
+          <w:b/>
+          <w:sz w:val="28"/>
+        </w:rPr>
+      </w:pPr>
+    </w:p>
+    <w:p>
+      <w:pPr>
+        <w:rPr>
+          <w:rFonts w:asciiTheme="majorHAnsi" w:hAnsiTheme="majorHAnsi"/>
+          <w:b/>
+          <w:sz w:val="28"/>
+        </w:rPr>
+      </w:pPr>
+    </w:p>
+    <w:p>
+      <w:pPr>
+        <w:rPr>
+          <w:rFonts w:asciiTheme="majorHAnsi" w:hAnsiTheme="majorHAnsi"/>
+          <w:b/>
+          <w:sz w:val="28"/>
+        </w:rPr>
+      </w:pPr>
+    </w:p>
+    <w:p>
+      <w:pPr>
+        <w:pStyle w:val="Caption"/>
+        <w:ind w:left="360"/>
+      </w:pPr>
+      <w:r>
+        <w:t xml:space="preserve">Figure </w:t>
+      </w:r>
+      <w:r>
+        <w:fldChar w:fldCharType="begin"/>
+      </w:r>
+      <w:r>
+        <w:instrText xml:space="preserve"> SEQ Figure \* ARABIC </w:instrText>
+      </w:r>
+      <w:r>
+        <w:fldChar w:fldCharType="separate"/>
+      </w:r>
+      <w:r>
+        <w:rPr>
+          <w:noProof/>
+        </w:rPr>
+        <w:t>6</w:t>
+      </w:r>
+      <w:r>
+        <w:rPr>
+          <w:noProof/>
+        </w:rPr>
+        <w:fldChar w:fldCharType="end"/>
+      </w:r>
+      <w:r>
+        <w:t xml:space="preserve"> </w:t>
+      </w:r>
+      <w:r>
+        <w:t>Search for Pads</w:t>
+      </w:r>
+      <w:r>
+        <w:t xml:space="preserve"> Sequence Diagram</w:t>
+      </w:r>
+    </w:p>
+    <w:p>
+      <w:pPr>
+        <w:rPr>
+          <w:rFonts w:asciiTheme="majorHAnsi" w:hAnsiTheme="majorHAnsi"/>
+          <w:b/>
+          <w:sz w:val="28"/>
+        </w:rPr>
+      </w:pPr>
+      <w:bookmarkStart w:id="25" w:name="_GoBack"/>
+      <w:bookmarkEnd w:id="25"/>
+    </w:p>
+    <w:p>
+      <w:pPr>
+        <w:rPr>
+          <w:rFonts w:asciiTheme="majorHAnsi" w:hAnsiTheme="majorHAnsi"/>
+          <w:b/>
+          <w:sz w:val="28"/>
+        </w:rPr>
+      </w:pPr>
+    </w:p>
+    <w:p>
+      <w:pPr>
+        <w:rPr>
+          <w:rFonts w:asciiTheme="majorHAnsi" w:hAnsiTheme="majorHAnsi"/>
+          <w:b/>
+          <w:sz w:val="28"/>
+        </w:rPr>
+      </w:pPr>
+    </w:p>
+    <w:p>
+      <w:pPr>
+        <w:rPr>
+          <w:rFonts w:asciiTheme="majorHAnsi" w:hAnsiTheme="majorHAnsi"/>
+          <w:b/>
+          <w:sz w:val="28"/>
+        </w:rPr>
+      </w:pPr>
+    </w:p>
+    <w:p>
+      <w:pPr>
+        <w:rPr>
+          <w:rFonts w:asciiTheme="majorHAnsi" w:hAnsiTheme="majorHAnsi"/>
+          <w:b/>
+          <w:sz w:val="28"/>
+        </w:rPr>
+      </w:pPr>
     </w:p>
     <w:p>
       <w:pPr>
@@ -15088,7 +16568,6 @@
         <w:rPr>
           <w:rFonts w:asciiTheme="majorHAnsi" w:hAnsiTheme="majorHAnsi"/>
         </w:rPr>
-        <w:lastRenderedPageBreak/>
         <w:t>Appendix E – User interface designs</w:t>
       </w:r>
       <w:bookmarkEnd w:id="26"/>
@@ -18033,7 +19512,7 @@
       </w:pPr>
     </w:p>
     <w:sectPr>
-      <w:headerReference w:type="default" r:id="rId20"/>
+      <w:headerReference w:type="default" r:id="rId23"/>
       <w:pgSz w:w="12240" w:h="15840"/>
       <w:pgMar w:top="1440" w:right="1440" w:bottom="1440" w:left="1440" w:header="720" w:footer="720" w:gutter="0"/>
       <w:pgNumType w:start="1"/>
@@ -18234,7 +19713,7 @@
           <w:rPr>
             <w:noProof/>
           </w:rPr>
-          <w:t>27</w:t>
+          <w:t>24</w:t>
         </w:r>
         <w:r>
           <w:fldChar w:fldCharType="end"/>
@@ -24558,83 +26037,83 @@
     </dgm:pt>
   </dgm:ptLst>
   <dgm:cxnLst>
+    <dgm:cxn modelId="{CD239658-5318-4830-96D1-80A2C43C194C}" srcId="{890A08E9-C479-461C-BC0A-BDC2D2D9DD5C}" destId="{D0442430-EFAD-4419-8702-1D0BE8BC5AB4}" srcOrd="0" destOrd="0" parTransId="{9949BC4F-AB2A-4E9B-932A-8CECD1E96AF5}" sibTransId="{10302595-22E8-4CC3-A63A-5BCBE26BFF6D}"/>
+    <dgm:cxn modelId="{7AF83466-ACA5-44A6-8BFB-145D721821BF}" type="presOf" srcId="{E4EBA5AC-7FD4-4345-8852-5560D1FFB9D0}" destId="{D18A3E27-875D-41CD-A886-9CB1DDB460BE}" srcOrd="0" destOrd="0" presId="urn:microsoft.com/office/officeart/2005/8/layout/hierarchy3"/>
+    <dgm:cxn modelId="{AFD37544-8C5F-4838-8950-660C77527D9E}" type="presOf" srcId="{D6A3CF49-F41B-44F8-A9BB-DB62D37A55BF}" destId="{DE008850-CF97-48C3-8CAF-27A361CC9C2C}" srcOrd="0" destOrd="0" presId="urn:microsoft.com/office/officeart/2005/8/layout/hierarchy3"/>
+    <dgm:cxn modelId="{B87621E2-1EA4-45E9-A7F7-0D4970E0A415}" srcId="{890A08E9-C479-461C-BC0A-BDC2D2D9DD5C}" destId="{9B50E0E6-2365-4AE8-B316-56C98490A8BF}" srcOrd="2" destOrd="0" parTransId="{2266B79D-F8D8-4FDF-9B7E-511933378D8C}" sibTransId="{4926C8A8-3391-4C8E-AF1A-418D4A054911}"/>
+    <dgm:cxn modelId="{AF4741E3-72EC-4129-8C5F-90C97C099769}" type="presOf" srcId="{DB5636F4-B24A-4F24-B4D9-F25B4DC3FB61}" destId="{AA936297-135E-4AB2-BD1E-CB878A93F9D2}" srcOrd="0" destOrd="0" presId="urn:microsoft.com/office/officeart/2005/8/layout/hierarchy3"/>
+    <dgm:cxn modelId="{DA76C558-D5CD-49C8-9ED5-C2E4E16A6D16}" type="presOf" srcId="{CB7F2676-CB23-4C4B-81FE-CA059A490AA5}" destId="{DCA63E5F-3C7D-4264-880C-BC550658A8B4}" srcOrd="0" destOrd="0" presId="urn:microsoft.com/office/officeart/2005/8/layout/hierarchy3"/>
+    <dgm:cxn modelId="{6DD90F00-9E53-4FCD-B470-519C619663FA}" type="presOf" srcId="{629E39BC-4937-4016-8BF1-940101F3C5F7}" destId="{53958854-E1C6-4DEC-B14E-1B00948F44D9}" srcOrd="0" destOrd="0" presId="urn:microsoft.com/office/officeart/2005/8/layout/hierarchy3"/>
+    <dgm:cxn modelId="{CA708BE5-5A12-4DBA-B75D-16E420D00686}" type="presOf" srcId="{890A08E9-C479-461C-BC0A-BDC2D2D9DD5C}" destId="{5382CAAF-8D31-487B-B699-391B7B817E36}" srcOrd="0" destOrd="0" presId="urn:microsoft.com/office/officeart/2005/8/layout/hierarchy3"/>
+    <dgm:cxn modelId="{E6E8B709-C82C-4F3C-BB15-CD5E188124A8}" type="presOf" srcId="{22D5044B-65E1-4CC9-837A-6AAC76EE534B}" destId="{3574DD01-8AF4-47C7-B3C7-4C30B93157F6}" srcOrd="0" destOrd="0" presId="urn:microsoft.com/office/officeart/2005/8/layout/hierarchy3"/>
+    <dgm:cxn modelId="{5DA1B68F-E62C-43B1-895D-F73D6669CA10}" type="presOf" srcId="{1C525E12-D944-4595-A78D-8CCC00AF05F2}" destId="{D67C4DAE-D3FA-4D0E-9863-3A135343CA58}" srcOrd="0" destOrd="0" presId="urn:microsoft.com/office/officeart/2005/8/layout/hierarchy3"/>
+    <dgm:cxn modelId="{C667E98F-1376-42AE-AC7B-66A2BC54E7B2}" type="presOf" srcId="{432DE8C8-1082-4F1E-A6DF-E84861879F8D}" destId="{EB26D1E9-AAD5-4D5A-90EC-BBF90B8CD2C9}" srcOrd="0" destOrd="0" presId="urn:microsoft.com/office/officeart/2005/8/layout/hierarchy3"/>
+    <dgm:cxn modelId="{1F6F3986-8513-4559-889E-E7A0D8E8D838}" type="presOf" srcId="{9949BC4F-AB2A-4E9B-932A-8CECD1E96AF5}" destId="{536AD551-42FA-4368-8B72-A8430FA09A75}" srcOrd="0" destOrd="0" presId="urn:microsoft.com/office/officeart/2005/8/layout/hierarchy3"/>
+    <dgm:cxn modelId="{AFB536EC-1F6D-4F50-8CC8-7AE3CF22086E}" srcId="{59E9B5BE-4534-4505-B33E-22E2F3036CD4}" destId="{890A08E9-C479-461C-BC0A-BDC2D2D9DD5C}" srcOrd="0" destOrd="0" parTransId="{C13BC4C3-A3B6-4EAA-80C4-AAC56839928D}" sibTransId="{5D21606C-F0DD-4834-AFFE-5816DEF82F53}"/>
+    <dgm:cxn modelId="{F78FF21D-D0E6-4BC1-9936-FC7406BF4077}" type="presOf" srcId="{31125104-3BE1-4E55-8515-C75CFA747BF1}" destId="{633C913E-1662-4738-89FA-A4582AD222D8}" srcOrd="0" destOrd="0" presId="urn:microsoft.com/office/officeart/2005/8/layout/hierarchy3"/>
+    <dgm:cxn modelId="{CFC8EA15-55CE-4E5A-A27E-0286F592CD46}" type="presOf" srcId="{8206D531-6727-4BFC-93FD-9414BCDFD66D}" destId="{54BB8B14-66E9-4C59-B3F5-16B075C17069}" srcOrd="0" destOrd="0" presId="urn:microsoft.com/office/officeart/2005/8/layout/hierarchy3"/>
     <dgm:cxn modelId="{A77BFDAF-52C4-4F34-B09F-A35CF85B036F}" srcId="{B4B93DE9-7C24-4CE7-9390-73ECDB345FA8}" destId="{8206D531-6727-4BFC-93FD-9414BCDFD66D}" srcOrd="4" destOrd="0" parTransId="{418DA8A1-EE2D-480C-84B0-46E8983E5662}" sibTransId="{03635435-4B97-4635-8C7A-5702B72ED7F3}"/>
-    <dgm:cxn modelId="{341B59B2-F923-494A-8DC7-1B673225A8A6}" type="presOf" srcId="{A7197690-66EC-4E1B-991F-E90862F315DE}" destId="{3209DD4C-B85D-41BC-BEB8-951FD65D85B8}" srcOrd="0" destOrd="0" presId="urn:microsoft.com/office/officeart/2005/8/layout/hierarchy3"/>
-    <dgm:cxn modelId="{71B62A2C-F17A-4643-8918-88858203F209}" type="presOf" srcId="{CB7F2676-CB23-4C4B-81FE-CA059A490AA5}" destId="{DCA63E5F-3C7D-4264-880C-BC550658A8B4}" srcOrd="0" destOrd="0" presId="urn:microsoft.com/office/officeart/2005/8/layout/hierarchy3"/>
-    <dgm:cxn modelId="{A8860F92-5920-4414-AE30-C87FF3AB1383}" type="presOf" srcId="{B4B93DE9-7C24-4CE7-9390-73ECDB345FA8}" destId="{E3C3FB86-6E6D-4C4A-BAB4-642DBE6ED5E2}" srcOrd="1" destOrd="0" presId="urn:microsoft.com/office/officeart/2005/8/layout/hierarchy3"/>
-    <dgm:cxn modelId="{BC935FC8-C293-45E8-8778-7BDD109FB421}" type="presOf" srcId="{595900D8-F59F-4933-BD55-372E0852E939}" destId="{B2174052-2EAF-4D65-BA29-D4FB0E2184B5}" srcOrd="0" destOrd="0" presId="urn:microsoft.com/office/officeart/2005/8/layout/hierarchy3"/>
-    <dgm:cxn modelId="{577C2CFE-6A07-4417-A9A9-717E5682B488}" type="presOf" srcId="{5910CE73-2203-48EB-B2B4-91C9BA0A84E7}" destId="{3B6A286A-3745-4575-AB45-264E49C9325A}" srcOrd="0" destOrd="0" presId="urn:microsoft.com/office/officeart/2005/8/layout/hierarchy3"/>
-    <dgm:cxn modelId="{AFB536EC-1F6D-4F50-8CC8-7AE3CF22086E}" srcId="{59E9B5BE-4534-4505-B33E-22E2F3036CD4}" destId="{890A08E9-C479-461C-BC0A-BDC2D2D9DD5C}" srcOrd="0" destOrd="0" parTransId="{C13BC4C3-A3B6-4EAA-80C4-AAC56839928D}" sibTransId="{5D21606C-F0DD-4834-AFFE-5816DEF82F53}"/>
-    <dgm:cxn modelId="{B87621E2-1EA4-45E9-A7F7-0D4970E0A415}" srcId="{890A08E9-C479-461C-BC0A-BDC2D2D9DD5C}" destId="{9B50E0E6-2365-4AE8-B316-56C98490A8BF}" srcOrd="2" destOrd="0" parTransId="{2266B79D-F8D8-4FDF-9B7E-511933378D8C}" sibTransId="{4926C8A8-3391-4C8E-AF1A-418D4A054911}"/>
-    <dgm:cxn modelId="{FF8D8394-64A7-418D-9A78-935D24E2362A}" type="presOf" srcId="{845FE731-88AC-402D-AD2F-A47732654BF7}" destId="{334187BB-2F06-470B-B1C9-CAA7B043F0FD}" srcOrd="0" destOrd="0" presId="urn:microsoft.com/office/officeart/2005/8/layout/hierarchy3"/>
     <dgm:cxn modelId="{8791927C-A562-49DD-AA67-B39EA3E71F78}" srcId="{B4B93DE9-7C24-4CE7-9390-73ECDB345FA8}" destId="{CB7F2676-CB23-4C4B-81FE-CA059A490AA5}" srcOrd="3" destOrd="0" parTransId="{845FE731-88AC-402D-AD2F-A47732654BF7}" sibTransId="{4C3A333C-2E27-436D-899D-B97A7A4236A3}"/>
+    <dgm:cxn modelId="{1CE02466-DD32-4A5C-9D79-63E235DA0602}" srcId="{B4B93DE9-7C24-4CE7-9390-73ECDB345FA8}" destId="{1C525E12-D944-4595-A78D-8CCC00AF05F2}" srcOrd="5" destOrd="0" parTransId="{432DE8C8-1082-4F1E-A6DF-E84861879F8D}" sibTransId="{1D192EFD-BC03-4A4C-A4D2-8D96E2ED4755}"/>
+    <dgm:cxn modelId="{02301EA5-A0A2-478E-9AAE-969B0D87F00A}" type="presOf" srcId="{B4B93DE9-7C24-4CE7-9390-73ECDB345FA8}" destId="{E3C3FB86-6E6D-4C4A-BAB4-642DBE6ED5E2}" srcOrd="1" destOrd="0" presId="urn:microsoft.com/office/officeart/2005/8/layout/hierarchy3"/>
+    <dgm:cxn modelId="{B2E0D3AD-8799-4E4B-BE61-013B72A4120D}" srcId="{59E9B5BE-4534-4505-B33E-22E2F3036CD4}" destId="{B4B93DE9-7C24-4CE7-9390-73ECDB345FA8}" srcOrd="1" destOrd="0" parTransId="{7E2785BE-9914-445D-A245-63D85AD66899}" sibTransId="{461CF204-9397-4DAC-96D0-2D4EBC2D3BEE}"/>
+    <dgm:cxn modelId="{C63E4632-CB70-4A6A-90AF-156C49E15D84}" type="presOf" srcId="{5910CE73-2203-48EB-B2B4-91C9BA0A84E7}" destId="{3B6A286A-3745-4575-AB45-264E49C9325A}" srcOrd="0" destOrd="0" presId="urn:microsoft.com/office/officeart/2005/8/layout/hierarchy3"/>
+    <dgm:cxn modelId="{B0E08B52-447C-4A31-9954-43D3D0D0CD82}" srcId="{890A08E9-C479-461C-BC0A-BDC2D2D9DD5C}" destId="{DB5636F4-B24A-4F24-B4D9-F25B4DC3FB61}" srcOrd="5" destOrd="0" parTransId="{E90BE7E8-7F4D-4BD0-8C04-026296FAFBEB}" sibTransId="{358D1B79-95F7-417F-988D-3E41ACC298D4}"/>
+    <dgm:cxn modelId="{52A92A1A-DE20-4D68-8CD1-2373485AF6D5}" type="presOf" srcId="{E90BE7E8-7F4D-4BD0-8C04-026296FAFBEB}" destId="{FC929064-D34A-40B5-A082-BCE225F3C306}" srcOrd="0" destOrd="0" presId="urn:microsoft.com/office/officeart/2005/8/layout/hierarchy3"/>
+    <dgm:cxn modelId="{AA2191BE-9365-4955-90AF-BA8A5EAF7ED2}" type="presOf" srcId="{418DA8A1-EE2D-480C-84B0-46E8983E5662}" destId="{FF0FA8B6-0566-4F4A-A6BA-916068967D8F}" srcOrd="0" destOrd="0" presId="urn:microsoft.com/office/officeart/2005/8/layout/hierarchy3"/>
+    <dgm:cxn modelId="{3703BA3B-0966-45A7-B20D-E1188546EBD9}" type="presOf" srcId="{B4B93DE9-7C24-4CE7-9390-73ECDB345FA8}" destId="{7F79BAA1-847A-4002-BE83-9DEB2E635DC3}" srcOrd="0" destOrd="0" presId="urn:microsoft.com/office/officeart/2005/8/layout/hierarchy3"/>
+    <dgm:cxn modelId="{E0D44CB3-D369-4210-BB6C-180BE47E1A25}" type="presOf" srcId="{595900D8-F59F-4933-BD55-372E0852E939}" destId="{B2174052-2EAF-4D65-BA29-D4FB0E2184B5}" srcOrd="0" destOrd="0" presId="urn:microsoft.com/office/officeart/2005/8/layout/hierarchy3"/>
+    <dgm:cxn modelId="{2E30822E-3781-4FCD-A0E8-E83A2E9600BE}" type="presOf" srcId="{2266B79D-F8D8-4FDF-9B7E-511933378D8C}" destId="{1A602BBD-D978-42F3-95E5-276EA4C86003}" srcOrd="0" destOrd="0" presId="urn:microsoft.com/office/officeart/2005/8/layout/hierarchy3"/>
+    <dgm:cxn modelId="{FC63DF9A-5128-430E-A5DB-DABD848A0CC0}" srcId="{890A08E9-C479-461C-BC0A-BDC2D2D9DD5C}" destId="{595900D8-F59F-4933-BD55-372E0852E939}" srcOrd="1" destOrd="0" parTransId="{D6A3CF49-F41B-44F8-A9BB-DB62D37A55BF}" sibTransId="{E009D890-F33E-40DF-A236-C724A8B7E60B}"/>
+    <dgm:cxn modelId="{AD97A8F0-D908-4674-85CE-3CE77CA7DDF0}" type="presOf" srcId="{D62973EC-A46B-4553-B845-43173F53EE94}" destId="{75E9F589-73B1-4D75-AE81-16CD8E61798D}" srcOrd="0" destOrd="0" presId="urn:microsoft.com/office/officeart/2005/8/layout/hierarchy3"/>
+    <dgm:cxn modelId="{0BD265A2-E6E0-4048-9958-EED48C8188A3}" type="presOf" srcId="{845FE731-88AC-402D-AD2F-A47732654BF7}" destId="{334187BB-2F06-470B-B1C9-CAA7B043F0FD}" srcOrd="0" destOrd="0" presId="urn:microsoft.com/office/officeart/2005/8/layout/hierarchy3"/>
+    <dgm:cxn modelId="{0DE2CD75-CF70-4940-BB4F-B93AFCE16291}" type="presOf" srcId="{890A08E9-C479-461C-BC0A-BDC2D2D9DD5C}" destId="{28D7D76D-06E1-4FE4-B76C-D01DA5E72107}" srcOrd="1" destOrd="0" presId="urn:microsoft.com/office/officeart/2005/8/layout/hierarchy3"/>
+    <dgm:cxn modelId="{8808A729-1A25-4F69-85A6-3979B345459A}" type="presOf" srcId="{59E9B5BE-4534-4505-B33E-22E2F3036CD4}" destId="{E363965E-B292-41BD-9291-2A5854F39FC4}" srcOrd="0" destOrd="0" presId="urn:microsoft.com/office/officeart/2005/8/layout/hierarchy3"/>
+    <dgm:cxn modelId="{F56B183F-D5EA-4745-A469-614FB656F773}" type="presOf" srcId="{9B50E0E6-2365-4AE8-B316-56C98490A8BF}" destId="{991B9B45-3CF7-4B3B-B538-CB58C3DBDEB2}" srcOrd="0" destOrd="0" presId="urn:microsoft.com/office/officeart/2005/8/layout/hierarchy3"/>
+    <dgm:cxn modelId="{85F6B31C-F34E-43CC-BEED-A75F6F5F6EFC}" srcId="{B4B93DE9-7C24-4CE7-9390-73ECDB345FA8}" destId="{5910CE73-2203-48EB-B2B4-91C9BA0A84E7}" srcOrd="0" destOrd="0" parTransId="{34C509AC-03B0-431F-ABA7-B71D6E5DD663}" sibTransId="{BF3D7F78-5293-4B81-8ADF-E4228F875F28}"/>
+    <dgm:cxn modelId="{DDF7AF7D-69EA-4478-863C-7C2EA60FB72A}" type="presOf" srcId="{A7197690-66EC-4E1B-991F-E90862F315DE}" destId="{3209DD4C-B85D-41BC-BEB8-951FD65D85B8}" srcOrd="0" destOrd="0" presId="urn:microsoft.com/office/officeart/2005/8/layout/hierarchy3"/>
+    <dgm:cxn modelId="{5850370D-16DE-4C72-82FE-09E8408E7223}" srcId="{B4B93DE9-7C24-4CE7-9390-73ECDB345FA8}" destId="{D62973EC-A46B-4553-B845-43173F53EE94}" srcOrd="1" destOrd="0" parTransId="{A7197690-66EC-4E1B-991F-E90862F315DE}" sibTransId="{B4ACD50C-D72F-4E11-871F-6BE1FDAEE980}"/>
     <dgm:cxn modelId="{31A0E27E-9FBB-4A0A-9C08-AB1111C70E64}" srcId="{B4B93DE9-7C24-4CE7-9390-73ECDB345FA8}" destId="{E4EBA5AC-7FD4-4345-8852-5560D1FFB9D0}" srcOrd="2" destOrd="0" parTransId="{629E39BC-4937-4016-8BF1-940101F3C5F7}" sibTransId="{64D5D8ED-509D-4867-A8BE-6B02B4A24A1F}"/>
-    <dgm:cxn modelId="{5850370D-16DE-4C72-82FE-09E8408E7223}" srcId="{B4B93DE9-7C24-4CE7-9390-73ECDB345FA8}" destId="{D62973EC-A46B-4553-B845-43173F53EE94}" srcOrd="1" destOrd="0" parTransId="{A7197690-66EC-4E1B-991F-E90862F315DE}" sibTransId="{B4ACD50C-D72F-4E11-871F-6BE1FDAEE980}"/>
-    <dgm:cxn modelId="{41EF85B6-B90B-4F4B-AF0D-2119EF3B48E5}" type="presOf" srcId="{890A08E9-C479-461C-BC0A-BDC2D2D9DD5C}" destId="{5382CAAF-8D31-487B-B699-391B7B817E36}" srcOrd="0" destOrd="0" presId="urn:microsoft.com/office/officeart/2005/8/layout/hierarchy3"/>
-    <dgm:cxn modelId="{FC63DF9A-5128-430E-A5DB-DABD848A0CC0}" srcId="{890A08E9-C479-461C-BC0A-BDC2D2D9DD5C}" destId="{595900D8-F59F-4933-BD55-372E0852E939}" srcOrd="1" destOrd="0" parTransId="{D6A3CF49-F41B-44F8-A9BB-DB62D37A55BF}" sibTransId="{E009D890-F33E-40DF-A236-C724A8B7E60B}"/>
-    <dgm:cxn modelId="{353C681F-8CF6-44D4-BDFE-D9F87E2339A4}" type="presOf" srcId="{9949BC4F-AB2A-4E9B-932A-8CECD1E96AF5}" destId="{536AD551-42FA-4368-8B72-A8430FA09A75}" srcOrd="0" destOrd="0" presId="urn:microsoft.com/office/officeart/2005/8/layout/hierarchy3"/>
-    <dgm:cxn modelId="{69CDC1E5-0D93-4BB7-B351-2DA7A7D91125}" type="presOf" srcId="{E90BE7E8-7F4D-4BD0-8C04-026296FAFBEB}" destId="{FC929064-D34A-40B5-A082-BCE225F3C306}" srcOrd="0" destOrd="0" presId="urn:microsoft.com/office/officeart/2005/8/layout/hierarchy3"/>
-    <dgm:cxn modelId="{0A579B07-C784-42F7-84FB-DE30BFDB6BD5}" type="presOf" srcId="{B4B93DE9-7C24-4CE7-9390-73ECDB345FA8}" destId="{7F79BAA1-847A-4002-BE83-9DEB2E635DC3}" srcOrd="0" destOrd="0" presId="urn:microsoft.com/office/officeart/2005/8/layout/hierarchy3"/>
-    <dgm:cxn modelId="{1B629904-97DB-446D-8C7E-7FD7747FAD59}" type="presOf" srcId="{2266B79D-F8D8-4FDF-9B7E-511933378D8C}" destId="{1A602BBD-D978-42F3-95E5-276EA4C86003}" srcOrd="0" destOrd="0" presId="urn:microsoft.com/office/officeart/2005/8/layout/hierarchy3"/>
-    <dgm:cxn modelId="{2DB6518D-EA04-4DB7-9732-F65D7904EA60}" type="presOf" srcId="{C2F432F2-A434-4A13-B2B4-BDE30B9F0527}" destId="{0C0FC271-D6DE-4A54-AB4E-35D15C12A5CA}" srcOrd="0" destOrd="0" presId="urn:microsoft.com/office/officeart/2005/8/layout/hierarchy3"/>
-    <dgm:cxn modelId="{F3A7C82D-7546-46F4-888F-C1B67B4FAF7E}" type="presOf" srcId="{59E9B5BE-4534-4505-B33E-22E2F3036CD4}" destId="{E363965E-B292-41BD-9291-2A5854F39FC4}" srcOrd="0" destOrd="0" presId="urn:microsoft.com/office/officeart/2005/8/layout/hierarchy3"/>
-    <dgm:cxn modelId="{F74C3B64-F8D3-4BE5-917E-2650AC46ADDF}" type="presOf" srcId="{890A08E9-C479-461C-BC0A-BDC2D2D9DD5C}" destId="{28D7D76D-06E1-4FE4-B76C-D01DA5E72107}" srcOrd="1" destOrd="0" presId="urn:microsoft.com/office/officeart/2005/8/layout/hierarchy3"/>
-    <dgm:cxn modelId="{784BF546-4C83-44B3-BF96-AD699C9668D0}" type="presOf" srcId="{D0442430-EFAD-4419-8702-1D0BE8BC5AB4}" destId="{8D02C5C8-C8C5-437D-879F-69E53E3BD1FD}" srcOrd="0" destOrd="0" presId="urn:microsoft.com/office/officeart/2005/8/layout/hierarchy3"/>
-    <dgm:cxn modelId="{B2E0D3AD-8799-4E4B-BE61-013B72A4120D}" srcId="{59E9B5BE-4534-4505-B33E-22E2F3036CD4}" destId="{B4B93DE9-7C24-4CE7-9390-73ECDB345FA8}" srcOrd="1" destOrd="0" parTransId="{7E2785BE-9914-445D-A245-63D85AD66899}" sibTransId="{461CF204-9397-4DAC-96D0-2D4EBC2D3BEE}"/>
-    <dgm:cxn modelId="{CD239658-5318-4830-96D1-80A2C43C194C}" srcId="{890A08E9-C479-461C-BC0A-BDC2D2D9DD5C}" destId="{D0442430-EFAD-4419-8702-1D0BE8BC5AB4}" srcOrd="0" destOrd="0" parTransId="{9949BC4F-AB2A-4E9B-932A-8CECD1E96AF5}" sibTransId="{10302595-22E8-4CC3-A63A-5BCBE26BFF6D}"/>
-    <dgm:cxn modelId="{4CD56DDF-954F-4CA8-8D5E-CCED73CE9550}" type="presOf" srcId="{34C509AC-03B0-431F-ABA7-B71D6E5DD663}" destId="{FFD29BE1-7FAD-459F-B409-324A042754CC}" srcOrd="0" destOrd="0" presId="urn:microsoft.com/office/officeart/2005/8/layout/hierarchy3"/>
     <dgm:cxn modelId="{8F181F13-2238-4C74-A92A-BC222F43E426}" srcId="{890A08E9-C479-461C-BC0A-BDC2D2D9DD5C}" destId="{31125104-3BE1-4E55-8515-C75CFA747BF1}" srcOrd="4" destOrd="0" parTransId="{7DBC6FC5-654B-4034-9C6B-F3727E362558}" sibTransId="{6B208F26-43C1-4D97-885B-C09863EE7933}"/>
-    <dgm:cxn modelId="{88B80EDB-9B31-43FC-9A56-3F84ED171EA8}" type="presOf" srcId="{22D5044B-65E1-4CC9-837A-6AAC76EE534B}" destId="{3574DD01-8AF4-47C7-B3C7-4C30B93157F6}" srcOrd="0" destOrd="0" presId="urn:microsoft.com/office/officeart/2005/8/layout/hierarchy3"/>
-    <dgm:cxn modelId="{CC3A2E18-08C6-4B62-89AA-076275E15589}" type="presOf" srcId="{7DBC6FC5-654B-4034-9C6B-F3727E362558}" destId="{BE4391F9-2717-4139-9F46-984D4E3EF4CC}" srcOrd="0" destOrd="0" presId="urn:microsoft.com/office/officeart/2005/8/layout/hierarchy3"/>
+    <dgm:cxn modelId="{CF56E0DD-EDF3-4314-85A6-9EB5BA628FBE}" type="presOf" srcId="{C2F432F2-A434-4A13-B2B4-BDE30B9F0527}" destId="{0C0FC271-D6DE-4A54-AB4E-35D15C12A5CA}" srcOrd="0" destOrd="0" presId="urn:microsoft.com/office/officeart/2005/8/layout/hierarchy3"/>
+    <dgm:cxn modelId="{38871358-9FA0-495F-BB4F-747079CFA77F}" type="presOf" srcId="{34C509AC-03B0-431F-ABA7-B71D6E5DD663}" destId="{FFD29BE1-7FAD-459F-B409-324A042754CC}" srcOrd="0" destOrd="0" presId="urn:microsoft.com/office/officeart/2005/8/layout/hierarchy3"/>
+    <dgm:cxn modelId="{E4D8F282-35D7-4E92-B108-D2D2DE74220E}" type="presOf" srcId="{7DBC6FC5-654B-4034-9C6B-F3727E362558}" destId="{BE4391F9-2717-4139-9F46-984D4E3EF4CC}" srcOrd="0" destOrd="0" presId="urn:microsoft.com/office/officeart/2005/8/layout/hierarchy3"/>
+    <dgm:cxn modelId="{2BD31248-84DE-40FE-8801-4AEC04DF4A9B}" type="presOf" srcId="{D0442430-EFAD-4419-8702-1D0BE8BC5AB4}" destId="{8D02C5C8-C8C5-437D-879F-69E53E3BD1FD}" srcOrd="0" destOrd="0" presId="urn:microsoft.com/office/officeart/2005/8/layout/hierarchy3"/>
     <dgm:cxn modelId="{0C045A54-9692-4F13-841E-B38E68AABAA6}" srcId="{890A08E9-C479-461C-BC0A-BDC2D2D9DD5C}" destId="{22D5044B-65E1-4CC9-837A-6AAC76EE534B}" srcOrd="3" destOrd="0" parTransId="{C2F432F2-A434-4A13-B2B4-BDE30B9F0527}" sibTransId="{40DED7A9-61BA-4A40-98D2-4826B89E6BA1}"/>
-    <dgm:cxn modelId="{98017667-A61E-4C7A-AC70-C9511345618F}" type="presOf" srcId="{432DE8C8-1082-4F1E-A6DF-E84861879F8D}" destId="{EB26D1E9-AAD5-4D5A-90EC-BBF90B8CD2C9}" srcOrd="0" destOrd="0" presId="urn:microsoft.com/office/officeart/2005/8/layout/hierarchy3"/>
-    <dgm:cxn modelId="{1CE02466-DD32-4A5C-9D79-63E235DA0602}" srcId="{B4B93DE9-7C24-4CE7-9390-73ECDB345FA8}" destId="{1C525E12-D944-4595-A78D-8CCC00AF05F2}" srcOrd="5" destOrd="0" parTransId="{432DE8C8-1082-4F1E-A6DF-E84861879F8D}" sibTransId="{1D192EFD-BC03-4A4C-A4D2-8D96E2ED4755}"/>
-    <dgm:cxn modelId="{B0E08B52-447C-4A31-9954-43D3D0D0CD82}" srcId="{890A08E9-C479-461C-BC0A-BDC2D2D9DD5C}" destId="{DB5636F4-B24A-4F24-B4D9-F25B4DC3FB61}" srcOrd="5" destOrd="0" parTransId="{E90BE7E8-7F4D-4BD0-8C04-026296FAFBEB}" sibTransId="{358D1B79-95F7-417F-988D-3E41ACC298D4}"/>
-    <dgm:cxn modelId="{6497A5B0-936A-4472-8E83-A768D44F4E31}" type="presOf" srcId="{D6A3CF49-F41B-44F8-A9BB-DB62D37A55BF}" destId="{DE008850-CF97-48C3-8CAF-27A361CC9C2C}" srcOrd="0" destOrd="0" presId="urn:microsoft.com/office/officeart/2005/8/layout/hierarchy3"/>
-    <dgm:cxn modelId="{85F6B31C-F34E-43CC-BEED-A75F6F5F6EFC}" srcId="{B4B93DE9-7C24-4CE7-9390-73ECDB345FA8}" destId="{5910CE73-2203-48EB-B2B4-91C9BA0A84E7}" srcOrd="0" destOrd="0" parTransId="{34C509AC-03B0-431F-ABA7-B71D6E5DD663}" sibTransId="{BF3D7F78-5293-4B81-8ADF-E4228F875F28}"/>
-    <dgm:cxn modelId="{B70FB2A3-181A-4702-A53F-8A080A8944F6}" type="presOf" srcId="{9B50E0E6-2365-4AE8-B316-56C98490A8BF}" destId="{991B9B45-3CF7-4B3B-B538-CB58C3DBDEB2}" srcOrd="0" destOrd="0" presId="urn:microsoft.com/office/officeart/2005/8/layout/hierarchy3"/>
-    <dgm:cxn modelId="{14942539-336C-4B17-8257-4A4B1E0480FB}" type="presOf" srcId="{E4EBA5AC-7FD4-4345-8852-5560D1FFB9D0}" destId="{D18A3E27-875D-41CD-A886-9CB1DDB460BE}" srcOrd="0" destOrd="0" presId="urn:microsoft.com/office/officeart/2005/8/layout/hierarchy3"/>
-    <dgm:cxn modelId="{F6DA625A-0AFB-4673-8032-3DC99C879955}" type="presOf" srcId="{DB5636F4-B24A-4F24-B4D9-F25B4DC3FB61}" destId="{AA936297-135E-4AB2-BD1E-CB878A93F9D2}" srcOrd="0" destOrd="0" presId="urn:microsoft.com/office/officeart/2005/8/layout/hierarchy3"/>
-    <dgm:cxn modelId="{1197AD26-E67A-41CD-AF52-6FE4DAA93F29}" type="presOf" srcId="{1C525E12-D944-4595-A78D-8CCC00AF05F2}" destId="{D67C4DAE-D3FA-4D0E-9863-3A135343CA58}" srcOrd="0" destOrd="0" presId="urn:microsoft.com/office/officeart/2005/8/layout/hierarchy3"/>
-    <dgm:cxn modelId="{CBA99F19-1124-45B7-958E-21BF10BF4C4C}" type="presOf" srcId="{31125104-3BE1-4E55-8515-C75CFA747BF1}" destId="{633C913E-1662-4738-89FA-A4582AD222D8}" srcOrd="0" destOrd="0" presId="urn:microsoft.com/office/officeart/2005/8/layout/hierarchy3"/>
-    <dgm:cxn modelId="{BDA698F3-D017-45E2-A450-FD7FB38248C9}" type="presOf" srcId="{629E39BC-4937-4016-8BF1-940101F3C5F7}" destId="{53958854-E1C6-4DEC-B14E-1B00948F44D9}" srcOrd="0" destOrd="0" presId="urn:microsoft.com/office/officeart/2005/8/layout/hierarchy3"/>
-    <dgm:cxn modelId="{DD1D90A3-992D-4BA7-976D-9C85AA7FD307}" type="presOf" srcId="{8206D531-6727-4BFC-93FD-9414BCDFD66D}" destId="{54BB8B14-66E9-4C59-B3F5-16B075C17069}" srcOrd="0" destOrd="0" presId="urn:microsoft.com/office/officeart/2005/8/layout/hierarchy3"/>
-    <dgm:cxn modelId="{68E61E42-A4E2-405A-83DA-47BB646A3F9B}" type="presOf" srcId="{D62973EC-A46B-4553-B845-43173F53EE94}" destId="{75E9F589-73B1-4D75-AE81-16CD8E61798D}" srcOrd="0" destOrd="0" presId="urn:microsoft.com/office/officeart/2005/8/layout/hierarchy3"/>
-    <dgm:cxn modelId="{4CBD312A-EC37-4D36-92D2-014780421132}" type="presOf" srcId="{418DA8A1-EE2D-480C-84B0-46E8983E5662}" destId="{FF0FA8B6-0566-4F4A-A6BA-916068967D8F}" srcOrd="0" destOrd="0" presId="urn:microsoft.com/office/officeart/2005/8/layout/hierarchy3"/>
-    <dgm:cxn modelId="{5B20DABD-3356-4EDB-B5AF-3F38818B40DC}" type="presParOf" srcId="{E363965E-B292-41BD-9291-2A5854F39FC4}" destId="{1149500D-56F8-4017-B930-8172067BE94E}" srcOrd="0" destOrd="0" presId="urn:microsoft.com/office/officeart/2005/8/layout/hierarchy3"/>
-    <dgm:cxn modelId="{1FC99BF9-53A0-4704-AA52-379941B41136}" type="presParOf" srcId="{1149500D-56F8-4017-B930-8172067BE94E}" destId="{09243CE2-6B22-4747-BECF-CBF5600A5FCE}" srcOrd="0" destOrd="0" presId="urn:microsoft.com/office/officeart/2005/8/layout/hierarchy3"/>
-    <dgm:cxn modelId="{94DADF3A-58E2-4ACE-8C55-1DE83B5ECE60}" type="presParOf" srcId="{09243CE2-6B22-4747-BECF-CBF5600A5FCE}" destId="{5382CAAF-8D31-487B-B699-391B7B817E36}" srcOrd="0" destOrd="0" presId="urn:microsoft.com/office/officeart/2005/8/layout/hierarchy3"/>
-    <dgm:cxn modelId="{639224A3-9714-4A53-B11A-EBC958047FDE}" type="presParOf" srcId="{09243CE2-6B22-4747-BECF-CBF5600A5FCE}" destId="{28D7D76D-06E1-4FE4-B76C-D01DA5E72107}" srcOrd="1" destOrd="0" presId="urn:microsoft.com/office/officeart/2005/8/layout/hierarchy3"/>
-    <dgm:cxn modelId="{04488177-DEB1-4CCF-9973-79040B0312B6}" type="presParOf" srcId="{1149500D-56F8-4017-B930-8172067BE94E}" destId="{FBFF6560-94B2-4CB3-BAD8-A1BECD556346}" srcOrd="1" destOrd="0" presId="urn:microsoft.com/office/officeart/2005/8/layout/hierarchy3"/>
-    <dgm:cxn modelId="{5E34D0D5-7881-41F3-AFD3-21B2AE2A511E}" type="presParOf" srcId="{FBFF6560-94B2-4CB3-BAD8-A1BECD556346}" destId="{536AD551-42FA-4368-8B72-A8430FA09A75}" srcOrd="0" destOrd="0" presId="urn:microsoft.com/office/officeart/2005/8/layout/hierarchy3"/>
-    <dgm:cxn modelId="{063889B3-42C2-442E-B50A-242A051936D8}" type="presParOf" srcId="{FBFF6560-94B2-4CB3-BAD8-A1BECD556346}" destId="{8D02C5C8-C8C5-437D-879F-69E53E3BD1FD}" srcOrd="1" destOrd="0" presId="urn:microsoft.com/office/officeart/2005/8/layout/hierarchy3"/>
-    <dgm:cxn modelId="{61DA90B8-2492-4D3C-BF68-8BB5C6FB525E}" type="presParOf" srcId="{FBFF6560-94B2-4CB3-BAD8-A1BECD556346}" destId="{DE008850-CF97-48C3-8CAF-27A361CC9C2C}" srcOrd="2" destOrd="0" presId="urn:microsoft.com/office/officeart/2005/8/layout/hierarchy3"/>
-    <dgm:cxn modelId="{A58A2C80-4A8E-4D36-A912-EC6F1EE4DF3E}" type="presParOf" srcId="{FBFF6560-94B2-4CB3-BAD8-A1BECD556346}" destId="{B2174052-2EAF-4D65-BA29-D4FB0E2184B5}" srcOrd="3" destOrd="0" presId="urn:microsoft.com/office/officeart/2005/8/layout/hierarchy3"/>
-    <dgm:cxn modelId="{B4068EAA-4EEF-485C-89FB-5263B8745A42}" type="presParOf" srcId="{FBFF6560-94B2-4CB3-BAD8-A1BECD556346}" destId="{1A602BBD-D978-42F3-95E5-276EA4C86003}" srcOrd="4" destOrd="0" presId="urn:microsoft.com/office/officeart/2005/8/layout/hierarchy3"/>
-    <dgm:cxn modelId="{461F9B0E-B07A-4D16-80F5-4B888A871FCD}" type="presParOf" srcId="{FBFF6560-94B2-4CB3-BAD8-A1BECD556346}" destId="{991B9B45-3CF7-4B3B-B538-CB58C3DBDEB2}" srcOrd="5" destOrd="0" presId="urn:microsoft.com/office/officeart/2005/8/layout/hierarchy3"/>
-    <dgm:cxn modelId="{8284F6BB-AA26-40D1-A86A-E5837A61C2A7}" type="presParOf" srcId="{FBFF6560-94B2-4CB3-BAD8-A1BECD556346}" destId="{0C0FC271-D6DE-4A54-AB4E-35D15C12A5CA}" srcOrd="6" destOrd="0" presId="urn:microsoft.com/office/officeart/2005/8/layout/hierarchy3"/>
-    <dgm:cxn modelId="{85B08906-5949-4C69-A793-3EB935ED0CCD}" type="presParOf" srcId="{FBFF6560-94B2-4CB3-BAD8-A1BECD556346}" destId="{3574DD01-8AF4-47C7-B3C7-4C30B93157F6}" srcOrd="7" destOrd="0" presId="urn:microsoft.com/office/officeart/2005/8/layout/hierarchy3"/>
-    <dgm:cxn modelId="{2363DF73-28CC-415D-8692-C11DB65294E5}" type="presParOf" srcId="{FBFF6560-94B2-4CB3-BAD8-A1BECD556346}" destId="{BE4391F9-2717-4139-9F46-984D4E3EF4CC}" srcOrd="8" destOrd="0" presId="urn:microsoft.com/office/officeart/2005/8/layout/hierarchy3"/>
-    <dgm:cxn modelId="{481D3804-BE56-49F1-914A-5D654A58D7C1}" type="presParOf" srcId="{FBFF6560-94B2-4CB3-BAD8-A1BECD556346}" destId="{633C913E-1662-4738-89FA-A4582AD222D8}" srcOrd="9" destOrd="0" presId="urn:microsoft.com/office/officeart/2005/8/layout/hierarchy3"/>
-    <dgm:cxn modelId="{F079FCB3-3083-4861-B1FF-958210ECB3CE}" type="presParOf" srcId="{FBFF6560-94B2-4CB3-BAD8-A1BECD556346}" destId="{FC929064-D34A-40B5-A082-BCE225F3C306}" srcOrd="10" destOrd="0" presId="urn:microsoft.com/office/officeart/2005/8/layout/hierarchy3"/>
-    <dgm:cxn modelId="{0E27185D-32BB-48B7-82F4-E4B54C4D773E}" type="presParOf" srcId="{FBFF6560-94B2-4CB3-BAD8-A1BECD556346}" destId="{AA936297-135E-4AB2-BD1E-CB878A93F9D2}" srcOrd="11" destOrd="0" presId="urn:microsoft.com/office/officeart/2005/8/layout/hierarchy3"/>
-    <dgm:cxn modelId="{2D5E35B9-5624-48FB-A6CF-F5FDBA6C9D5F}" type="presParOf" srcId="{E363965E-B292-41BD-9291-2A5854F39FC4}" destId="{E3E67866-44A7-4329-8E7F-D017B7F6733F}" srcOrd="1" destOrd="0" presId="urn:microsoft.com/office/officeart/2005/8/layout/hierarchy3"/>
-    <dgm:cxn modelId="{50470387-6C9E-4708-B9B7-9209C1C30529}" type="presParOf" srcId="{E3E67866-44A7-4329-8E7F-D017B7F6733F}" destId="{D66EFCAE-4308-4CFD-95EC-D56DDA4A4BC8}" srcOrd="0" destOrd="0" presId="urn:microsoft.com/office/officeart/2005/8/layout/hierarchy3"/>
-    <dgm:cxn modelId="{725B1D7E-A635-47AB-8514-E1018C642ECB}" type="presParOf" srcId="{D66EFCAE-4308-4CFD-95EC-D56DDA4A4BC8}" destId="{7F79BAA1-847A-4002-BE83-9DEB2E635DC3}" srcOrd="0" destOrd="0" presId="urn:microsoft.com/office/officeart/2005/8/layout/hierarchy3"/>
-    <dgm:cxn modelId="{5F6BC79A-8DA7-4116-8ADF-488E6C76AA28}" type="presParOf" srcId="{D66EFCAE-4308-4CFD-95EC-D56DDA4A4BC8}" destId="{E3C3FB86-6E6D-4C4A-BAB4-642DBE6ED5E2}" srcOrd="1" destOrd="0" presId="urn:microsoft.com/office/officeart/2005/8/layout/hierarchy3"/>
-    <dgm:cxn modelId="{09501A17-CAAA-4627-A4B5-19F8CBA4D566}" type="presParOf" srcId="{E3E67866-44A7-4329-8E7F-D017B7F6733F}" destId="{B0813D0F-504E-4F53-BA84-2BDA6D2D0F5C}" srcOrd="1" destOrd="0" presId="urn:microsoft.com/office/officeart/2005/8/layout/hierarchy3"/>
-    <dgm:cxn modelId="{D70CFDDC-93CE-420F-9CBE-3E2EEF2E84E7}" type="presParOf" srcId="{B0813D0F-504E-4F53-BA84-2BDA6D2D0F5C}" destId="{FFD29BE1-7FAD-459F-B409-324A042754CC}" srcOrd="0" destOrd="0" presId="urn:microsoft.com/office/officeart/2005/8/layout/hierarchy3"/>
-    <dgm:cxn modelId="{A943A0D9-268A-4D5B-9941-7079CCDCA718}" type="presParOf" srcId="{B0813D0F-504E-4F53-BA84-2BDA6D2D0F5C}" destId="{3B6A286A-3745-4575-AB45-264E49C9325A}" srcOrd="1" destOrd="0" presId="urn:microsoft.com/office/officeart/2005/8/layout/hierarchy3"/>
-    <dgm:cxn modelId="{BC25DBDE-A107-408A-9BEC-610A4D6DBC55}" type="presParOf" srcId="{B0813D0F-504E-4F53-BA84-2BDA6D2D0F5C}" destId="{3209DD4C-B85D-41BC-BEB8-951FD65D85B8}" srcOrd="2" destOrd="0" presId="urn:microsoft.com/office/officeart/2005/8/layout/hierarchy3"/>
-    <dgm:cxn modelId="{5D00D775-41EB-497C-85E3-281D91912939}" type="presParOf" srcId="{B0813D0F-504E-4F53-BA84-2BDA6D2D0F5C}" destId="{75E9F589-73B1-4D75-AE81-16CD8E61798D}" srcOrd="3" destOrd="0" presId="urn:microsoft.com/office/officeart/2005/8/layout/hierarchy3"/>
-    <dgm:cxn modelId="{020532DA-8205-4229-8C01-772339F0713F}" type="presParOf" srcId="{B0813D0F-504E-4F53-BA84-2BDA6D2D0F5C}" destId="{53958854-E1C6-4DEC-B14E-1B00948F44D9}" srcOrd="4" destOrd="0" presId="urn:microsoft.com/office/officeart/2005/8/layout/hierarchy3"/>
-    <dgm:cxn modelId="{1A0340A5-6537-45BD-9F5C-6273842C7C56}" type="presParOf" srcId="{B0813D0F-504E-4F53-BA84-2BDA6D2D0F5C}" destId="{D18A3E27-875D-41CD-A886-9CB1DDB460BE}" srcOrd="5" destOrd="0" presId="urn:microsoft.com/office/officeart/2005/8/layout/hierarchy3"/>
-    <dgm:cxn modelId="{E09B4D3D-276E-487B-817E-28C133DE1042}" type="presParOf" srcId="{B0813D0F-504E-4F53-BA84-2BDA6D2D0F5C}" destId="{334187BB-2F06-470B-B1C9-CAA7B043F0FD}" srcOrd="6" destOrd="0" presId="urn:microsoft.com/office/officeart/2005/8/layout/hierarchy3"/>
-    <dgm:cxn modelId="{851E66AA-6EF3-42B3-BFF1-C718DA5F2EF8}" type="presParOf" srcId="{B0813D0F-504E-4F53-BA84-2BDA6D2D0F5C}" destId="{DCA63E5F-3C7D-4264-880C-BC550658A8B4}" srcOrd="7" destOrd="0" presId="urn:microsoft.com/office/officeart/2005/8/layout/hierarchy3"/>
-    <dgm:cxn modelId="{2E5E5473-BE94-4755-BC1A-B7F83E659F50}" type="presParOf" srcId="{B0813D0F-504E-4F53-BA84-2BDA6D2D0F5C}" destId="{FF0FA8B6-0566-4F4A-A6BA-916068967D8F}" srcOrd="8" destOrd="0" presId="urn:microsoft.com/office/officeart/2005/8/layout/hierarchy3"/>
-    <dgm:cxn modelId="{B1979CF1-79A4-4D09-8418-29D7AA8AE5FC}" type="presParOf" srcId="{B0813D0F-504E-4F53-BA84-2BDA6D2D0F5C}" destId="{54BB8B14-66E9-4C59-B3F5-16B075C17069}" srcOrd="9" destOrd="0" presId="urn:microsoft.com/office/officeart/2005/8/layout/hierarchy3"/>
-    <dgm:cxn modelId="{5B2396C2-8532-4B69-BCA4-26ECCFBC77E5}" type="presParOf" srcId="{B0813D0F-504E-4F53-BA84-2BDA6D2D0F5C}" destId="{EB26D1E9-AAD5-4D5A-90EC-BBF90B8CD2C9}" srcOrd="10" destOrd="0" presId="urn:microsoft.com/office/officeart/2005/8/layout/hierarchy3"/>
-    <dgm:cxn modelId="{FB04BDE3-53ED-483D-A784-EE3690503024}" type="presParOf" srcId="{B0813D0F-504E-4F53-BA84-2BDA6D2D0F5C}" destId="{D67C4DAE-D3FA-4D0E-9863-3A135343CA58}" srcOrd="11" destOrd="0" presId="urn:microsoft.com/office/officeart/2005/8/layout/hierarchy3"/>
+    <dgm:cxn modelId="{A219D6FF-74E9-42E2-82CF-1E245C549BBD}" type="presParOf" srcId="{E363965E-B292-41BD-9291-2A5854F39FC4}" destId="{1149500D-56F8-4017-B930-8172067BE94E}" srcOrd="0" destOrd="0" presId="urn:microsoft.com/office/officeart/2005/8/layout/hierarchy3"/>
+    <dgm:cxn modelId="{284C111C-6CE0-4375-984D-9DD256E26B25}" type="presParOf" srcId="{1149500D-56F8-4017-B930-8172067BE94E}" destId="{09243CE2-6B22-4747-BECF-CBF5600A5FCE}" srcOrd="0" destOrd="0" presId="urn:microsoft.com/office/officeart/2005/8/layout/hierarchy3"/>
+    <dgm:cxn modelId="{F50DE8D7-5F7D-4A78-8F01-0BA2C9F62D2F}" type="presParOf" srcId="{09243CE2-6B22-4747-BECF-CBF5600A5FCE}" destId="{5382CAAF-8D31-487B-B699-391B7B817E36}" srcOrd="0" destOrd="0" presId="urn:microsoft.com/office/officeart/2005/8/layout/hierarchy3"/>
+    <dgm:cxn modelId="{245D4B52-A3AB-4580-8C75-BF55034D195B}" type="presParOf" srcId="{09243CE2-6B22-4747-BECF-CBF5600A5FCE}" destId="{28D7D76D-06E1-4FE4-B76C-D01DA5E72107}" srcOrd="1" destOrd="0" presId="urn:microsoft.com/office/officeart/2005/8/layout/hierarchy3"/>
+    <dgm:cxn modelId="{E6927924-295D-4DA0-AD16-176E29EECD21}" type="presParOf" srcId="{1149500D-56F8-4017-B930-8172067BE94E}" destId="{FBFF6560-94B2-4CB3-BAD8-A1BECD556346}" srcOrd="1" destOrd="0" presId="urn:microsoft.com/office/officeart/2005/8/layout/hierarchy3"/>
+    <dgm:cxn modelId="{0FB6F526-7076-4BC9-B641-2183D14BCF23}" type="presParOf" srcId="{FBFF6560-94B2-4CB3-BAD8-A1BECD556346}" destId="{536AD551-42FA-4368-8B72-A8430FA09A75}" srcOrd="0" destOrd="0" presId="urn:microsoft.com/office/officeart/2005/8/layout/hierarchy3"/>
+    <dgm:cxn modelId="{CB1F4D89-A599-449F-AE7D-0859568F2CFD}" type="presParOf" srcId="{FBFF6560-94B2-4CB3-BAD8-A1BECD556346}" destId="{8D02C5C8-C8C5-437D-879F-69E53E3BD1FD}" srcOrd="1" destOrd="0" presId="urn:microsoft.com/office/officeart/2005/8/layout/hierarchy3"/>
+    <dgm:cxn modelId="{8FFAC9E6-4B6D-4235-B199-75CA5A3F7046}" type="presParOf" srcId="{FBFF6560-94B2-4CB3-BAD8-A1BECD556346}" destId="{DE008850-CF97-48C3-8CAF-27A361CC9C2C}" srcOrd="2" destOrd="0" presId="urn:microsoft.com/office/officeart/2005/8/layout/hierarchy3"/>
+    <dgm:cxn modelId="{0A439373-63AF-4537-B6CC-BEB22D4E979F}" type="presParOf" srcId="{FBFF6560-94B2-4CB3-BAD8-A1BECD556346}" destId="{B2174052-2EAF-4D65-BA29-D4FB0E2184B5}" srcOrd="3" destOrd="0" presId="urn:microsoft.com/office/officeart/2005/8/layout/hierarchy3"/>
+    <dgm:cxn modelId="{5DA2BD2A-16DD-4966-81C4-8BF20E4054F0}" type="presParOf" srcId="{FBFF6560-94B2-4CB3-BAD8-A1BECD556346}" destId="{1A602BBD-D978-42F3-95E5-276EA4C86003}" srcOrd="4" destOrd="0" presId="urn:microsoft.com/office/officeart/2005/8/layout/hierarchy3"/>
+    <dgm:cxn modelId="{FC81C865-A3BC-4A1D-999D-E2D42E75CFEF}" type="presParOf" srcId="{FBFF6560-94B2-4CB3-BAD8-A1BECD556346}" destId="{991B9B45-3CF7-4B3B-B538-CB58C3DBDEB2}" srcOrd="5" destOrd="0" presId="urn:microsoft.com/office/officeart/2005/8/layout/hierarchy3"/>
+    <dgm:cxn modelId="{80F064DC-59D9-4160-9786-E0EF73B23F0B}" type="presParOf" srcId="{FBFF6560-94B2-4CB3-BAD8-A1BECD556346}" destId="{0C0FC271-D6DE-4A54-AB4E-35D15C12A5CA}" srcOrd="6" destOrd="0" presId="urn:microsoft.com/office/officeart/2005/8/layout/hierarchy3"/>
+    <dgm:cxn modelId="{D967FADD-3606-42FD-BC13-0B9695E08FD3}" type="presParOf" srcId="{FBFF6560-94B2-4CB3-BAD8-A1BECD556346}" destId="{3574DD01-8AF4-47C7-B3C7-4C30B93157F6}" srcOrd="7" destOrd="0" presId="urn:microsoft.com/office/officeart/2005/8/layout/hierarchy3"/>
+    <dgm:cxn modelId="{11B69B1F-E4D1-4951-AAB8-EF69C13B4B9B}" type="presParOf" srcId="{FBFF6560-94B2-4CB3-BAD8-A1BECD556346}" destId="{BE4391F9-2717-4139-9F46-984D4E3EF4CC}" srcOrd="8" destOrd="0" presId="urn:microsoft.com/office/officeart/2005/8/layout/hierarchy3"/>
+    <dgm:cxn modelId="{906AEC42-CA51-41CE-BAFF-67B991A161E3}" type="presParOf" srcId="{FBFF6560-94B2-4CB3-BAD8-A1BECD556346}" destId="{633C913E-1662-4738-89FA-A4582AD222D8}" srcOrd="9" destOrd="0" presId="urn:microsoft.com/office/officeart/2005/8/layout/hierarchy3"/>
+    <dgm:cxn modelId="{626AE1C4-DC74-47D2-BEA6-892150124B11}" type="presParOf" srcId="{FBFF6560-94B2-4CB3-BAD8-A1BECD556346}" destId="{FC929064-D34A-40B5-A082-BCE225F3C306}" srcOrd="10" destOrd="0" presId="urn:microsoft.com/office/officeart/2005/8/layout/hierarchy3"/>
+    <dgm:cxn modelId="{EA82A104-FB03-472E-9F69-70368D5B0B23}" type="presParOf" srcId="{FBFF6560-94B2-4CB3-BAD8-A1BECD556346}" destId="{AA936297-135E-4AB2-BD1E-CB878A93F9D2}" srcOrd="11" destOrd="0" presId="urn:microsoft.com/office/officeart/2005/8/layout/hierarchy3"/>
+    <dgm:cxn modelId="{A385205E-2E1C-43CB-8F50-E5D98E163116}" type="presParOf" srcId="{E363965E-B292-41BD-9291-2A5854F39FC4}" destId="{E3E67866-44A7-4329-8E7F-D017B7F6733F}" srcOrd="1" destOrd="0" presId="urn:microsoft.com/office/officeart/2005/8/layout/hierarchy3"/>
+    <dgm:cxn modelId="{C25271EE-B333-4108-B13F-EF177369B81A}" type="presParOf" srcId="{E3E67866-44A7-4329-8E7F-D017B7F6733F}" destId="{D66EFCAE-4308-4CFD-95EC-D56DDA4A4BC8}" srcOrd="0" destOrd="0" presId="urn:microsoft.com/office/officeart/2005/8/layout/hierarchy3"/>
+    <dgm:cxn modelId="{660DDD18-723B-485B-A088-7C30B8F2CDFF}" type="presParOf" srcId="{D66EFCAE-4308-4CFD-95EC-D56DDA4A4BC8}" destId="{7F79BAA1-847A-4002-BE83-9DEB2E635DC3}" srcOrd="0" destOrd="0" presId="urn:microsoft.com/office/officeart/2005/8/layout/hierarchy3"/>
+    <dgm:cxn modelId="{D0BE1E5D-8C60-4467-888A-56C74E3A2CCC}" type="presParOf" srcId="{D66EFCAE-4308-4CFD-95EC-D56DDA4A4BC8}" destId="{E3C3FB86-6E6D-4C4A-BAB4-642DBE6ED5E2}" srcOrd="1" destOrd="0" presId="urn:microsoft.com/office/officeart/2005/8/layout/hierarchy3"/>
+    <dgm:cxn modelId="{594313E5-EC42-468E-BD12-F4E10728F354}" type="presParOf" srcId="{E3E67866-44A7-4329-8E7F-D017B7F6733F}" destId="{B0813D0F-504E-4F53-BA84-2BDA6D2D0F5C}" srcOrd="1" destOrd="0" presId="urn:microsoft.com/office/officeart/2005/8/layout/hierarchy3"/>
+    <dgm:cxn modelId="{435991B4-B3C7-4F4F-A8B6-63AD4D572E59}" type="presParOf" srcId="{B0813D0F-504E-4F53-BA84-2BDA6D2D0F5C}" destId="{FFD29BE1-7FAD-459F-B409-324A042754CC}" srcOrd="0" destOrd="0" presId="urn:microsoft.com/office/officeart/2005/8/layout/hierarchy3"/>
+    <dgm:cxn modelId="{A18D1DBF-A617-4349-84E4-C9A2C917363E}" type="presParOf" srcId="{B0813D0F-504E-4F53-BA84-2BDA6D2D0F5C}" destId="{3B6A286A-3745-4575-AB45-264E49C9325A}" srcOrd="1" destOrd="0" presId="urn:microsoft.com/office/officeart/2005/8/layout/hierarchy3"/>
+    <dgm:cxn modelId="{E111BA3B-00A0-44AF-A91B-E2139612C514}" type="presParOf" srcId="{B0813D0F-504E-4F53-BA84-2BDA6D2D0F5C}" destId="{3209DD4C-B85D-41BC-BEB8-951FD65D85B8}" srcOrd="2" destOrd="0" presId="urn:microsoft.com/office/officeart/2005/8/layout/hierarchy3"/>
+    <dgm:cxn modelId="{39000150-FB17-4849-98E4-BA97D309FBBF}" type="presParOf" srcId="{B0813D0F-504E-4F53-BA84-2BDA6D2D0F5C}" destId="{75E9F589-73B1-4D75-AE81-16CD8E61798D}" srcOrd="3" destOrd="0" presId="urn:microsoft.com/office/officeart/2005/8/layout/hierarchy3"/>
+    <dgm:cxn modelId="{093C39F5-1AC1-424B-8FC0-2C3A8D7C1DFC}" type="presParOf" srcId="{B0813D0F-504E-4F53-BA84-2BDA6D2D0F5C}" destId="{53958854-E1C6-4DEC-B14E-1B00948F44D9}" srcOrd="4" destOrd="0" presId="urn:microsoft.com/office/officeart/2005/8/layout/hierarchy3"/>
+    <dgm:cxn modelId="{139C136E-16A6-47D7-8B7F-48FC3982D9B9}" type="presParOf" srcId="{B0813D0F-504E-4F53-BA84-2BDA6D2D0F5C}" destId="{D18A3E27-875D-41CD-A886-9CB1DDB460BE}" srcOrd="5" destOrd="0" presId="urn:microsoft.com/office/officeart/2005/8/layout/hierarchy3"/>
+    <dgm:cxn modelId="{5EFBB115-DCC2-472F-A009-627BA431B9BD}" type="presParOf" srcId="{B0813D0F-504E-4F53-BA84-2BDA6D2D0F5C}" destId="{334187BB-2F06-470B-B1C9-CAA7B043F0FD}" srcOrd="6" destOrd="0" presId="urn:microsoft.com/office/officeart/2005/8/layout/hierarchy3"/>
+    <dgm:cxn modelId="{9459FBF7-16C6-402A-8A37-583AA6C0EF24}" type="presParOf" srcId="{B0813D0F-504E-4F53-BA84-2BDA6D2D0F5C}" destId="{DCA63E5F-3C7D-4264-880C-BC550658A8B4}" srcOrd="7" destOrd="0" presId="urn:microsoft.com/office/officeart/2005/8/layout/hierarchy3"/>
+    <dgm:cxn modelId="{54CA6CC3-0B9F-4F65-9E17-0F37533D864B}" type="presParOf" srcId="{B0813D0F-504E-4F53-BA84-2BDA6D2D0F5C}" destId="{FF0FA8B6-0566-4F4A-A6BA-916068967D8F}" srcOrd="8" destOrd="0" presId="urn:microsoft.com/office/officeart/2005/8/layout/hierarchy3"/>
+    <dgm:cxn modelId="{63C046D4-C464-4F0A-9573-D68010EC7B2A}" type="presParOf" srcId="{B0813D0F-504E-4F53-BA84-2BDA6D2D0F5C}" destId="{54BB8B14-66E9-4C59-B3F5-16B075C17069}" srcOrd="9" destOrd="0" presId="urn:microsoft.com/office/officeart/2005/8/layout/hierarchy3"/>
+    <dgm:cxn modelId="{EF8B5ED6-AAB9-4BCF-8B3C-2651820A7018}" type="presParOf" srcId="{B0813D0F-504E-4F53-BA84-2BDA6D2D0F5C}" destId="{EB26D1E9-AAD5-4D5A-90EC-BBF90B8CD2C9}" srcOrd="10" destOrd="0" presId="urn:microsoft.com/office/officeart/2005/8/layout/hierarchy3"/>
+    <dgm:cxn modelId="{951DF081-73F2-4511-9879-D7207FB7A1D2}" type="presParOf" srcId="{B0813D0F-504E-4F53-BA84-2BDA6D2D0F5C}" destId="{D67C4DAE-D3FA-4D0E-9863-3A135343CA58}" srcOrd="11" destOrd="0" presId="urn:microsoft.com/office/officeart/2005/8/layout/hierarchy3"/>
   </dgm:cxnLst>
   <dgm:bg/>
   <dgm:whole/>
@@ -28168,7 +29647,7 @@
 </file>
 
 <file path=customXml/itemProps1.xml><?xml version="1.0" encoding="utf-8"?>
-<ds:datastoreItem xmlns:ds="http://schemas.openxmlformats.org/officeDocument/2006/customXml" ds:itemID="{937213F3-4C88-499C-A9BE-C4AF7A73D6E6}">
+<ds:datastoreItem xmlns:ds="http://schemas.openxmlformats.org/officeDocument/2006/customXml" ds:itemID="{83BA43C3-CF07-46ED-AF79-F29E13A01AC5}">
   <ds:schemaRefs>
     <ds:schemaRef ds:uri="http://schemas.openxmlformats.org/officeDocument/2006/bibliography"/>
   </ds:schemaRefs>

</xml_diff>